<commit_message>
update todo list and done with some minor todo list items
</commit_message>
<xml_diff>
--- a/PMO Project Notes.docx
+++ b/PMO Project Notes.docx
@@ -379,23 +379,7 @@
           <w:i/>
           <w:iCs/>
         </w:rPr>
-        <w:t xml:space="preserve">Highlight will be coming from PPT, Button </w:t>
-      </w:r>
-      <w:proofErr w:type="spellStart"/>
-      <w:r>
-        <w:rPr>
-          <w:i/>
-          <w:iCs/>
-        </w:rPr>
-        <w:t>na</w:t>
-      </w:r>
-      <w:proofErr w:type="spellEnd"/>
-      <w:r>
-        <w:rPr>
-          <w:i/>
-          <w:iCs/>
-        </w:rPr>
-        <w:t xml:space="preserve"> lang as Link</w:t>
+        <w:t>Highlight will be coming from PPT, Button na lang as Link</w:t>
       </w:r>
     </w:p>
     <w:p>
@@ -529,23 +513,7 @@
         <w:br/>
       </w:r>
       <w:r>
-        <w:t xml:space="preserve">- use custom one, wag </w:t>
-      </w:r>
-      <w:proofErr w:type="spellStart"/>
-      <w:r>
-        <w:t>na</w:t>
-      </w:r>
-      <w:proofErr w:type="spellEnd"/>
-      <w:r>
-        <w:t xml:space="preserve"> </w:t>
-      </w:r>
-      <w:proofErr w:type="spellStart"/>
-      <w:r>
-        <w:t>yung</w:t>
-      </w:r>
-      <w:proofErr w:type="spellEnd"/>
-      <w:r>
-        <w:t xml:space="preserve"> weird workaround</w:t>
+        <w:t>- use custom one, wag na yung weird workaround</w:t>
       </w:r>
       <w:commentRangeEnd w:id="0"/>
       <w:r>
@@ -620,101 +588,29 @@
         <w:br/>
       </w:r>
       <w:r>
-        <w:t xml:space="preserve">- </w:t>
-      </w:r>
-      <w:proofErr w:type="spellStart"/>
-      <w:r>
-        <w:t>Lakihan</w:t>
-      </w:r>
-      <w:proofErr w:type="spellEnd"/>
+        <w:t xml:space="preserve">- Lakihan yung space, ilagay sa </w:t>
+      </w:r>
+      <w:r>
+        <w:rPr>
+          <w:b/>
+          <w:bCs/>
+        </w:rPr>
+        <w:t>highlights space</w:t>
+      </w:r>
       <w:r>
         <w:t xml:space="preserve"> </w:t>
       </w:r>
-      <w:proofErr w:type="spellStart"/>
-      <w:r>
-        <w:t>yung</w:t>
-      </w:r>
-      <w:proofErr w:type="spellEnd"/>
-      <w:r>
-        <w:t xml:space="preserve"> space, </w:t>
-      </w:r>
-      <w:proofErr w:type="spellStart"/>
-      <w:r>
-        <w:t>ilagay</w:t>
-      </w:r>
-      <w:proofErr w:type="spellEnd"/>
-      <w:r>
-        <w:t xml:space="preserve"> </w:t>
-      </w:r>
-      <w:proofErr w:type="spellStart"/>
-      <w:r>
-        <w:t>sa</w:t>
-      </w:r>
-      <w:proofErr w:type="spellEnd"/>
-      <w:r>
-        <w:t xml:space="preserve"> </w:t>
-      </w:r>
-      <w:r>
-        <w:rPr>
-          <w:b/>
-          <w:bCs/>
-        </w:rPr>
-        <w:t>highlights space</w:t>
-      </w:r>
-      <w:r>
-        <w:t xml:space="preserve"> </w:t>
-      </w:r>
       <w:r>
         <w:br/>
       </w:r>
       <w:r>
-        <w:t xml:space="preserve">- Kahit </w:t>
-      </w:r>
-      <w:proofErr w:type="spellStart"/>
-      <w:r>
-        <w:t>yung</w:t>
-      </w:r>
-      <w:proofErr w:type="spellEnd"/>
-      <w:r>
-        <w:t xml:space="preserve"> mas detailed</w:t>
+        <w:t>- Kahit yung mas detailed</w:t>
       </w:r>
       <w:r>
         <w:br/>
       </w:r>
       <w:r>
-        <w:t xml:space="preserve">- </w:t>
-      </w:r>
-      <w:proofErr w:type="spellStart"/>
-      <w:r>
-        <w:t>Pakita</w:t>
-      </w:r>
-      <w:proofErr w:type="spellEnd"/>
-      <w:r>
-        <w:t xml:space="preserve"> </w:t>
-      </w:r>
-      <w:proofErr w:type="spellStart"/>
-      <w:r>
-        <w:t>yung</w:t>
-      </w:r>
-      <w:proofErr w:type="spellEnd"/>
-      <w:r>
-        <w:t xml:space="preserve"> line </w:t>
-      </w:r>
-      <w:proofErr w:type="spellStart"/>
-      <w:r>
-        <w:t>sa</w:t>
-      </w:r>
-      <w:proofErr w:type="spellEnd"/>
-      <w:r>
-        <w:t xml:space="preserve"> </w:t>
-      </w:r>
-      <w:proofErr w:type="spellStart"/>
-      <w:r>
-        <w:t>likod</w:t>
-      </w:r>
-      <w:proofErr w:type="spellEnd"/>
-      <w:r>
-        <w:t xml:space="preserve"> </w:t>
+        <w:t xml:space="preserve">- Pakita yung line sa likod </w:t>
       </w:r>
       <w:r>
         <w:br/>
@@ -778,92 +674,20 @@
         </w:numPr>
       </w:pPr>
       <w:r>
-        <w:t xml:space="preserve">REWORK, </w:t>
-      </w:r>
-      <w:proofErr w:type="spellStart"/>
-      <w:r>
-        <w:t>gawing</w:t>
-      </w:r>
-      <w:proofErr w:type="spellEnd"/>
-      <w:r>
-        <w:t xml:space="preserve"> mas </w:t>
-      </w:r>
-      <w:proofErr w:type="spellStart"/>
-      <w:r>
-        <w:t>maayos</w:t>
-      </w:r>
-      <w:proofErr w:type="spellEnd"/>
-      <w:r>
-        <w:t xml:space="preserve">? </w:t>
+        <w:t xml:space="preserve">REWORK, gawing mas maayos? </w:t>
       </w:r>
       <w:r>
         <w:br/>
       </w:r>
       <w:r>
-        <w:t xml:space="preserve">- </w:t>
-      </w:r>
-      <w:proofErr w:type="spellStart"/>
-      <w:r>
-        <w:t>ano</w:t>
-      </w:r>
-      <w:proofErr w:type="spellEnd"/>
-      <w:r>
-        <w:t xml:space="preserve"> </w:t>
-      </w:r>
-      <w:proofErr w:type="spellStart"/>
-      <w:r>
-        <w:t>ba</w:t>
-      </w:r>
-      <w:proofErr w:type="spellEnd"/>
-      <w:r>
-        <w:t xml:space="preserve"> gusto </w:t>
-      </w:r>
-      <w:proofErr w:type="spellStart"/>
-      <w:r>
-        <w:t>nila</w:t>
-      </w:r>
-      <w:proofErr w:type="spellEnd"/>
-      <w:r>
-        <w:t xml:space="preserve"> </w:t>
-      </w:r>
-      <w:proofErr w:type="spellStart"/>
-      <w:r>
-        <w:t>makita</w:t>
-      </w:r>
-      <w:proofErr w:type="spellEnd"/>
-      <w:r>
-        <w:t xml:space="preserve"> (nice to have)</w:t>
+        <w:t>- ano ba gusto nila makita (nice to have)</w:t>
       </w:r>
       <w:r>
         <w:br/>
       </w:r>
       <w:commentRangeStart w:id="1"/>
       <w:r>
-        <w:t xml:space="preserve">- atm, </w:t>
-      </w:r>
-      <w:proofErr w:type="spellStart"/>
-      <w:r>
-        <w:t>gawin</w:t>
-      </w:r>
-      <w:proofErr w:type="spellEnd"/>
-      <w:r>
-        <w:t xml:space="preserve"> </w:t>
-      </w:r>
-      <w:proofErr w:type="spellStart"/>
-      <w:r>
-        <w:t>munang</w:t>
-      </w:r>
-      <w:proofErr w:type="spellEnd"/>
-      <w:r>
-        <w:t xml:space="preserve"> consistent </w:t>
-      </w:r>
-      <w:proofErr w:type="spellStart"/>
-      <w:r>
-        <w:t>yung</w:t>
-      </w:r>
-      <w:proofErr w:type="spellEnd"/>
-      <w:r>
-        <w:t xml:space="preserve"> sizing</w:t>
+        <w:t>- atm, gawin munang consistent yung sizing</w:t>
       </w:r>
       <w:commentRangeEnd w:id="1"/>
       <w:r>
@@ -1020,58 +844,20 @@
         </w:rPr>
         <w:t xml:space="preserve">NOTE: </w:t>
       </w:r>
-      <w:proofErr w:type="spellStart"/>
       <w:r>
         <w:rPr>
           <w:b/>
           <w:bCs/>
           <w:color w:val="FF0000"/>
         </w:rPr>
-        <w:t>Nakukuha</w:t>
-      </w:r>
-      <w:proofErr w:type="spellEnd"/>
+        <w:t>Nakukuha naman yung rich text sa</w:t>
+      </w:r>
       <w:r>
         <w:rPr>
           <w:b/>
           <w:bCs/>
           <w:color w:val="FF0000"/>
         </w:rPr>
-        <w:t xml:space="preserve"> naman </w:t>
-      </w:r>
-      <w:proofErr w:type="spellStart"/>
-      <w:r>
-        <w:rPr>
-          <w:b/>
-          <w:bCs/>
-          <w:color w:val="FF0000"/>
-        </w:rPr>
-        <w:t>yung</w:t>
-      </w:r>
-      <w:proofErr w:type="spellEnd"/>
-      <w:r>
-        <w:rPr>
-          <w:b/>
-          <w:bCs/>
-          <w:color w:val="FF0000"/>
-        </w:rPr>
-        <w:t xml:space="preserve"> rich text </w:t>
-      </w:r>
-      <w:proofErr w:type="spellStart"/>
-      <w:r>
-        <w:rPr>
-          <w:b/>
-          <w:bCs/>
-          <w:color w:val="FF0000"/>
-        </w:rPr>
-        <w:t>sa</w:t>
-      </w:r>
-      <w:proofErr w:type="spellEnd"/>
-      <w:r>
-        <w:rPr>
-          <w:b/>
-          <w:bCs/>
-          <w:color w:val="FF0000"/>
-        </w:rPr>
         <w:t xml:space="preserve"> Excel?</w:t>
       </w:r>
       <w:commentRangeEnd w:id="2"/>
@@ -1091,6 +877,7 @@
         </w:numPr>
       </w:pPr>
       <w:r>
+        <w:lastRenderedPageBreak/>
         <w:t xml:space="preserve">Isang Color lang </w:t>
       </w:r>
       <w:ins w:id="3" w:author="Central Analytics Intern" w:date="2023-04-19T06:40:00Z">
@@ -1098,23 +885,7 @@
           <w:br/>
         </w:r>
         <w:r>
-          <w:t xml:space="preserve">+ use color ng </w:t>
-        </w:r>
-        <w:proofErr w:type="spellStart"/>
-        <w:r>
-          <w:t>sa</w:t>
-        </w:r>
-        <w:proofErr w:type="spellEnd"/>
-        <w:r>
-          <w:t xml:space="preserve"> </w:t>
-        </w:r>
-        <w:proofErr w:type="spellStart"/>
-        <w:r>
-          <w:t>gamit</w:t>
-        </w:r>
-        <w:proofErr w:type="spellEnd"/>
-        <w:r>
-          <w:t xml:space="preserve"> ng PMO</w:t>
+          <w:t>+ use color ng sa gamit ng PMO</w:t>
         </w:r>
       </w:ins>
       <w:r>
@@ -1176,15 +947,7 @@
         </w:numPr>
       </w:pPr>
       <w:r>
-        <w:t xml:space="preserve">Dito Galing </w:t>
-      </w:r>
-      <w:proofErr w:type="spellStart"/>
-      <w:r>
-        <w:t>yung</w:t>
-      </w:r>
-      <w:proofErr w:type="spellEnd"/>
-      <w:r>
-        <w:t xml:space="preserve"> GANTT Chart Color</w:t>
+        <w:t>Dito Galing yung GANTT Chart Color</w:t>
       </w:r>
       <w:r>
         <w:br/>
@@ -1291,15 +1054,8 @@
         </w:numPr>
       </w:pPr>
       <w:r>
-        <w:t xml:space="preserve">Nag re-react </w:t>
-      </w:r>
-      <w:proofErr w:type="spellStart"/>
-      <w:r>
-        <w:t>kapag</w:t>
-      </w:r>
-      <w:proofErr w:type="spellEnd"/>
-      <w:r>
-        <w:t xml:space="preserve"> nag select ka ng Project manager</w:t>
+        <w:lastRenderedPageBreak/>
+        <w:t>Nag re-react kapag nag select ka ng Project manager</w:t>
       </w:r>
       <w:r>
         <w:br/>
@@ -1373,29 +1129,8 @@
           <w:br/>
         </w:r>
       </w:hyperlink>
-      <w:proofErr w:type="spellStart"/>
-      <w:r>
-        <w:t>yung</w:t>
-      </w:r>
-      <w:proofErr w:type="spellEnd"/>
-      <w:r>
-        <w:t xml:space="preserve"> </w:t>
-      </w:r>
-      <w:proofErr w:type="spellStart"/>
-      <w:r>
-        <w:t>pwedeng</w:t>
-      </w:r>
-      <w:proofErr w:type="spellEnd"/>
-      <w:r>
-        <w:t xml:space="preserve"> </w:t>
-      </w:r>
-      <w:proofErr w:type="spellStart"/>
-      <w:r>
-        <w:t>i</w:t>
-      </w:r>
-      <w:proofErr w:type="spellEnd"/>
-      <w:r>
-        <w:t xml:space="preserve">-scrub </w:t>
+      <w:r>
+        <w:t xml:space="preserve">yung pwedeng i-scrub </w:t>
       </w:r>
       <w:r>
         <w:br/>
@@ -1463,6 +1198,7 @@
           <w:b/>
           <w:bCs/>
         </w:rPr>
+        <w:lastRenderedPageBreak/>
         <w:t xml:space="preserve">SLICER </w:t>
       </w:r>
       <w:r>
@@ -1498,13 +1234,8 @@
         </w:rPr>
         <w:t xml:space="preserve">Project Name Slicer </w:t>
       </w:r>
-      <w:proofErr w:type="spellStart"/>
-      <w:r>
-        <w:t>gawing</w:t>
-      </w:r>
-      <w:proofErr w:type="spellEnd"/>
-      <w:r>
-        <w:t xml:space="preserve"> dropdown</w:t>
+      <w:r>
+        <w:t>gawing dropdown</w:t>
       </w:r>
       <w:r>
         <w:br/>
@@ -1515,47 +1246,11 @@
         </w:rPr>
         <w:t xml:space="preserve">The rest is chiclet slicer, </w:t>
       </w:r>
-      <w:proofErr w:type="spellStart"/>
       <w:r>
         <w:rPr>
           <w:color w:val="000000" w:themeColor="text1"/>
         </w:rPr>
-        <w:t>kagaya</w:t>
-      </w:r>
-      <w:proofErr w:type="spellEnd"/>
-      <w:r>
-        <w:rPr>
-          <w:color w:val="000000" w:themeColor="text1"/>
-        </w:rPr>
-        <w:t xml:space="preserve"> </w:t>
-      </w:r>
-      <w:proofErr w:type="spellStart"/>
-      <w:r>
-        <w:rPr>
-          <w:color w:val="000000" w:themeColor="text1"/>
-        </w:rPr>
-        <w:t>nung</w:t>
-      </w:r>
-      <w:proofErr w:type="spellEnd"/>
-      <w:r>
-        <w:rPr>
-          <w:color w:val="000000" w:themeColor="text1"/>
-        </w:rPr>
-        <w:t xml:space="preserve"> </w:t>
-      </w:r>
-      <w:proofErr w:type="spellStart"/>
-      <w:r>
-        <w:rPr>
-          <w:color w:val="000000" w:themeColor="text1"/>
-        </w:rPr>
-        <w:t>sa</w:t>
-      </w:r>
-      <w:proofErr w:type="spellEnd"/>
-      <w:r>
-        <w:rPr>
-          <w:color w:val="000000" w:themeColor="text1"/>
-        </w:rPr>
-        <w:t xml:space="preserve"> PMO Excel</w:t>
+        <w:t>kagaya nung sa PMO Excel</w:t>
       </w:r>
       <w:r>
         <w:br/>
@@ -1642,37 +1337,11 @@
         </w:rPr>
         <w:t xml:space="preserve">Bookmark </w:t>
       </w:r>
-      <w:proofErr w:type="spellStart"/>
-      <w:r>
-        <w:t>yung</w:t>
-      </w:r>
-      <w:proofErr w:type="spellEnd"/>
-      <w:r>
-        <w:t xml:space="preserve"> </w:t>
-      </w:r>
-      <w:proofErr w:type="spellStart"/>
-      <w:r>
-        <w:t>mga</w:t>
-      </w:r>
-      <w:proofErr w:type="spellEnd"/>
-      <w:r>
-        <w:t xml:space="preserve"> slicers, whole page </w:t>
-      </w:r>
-      <w:proofErr w:type="spellStart"/>
-      <w:r>
-        <w:t>na</w:t>
-      </w:r>
-      <w:proofErr w:type="spellEnd"/>
-      <w:r>
-        <w:t xml:space="preserve"> </w:t>
-      </w:r>
-      <w:proofErr w:type="spellStart"/>
-      <w:r>
-        <w:t>yung</w:t>
-      </w:r>
-      <w:proofErr w:type="spellEnd"/>
-      <w:r>
-        <w:t xml:space="preserve"> Table &amp; Gannt Chart</w:t>
+      <w:r>
+        <w:t xml:space="preserve">yung </w:t>
+      </w:r>
+      <w:r>
+        <w:t>mga slicers, whole page na yung Table &amp; Gannt Chart</w:t>
       </w:r>
       <w:r>
         <w:br/>
@@ -1762,23 +1431,7 @@
           <w:b/>
           <w:bCs/>
         </w:rPr>
-        <w:t>1. use measures. (</w:t>
-      </w:r>
-      <w:proofErr w:type="gramStart"/>
-      <w:r>
-        <w:rPr>
-          <w:b/>
-          <w:bCs/>
-        </w:rPr>
-        <w:t>with</w:t>
-      </w:r>
-      <w:proofErr w:type="gramEnd"/>
-      <w:r>
-        <w:rPr>
-          <w:b/>
-          <w:bCs/>
-        </w:rPr>
-        <w:t xml:space="preserve"> sorting Home Table)</w:t>
+        <w:t>1. use measures. (with sorting Home Table)</w:t>
       </w:r>
     </w:p>
     <w:p>
@@ -1833,15 +1486,7 @@
     </w:p>
     <w:p>
       <w:r>
-        <w:t xml:space="preserve">1. </w:t>
-      </w:r>
-      <w:proofErr w:type="spellStart"/>
-      <w:r>
-        <w:t>Sharepoint</w:t>
-      </w:r>
-      <w:proofErr w:type="spellEnd"/>
-      <w:r>
-        <w:t xml:space="preserve"> Image to Chiclet Slicer</w:t>
+        <w:t>1. Sharepoint Image to Chiclet Slicer</w:t>
       </w:r>
     </w:p>
     <w:p>
@@ -1856,138 +1501,43 @@
     </w:p>
     <w:p>
       <w:r>
-        <w:t xml:space="preserve">3. </w:t>
-      </w:r>
-      <w:proofErr w:type="spellStart"/>
-      <w:r>
-        <w:t>alisin</w:t>
-      </w:r>
-      <w:proofErr w:type="spellEnd"/>
+        <w:t>3. alisin unecessary columns</w:t>
+      </w:r>
+    </w:p>
+    <w:p>
       <w:r>
         <w:t xml:space="preserve"> </w:t>
       </w:r>
-      <w:proofErr w:type="spellStart"/>
-      <w:r>
-        <w:t>unecessary</w:t>
-      </w:r>
-      <w:proofErr w:type="spellEnd"/>
-      <w:r>
-        <w:t xml:space="preserve"> columns</w:t>
-      </w:r>
-    </w:p>
-    <w:p>
-      <w:r>
+    </w:p>
+    <w:p>
+      <w:r>
+        <w:lastRenderedPageBreak/>
         <w:t xml:space="preserve"> </w:t>
       </w:r>
     </w:p>
     <w:p>
       <w:r>
+        <w:t>ask:</w:t>
+      </w:r>
+    </w:p>
+    <w:p>
+      <w:r>
         <w:t xml:space="preserve"> </w:t>
       </w:r>
     </w:p>
     <w:p>
       <w:r>
-        <w:t>ask:</w:t>
-      </w:r>
-    </w:p>
-    <w:p>
-      <w:r>
-        <w:t xml:space="preserve"> </w:t>
-      </w:r>
-    </w:p>
-    <w:p>
-      <w:r>
-        <w:t xml:space="preserve">4. </w:t>
-      </w:r>
-      <w:proofErr w:type="spellStart"/>
-      <w:r>
-        <w:t>yung</w:t>
-      </w:r>
-      <w:proofErr w:type="spellEnd"/>
-      <w:r>
-        <w:t xml:space="preserve"> date, </w:t>
-      </w:r>
-      <w:proofErr w:type="spellStart"/>
-      <w:r>
-        <w:t>kailangan</w:t>
-      </w:r>
-      <w:proofErr w:type="spellEnd"/>
-      <w:r>
-        <w:t xml:space="preserve"> ng m/d/y,</w:t>
-      </w:r>
-    </w:p>
-    <w:p>
-      <w:r>
-        <w:t xml:space="preserve">- </w:t>
-      </w:r>
-      <w:proofErr w:type="spellStart"/>
-      <w:r>
-        <w:t>pero</w:t>
-      </w:r>
-      <w:proofErr w:type="spellEnd"/>
-      <w:r>
-        <w:t xml:space="preserve"> </w:t>
-      </w:r>
-      <w:proofErr w:type="spellStart"/>
-      <w:r>
-        <w:t>kailangan</w:t>
-      </w:r>
-      <w:proofErr w:type="spellEnd"/>
-      <w:r>
-        <w:t xml:space="preserve"> din </w:t>
-      </w:r>
-      <w:proofErr w:type="spellStart"/>
-      <w:r>
-        <w:t>sa</w:t>
-      </w:r>
-      <w:proofErr w:type="spellEnd"/>
-      <w:r>
-        <w:t xml:space="preserve"> </w:t>
-      </w:r>
-      <w:proofErr w:type="spellStart"/>
-      <w:r>
-        <w:t>gantt</w:t>
-      </w:r>
-      <w:proofErr w:type="spellEnd"/>
-      <w:r>
-        <w:t xml:space="preserve"> chart</w:t>
-      </w:r>
-    </w:p>
-    <w:p>
-      <w:r>
-        <w:t xml:space="preserve">okay </w:t>
-      </w:r>
-      <w:proofErr w:type="spellStart"/>
-      <w:r>
-        <w:t>na</w:t>
-      </w:r>
-      <w:proofErr w:type="spellEnd"/>
-      <w:r>
-        <w:t xml:space="preserve">, ang </w:t>
-      </w:r>
-      <w:proofErr w:type="spellStart"/>
-      <w:r>
-        <w:t>ginawa</w:t>
-      </w:r>
-      <w:proofErr w:type="spellEnd"/>
-      <w:r>
-        <w:t xml:space="preserve"> is </w:t>
-      </w:r>
-      <w:proofErr w:type="spellStart"/>
-      <w:r>
-        <w:t>yung</w:t>
-      </w:r>
-      <w:proofErr w:type="spellEnd"/>
-      <w:r>
-        <w:t xml:space="preserve"> Field </w:t>
-      </w:r>
-      <w:proofErr w:type="spellStart"/>
-      <w:r>
-        <w:t>mismo</w:t>
-      </w:r>
-      <w:proofErr w:type="spellEnd"/>
-      <w:r>
-        <w:t>,</w:t>
+        <w:t>4. yung date, kailangan ng m/d/y,</w:t>
+      </w:r>
+    </w:p>
+    <w:p>
+      <w:r>
+        <w:t>- pero kailangan din sa gantt chart</w:t>
+      </w:r>
+    </w:p>
+    <w:p>
+      <w:r>
+        <w:t>okay na, ang ginawa is yung Field mismo,</w:t>
       </w:r>
     </w:p>
     <w:p>
@@ -2025,6 +1575,7 @@
           <w:sz w:val="28"/>
           <w:szCs w:val="28"/>
         </w:rPr>
+        <w:lastRenderedPageBreak/>
         <w:t>April 2</w:t>
       </w:r>
       <w:r>
@@ -2158,79 +1709,7 @@
           <w:bCs/>
           <w:highlight w:val="yellow"/>
         </w:rPr>
-        <w:t xml:space="preserve">Wag </w:t>
-      </w:r>
-      <w:proofErr w:type="spellStart"/>
-      <w:r>
-        <w:rPr>
-          <w:b/>
-          <w:bCs/>
-          <w:highlight w:val="yellow"/>
-        </w:rPr>
-        <w:t>yung</w:t>
-      </w:r>
-      <w:proofErr w:type="spellEnd"/>
-      <w:r>
-        <w:rPr>
-          <w:b/>
-          <w:bCs/>
-          <w:highlight w:val="yellow"/>
-        </w:rPr>
-        <w:t xml:space="preserve"> galling </w:t>
-      </w:r>
-      <w:proofErr w:type="spellStart"/>
-      <w:r>
-        <w:rPr>
-          <w:b/>
-          <w:bCs/>
-          <w:highlight w:val="yellow"/>
-        </w:rPr>
-        <w:t>sa</w:t>
-      </w:r>
-      <w:proofErr w:type="spellEnd"/>
-      <w:r>
-        <w:rPr>
-          <w:b/>
-          <w:bCs/>
-          <w:highlight w:val="yellow"/>
-        </w:rPr>
-        <w:t xml:space="preserve"> image, </w:t>
-      </w:r>
-      <w:proofErr w:type="spellStart"/>
-      <w:r>
-        <w:rPr>
-          <w:b/>
-          <w:bCs/>
-          <w:highlight w:val="yellow"/>
-        </w:rPr>
-        <w:t>i</w:t>
-      </w:r>
-      <w:proofErr w:type="spellEnd"/>
-      <w:r>
-        <w:rPr>
-          <w:b/>
-          <w:bCs/>
-          <w:highlight w:val="yellow"/>
-        </w:rPr>
-        <w:t xml:space="preserve">-harvest </w:t>
-      </w:r>
-      <w:proofErr w:type="spellStart"/>
-      <w:r>
-        <w:rPr>
-          <w:b/>
-          <w:bCs/>
-          <w:highlight w:val="yellow"/>
-        </w:rPr>
-        <w:t>na</w:t>
-      </w:r>
-      <w:proofErr w:type="spellEnd"/>
-      <w:r>
-        <w:rPr>
-          <w:b/>
-          <w:bCs/>
-          <w:highlight w:val="yellow"/>
-        </w:rPr>
-        <w:t xml:space="preserve"> lang</w:t>
+        <w:t>Wag yung galling sa image, i-harvest na lang</w:t>
       </w:r>
     </w:p>
     <w:p>
@@ -2306,23 +1785,39 @@
           <w:sz w:val="28"/>
           <w:szCs w:val="28"/>
         </w:rPr>
-        <w:t xml:space="preserve">May transformation </w:t>
-      </w:r>
-      <w:proofErr w:type="spellStart"/>
+        <w:t xml:space="preserve">May transformation sa: </w:t>
+      </w:r>
+    </w:p>
+    <w:p>
+      <w:pPr>
+        <w:pStyle w:val="ListParagraph"/>
+        <w:numPr>
+          <w:ilvl w:val="2"/>
+          <w:numId w:val="1"/>
+        </w:numPr>
+      </w:pPr>
       <w:r>
         <w:rPr>
           <w:sz w:val="28"/>
           <w:szCs w:val="28"/>
         </w:rPr>
-        <w:t>sa</w:t>
-      </w:r>
-      <w:proofErr w:type="spellEnd"/>
+        <w:t>Fact Table</w:t>
+      </w:r>
+    </w:p>
+    <w:p>
+      <w:pPr>
+        <w:pStyle w:val="ListParagraph"/>
+        <w:numPr>
+          <w:ilvl w:val="2"/>
+          <w:numId w:val="1"/>
+        </w:numPr>
+      </w:pPr>
       <w:r>
         <w:rPr>
           <w:sz w:val="28"/>
           <w:szCs w:val="28"/>
         </w:rPr>
-        <w:t xml:space="preserve">: </w:t>
+        <w:t>Milestone Table</w:t>
       </w:r>
     </w:p>
     <w:p>
@@ -2335,125 +1830,48 @@
       </w:pPr>
       <w:r>
         <w:rPr>
+          <w:b/>
+          <w:bCs/>
           <w:sz w:val="28"/>
           <w:szCs w:val="28"/>
         </w:rPr>
-        <w:t>Fact Table</w:t>
-      </w:r>
-    </w:p>
-    <w:p>
-      <w:pPr>
-        <w:pStyle w:val="ListParagraph"/>
-        <w:numPr>
-          <w:ilvl w:val="2"/>
-          <w:numId w:val="1"/>
-        </w:numPr>
-      </w:pPr>
+        <w:t>Copy nalang –</w:t>
+      </w:r>
       <w:r>
         <w:rPr>
           <w:sz w:val="28"/>
           <w:szCs w:val="28"/>
         </w:rPr>
-        <w:t>Milestone Table</w:t>
-      </w:r>
-    </w:p>
-    <w:p>
-      <w:pPr>
-        <w:pStyle w:val="ListParagraph"/>
-        <w:numPr>
-          <w:ilvl w:val="2"/>
-          <w:numId w:val="1"/>
-        </w:numPr>
-      </w:pPr>
-      <w:r>
-        <w:rPr>
-          <w:b/>
-          <w:bCs/>
+        <w:t xml:space="preserve"> Sir Raph</w:t>
+      </w:r>
+      <w:r>
+        <w:rPr>
           <w:sz w:val="28"/>
           <w:szCs w:val="28"/>
         </w:rPr>
-        <w:t xml:space="preserve">Copy </w:t>
-      </w:r>
-      <w:proofErr w:type="spellStart"/>
-      <w:r>
-        <w:rPr>
-          <w:b/>
-          <w:bCs/>
+        <w:br/>
+      </w:r>
+    </w:p>
+    <w:p>
+      <w:pPr>
+        <w:pStyle w:val="ListParagraph"/>
+        <w:numPr>
+          <w:ilvl w:val="1"/>
+          <w:numId w:val="1"/>
+        </w:numPr>
+      </w:pPr>
+      <w:r>
+        <w:rPr>
           <w:sz w:val="28"/>
           <w:szCs w:val="28"/>
         </w:rPr>
-        <w:t>nalang</w:t>
-      </w:r>
-      <w:proofErr w:type="spellEnd"/>
-      <w:r>
-        <w:rPr>
-          <w:b/>
-          <w:bCs/>
+        <w:t>Legend, yung kulay</w:t>
+      </w:r>
+      <w:r>
+        <w:rPr>
           <w:sz w:val="28"/>
           <w:szCs w:val="28"/>
         </w:rPr>
-        <w:t xml:space="preserve"> –</w:t>
-      </w:r>
-      <w:r>
-        <w:rPr>
-          <w:sz w:val="28"/>
-          <w:szCs w:val="28"/>
-        </w:rPr>
-        <w:t xml:space="preserve"> Sir Raph</w:t>
-      </w:r>
-      <w:r>
-        <w:rPr>
-          <w:sz w:val="28"/>
-          <w:szCs w:val="28"/>
-        </w:rPr>
-        <w:br/>
-      </w:r>
-    </w:p>
-    <w:p>
-      <w:pPr>
-        <w:pStyle w:val="ListParagraph"/>
-        <w:numPr>
-          <w:ilvl w:val="1"/>
-          <w:numId w:val="1"/>
-        </w:numPr>
-      </w:pPr>
-      <w:r>
-        <w:rPr>
-          <w:sz w:val="28"/>
-          <w:szCs w:val="28"/>
-        </w:rPr>
-        <w:t xml:space="preserve">Legend, </w:t>
-      </w:r>
-      <w:proofErr w:type="spellStart"/>
-      <w:r>
-        <w:rPr>
-          <w:sz w:val="28"/>
-          <w:szCs w:val="28"/>
-        </w:rPr>
-        <w:t>yung</w:t>
-      </w:r>
-      <w:proofErr w:type="spellEnd"/>
-      <w:r>
-        <w:rPr>
-          <w:sz w:val="28"/>
-          <w:szCs w:val="28"/>
-        </w:rPr>
-        <w:t xml:space="preserve"> </w:t>
-      </w:r>
-      <w:proofErr w:type="spellStart"/>
-      <w:r>
-        <w:rPr>
-          <w:sz w:val="28"/>
-          <w:szCs w:val="28"/>
-        </w:rPr>
-        <w:t>kulay</w:t>
-      </w:r>
-      <w:proofErr w:type="spellEnd"/>
-      <w:r>
-        <w:rPr>
-          <w:sz w:val="28"/>
-          <w:szCs w:val="28"/>
-        </w:rPr>
         <w:br/>
       </w:r>
     </w:p>
@@ -2475,15 +1893,7 @@
         <w:t>Year slicer</w:t>
       </w:r>
       <w:r>
-        <w:t xml:space="preserve"> </w:t>
-      </w:r>
-      <w:proofErr w:type="spellStart"/>
-      <w:r>
-        <w:t>sa</w:t>
-      </w:r>
-      <w:proofErr w:type="spellEnd"/>
-      <w:r>
-        <w:t xml:space="preserve"> Gantt Chart</w:t>
+        <w:t xml:space="preserve"> sa Gantt Chart</w:t>
       </w:r>
     </w:p>
     <w:p>
@@ -2599,14 +2009,12 @@
       <w:r>
         <w:t xml:space="preserve">Learn RLS – </w:t>
       </w:r>
-      <w:proofErr w:type="spellStart"/>
       <w:r>
         <w:rPr>
           <w:color w:val="FF0000"/>
         </w:rPr>
         <w:t>nasa</w:t>
       </w:r>
-      <w:proofErr w:type="spellEnd"/>
       <w:r>
         <w:rPr>
           <w:color w:val="FF0000"/>
@@ -2621,19 +2029,11 @@
         </w:rPr>
         <w:t xml:space="preserve">Outlook </w:t>
       </w:r>
-      <w:proofErr w:type="spellStart"/>
       <w:r>
         <w:rPr>
           <w:color w:val="FF0000"/>
         </w:rPr>
-        <w:t>yung</w:t>
-      </w:r>
-      <w:proofErr w:type="spellEnd"/>
-      <w:r>
-        <w:rPr>
-          <w:color w:val="FF0000"/>
-        </w:rPr>
-        <w:t xml:space="preserve"> </w:t>
+        <w:t xml:space="preserve">yung </w:t>
       </w:r>
       <w:r>
         <w:rPr>
@@ -2663,31 +2063,7 @@
         <w:t>Check</w:t>
       </w:r>
       <w:r>
-        <w:t xml:space="preserve"> </w:t>
-      </w:r>
-      <w:proofErr w:type="spellStart"/>
-      <w:r>
-        <w:t>ulit</w:t>
-      </w:r>
-      <w:proofErr w:type="spellEnd"/>
-      <w:r>
-        <w:t xml:space="preserve"> </w:t>
-      </w:r>
-      <w:proofErr w:type="spellStart"/>
-      <w:r>
-        <w:t>yung</w:t>
-      </w:r>
-      <w:proofErr w:type="spellEnd"/>
-      <w:r>
-        <w:t xml:space="preserve"> </w:t>
-      </w:r>
-      <w:proofErr w:type="spellStart"/>
-      <w:r>
-        <w:t>mga</w:t>
-      </w:r>
-      <w:proofErr w:type="spellEnd"/>
-      <w:r>
-        <w:t xml:space="preserve"> </w:t>
+        <w:t xml:space="preserve"> ulit yung mga </w:t>
       </w:r>
       <w:r>
         <w:rPr>
@@ -2803,6 +2179,7 @@
         <w:rPr>
           <w:noProof/>
         </w:rPr>
+        <w:lastRenderedPageBreak/>
         <w:drawing>
           <wp:inline distT="0" distB="0" distL="0" distR="0" wp14:anchorId="72577DEF" wp14:editId="2AF03263">
             <wp:extent cx="5943600" cy="2653665"/>
@@ -3071,6 +2448,7 @@
             </w:rPr>
           </w:rPrChange>
         </w:rPr>
+        <w:lastRenderedPageBreak/>
         <w:t>April 28, 2023</w:t>
       </w:r>
       <w:r>
@@ -3108,14 +2486,12 @@
       <w:r>
         <w:t xml:space="preserve">Learn RLS – </w:t>
       </w:r>
-      <w:proofErr w:type="spellStart"/>
       <w:r>
         <w:rPr>
           <w:color w:val="FF0000"/>
         </w:rPr>
         <w:t>nasa</w:t>
       </w:r>
-      <w:proofErr w:type="spellEnd"/>
       <w:r>
         <w:rPr>
           <w:color w:val="FF0000"/>
@@ -3130,19 +2506,11 @@
         </w:rPr>
         <w:t xml:space="preserve">Outlook </w:t>
       </w:r>
-      <w:proofErr w:type="spellStart"/>
       <w:r>
         <w:rPr>
           <w:color w:val="FF0000"/>
         </w:rPr>
-        <w:t>yung</w:t>
-      </w:r>
-      <w:proofErr w:type="spellEnd"/>
-      <w:r>
-        <w:rPr>
-          <w:color w:val="FF0000"/>
-        </w:rPr>
-        <w:t xml:space="preserve"> </w:t>
+        <w:t xml:space="preserve">yung </w:t>
       </w:r>
       <w:r>
         <w:rPr>
@@ -3208,13 +2576,8 @@
           <w:highlight w:val="lightGray"/>
         </w:rPr>
       </w:pPr>
-      <w:proofErr w:type="spellStart"/>
-      <w:r>
-        <w:t>Lagay</w:t>
-      </w:r>
-      <w:proofErr w:type="spellEnd"/>
-      <w:r>
-        <w:t xml:space="preserve"> as new model</w:t>
+      <w:r>
+        <w:t>Lagay as new model</w:t>
       </w:r>
       <w:r>
         <w:br/>
@@ -3257,29 +2620,47 @@
           <w:i/>
           <w:iCs/>
         </w:rPr>
-        <w:t xml:space="preserve"> + </w:t>
-      </w:r>
-      <w:proofErr w:type="spellStart"/>
+        <w:t xml:space="preserve"> + yung additional report</w:t>
+      </w:r>
+    </w:p>
+    <w:p>
+      <w:pPr>
+        <w:pStyle w:val="ListParagraph"/>
+      </w:pPr>
+      <w:r>
+        <w:br/>
+      </w:r>
+    </w:p>
+    <w:p>
+      <w:pPr>
+        <w:pStyle w:val="ListParagraph"/>
+        <w:numPr>
+          <w:ilvl w:val="0"/>
+          <w:numId w:val="6"/>
+        </w:numPr>
+      </w:pPr>
       <w:r>
         <w:rPr>
           <w:i/>
           <w:iCs/>
         </w:rPr>
-        <w:t>yung</w:t>
-      </w:r>
-      <w:proofErr w:type="spellEnd"/>
-      <w:r>
-        <w:rPr>
+        <w:t>Check</w:t>
+      </w:r>
+      <w:r>
+        <w:t xml:space="preserve"> ulit yung mga </w:t>
+      </w:r>
+      <w:r>
+        <w:rPr>
+          <w:b/>
+          <w:bCs/>
           <w:i/>
           <w:iCs/>
         </w:rPr>
-        <w:t xml:space="preserve"> additional report</w:t>
-      </w:r>
-    </w:p>
-    <w:p>
-      <w:pPr>
-        <w:pStyle w:val="ListParagraph"/>
-      </w:pPr>
+        <w:t>Font Sizes</w:t>
+      </w:r>
+      <w:r>
+        <w:t xml:space="preserve"> </w:t>
+      </w:r>
       <w:r>
         <w:br/>
       </w:r>
@@ -3292,137 +2673,150 @@
           <w:numId w:val="6"/>
         </w:numPr>
       </w:pPr>
+      <w:r>
+        <w:t>Material Design – implement</w:t>
+      </w:r>
+    </w:p>
+    <w:p>
+      <w:pPr>
+        <w:pStyle w:val="ListParagraph"/>
+        <w:numPr>
+          <w:ilvl w:val="1"/>
+          <w:numId w:val="6"/>
+        </w:numPr>
+      </w:pPr>
+      <w:r>
+        <w:t>Spacing for each Visual Group</w:t>
+      </w:r>
+    </w:p>
+    <w:p>
+      <w:pPr>
+        <w:pStyle w:val="ListParagraph"/>
+        <w:numPr>
+          <w:ilvl w:val="1"/>
+          <w:numId w:val="6"/>
+        </w:numPr>
+      </w:pPr>
+      <w:r>
+        <w:t xml:space="preserve">Drop Shadow for each VG </w:t>
+      </w:r>
+      <w:r>
+        <w:rPr>
+          <w:b/>
+          <w:bCs/>
+        </w:rPr>
+        <w:t xml:space="preserve">or </w:t>
+      </w:r>
+      <w:r>
+        <w:t>slight line</w:t>
+      </w:r>
+    </w:p>
+    <w:p>
+      <w:pPr>
+        <w:pStyle w:val="ListParagraph"/>
+        <w:numPr>
+          <w:ilvl w:val="1"/>
+          <w:numId w:val="6"/>
+        </w:numPr>
+      </w:pPr>
+      <w:r>
+        <w:t>Use Z Pattern for importance</w:t>
+      </w:r>
+    </w:p>
+    <w:p>
+      <w:pPr>
+        <w:pStyle w:val="ListParagraph"/>
+        <w:numPr>
+          <w:ilvl w:val="3"/>
+          <w:numId w:val="5"/>
+        </w:numPr>
+      </w:pPr>
+      <w:r>
+        <w:t>Use SVG Background</w:t>
+      </w:r>
+    </w:p>
+    <w:p>
+      <w:r>
+        <w:br w:type="page"/>
+      </w:r>
+    </w:p>
+    <w:p>
+      <w:r>
+        <w:lastRenderedPageBreak/>
+        <w:t>Next backlogs:</w:t>
+      </w:r>
+      <w:r>
+        <w:t xml:space="preserve"> [semi-sorted easy to hard]</w:t>
+      </w:r>
+    </w:p>
+    <w:p>
+      <w:pPr>
+        <w:pStyle w:val="ListParagraph"/>
+        <w:numPr>
+          <w:ilvl w:val="0"/>
+          <w:numId w:val="7"/>
+        </w:numPr>
+      </w:pPr>
+      <w:r>
+        <w:t xml:space="preserve">Contact PMO Form, </w:t>
+      </w:r>
+      <w:r>
+        <w:rPr>
+          <w:color w:val="FF0000"/>
+        </w:rPr>
+        <w:t>using with edit perm</w:t>
+      </w:r>
+      <w:r>
+        <w:t xml:space="preserve">, </w:t>
+      </w:r>
+      <w:r>
+        <w:rPr>
+          <w:b/>
+          <w:bCs/>
+        </w:rPr>
+        <w:t>change URL</w:t>
+      </w:r>
+    </w:p>
+    <w:p>
+      <w:pPr>
+        <w:pStyle w:val="ListParagraph"/>
+        <w:numPr>
+          <w:ilvl w:val="0"/>
+          <w:numId w:val="7"/>
+        </w:numPr>
+      </w:pPr>
+      <w:r>
+        <w:t xml:space="preserve">Wag na liitan yung </w:t>
+      </w:r>
       <w:r>
         <w:rPr>
           <w:i/>
           <w:iCs/>
         </w:rPr>
-        <w:t>Check</w:t>
-      </w:r>
-      <w:r>
-        <w:t xml:space="preserve"> </w:t>
-      </w:r>
-      <w:proofErr w:type="spellStart"/>
-      <w:r>
-        <w:t>ulit</w:t>
-      </w:r>
-      <w:proofErr w:type="spellEnd"/>
-      <w:r>
-        <w:t xml:space="preserve"> </w:t>
-      </w:r>
-      <w:proofErr w:type="spellStart"/>
-      <w:r>
-        <w:t>yung</w:t>
-      </w:r>
-      <w:proofErr w:type="spellEnd"/>
-      <w:r>
-        <w:t xml:space="preserve"> </w:t>
-      </w:r>
-      <w:proofErr w:type="spellStart"/>
-      <w:r>
-        <w:t>mga</w:t>
-      </w:r>
-      <w:proofErr w:type="spellEnd"/>
-      <w:r>
-        <w:t xml:space="preserve"> </w:t>
-      </w:r>
-      <w:r>
-        <w:rPr>
-          <w:b/>
-          <w:bCs/>
+        <w:t>first 2 columns</w:t>
+      </w:r>
+      <w:r>
+        <w:t xml:space="preserve"> sa </w:t>
+      </w:r>
+      <w:r>
+        <w:rPr>
           <w:i/>
           <w:iCs/>
         </w:rPr>
-        <w:t>Font Sizes</w:t>
-      </w:r>
-      <w:r>
-        <w:t xml:space="preserve"> </w:t>
-      </w:r>
-      <w:r>
-        <w:br/>
-      </w:r>
-    </w:p>
-    <w:p>
-      <w:pPr>
-        <w:pStyle w:val="ListParagraph"/>
-        <w:numPr>
-          <w:ilvl w:val="0"/>
-          <w:numId w:val="6"/>
-        </w:numPr>
-      </w:pPr>
-      <w:r>
-        <w:t>Material Design – implement</w:t>
-      </w:r>
-    </w:p>
-    <w:p>
-      <w:pPr>
-        <w:pStyle w:val="ListParagraph"/>
-        <w:numPr>
-          <w:ilvl w:val="1"/>
-          <w:numId w:val="6"/>
-        </w:numPr>
-      </w:pPr>
-      <w:r>
-        <w:t>Spacing for each Visual Group</w:t>
-      </w:r>
-    </w:p>
-    <w:p>
-      <w:pPr>
-        <w:pStyle w:val="ListParagraph"/>
-        <w:numPr>
-          <w:ilvl w:val="1"/>
-          <w:numId w:val="6"/>
-        </w:numPr>
-      </w:pPr>
-      <w:r>
-        <w:t xml:space="preserve">Drop Shadow for each VG </w:t>
-      </w:r>
-      <w:r>
-        <w:rPr>
-          <w:b/>
-          <w:bCs/>
-        </w:rPr>
-        <w:t xml:space="preserve">or </w:t>
-      </w:r>
-      <w:r>
-        <w:t>slight line</w:t>
-      </w:r>
-    </w:p>
-    <w:p>
-      <w:pPr>
-        <w:pStyle w:val="ListParagraph"/>
-        <w:numPr>
-          <w:ilvl w:val="1"/>
-          <w:numId w:val="6"/>
-        </w:numPr>
-      </w:pPr>
-      <w:r>
-        <w:t>Use Z Pattern for importance</w:t>
-      </w:r>
-    </w:p>
-    <w:p>
-      <w:pPr>
-        <w:pStyle w:val="ListParagraph"/>
-        <w:numPr>
-          <w:ilvl w:val="3"/>
-          <w:numId w:val="5"/>
-        </w:numPr>
-      </w:pPr>
-      <w:r>
-        <w:t>Use SVG Background</w:t>
-      </w:r>
-    </w:p>
-    <w:p>
-      <w:r>
-        <w:br w:type="page"/>
-      </w:r>
-    </w:p>
-    <w:p>
-      <w:r>
-        <w:t>Next backlogs:</w:t>
-      </w:r>
-      <w:r>
-        <w:t xml:space="preserve"> [semi-sorted easy to hard]</w:t>
+        <w:t>Table</w:t>
+      </w:r>
+      <w:r>
+        <w:t xml:space="preserve">, </w:t>
+      </w:r>
+      <w:r>
+        <w:rPr>
+          <w:b/>
+          <w:bCs/>
+        </w:rPr>
+        <w:t>remove</w:t>
+      </w:r>
+      <w:r>
+        <w:t xml:space="preserve"> nalang </w:t>
       </w:r>
     </w:p>
     <w:p>
@@ -3432,15 +2826,41 @@
           <w:ilvl w:val="0"/>
           <w:numId w:val="7"/>
         </w:numPr>
-      </w:pPr>
-      <w:r>
-        <w:t xml:space="preserve">Contact PMO Form, </w:t>
-      </w:r>
-      <w:r>
         <w:rPr>
           <w:color w:val="FF0000"/>
         </w:rPr>
-        <w:t>using with edit perm</w:t>
+      </w:pPr>
+      <w:r>
+        <w:rPr>
+          <w:color w:val="FF0000"/>
+        </w:rPr>
+        <w:t>Clear filter button, magkaiba ng shape</w:t>
+      </w:r>
+    </w:p>
+    <w:p>
+      <w:pPr>
+        <w:pStyle w:val="ListParagraph"/>
+        <w:numPr>
+          <w:ilvl w:val="0"/>
+          <w:numId w:val="7"/>
+        </w:numPr>
+      </w:pPr>
+      <w:r>
+        <w:rPr>
+          <w:b/>
+          <w:bCs/>
+        </w:rPr>
+        <w:t xml:space="preserve">Project </w:t>
+      </w:r>
+      <w:r>
+        <w:rPr>
+          <w:b/>
+          <w:bCs/>
+        </w:rPr>
+        <w:t>Size</w:t>
+      </w:r>
+      <w:r>
+        <w:t>, isama sa page</w:t>
       </w:r>
       <w:r>
         <w:t xml:space="preserve">, </w:t>
@@ -3450,189 +2870,14 @@
           <w:b/>
           <w:bCs/>
         </w:rPr>
-        <w:t>change URL</w:t>
-      </w:r>
-    </w:p>
-    <w:p>
-      <w:pPr>
-        <w:pStyle w:val="ListParagraph"/>
-        <w:numPr>
-          <w:ilvl w:val="0"/>
-          <w:numId w:val="7"/>
-        </w:numPr>
-      </w:pPr>
-      <w:r>
-        <w:t xml:space="preserve">Wag </w:t>
-      </w:r>
-      <w:proofErr w:type="spellStart"/>
-      <w:r>
-        <w:t>na</w:t>
-      </w:r>
-      <w:proofErr w:type="spellEnd"/>
-      <w:r>
-        <w:t xml:space="preserve"> </w:t>
-      </w:r>
-      <w:proofErr w:type="spellStart"/>
-      <w:r>
-        <w:t>liitan</w:t>
-      </w:r>
-      <w:proofErr w:type="spellEnd"/>
-      <w:r>
-        <w:t xml:space="preserve"> </w:t>
-      </w:r>
-      <w:proofErr w:type="spellStart"/>
-      <w:r>
-        <w:t>yung</w:t>
-      </w:r>
-      <w:proofErr w:type="spellEnd"/>
-      <w:r>
-        <w:t xml:space="preserve"> </w:t>
+        <w:t>nav</w:t>
       </w:r>
       <w:r>
         <w:rPr>
           <w:i/>
           <w:iCs/>
         </w:rPr>
-        <w:t>first 2 columns</w:t>
-      </w:r>
-      <w:r>
-        <w:t xml:space="preserve"> </w:t>
-      </w:r>
-      <w:proofErr w:type="spellStart"/>
-      <w:r>
-        <w:t>sa</w:t>
-      </w:r>
-      <w:proofErr w:type="spellEnd"/>
-      <w:r>
-        <w:t xml:space="preserve"> </w:t>
-      </w:r>
-      <w:r>
-        <w:rPr>
-          <w:i/>
-          <w:iCs/>
-        </w:rPr>
-        <w:t>Table</w:t>
-      </w:r>
-      <w:r>
-        <w:t xml:space="preserve">, </w:t>
-      </w:r>
-      <w:r>
-        <w:rPr>
-          <w:b/>
-          <w:bCs/>
-        </w:rPr>
-        <w:t>remove</w:t>
-      </w:r>
-      <w:r>
-        <w:t xml:space="preserve"> </w:t>
-      </w:r>
-      <w:proofErr w:type="spellStart"/>
-      <w:r>
-        <w:t>nalang</w:t>
-      </w:r>
-      <w:proofErr w:type="spellEnd"/>
-      <w:r>
-        <w:t xml:space="preserve"> </w:t>
-      </w:r>
-    </w:p>
-    <w:p>
-      <w:pPr>
-        <w:pStyle w:val="ListParagraph"/>
-        <w:numPr>
-          <w:ilvl w:val="0"/>
-          <w:numId w:val="7"/>
-        </w:numPr>
-        <w:rPr>
-          <w:color w:val="FF0000"/>
-        </w:rPr>
-      </w:pPr>
-      <w:r>
-        <w:rPr>
-          <w:color w:val="FF0000"/>
-        </w:rPr>
-        <w:t xml:space="preserve">Clear filter button, </w:t>
-      </w:r>
-      <w:proofErr w:type="spellStart"/>
-      <w:r>
-        <w:rPr>
-          <w:color w:val="FF0000"/>
-        </w:rPr>
-        <w:t>magkaiba</w:t>
-      </w:r>
-      <w:proofErr w:type="spellEnd"/>
-      <w:r>
-        <w:rPr>
-          <w:color w:val="FF0000"/>
-        </w:rPr>
-        <w:t xml:space="preserve"> ng shape</w:t>
-      </w:r>
-    </w:p>
-    <w:p>
-      <w:pPr>
-        <w:pStyle w:val="ListParagraph"/>
-        <w:numPr>
-          <w:ilvl w:val="0"/>
-          <w:numId w:val="7"/>
-        </w:numPr>
-      </w:pPr>
-      <w:r>
-        <w:rPr>
-          <w:b/>
-          <w:bCs/>
-        </w:rPr>
-        <w:t xml:space="preserve">Project </w:t>
-      </w:r>
-      <w:r>
-        <w:rPr>
-          <w:b/>
-          <w:bCs/>
-        </w:rPr>
-        <w:t>Size</w:t>
-      </w:r>
-      <w:r>
-        <w:t xml:space="preserve">, </w:t>
-      </w:r>
-      <w:proofErr w:type="spellStart"/>
-      <w:r>
-        <w:t>isama</w:t>
-      </w:r>
-      <w:proofErr w:type="spellEnd"/>
-      <w:r>
-        <w:t xml:space="preserve"> </w:t>
-      </w:r>
-      <w:proofErr w:type="spellStart"/>
-      <w:r>
-        <w:t>sa</w:t>
-      </w:r>
-      <w:proofErr w:type="spellEnd"/>
-      <w:r>
-        <w:t xml:space="preserve"> page</w:t>
-      </w:r>
-      <w:r>
-        <w:t xml:space="preserve">, </w:t>
-      </w:r>
-      <w:proofErr w:type="spellStart"/>
-      <w:r>
-        <w:rPr>
-          <w:b/>
-          <w:bCs/>
-        </w:rPr>
-        <w:t>nav</w:t>
-      </w:r>
-      <w:r>
-        <w:rPr>
-          <w:i/>
-          <w:iCs/>
-        </w:rPr>
-        <w:t>’d</w:t>
-      </w:r>
-      <w:proofErr w:type="spellEnd"/>
-      <w:r>
-        <w:rPr>
-          <w:i/>
-          <w:iCs/>
-        </w:rPr>
-        <w:t xml:space="preserve"> page</w:t>
+        <w:t>’d page</w:t>
       </w:r>
     </w:p>
     <w:p>
@@ -3753,21 +2998,7 @@
         <w:rPr>
           <w:highlight w:val="green"/>
         </w:rPr>
-        <w:t xml:space="preserve">Python Script, </w:t>
-      </w:r>
-      <w:proofErr w:type="spellStart"/>
-      <w:r>
-        <w:rPr>
-          <w:highlight w:val="green"/>
-        </w:rPr>
-        <w:t>katamad</w:t>
-      </w:r>
-      <w:proofErr w:type="spellEnd"/>
-      <w:r>
-        <w:rPr>
-          <w:highlight w:val="green"/>
-        </w:rPr>
-        <w:t xml:space="preserve"> Manual</w:t>
+        <w:t>Python Script, katamad Manual</w:t>
       </w:r>
     </w:p>
     <w:p>
@@ -3779,13 +3010,8 @@
         </w:numPr>
       </w:pPr>
       <w:r>
-        <w:t xml:space="preserve">Na-download </w:t>
-      </w:r>
-      <w:proofErr w:type="spellStart"/>
-      <w:r>
-        <w:t>na</w:t>
-      </w:r>
-      <w:proofErr w:type="spellEnd"/>
+        <w:t>Na-download na</w:t>
+      </w:r>
     </w:p>
     <w:p>
       <w:pPr>
@@ -3903,15 +3129,7 @@
         <w:t>BU</w:t>
       </w:r>
       <w:r>
-        <w:t xml:space="preserve"> </w:t>
-      </w:r>
-      <w:proofErr w:type="spellStart"/>
-      <w:r>
-        <w:t>sa</w:t>
-      </w:r>
-      <w:proofErr w:type="spellEnd"/>
-      <w:r>
-        <w:t xml:space="preserve"> top most</w:t>
+        <w:t xml:space="preserve"> sa top most</w:t>
       </w:r>
     </w:p>
     <w:p>
@@ -3990,21 +3208,8 @@
           <w:numId w:val="7"/>
         </w:numPr>
       </w:pPr>
-      <w:proofErr w:type="spellStart"/>
-      <w:r>
-        <w:t>Paturo</w:t>
-      </w:r>
-      <w:proofErr w:type="spellEnd"/>
-      <w:r>
-        <w:t xml:space="preserve"> </w:t>
-      </w:r>
-      <w:proofErr w:type="spellStart"/>
-      <w:r>
-        <w:t>sa</w:t>
-      </w:r>
-      <w:proofErr w:type="spellEnd"/>
-      <w:r>
-        <w:t xml:space="preserve"> mentors</w:t>
+      <w:r>
+        <w:t>Paturo sa mentors</w:t>
       </w:r>
       <w:r>
         <w:t xml:space="preserve"> how</w:t>
@@ -4022,6 +3227,9 @@
         </w:numPr>
       </w:pPr>
       <w:r>
+        <w:rPr>
+          <w:noProof/>
+        </w:rPr>
         <w:drawing>
           <wp:inline distT="0" distB="0" distL="0" distR="0" wp14:anchorId="2F028F30" wp14:editId="103C0147">
             <wp:extent cx="2619741" cy="1105054"/>
@@ -4068,57 +3276,18 @@
     </w:p>
     <w:p>
       <w:pPr>
-        <w:rPr>
-          <w:b/>
-          <w:bCs/>
-          <w:u w:val="single"/>
-        </w:rPr>
-      </w:pPr>
-    </w:p>
-    <w:p>
-      <w:pPr>
-        <w:rPr>
-          <w:b/>
-          <w:bCs/>
-          <w:u w:val="single"/>
-        </w:rPr>
-      </w:pPr>
-      <w:r>
-        <w:rPr>
-          <w:b/>
-          <w:bCs/>
-          <w:u w:val="single"/>
-        </w:rPr>
-        <w:t>RLS NOTES</w:t>
-      </w:r>
-    </w:p>
-    <w:p/>
-    <w:p>
-      <w:r>
-        <w:t xml:space="preserve">TOP G: </w:t>
-      </w:r>
-      <w:r>
-        <w:rPr>
-          <w:b/>
-          <w:bCs/>
-        </w:rPr>
-        <w:t>C IT</w:t>
-      </w:r>
-      <w:r>
-        <w:t xml:space="preserve"> has Access to all:</w:t>
-      </w:r>
-      <w:r>
-        <w:br/>
-      </w:r>
-      <w:r>
-        <w:rPr>
-          <w:noProof/>
-        </w:rPr>
+        <w:pStyle w:val="ListParagraph"/>
+        <w:numPr>
+          <w:ilvl w:val="0"/>
+          <w:numId w:val="7"/>
+        </w:numPr>
+      </w:pPr>
+      <w:r>
         <w:drawing>
-          <wp:inline distT="0" distB="0" distL="0" distR="0" wp14:anchorId="1F4851E3" wp14:editId="3F551F2F">
-            <wp:extent cx="5943600" cy="1043305"/>
-            <wp:effectExtent l="0" t="0" r="0" b="4445"/>
-            <wp:docPr id="8" name="Picture 8"/>
+          <wp:inline distT="0" distB="0" distL="0" distR="0" wp14:anchorId="207C5380" wp14:editId="734900A9">
+            <wp:extent cx="3381335" cy="1823190"/>
+            <wp:effectExtent l="0" t="0" r="0" b="5715"/>
+            <wp:docPr id="6" name="Picture 6"/>
             <wp:cNvGraphicFramePr>
               <a:graphicFrameLocks xmlns:a="http://schemas.openxmlformats.org/drawingml/2006/main" noChangeAspect="1"/>
             </wp:cNvGraphicFramePr>
@@ -4138,7 +3307,7 @@
                   <pic:spPr>
                     <a:xfrm>
                       <a:off x="0" y="0"/>
-                      <a:ext cx="5943600" cy="1043305"/>
+                      <a:ext cx="3384395" cy="1824840"/>
                     </a:xfrm>
                     <a:prstGeom prst="rect">
                       <a:avLst/>
@@ -4150,37 +3319,57 @@
           </wp:inline>
         </w:drawing>
       </w:r>
+      <w:r>
+        <w:t xml:space="preserve"> change </w:t>
+      </w:r>
+      <w:r>
+        <w:rPr>
+          <w:b/>
+          <w:bCs/>
+        </w:rPr>
+        <w:t>Icon</w:t>
+      </w:r>
+    </w:p>
+    <w:p>
+      <w:pPr>
+        <w:rPr>
+          <w:b/>
+          <w:bCs/>
+          <w:u w:val="single"/>
+        </w:rPr>
+      </w:pPr>
+    </w:p>
+    <w:p>
+      <w:pPr>
+        <w:rPr>
+          <w:b/>
+          <w:bCs/>
+          <w:u w:val="single"/>
+        </w:rPr>
+      </w:pPr>
+      <w:r>
+        <w:rPr>
+          <w:b/>
+          <w:bCs/>
+          <w:u w:val="single"/>
+        </w:rPr>
+        <w:t>RLS NOTES</w:t>
+      </w:r>
     </w:p>
     <w:p/>
     <w:p>
       <w:r>
-        <w:t xml:space="preserve">Yung right-most ay </w:t>
-      </w:r>
-      <w:proofErr w:type="spellStart"/>
-      <w:r>
-        <w:t>sa</w:t>
-      </w:r>
-      <w:proofErr w:type="spellEnd"/>
-      <w:r>
-        <w:t xml:space="preserve"> BU lang </w:t>
-      </w:r>
-      <w:proofErr w:type="spellStart"/>
-      <w:r>
-        <w:t>nila</w:t>
-      </w:r>
-      <w:proofErr w:type="spellEnd"/>
-      <w:r>
-        <w:t>… (</w:t>
-      </w:r>
-      <w:r>
-        <w:rPr>
-          <w:i/>
-          <w:iCs/>
-        </w:rPr>
-        <w:t>lowest access</w:t>
-      </w:r>
-      <w:r>
-        <w:t>)</w:t>
+        <w:t xml:space="preserve">TOP G: </w:t>
+      </w:r>
+      <w:r>
+        <w:rPr>
+          <w:b/>
+          <w:bCs/>
+        </w:rPr>
+        <w:t>C IT</w:t>
+      </w:r>
+      <w:r>
+        <w:t xml:space="preserve"> has Access to all:</w:t>
       </w:r>
       <w:r>
         <w:br/>
@@ -4190,10 +3379,10 @@
           <w:noProof/>
         </w:rPr>
         <w:drawing>
-          <wp:inline distT="0" distB="0" distL="0" distR="0" wp14:anchorId="7DB773F5" wp14:editId="23224A04">
-            <wp:extent cx="3065180" cy="2781300"/>
-            <wp:effectExtent l="0" t="0" r="1905" b="0"/>
-            <wp:docPr id="9" name="Picture 9"/>
+          <wp:inline distT="0" distB="0" distL="0" distR="0" wp14:anchorId="1F4851E3" wp14:editId="3F551F2F">
+            <wp:extent cx="5943600" cy="1043305"/>
+            <wp:effectExtent l="0" t="0" r="0" b="4445"/>
+            <wp:docPr id="8" name="Picture 8"/>
             <wp:cNvGraphicFramePr>
               <a:graphicFrameLocks xmlns:a="http://schemas.openxmlformats.org/drawingml/2006/main" noChangeAspect="1"/>
             </wp:cNvGraphicFramePr>
@@ -4213,7 +3402,7 @@
                   <pic:spPr>
                     <a:xfrm>
                       <a:off x="0" y="0"/>
-                      <a:ext cx="3068867" cy="2784646"/>
+                      <a:ext cx="5943600" cy="1043305"/>
                     </a:xfrm>
                     <a:prstGeom prst="rect">
                       <a:avLst/>
@@ -4229,56 +3418,30 @@
     <w:p/>
     <w:p>
       <w:r>
-        <w:br w:type="page"/>
-      </w:r>
-    </w:p>
-    <w:p>
-      <w:pPr>
-        <w:rPr>
-          <w:b/>
-          <w:bCs/>
-        </w:rPr>
-      </w:pPr>
-      <w:r>
-        <w:t>Has Access to all</w:t>
-      </w:r>
-      <w:r>
-        <w:t xml:space="preserve"> </w:t>
-      </w:r>
-      <w:r>
-        <w:rPr>
-          <w:b/>
-          <w:bCs/>
-        </w:rPr>
-        <w:t>(</w:t>
-      </w:r>
-      <w:proofErr w:type="spellStart"/>
-      <w:r>
-        <w:rPr>
-          <w:b/>
-          <w:bCs/>
-        </w:rPr>
-        <w:t>buong</w:t>
-      </w:r>
-      <w:proofErr w:type="spellEnd"/>
-      <w:r>
-        <w:rPr>
-          <w:b/>
-          <w:bCs/>
-        </w:rPr>
-        <w:t xml:space="preserve"> BU, ex. RSC lang kay Paul Pasia)</w:t>
-      </w:r>
-    </w:p>
-    <w:p>
+        <w:t>Yung right-most ay sa BU lang nila… (</w:t>
+      </w:r>
+      <w:r>
+        <w:rPr>
+          <w:i/>
+          <w:iCs/>
+        </w:rPr>
+        <w:t>lowest access</w:t>
+      </w:r>
+      <w:r>
+        <w:t>)</w:t>
+      </w:r>
+      <w:r>
+        <w:br/>
+      </w:r>
       <w:r>
         <w:rPr>
           <w:noProof/>
         </w:rPr>
         <w:drawing>
-          <wp:inline distT="0" distB="0" distL="0" distR="0" wp14:anchorId="13B9FF6A" wp14:editId="26EB431A">
-            <wp:extent cx="2376394" cy="4019550"/>
-            <wp:effectExtent l="0" t="0" r="5080" b="0"/>
-            <wp:docPr id="10" name="Picture 10"/>
+          <wp:inline distT="0" distB="0" distL="0" distR="0" wp14:anchorId="7DB773F5" wp14:editId="23224A04">
+            <wp:extent cx="3065180" cy="2781300"/>
+            <wp:effectExtent l="0" t="0" r="1905" b="0"/>
+            <wp:docPr id="9" name="Picture 9"/>
             <wp:cNvGraphicFramePr>
               <a:graphicFrameLocks xmlns:a="http://schemas.openxmlformats.org/drawingml/2006/main" noChangeAspect="1"/>
             </wp:cNvGraphicFramePr>
@@ -4298,7 +3461,7 @@
                   <pic:spPr>
                     <a:xfrm>
                       <a:off x="0" y="0"/>
-                      <a:ext cx="2379299" cy="4024463"/>
+                      <a:ext cx="3068867" cy="2784646"/>
                     </a:xfrm>
                     <a:prstGeom prst="rect">
                       <a:avLst/>
@@ -4314,7 +3477,29 @@
     <w:p/>
     <w:p>
       <w:r>
-        <w:t>Has Access to Multiple BUs</w:t>
+        <w:br w:type="page"/>
+      </w:r>
+    </w:p>
+    <w:p>
+      <w:pPr>
+        <w:rPr>
+          <w:b/>
+          <w:bCs/>
+        </w:rPr>
+      </w:pPr>
+      <w:r>
+        <w:lastRenderedPageBreak/>
+        <w:t>Has Access to all</w:t>
+      </w:r>
+      <w:r>
+        <w:t xml:space="preserve"> </w:t>
+      </w:r>
+      <w:r>
+        <w:rPr>
+          <w:b/>
+          <w:bCs/>
+        </w:rPr>
+        <w:t>(buong BU, ex. RSC lang kay Paul Pasia)</w:t>
       </w:r>
     </w:p>
     <w:p>
@@ -4323,10 +3508,10 @@
           <w:noProof/>
         </w:rPr>
         <w:drawing>
-          <wp:inline distT="0" distB="0" distL="0" distR="0" wp14:anchorId="1D86C08F" wp14:editId="66A068DE">
-            <wp:extent cx="5943600" cy="2552700"/>
-            <wp:effectExtent l="0" t="0" r="0" b="0"/>
-            <wp:docPr id="11" name="Picture 11"/>
+          <wp:inline distT="0" distB="0" distL="0" distR="0" wp14:anchorId="13B9FF6A" wp14:editId="26EB431A">
+            <wp:extent cx="2376394" cy="4019550"/>
+            <wp:effectExtent l="0" t="0" r="5080" b="0"/>
+            <wp:docPr id="10" name="Picture 10"/>
             <wp:cNvGraphicFramePr>
               <a:graphicFrameLocks xmlns:a="http://schemas.openxmlformats.org/drawingml/2006/main" noChangeAspect="1"/>
             </wp:cNvGraphicFramePr>
@@ -4346,7 +3531,7 @@
                   <pic:spPr>
                     <a:xfrm>
                       <a:off x="0" y="0"/>
-                      <a:ext cx="5943600" cy="2552700"/>
+                      <a:ext cx="2379299" cy="4024463"/>
                     </a:xfrm>
                     <a:prstGeom prst="rect">
                       <a:avLst/>
@@ -4359,158 +3544,22 @@
         </w:drawing>
       </w:r>
     </w:p>
-    <w:p>
-      <w:r>
-        <w:br w:type="page"/>
-      </w:r>
-    </w:p>
     <w:p/>
     <w:p>
       <w:r>
-        <w:t xml:space="preserve">QUESTION: </w:t>
-      </w:r>
-    </w:p>
-    <w:p>
-      <w:pPr>
-        <w:pStyle w:val="ListParagraph"/>
-        <w:numPr>
-          <w:ilvl w:val="6"/>
-          <w:numId w:val="5"/>
-        </w:numPr>
-      </w:pPr>
-      <w:r>
-        <w:t xml:space="preserve">Yung access </w:t>
-      </w:r>
-      <w:proofErr w:type="spellStart"/>
-      <w:r>
-        <w:t>ba</w:t>
-      </w:r>
-      <w:proofErr w:type="spellEnd"/>
-      <w:r>
-        <w:t xml:space="preserve"> ay </w:t>
-      </w:r>
-      <w:proofErr w:type="spellStart"/>
-      <w:r>
-        <w:t>sa</w:t>
-      </w:r>
-      <w:proofErr w:type="spellEnd"/>
-      <w:r>
-        <w:t xml:space="preserve"> BU lang, </w:t>
-      </w:r>
-      <w:proofErr w:type="spellStart"/>
-      <w:r>
-        <w:t>hindi</w:t>
-      </w:r>
-      <w:proofErr w:type="spellEnd"/>
-      <w:r>
-        <w:t xml:space="preserve"> </w:t>
-      </w:r>
-      <w:proofErr w:type="spellStart"/>
-      <w:r>
-        <w:t>na</w:t>
-      </w:r>
-      <w:proofErr w:type="spellEnd"/>
-      <w:r>
-        <w:t xml:space="preserve"> </w:t>
-      </w:r>
-      <w:proofErr w:type="spellStart"/>
-      <w:r>
-        <w:t>kailagan</w:t>
-      </w:r>
-      <w:proofErr w:type="spellEnd"/>
-      <w:r>
-        <w:t xml:space="preserve"> </w:t>
-      </w:r>
-      <w:proofErr w:type="spellStart"/>
-      <w:r>
-        <w:t>sa</w:t>
-      </w:r>
-      <w:proofErr w:type="spellEnd"/>
-      <w:r>
-        <w:t xml:space="preserve"> </w:t>
-      </w:r>
-      <w:r>
-        <w:t>Banner level (individual)</w:t>
-      </w:r>
-    </w:p>
-    <w:p/>
-    <w:p>
-      <w:r>
-        <w:t xml:space="preserve">Gawa ng </w:t>
-      </w:r>
-      <w:proofErr w:type="spellStart"/>
-      <w:r>
-        <w:t>ganitong</w:t>
-      </w:r>
-      <w:proofErr w:type="spellEnd"/>
-      <w:r>
-        <w:t xml:space="preserve"> Excel, </w:t>
-      </w:r>
-      <w:proofErr w:type="spellStart"/>
-      <w:r>
-        <w:t>tapos</w:t>
-      </w:r>
-      <w:proofErr w:type="spellEnd"/>
-      <w:r>
-        <w:t xml:space="preserve"> </w:t>
-      </w:r>
-      <w:proofErr w:type="spellStart"/>
-      <w:r>
-        <w:t>lagay</w:t>
-      </w:r>
-      <w:proofErr w:type="spellEnd"/>
-      <w:r>
-        <w:t xml:space="preserve"> </w:t>
-      </w:r>
-      <w:proofErr w:type="spellStart"/>
-      <w:r>
-        <w:t>sa</w:t>
-      </w:r>
-      <w:proofErr w:type="spellEnd"/>
-      <w:r>
-        <w:t xml:space="preserve"> </w:t>
-      </w:r>
-      <w:proofErr w:type="spellStart"/>
-      <w:r>
-        <w:rPr>
-          <w:b/>
-          <w:bCs/>
-        </w:rPr>
-        <w:t>sharepoint</w:t>
-      </w:r>
-      <w:proofErr w:type="spellEnd"/>
-    </w:p>
-    <w:p/>
-    <w:p>
-      <w:r>
-        <w:t xml:space="preserve">Yung </w:t>
-      </w:r>
-      <w:r>
-        <w:t>image</w:t>
-      </w:r>
-      <w:r>
-        <w:t xml:space="preserve">, </w:t>
-      </w:r>
-      <w:proofErr w:type="spellStart"/>
-      <w:r>
-        <w:t>sa</w:t>
-      </w:r>
-      <w:proofErr w:type="spellEnd"/>
-      <w:r>
-        <w:t xml:space="preserve"> </w:t>
-      </w:r>
-    </w:p>
-    <w:p/>
+        <w:t>Has Access to Multiple BUs</w:t>
+      </w:r>
+    </w:p>
     <w:p>
       <w:r>
         <w:rPr>
           <w:noProof/>
         </w:rPr>
         <w:drawing>
-          <wp:inline distT="0" distB="0" distL="0" distR="0" wp14:anchorId="3C4F59A8" wp14:editId="4B2F67B5">
-            <wp:extent cx="5134692" cy="3219899"/>
-            <wp:effectExtent l="0" t="0" r="8890" b="0"/>
-            <wp:docPr id="12" name="Picture 12"/>
+          <wp:inline distT="0" distB="0" distL="0" distR="0" wp14:anchorId="1D86C08F" wp14:editId="66A068DE">
+            <wp:extent cx="5943600" cy="2552700"/>
+            <wp:effectExtent l="0" t="0" r="0" b="0"/>
+            <wp:docPr id="11" name="Picture 11"/>
             <wp:cNvGraphicFramePr>
               <a:graphicFrameLocks xmlns:a="http://schemas.openxmlformats.org/drawingml/2006/main" noChangeAspect="1"/>
             </wp:cNvGraphicFramePr>
@@ -4530,7 +3579,7 @@
                   <pic:spPr>
                     <a:xfrm>
                       <a:off x="0" y="0"/>
-                      <a:ext cx="5134692" cy="3219899"/>
+                      <a:ext cx="5943600" cy="2552700"/>
                     </a:xfrm>
                     <a:prstGeom prst="rect">
                       <a:avLst/>
@@ -4543,22 +3592,68 @@
         </w:drawing>
       </w:r>
     </w:p>
+    <w:p>
+      <w:r>
+        <w:br w:type="page"/>
+      </w:r>
+    </w:p>
     <w:p/>
     <w:p>
       <w:r>
-        <w:t>…</w:t>
-      </w:r>
-    </w:p>
+        <w:t xml:space="preserve">QUESTION: </w:t>
+      </w:r>
+    </w:p>
+    <w:p>
+      <w:pPr>
+        <w:pStyle w:val="ListParagraph"/>
+        <w:numPr>
+          <w:ilvl w:val="6"/>
+          <w:numId w:val="5"/>
+        </w:numPr>
+      </w:pPr>
+      <w:r>
+        <w:t xml:space="preserve">Yung access ba ay sa BU lang, hindi na kailagan sa </w:t>
+      </w:r>
+      <w:r>
+        <w:t>Banner level (individual)</w:t>
+      </w:r>
+    </w:p>
+    <w:p/>
+    <w:p>
+      <w:r>
+        <w:t xml:space="preserve">Gawa ng ganitong Excel, tapos lagay sa </w:t>
+      </w:r>
+      <w:r>
+        <w:rPr>
+          <w:b/>
+          <w:bCs/>
+        </w:rPr>
+        <w:t>sharepoint</w:t>
+      </w:r>
+    </w:p>
+    <w:p/>
+    <w:p>
+      <w:r>
+        <w:t xml:space="preserve">Yung </w:t>
+      </w:r>
+      <w:r>
+        <w:t>image</w:t>
+      </w:r>
+      <w:r>
+        <w:t xml:space="preserve">, sa </w:t>
+      </w:r>
+    </w:p>
+    <w:p/>
     <w:p>
       <w:r>
         <w:rPr>
           <w:noProof/>
         </w:rPr>
         <w:drawing>
-          <wp:inline distT="0" distB="0" distL="0" distR="0" wp14:anchorId="0FA0BBE4" wp14:editId="2454D64C">
-            <wp:extent cx="3267531" cy="1371791"/>
-            <wp:effectExtent l="0" t="0" r="9525" b="0"/>
-            <wp:docPr id="13" name="Picture 13"/>
+          <wp:inline distT="0" distB="0" distL="0" distR="0" wp14:anchorId="3C4F59A8" wp14:editId="4B2F67B5">
+            <wp:extent cx="5134692" cy="3219899"/>
+            <wp:effectExtent l="0" t="0" r="8890" b="0"/>
+            <wp:docPr id="12" name="Picture 12"/>
             <wp:cNvGraphicFramePr>
               <a:graphicFrameLocks xmlns:a="http://schemas.openxmlformats.org/drawingml/2006/main" noChangeAspect="1"/>
             </wp:cNvGraphicFramePr>
@@ -4578,7 +3673,7 @@
                   <pic:spPr>
                     <a:xfrm>
                       <a:off x="0" y="0"/>
-                      <a:ext cx="3267531" cy="1371791"/>
+                      <a:ext cx="5134692" cy="3219899"/>
                     </a:xfrm>
                     <a:prstGeom prst="rect">
                       <a:avLst/>
@@ -4591,54 +3686,9 @@
         </w:drawing>
       </w:r>
     </w:p>
-    <w:p>
-      <w:pPr>
-        <w:pStyle w:val="ListParagraph"/>
-        <w:numPr>
-          <w:ilvl w:val="0"/>
-          <w:numId w:val="8"/>
-        </w:numPr>
-      </w:pPr>
-      <w:r>
-        <w:t>Consistent Design, Color, Header</w:t>
-      </w:r>
-    </w:p>
-    <w:p>
-      <w:pPr>
-        <w:pStyle w:val="ListParagraph"/>
-        <w:numPr>
-          <w:ilvl w:val="0"/>
-          <w:numId w:val="8"/>
-        </w:numPr>
-      </w:pPr>
-      <w:r>
-        <w:t>Spacing, margin</w:t>
-      </w:r>
-    </w:p>
     <w:p/>
     <w:p>
       <w:r>
-        <w:t xml:space="preserve">Mas </w:t>
-      </w:r>
-      <w:proofErr w:type="spellStart"/>
-      <w:r>
-        <w:t>manipis</w:t>
-      </w:r>
-      <w:proofErr w:type="spellEnd"/>
-      <w:r>
-        <w:t xml:space="preserve"> </w:t>
-      </w:r>
-      <w:proofErr w:type="spellStart"/>
-      <w:r>
-        <w:t>na</w:t>
-      </w:r>
-      <w:proofErr w:type="spellEnd"/>
-      <w:r>
-        <w:t xml:space="preserve"> Timeline Slicer</w:t>
-      </w:r>
-    </w:p>
-    <w:p>
-      <w:r>
         <w:t>…</w:t>
       </w:r>
     </w:p>
@@ -4648,10 +3698,10 @@
           <w:noProof/>
         </w:rPr>
         <w:drawing>
-          <wp:inline distT="0" distB="0" distL="0" distR="0" wp14:anchorId="6498E78B" wp14:editId="0787EB26">
-            <wp:extent cx="5943600" cy="2823210"/>
-            <wp:effectExtent l="0" t="0" r="0" b="0"/>
-            <wp:docPr id="14" name="Picture 14"/>
+          <wp:inline distT="0" distB="0" distL="0" distR="0" wp14:anchorId="0FA0BBE4" wp14:editId="2454D64C">
+            <wp:extent cx="3267531" cy="1371791"/>
+            <wp:effectExtent l="0" t="0" r="9525" b="0"/>
+            <wp:docPr id="13" name="Picture 13"/>
             <wp:cNvGraphicFramePr>
               <a:graphicFrameLocks xmlns:a="http://schemas.openxmlformats.org/drawingml/2006/main" noChangeAspect="1"/>
             </wp:cNvGraphicFramePr>
@@ -4671,7 +3721,7 @@
                   <pic:spPr>
                     <a:xfrm>
                       <a:off x="0" y="0"/>
-                      <a:ext cx="5943600" cy="2823210"/>
+                      <a:ext cx="3267531" cy="1371791"/>
                     </a:xfrm>
                     <a:prstGeom prst="rect">
                       <a:avLst/>
@@ -4684,31 +3734,51 @@
         </w:drawing>
       </w:r>
     </w:p>
+    <w:p>
+      <w:pPr>
+        <w:pStyle w:val="ListParagraph"/>
+        <w:numPr>
+          <w:ilvl w:val="0"/>
+          <w:numId w:val="8"/>
+        </w:numPr>
+      </w:pPr>
+      <w:r>
+        <w:t>Consistent Design, Color, Header</w:t>
+      </w:r>
+    </w:p>
+    <w:p>
+      <w:pPr>
+        <w:pStyle w:val="ListParagraph"/>
+        <w:numPr>
+          <w:ilvl w:val="0"/>
+          <w:numId w:val="8"/>
+        </w:numPr>
+      </w:pPr>
+      <w:r>
+        <w:t>Spacing, margin</w:t>
+      </w:r>
+    </w:p>
     <w:p/>
     <w:p>
       <w:r>
-        <w:t xml:space="preserve">Matrix Table as </w:t>
-      </w:r>
-      <w:proofErr w:type="gramStart"/>
-      <w:r>
-        <w:t>Slicer</w:t>
-      </w:r>
-      <w:r>
-        <w:t>::</w:t>
-      </w:r>
-      <w:proofErr w:type="gramEnd"/>
-    </w:p>
-    <w:p/>
+        <w:t>Mas manipis na Timeline Slicer</w:t>
+      </w:r>
+    </w:p>
+    <w:p>
+      <w:r>
+        <w:t>…</w:t>
+      </w:r>
+    </w:p>
     <w:p>
       <w:r>
         <w:rPr>
           <w:noProof/>
         </w:rPr>
         <w:drawing>
-          <wp:inline distT="0" distB="0" distL="0" distR="0" wp14:anchorId="64B055A0" wp14:editId="7612A833">
+          <wp:inline distT="0" distB="0" distL="0" distR="0" wp14:anchorId="6498E78B" wp14:editId="0787EB26">
             <wp:extent cx="5943600" cy="2823210"/>
             <wp:effectExtent l="0" t="0" r="0" b="0"/>
-            <wp:docPr id="15" name="Picture 15"/>
+            <wp:docPr id="14" name="Picture 14"/>
             <wp:cNvGraphicFramePr>
               <a:graphicFrameLocks xmlns:a="http://schemas.openxmlformats.org/drawingml/2006/main" noChangeAspect="1"/>
             </wp:cNvGraphicFramePr>
@@ -4741,6 +3811,58 @@
         </w:drawing>
       </w:r>
     </w:p>
+    <w:p/>
+    <w:p>
+      <w:r>
+        <w:t>Matrix Table as Slicer</w:t>
+      </w:r>
+      <w:r>
+        <w:t>::</w:t>
+      </w:r>
+    </w:p>
+    <w:p/>
+    <w:p>
+      <w:r>
+        <w:rPr>
+          <w:noProof/>
+        </w:rPr>
+        <w:drawing>
+          <wp:inline distT="0" distB="0" distL="0" distR="0" wp14:anchorId="64B055A0" wp14:editId="7612A833">
+            <wp:extent cx="5943600" cy="2823210"/>
+            <wp:effectExtent l="0" t="0" r="0" b="0"/>
+            <wp:docPr id="15" name="Picture 15"/>
+            <wp:cNvGraphicFramePr>
+              <a:graphicFrameLocks xmlns:a="http://schemas.openxmlformats.org/drawingml/2006/main" noChangeAspect="1"/>
+            </wp:cNvGraphicFramePr>
+            <a:graphic xmlns:a="http://schemas.openxmlformats.org/drawingml/2006/main">
+              <a:graphicData uri="http://schemas.openxmlformats.org/drawingml/2006/picture">
+                <pic:pic xmlns:pic="http://schemas.openxmlformats.org/drawingml/2006/picture">
+                  <pic:nvPicPr>
+                    <pic:cNvPr id="1" name=""/>
+                    <pic:cNvPicPr/>
+                  </pic:nvPicPr>
+                  <pic:blipFill>
+                    <a:blip r:embed="rId38"/>
+                    <a:stretch>
+                      <a:fillRect/>
+                    </a:stretch>
+                  </pic:blipFill>
+                  <pic:spPr>
+                    <a:xfrm>
+                      <a:off x="0" y="0"/>
+                      <a:ext cx="5943600" cy="2823210"/>
+                    </a:xfrm>
+                    <a:prstGeom prst="rect">
+                      <a:avLst/>
+                    </a:prstGeom>
+                  </pic:spPr>
+                </pic:pic>
+              </a:graphicData>
+            </a:graphic>
+          </wp:inline>
+        </w:drawing>
+      </w:r>
+    </w:p>
     <w:p>
       <w:r>
         <w:br w:type="page"/>
@@ -4758,6 +3880,7 @@
           <w:b/>
           <w:bCs/>
         </w:rPr>
+        <w:lastRenderedPageBreak/>
         <w:t>May 2, 2023</w:t>
       </w:r>
     </w:p>
@@ -4768,7 +3891,7 @@
     </w:p>
     <w:p/>
     <w:p>
-      <w:hyperlink r:id="rId38" w:history="1">
+      <w:hyperlink r:id="rId39" w:history="1">
         <w:r>
           <w:rPr>
             <w:rStyle w:val="Hyperlink"/>
@@ -4778,6 +3901,510 @@
       </w:hyperlink>
     </w:p>
     <w:p/>
+    <w:p>
+      <w:r>
+        <w:t>Next backlogs: [semi-sorted easy to hard]</w:t>
+      </w:r>
+    </w:p>
+    <w:p>
+      <w:pPr>
+        <w:pStyle w:val="ListParagraph"/>
+        <w:numPr>
+          <w:ilvl w:val="0"/>
+          <w:numId w:val="9"/>
+        </w:numPr>
+      </w:pPr>
+      <w:r>
+        <w:rPr>
+          <w:b/>
+          <w:bCs/>
+        </w:rPr>
+        <w:t>Project Size</w:t>
+      </w:r>
+      <w:r>
+        <w:t xml:space="preserve">, isama sa page, </w:t>
+      </w:r>
+      <w:r>
+        <w:rPr>
+          <w:b/>
+          <w:bCs/>
+        </w:rPr>
+        <w:t>nav</w:t>
+      </w:r>
+      <w:r>
+        <w:rPr>
+          <w:i/>
+          <w:iCs/>
+        </w:rPr>
+        <w:t>’d page</w:t>
+      </w:r>
+    </w:p>
+    <w:p>
+      <w:pPr>
+        <w:pStyle w:val="ListParagraph"/>
+        <w:numPr>
+          <w:ilvl w:val="0"/>
+          <w:numId w:val="9"/>
+        </w:numPr>
+      </w:pPr>
+      <w:r>
+        <w:t xml:space="preserve">Optimize Performance – instead of using </w:t>
+      </w:r>
+      <w:r>
+        <w:rPr>
+          <w:color w:val="FF0000"/>
+        </w:rPr>
+        <w:t>IF-ELSE</w:t>
+      </w:r>
+    </w:p>
+    <w:p>
+      <w:pPr>
+        <w:pStyle w:val="ListParagraph"/>
+        <w:numPr>
+          <w:ilvl w:val="0"/>
+          <w:numId w:val="9"/>
+        </w:numPr>
+        <w:rPr>
+          <w:highlight w:val="green"/>
+        </w:rPr>
+      </w:pPr>
+      <w:r>
+        <w:rPr>
+          <w:highlight w:val="green"/>
+        </w:rPr>
+        <w:t>Additional BU and Banners</w:t>
+      </w:r>
+    </w:p>
+    <w:p>
+      <w:pPr>
+        <w:pStyle w:val="ListParagraph"/>
+        <w:numPr>
+          <w:ilvl w:val="1"/>
+          <w:numId w:val="9"/>
+        </w:numPr>
+      </w:pPr>
+      <w:r>
+        <w:rPr>
+          <w:highlight w:val="green"/>
+        </w:rPr>
+        <w:t>Python Script, katamad Manual</w:t>
+      </w:r>
+    </w:p>
+    <w:p>
+      <w:pPr>
+        <w:pStyle w:val="ListParagraph"/>
+        <w:numPr>
+          <w:ilvl w:val="1"/>
+          <w:numId w:val="9"/>
+        </w:numPr>
+      </w:pPr>
+      <w:r>
+        <w:t>Na-download na</w:t>
+      </w:r>
+    </w:p>
+    <w:p>
+      <w:pPr>
+        <w:pStyle w:val="ListParagraph"/>
+        <w:numPr>
+          <w:ilvl w:val="2"/>
+          <w:numId w:val="9"/>
+        </w:numPr>
+      </w:pPr>
+      <w:r>
+        <w:t>Rename</w:t>
+      </w:r>
+    </w:p>
+    <w:p>
+      <w:pPr>
+        <w:pStyle w:val="ListParagraph"/>
+        <w:numPr>
+          <w:ilvl w:val="2"/>
+          <w:numId w:val="9"/>
+        </w:numPr>
+      </w:pPr>
+      <w:r>
+        <w:rPr>
+          <w:highlight w:val="cyan"/>
+        </w:rPr>
+        <w:t>Create an excel File</w:t>
+      </w:r>
+    </w:p>
+    <w:p>
+      <w:pPr>
+        <w:pStyle w:val="ListParagraph"/>
+        <w:numPr>
+          <w:ilvl w:val="0"/>
+          <w:numId w:val="9"/>
+        </w:numPr>
+      </w:pPr>
+      <w:r>
+        <w:rPr>
+          <w:sz w:val="32"/>
+          <w:szCs w:val="32"/>
+        </w:rPr>
+        <w:t>RLS</w:t>
+      </w:r>
+    </w:p>
+    <w:p>
+      <w:pPr>
+        <w:pStyle w:val="ListParagraph"/>
+        <w:numPr>
+          <w:ilvl w:val="1"/>
+          <w:numId w:val="9"/>
+        </w:numPr>
+      </w:pPr>
+      <w:r>
+        <w:rPr>
+          <w:sz w:val="18"/>
+          <w:szCs w:val="18"/>
+        </w:rPr>
+        <w:t>Python</w:t>
+      </w:r>
+    </w:p>
+    <w:p>
+      <w:pPr>
+        <w:pStyle w:val="ListParagraph"/>
+        <w:numPr>
+          <w:ilvl w:val="2"/>
+          <w:numId w:val="9"/>
+        </w:numPr>
+      </w:pPr>
+      <w:r>
+        <w:rPr>
+          <w:sz w:val="16"/>
+          <w:szCs w:val="16"/>
+        </w:rPr>
+        <w:t>Harvest from Email (Outlook)</w:t>
+      </w:r>
+    </w:p>
+    <w:p>
+      <w:pPr>
+        <w:pStyle w:val="ListParagraph"/>
+        <w:numPr>
+          <w:ilvl w:val="2"/>
+          <w:numId w:val="9"/>
+        </w:numPr>
+      </w:pPr>
+      <w:r>
+        <w:rPr>
+          <w:sz w:val="18"/>
+          <w:szCs w:val="18"/>
+        </w:rPr>
+        <w:t xml:space="preserve">Use python to create a </w:t>
+      </w:r>
+      <w:r>
+        <w:rPr>
+          <w:color w:val="FF0000"/>
+          <w:sz w:val="18"/>
+          <w:szCs w:val="18"/>
+          <w:highlight w:val="yellow"/>
+        </w:rPr>
+        <w:t>Spreadsheet</w:t>
+      </w:r>
+    </w:p>
+    <w:p>
+      <w:pPr>
+        <w:pStyle w:val="ListParagraph"/>
+        <w:numPr>
+          <w:ilvl w:val="2"/>
+          <w:numId w:val="9"/>
+        </w:numPr>
+        <w:rPr>
+          <w:lang w:val="pt-BR"/>
+        </w:rPr>
+      </w:pPr>
+      <w:r>
+        <w:rPr>
+          <w:i/>
+          <w:iCs/>
+          <w:lang w:val="pt-BR"/>
+        </w:rPr>
+        <w:t>isip ng logic pano au-a</w:t>
+      </w:r>
+      <w:r>
+        <w:rPr>
+          <w:i/>
+          <w:iCs/>
+          <w:lang w:val="pt-BR"/>
+        </w:rPr>
+        <w:t>utomate</w:t>
+      </w:r>
+    </w:p>
+    <w:p>
+      <w:pPr>
+        <w:pStyle w:val="ListParagraph"/>
+        <w:numPr>
+          <w:ilvl w:val="1"/>
+          <w:numId w:val="9"/>
+        </w:numPr>
+        <w:rPr>
+          <w:lang w:val="en-PH"/>
+        </w:rPr>
+      </w:pPr>
+      <w:r>
+        <w:rPr>
+          <w:i/>
+          <w:iCs/>
+          <w:lang w:val="en-PH"/>
+        </w:rPr>
+        <w:t xml:space="preserve">Add </w:t>
+      </w:r>
+      <w:r>
+        <w:rPr>
+          <w:i/>
+          <w:iCs/>
+          <w:highlight w:val="magenta"/>
+          <w:lang w:val="en-PH"/>
+        </w:rPr>
+        <w:t>TUP Email</w:t>
+      </w:r>
+      <w:r>
+        <w:rPr>
+          <w:i/>
+          <w:iCs/>
+          <w:lang w:val="en-PH"/>
+        </w:rPr>
+        <w:t xml:space="preserve"> to </w:t>
+      </w:r>
+      <w:r>
+        <w:rPr>
+          <w:i/>
+          <w:iCs/>
+          <w:lang w:val="en-PH"/>
+        </w:rPr>
+        <w:t>Demo</w:t>
+      </w:r>
+      <w:r>
+        <w:rPr>
+          <w:i/>
+          <w:iCs/>
+          <w:lang w:val="en-PH"/>
+        </w:rPr>
+        <w:br/>
+      </w:r>
+    </w:p>
+    <w:p>
+      <w:pPr>
+        <w:pStyle w:val="ListParagraph"/>
+        <w:numPr>
+          <w:ilvl w:val="0"/>
+          <w:numId w:val="9"/>
+        </w:numPr>
+      </w:pPr>
+      <w:r>
+        <w:rPr>
+          <w:i/>
+          <w:iCs/>
+          <w:u w:val="single"/>
+        </w:rPr>
+        <w:t>Gant slicer</w:t>
+      </w:r>
+      <w:r>
+        <w:t xml:space="preserve">: </w:t>
+      </w:r>
+      <w:r>
+        <w:rPr>
+          <w:b/>
+          <w:bCs/>
+          <w:u w:val="single"/>
+        </w:rPr>
+        <w:t>Matrix Table (see pictures below)</w:t>
+      </w:r>
+    </w:p>
+    <w:p>
+      <w:pPr>
+        <w:pStyle w:val="ListParagraph"/>
+        <w:numPr>
+          <w:ilvl w:val="0"/>
+          <w:numId w:val="9"/>
+        </w:numPr>
+      </w:pPr>
+      <w:r>
+        <w:rPr>
+          <w:noProof/>
+        </w:rPr>
+        <w:drawing>
+          <wp:inline distT="0" distB="0" distL="0" distR="0" wp14:anchorId="40AA4FB4" wp14:editId="60C09105">
+            <wp:extent cx="2619741" cy="1105054"/>
+            <wp:effectExtent l="0" t="0" r="9525" b="0"/>
+            <wp:docPr id="7" name="Picture 7"/>
+            <wp:cNvGraphicFramePr>
+              <a:graphicFrameLocks xmlns:a="http://schemas.openxmlformats.org/drawingml/2006/main" noChangeAspect="1"/>
+            </wp:cNvGraphicFramePr>
+            <a:graphic xmlns:a="http://schemas.openxmlformats.org/drawingml/2006/main">
+              <a:graphicData uri="http://schemas.openxmlformats.org/drawingml/2006/picture">
+                <pic:pic xmlns:pic="http://schemas.openxmlformats.org/drawingml/2006/picture">
+                  <pic:nvPicPr>
+                    <pic:cNvPr id="1" name=""/>
+                    <pic:cNvPicPr/>
+                  </pic:nvPicPr>
+                  <pic:blipFill>
+                    <a:blip r:embed="rId29"/>
+                    <a:stretch>
+                      <a:fillRect/>
+                    </a:stretch>
+                  </pic:blipFill>
+                  <pic:spPr>
+                    <a:xfrm>
+                      <a:off x="0" y="0"/>
+                      <a:ext cx="2619741" cy="1105054"/>
+                    </a:xfrm>
+                    <a:prstGeom prst="rect">
+                      <a:avLst/>
+                    </a:prstGeom>
+                  </pic:spPr>
+                </pic:pic>
+              </a:graphicData>
+            </a:graphic>
+          </wp:inline>
+        </w:drawing>
+      </w:r>
+      <w:r>
+        <w:rPr>
+          <w:b/>
+          <w:bCs/>
+        </w:rPr>
+        <w:t>last modified</w:t>
+      </w:r>
+    </w:p>
+    <w:p>
+      <w:pPr>
+        <w:pStyle w:val="ListParagraph"/>
+        <w:numPr>
+          <w:ilvl w:val="0"/>
+          <w:numId w:val="9"/>
+        </w:numPr>
+      </w:pPr>
+      <w:r>
+        <w:t xml:space="preserve">Yung </w:t>
+      </w:r>
+      <w:r>
+        <w:rPr>
+          <w:b/>
+          <w:bCs/>
+          <w:sz w:val="36"/>
+          <w:szCs w:val="36"/>
+        </w:rPr>
+        <w:t>Status Report Page</w:t>
+      </w:r>
+      <w:r>
+        <w:br/>
+      </w:r>
+      <w:r>
+        <w:br/>
+      </w:r>
+      <w:r>
+        <w:br/>
+        <w:t>----- material design -----</w:t>
+      </w:r>
+    </w:p>
+    <w:p>
+      <w:pPr>
+        <w:pStyle w:val="ListParagraph"/>
+        <w:numPr>
+          <w:ilvl w:val="0"/>
+          <w:numId w:val="9"/>
+        </w:numPr>
+      </w:pPr>
+      <w:r>
+        <w:t>Pop up, dropdown [Raph Banner]</w:t>
+      </w:r>
+    </w:p>
+    <w:p>
+      <w:pPr>
+        <w:pStyle w:val="ListParagraph"/>
+        <w:numPr>
+          <w:ilvl w:val="1"/>
+          <w:numId w:val="9"/>
+        </w:numPr>
+      </w:pPr>
+      <w:r>
+        <w:t>Banner BU sa top most</w:t>
+      </w:r>
+    </w:p>
+    <w:p>
+      <w:pPr>
+        <w:pStyle w:val="ListParagraph"/>
+        <w:numPr>
+          <w:ilvl w:val="0"/>
+          <w:numId w:val="9"/>
+        </w:numPr>
+      </w:pPr>
+      <w:r>
+        <w:t>Design changes – material Design</w:t>
+      </w:r>
+    </w:p>
+    <w:p>
+      <w:pPr>
+        <w:pStyle w:val="ListParagraph"/>
+        <w:numPr>
+          <w:ilvl w:val="1"/>
+          <w:numId w:val="9"/>
+        </w:numPr>
+        <w:rPr>
+          <w:b/>
+          <w:bCs/>
+        </w:rPr>
+      </w:pPr>
+      <w:r>
+        <w:rPr>
+          <w:b/>
+          <w:bCs/>
+        </w:rPr>
+        <w:t>First time user friendly</w:t>
+      </w:r>
+    </w:p>
+    <w:p>
+      <w:pPr>
+        <w:pStyle w:val="ListParagraph"/>
+        <w:numPr>
+          <w:ilvl w:val="2"/>
+          <w:numId w:val="9"/>
+        </w:numPr>
+        <w:rPr>
+          <w:b/>
+          <w:bCs/>
+        </w:rPr>
+      </w:pPr>
+      <w:r>
+        <w:t>UX</w:t>
+      </w:r>
+    </w:p>
+    <w:p>
+      <w:pPr>
+        <w:pStyle w:val="ListParagraph"/>
+        <w:numPr>
+          <w:ilvl w:val="0"/>
+          <w:numId w:val="9"/>
+        </w:numPr>
+        <w:rPr>
+          <w:b/>
+          <w:bCs/>
+        </w:rPr>
+      </w:pPr>
+      <w:r>
+        <w:rPr>
+          <w:b/>
+          <w:bCs/>
+        </w:rPr>
+        <w:t>Documentation</w:t>
+      </w:r>
+    </w:p>
+    <w:p>
+      <w:pPr>
+        <w:pStyle w:val="ListParagraph"/>
+        <w:numPr>
+          <w:ilvl w:val="1"/>
+          <w:numId w:val="9"/>
+        </w:numPr>
+      </w:pPr>
+      <w:r>
+        <w:t>Paturo sa mentors how</w:t>
+      </w:r>
+      <w:r>
+        <w:br/>
+      </w:r>
+    </w:p>
     <w:p/>
     <w:sectPr>
       <w:pgSz w:w="12240" w:h="15840"/>
@@ -5435,6 +5062,99 @@
     </w:lvl>
   </w:abstractNum>
   <w:abstractNum w:abstractNumId="6" w15:restartNumberingAfterBreak="0">
+    <w:nsid w:val="440E047D"/>
+    <w:multiLevelType w:val="hybridMultilevel"/>
+    <w:tmpl w:val="414C5BE2"/>
+    <w:lvl w:ilvl="0" w:tplc="FFFFFFFF">
+      <w:start w:val="1"/>
+      <w:numFmt w:val="decimal"/>
+      <w:lvlText w:val="%1."/>
+      <w:lvlJc w:val="left"/>
+      <w:pPr>
+        <w:ind w:left="720" w:hanging="360"/>
+      </w:pPr>
+      <w:rPr>
+        <w:b w:val="0"/>
+        <w:bCs w:val="0"/>
+      </w:rPr>
+    </w:lvl>
+    <w:lvl w:ilvl="1" w:tplc="FFFFFFFF">
+      <w:start w:val="1"/>
+      <w:numFmt w:val="lowerLetter"/>
+      <w:lvlText w:val="%2."/>
+      <w:lvlJc w:val="left"/>
+      <w:pPr>
+        <w:ind w:left="1440" w:hanging="360"/>
+      </w:pPr>
+    </w:lvl>
+    <w:lvl w:ilvl="2" w:tplc="FFFFFFFF">
+      <w:start w:val="1"/>
+      <w:numFmt w:val="lowerRoman"/>
+      <w:lvlText w:val="%3."/>
+      <w:lvlJc w:val="right"/>
+      <w:pPr>
+        <w:ind w:left="2160" w:hanging="180"/>
+      </w:pPr>
+    </w:lvl>
+    <w:lvl w:ilvl="3" w:tplc="FFFFFFFF">
+      <w:start w:val="1"/>
+      <w:numFmt w:val="decimal"/>
+      <w:lvlText w:val="%4."/>
+      <w:lvlJc w:val="left"/>
+      <w:pPr>
+        <w:ind w:left="2880" w:hanging="360"/>
+      </w:pPr>
+      <w:rPr>
+        <w:rFonts w:asciiTheme="minorHAnsi" w:eastAsiaTheme="minorHAnsi" w:hAnsiTheme="minorHAnsi" w:cstheme="minorBidi"/>
+      </w:rPr>
+    </w:lvl>
+    <w:lvl w:ilvl="4" w:tplc="FFFFFFFF">
+      <w:start w:val="1"/>
+      <w:numFmt w:val="lowerLetter"/>
+      <w:lvlText w:val="%5."/>
+      <w:lvlJc w:val="left"/>
+      <w:pPr>
+        <w:ind w:left="3600" w:hanging="360"/>
+      </w:pPr>
+    </w:lvl>
+    <w:lvl w:ilvl="5" w:tplc="FFFFFFFF">
+      <w:start w:val="1"/>
+      <w:numFmt w:val="lowerRoman"/>
+      <w:lvlText w:val="%6."/>
+      <w:lvlJc w:val="right"/>
+      <w:pPr>
+        <w:ind w:left="4320" w:hanging="180"/>
+      </w:pPr>
+    </w:lvl>
+    <w:lvl w:ilvl="6" w:tplc="FFFFFFFF">
+      <w:start w:val="1"/>
+      <w:numFmt w:val="decimal"/>
+      <w:lvlText w:val="%7."/>
+      <w:lvlJc w:val="left"/>
+      <w:pPr>
+        <w:ind w:left="5040" w:hanging="360"/>
+      </w:pPr>
+    </w:lvl>
+    <w:lvl w:ilvl="7" w:tplc="FFFFFFFF">
+      <w:start w:val="1"/>
+      <w:numFmt w:val="lowerLetter"/>
+      <w:lvlText w:val="%8."/>
+      <w:lvlJc w:val="left"/>
+      <w:pPr>
+        <w:ind w:left="5760" w:hanging="360"/>
+      </w:pPr>
+    </w:lvl>
+    <w:lvl w:ilvl="8" w:tplc="FFFFFFFF">
+      <w:start w:val="1"/>
+      <w:numFmt w:val="lowerRoman"/>
+      <w:lvlText w:val="%9."/>
+      <w:lvlJc w:val="right"/>
+      <w:pPr>
+        <w:ind w:left="6480" w:hanging="180"/>
+      </w:pPr>
+    </w:lvl>
+  </w:abstractNum>
+  <w:abstractNum w:abstractNumId="7" w15:restartNumberingAfterBreak="0">
     <w:nsid w:val="4CD37E8F"/>
     <w:multiLevelType w:val="hybridMultilevel"/>
     <w:tmpl w:val="DD3606BA"/>
@@ -5524,7 +5244,7 @@
       </w:pPr>
     </w:lvl>
   </w:abstractNum>
-  <w:abstractNum w:abstractNumId="7" w15:restartNumberingAfterBreak="0">
+  <w:abstractNum w:abstractNumId="8" w15:restartNumberingAfterBreak="0">
     <w:nsid w:val="68517184"/>
     <w:multiLevelType w:val="hybridMultilevel"/>
     <w:tmpl w:val="DD3606BA"/>
@@ -5615,7 +5335,7 @@
     </w:lvl>
   </w:abstractNum>
   <w:num w:numId="1" w16cid:durableId="1064058989">
-    <w:abstractNumId w:val="7"/>
+    <w:abstractNumId w:val="8"/>
   </w:num>
   <w:num w:numId="2" w16cid:durableId="929852652">
     <w:abstractNumId w:val="0"/>
@@ -5630,13 +5350,16 @@
     <w:abstractNumId w:val="1"/>
   </w:num>
   <w:num w:numId="6" w16cid:durableId="1265386857">
-    <w:abstractNumId w:val="6"/>
+    <w:abstractNumId w:val="7"/>
   </w:num>
   <w:num w:numId="7" w16cid:durableId="335156558">
     <w:abstractNumId w:val="3"/>
   </w:num>
   <w:num w:numId="8" w16cid:durableId="1222903735">
     <w:abstractNumId w:val="4"/>
+  </w:num>
+  <w:num w:numId="9" w16cid:durableId="1767336264">
+    <w:abstractNumId w:val="6"/>
   </w:num>
 </w:numbering>
 </file>

</xml_diff>

<commit_message>
DONE add Project Sizing to Definitions Page
</commit_message>
<xml_diff>
--- a/PMO Project Notes.docx
+++ b/PMO Project Notes.docx
@@ -344,14 +344,15 @@
           <w:u w:val="single"/>
         </w:rPr>
       </w:pPr>
-      <w:r>
+    </w:p>
+    <w:p>
+      <w:pPr>
         <w:rPr>
           <w:i/>
           <w:iCs/>
           <w:u w:val="single"/>
         </w:rPr>
-        <w:t>Backlogs/Requests/Suggestions/To-dos:</w:t>
-      </w:r>
+      </w:pPr>
     </w:p>
     <w:p>
       <w:pPr>
@@ -364,1203 +365,33 @@
     </w:p>
     <w:p>
       <w:pPr>
-        <w:pStyle w:val="ListParagraph"/>
-        <w:numPr>
-          <w:ilvl w:val="0"/>
-          <w:numId w:val="2"/>
-        </w:numPr>
         <w:rPr>
           <w:i/>
           <w:iCs/>
-        </w:rPr>
-      </w:pPr>
-      <w:r>
+          <w:u w:val="single"/>
+        </w:rPr>
+      </w:pPr>
+    </w:p>
+    <w:p>
+      <w:pPr>
         <w:rPr>
           <w:i/>
           <w:iCs/>
-        </w:rPr>
-        <w:t>Highlight will be coming from PPT, Button na lang as Link</w:t>
-      </w:r>
-    </w:p>
-    <w:p>
-      <w:r>
-        <w:rPr>
-          <w:noProof/>
-        </w:rPr>
-        <w:lastRenderedPageBreak/>
-        <w:drawing>
-          <wp:inline distT="0" distB="0" distL="0" distR="0" wp14:anchorId="424FB7AF" wp14:editId="24244B52">
-            <wp:extent cx="4572000" cy="2400300"/>
-            <wp:effectExtent l="0" t="0" r="0" b="0"/>
-            <wp:docPr id="2094355684" name="Picture 2094355684"/>
-            <wp:cNvGraphicFramePr>
-              <a:graphicFrameLocks xmlns:a="http://schemas.openxmlformats.org/drawingml/2006/main" noChangeAspect="1"/>
-            </wp:cNvGraphicFramePr>
-            <a:graphic xmlns:a="http://schemas.openxmlformats.org/drawingml/2006/main">
-              <a:graphicData uri="http://schemas.openxmlformats.org/drawingml/2006/picture">
-                <pic:pic xmlns:pic="http://schemas.openxmlformats.org/drawingml/2006/picture">
-                  <pic:nvPicPr>
-                    <pic:cNvPr id="0" name=""/>
-                    <pic:cNvPicPr/>
-                  </pic:nvPicPr>
-                  <pic:blipFill>
-                    <a:blip r:embed="rId8" cstate="print">
-                      <a:extLst>
-                        <a:ext uri="{28A0092B-C50C-407E-A947-70E740481C1C}">
-                          <a14:useLocalDpi xmlns:a14="http://schemas.microsoft.com/office/drawing/2010/main" val="0"/>
-                        </a:ext>
-                      </a:extLst>
-                    </a:blip>
-                    <a:stretch>
-                      <a:fillRect/>
-                    </a:stretch>
-                  </pic:blipFill>
-                  <pic:spPr>
-                    <a:xfrm>
-                      <a:off x="0" y="0"/>
-                      <a:ext cx="4572000" cy="2400300"/>
-                    </a:xfrm>
-                    <a:prstGeom prst="rect">
-                      <a:avLst/>
-                    </a:prstGeom>
-                  </pic:spPr>
-                </pic:pic>
-              </a:graphicData>
-            </a:graphic>
-          </wp:inline>
-        </w:drawing>
-      </w:r>
-    </w:p>
-    <w:p/>
-    <w:p>
-      <w:pPr>
-        <w:pStyle w:val="ListParagraph"/>
-        <w:numPr>
-          <w:ilvl w:val="0"/>
-          <w:numId w:val="2"/>
-        </w:numPr>
-      </w:pPr>
-      <w:r>
-        <w:t>Replace Icon Entirely OR Make PNG (background)</w:t>
-      </w:r>
-      <w:r>
-        <w:br/>
-      </w:r>
-      <w:r>
-        <w:rPr>
-          <w:noProof/>
-        </w:rPr>
-        <w:drawing>
-          <wp:inline distT="0" distB="0" distL="0" distR="0" wp14:anchorId="31493FC4" wp14:editId="1EE0D4E6">
-            <wp:extent cx="4572000" cy="2914650"/>
-            <wp:effectExtent l="0" t="0" r="0" b="0"/>
-            <wp:docPr id="824858344" name="Picture 824858344"/>
-            <wp:cNvGraphicFramePr>
-              <a:graphicFrameLocks xmlns:a="http://schemas.openxmlformats.org/drawingml/2006/main" noChangeAspect="1"/>
-            </wp:cNvGraphicFramePr>
-            <a:graphic xmlns:a="http://schemas.openxmlformats.org/drawingml/2006/main">
-              <a:graphicData uri="http://schemas.openxmlformats.org/drawingml/2006/picture">
-                <pic:pic xmlns:pic="http://schemas.openxmlformats.org/drawingml/2006/picture">
-                  <pic:nvPicPr>
-                    <pic:cNvPr id="0" name=""/>
-                    <pic:cNvPicPr/>
-                  </pic:nvPicPr>
-                  <pic:blipFill>
-                    <a:blip r:embed="rId9">
-                      <a:extLst>
-                        <a:ext uri="{28A0092B-C50C-407E-A947-70E740481C1C}">
-                          <a14:useLocalDpi xmlns:a14="http://schemas.microsoft.com/office/drawing/2010/main" val="0"/>
-                        </a:ext>
-                      </a:extLst>
-                    </a:blip>
-                    <a:stretch>
-                      <a:fillRect/>
-                    </a:stretch>
-                  </pic:blipFill>
-                  <pic:spPr>
-                    <a:xfrm>
-                      <a:off x="0" y="0"/>
-                      <a:ext cx="4572000" cy="2914650"/>
-                    </a:xfrm>
-                    <a:prstGeom prst="rect">
-                      <a:avLst/>
-                    </a:prstGeom>
-                  </pic:spPr>
-                </pic:pic>
-              </a:graphicData>
-            </a:graphic>
-          </wp:inline>
-        </w:drawing>
-      </w:r>
-    </w:p>
-    <w:p>
-      <w:pPr>
-        <w:pStyle w:val="ListParagraph"/>
-        <w:numPr>
-          <w:ilvl w:val="0"/>
-          <w:numId w:val="2"/>
-        </w:numPr>
-      </w:pPr>
-      <w:commentRangeStart w:id="0"/>
-      <w:r>
-        <w:t>Stick With Bar Graph</w:t>
-      </w:r>
-      <w:r>
-        <w:br/>
-        <w:t>- no need to change color, no need for milestone</w:t>
-      </w:r>
-      <w:r>
-        <w:br/>
-      </w:r>
-      <w:r>
-        <w:t>- use custom one, wag na yung weird workaround</w:t>
-      </w:r>
-      <w:commentRangeEnd w:id="0"/>
-      <w:r>
-        <w:commentReference w:id="0"/>
-      </w:r>
-      <w:r>
-        <w:br/>
-      </w:r>
-      <w:r>
-        <w:rPr>
-          <w:noProof/>
-        </w:rPr>
-        <w:lastRenderedPageBreak/>
-        <w:drawing>
-          <wp:inline distT="0" distB="0" distL="0" distR="0" wp14:anchorId="16079DBF" wp14:editId="6C80FA7B">
-            <wp:extent cx="4572000" cy="1685925"/>
-            <wp:effectExtent l="0" t="0" r="0" b="0"/>
-            <wp:docPr id="1037999015" name="Picture 1037999015"/>
-            <wp:cNvGraphicFramePr>
-              <a:graphicFrameLocks xmlns:a="http://schemas.openxmlformats.org/drawingml/2006/main" noChangeAspect="1"/>
-            </wp:cNvGraphicFramePr>
-            <a:graphic xmlns:a="http://schemas.openxmlformats.org/drawingml/2006/main">
-              <a:graphicData uri="http://schemas.openxmlformats.org/drawingml/2006/picture">
-                <pic:pic xmlns:pic="http://schemas.openxmlformats.org/drawingml/2006/picture">
-                  <pic:nvPicPr>
-                    <pic:cNvPr id="0" name=""/>
-                    <pic:cNvPicPr/>
-                  </pic:nvPicPr>
-                  <pic:blipFill>
-                    <a:blip r:embed="rId14">
-                      <a:extLst>
-                        <a:ext uri="{28A0092B-C50C-407E-A947-70E740481C1C}">
-                          <a14:useLocalDpi xmlns:a14="http://schemas.microsoft.com/office/drawing/2010/main" val="0"/>
-                        </a:ext>
-                      </a:extLst>
-                    </a:blip>
-                    <a:stretch>
-                      <a:fillRect/>
-                    </a:stretch>
-                  </pic:blipFill>
-                  <pic:spPr>
-                    <a:xfrm>
-                      <a:off x="0" y="0"/>
-                      <a:ext cx="4572000" cy="1685925"/>
-                    </a:xfrm>
-                    <a:prstGeom prst="rect">
-                      <a:avLst/>
-                    </a:prstGeom>
-                  </pic:spPr>
-                </pic:pic>
-              </a:graphicData>
-            </a:graphic>
-          </wp:inline>
-        </w:drawing>
-      </w:r>
-      <w:r>
-        <w:br/>
-      </w:r>
-    </w:p>
-    <w:p>
-      <w:pPr>
-        <w:pStyle w:val="ListParagraph"/>
-        <w:numPr>
-          <w:ilvl w:val="0"/>
-          <w:numId w:val="2"/>
-        </w:numPr>
-      </w:pPr>
-      <w:r>
-        <w:t>Financials, Use Different Bar Graph</w:t>
-      </w:r>
-      <w:r>
-        <w:br/>
-      </w:r>
-      <w:r>
-        <w:t xml:space="preserve">- Lakihan yung space, ilagay sa </w:t>
-      </w:r>
-      <w:r>
-        <w:rPr>
-          <w:b/>
-          <w:bCs/>
-        </w:rPr>
-        <w:t>highlights space</w:t>
-      </w:r>
-      <w:r>
-        <w:t xml:space="preserve"> </w:t>
-      </w:r>
-      <w:r>
-        <w:br/>
-      </w:r>
-      <w:r>
-        <w:t>- Kahit yung mas detailed</w:t>
-      </w:r>
-      <w:r>
-        <w:br/>
-      </w:r>
-      <w:r>
-        <w:t xml:space="preserve">- Pakita yung line sa likod </w:t>
-      </w:r>
-      <w:r>
-        <w:br/>
-      </w:r>
-      <w:r>
-        <w:rPr>
-          <w:noProof/>
-        </w:rPr>
-        <w:drawing>
-          <wp:inline distT="0" distB="0" distL="0" distR="0" wp14:anchorId="718AA33A" wp14:editId="162CF418">
-            <wp:extent cx="4572000" cy="4295775"/>
-            <wp:effectExtent l="0" t="0" r="0" b="0"/>
-            <wp:docPr id="659571780" name="Picture 659571780"/>
-            <wp:cNvGraphicFramePr>
-              <a:graphicFrameLocks xmlns:a="http://schemas.openxmlformats.org/drawingml/2006/main" noChangeAspect="1"/>
-            </wp:cNvGraphicFramePr>
-            <a:graphic xmlns:a="http://schemas.openxmlformats.org/drawingml/2006/main">
-              <a:graphicData uri="http://schemas.openxmlformats.org/drawingml/2006/picture">
-                <pic:pic xmlns:pic="http://schemas.openxmlformats.org/drawingml/2006/picture">
-                  <pic:nvPicPr>
-                    <pic:cNvPr id="0" name=""/>
-                    <pic:cNvPicPr/>
-                  </pic:nvPicPr>
-                  <pic:blipFill>
-                    <a:blip r:embed="rId15">
-                      <a:extLst>
-                        <a:ext uri="{28A0092B-C50C-407E-A947-70E740481C1C}">
-                          <a14:useLocalDpi xmlns:a14="http://schemas.microsoft.com/office/drawing/2010/main" val="0"/>
-                        </a:ext>
-                      </a:extLst>
-                    </a:blip>
-                    <a:stretch>
-                      <a:fillRect/>
-                    </a:stretch>
-                  </pic:blipFill>
-                  <pic:spPr>
-                    <a:xfrm>
-                      <a:off x="0" y="0"/>
-                      <a:ext cx="4572000" cy="4295775"/>
-                    </a:xfrm>
-                    <a:prstGeom prst="rect">
-                      <a:avLst/>
-                    </a:prstGeom>
-                  </pic:spPr>
-                </pic:pic>
-              </a:graphicData>
-            </a:graphic>
-          </wp:inline>
-        </w:drawing>
-      </w:r>
-      <w:r>
-        <w:br/>
-      </w:r>
-    </w:p>
-    <w:p>
-      <w:pPr>
-        <w:pStyle w:val="ListParagraph"/>
-        <w:numPr>
-          <w:ilvl w:val="0"/>
-          <w:numId w:val="2"/>
-        </w:numPr>
-      </w:pPr>
-      <w:r>
-        <w:t xml:space="preserve">REWORK, gawing mas maayos? </w:t>
-      </w:r>
-      <w:r>
-        <w:br/>
-      </w:r>
-      <w:r>
-        <w:t>- ano ba gusto nila makita (nice to have)</w:t>
-      </w:r>
-      <w:r>
-        <w:br/>
-      </w:r>
-      <w:commentRangeStart w:id="1"/>
-      <w:r>
-        <w:t>- atm, gawin munang consistent yung sizing</w:t>
-      </w:r>
-      <w:commentRangeEnd w:id="1"/>
-      <w:r>
-        <w:commentReference w:id="1"/>
-      </w:r>
-      <w:r>
-        <w:br/>
-      </w:r>
-      <w:r>
-        <w:br/>
-      </w:r>
-      <w:r>
-        <w:rPr>
-          <w:noProof/>
-        </w:rPr>
-        <w:lastRenderedPageBreak/>
-        <w:drawing>
-          <wp:inline distT="0" distB="0" distL="0" distR="0" wp14:anchorId="00693127" wp14:editId="2F026DCB">
-            <wp:extent cx="4572000" cy="3181350"/>
-            <wp:effectExtent l="0" t="0" r="0" b="0"/>
-            <wp:docPr id="1831544811" name="Picture 1831544811"/>
-            <wp:cNvGraphicFramePr>
-              <a:graphicFrameLocks xmlns:a="http://schemas.openxmlformats.org/drawingml/2006/main" noChangeAspect="1"/>
-            </wp:cNvGraphicFramePr>
-            <a:graphic xmlns:a="http://schemas.openxmlformats.org/drawingml/2006/main">
-              <a:graphicData uri="http://schemas.openxmlformats.org/drawingml/2006/picture">
-                <pic:pic xmlns:pic="http://schemas.openxmlformats.org/drawingml/2006/picture">
-                  <pic:nvPicPr>
-                    <pic:cNvPr id="0" name=""/>
-                    <pic:cNvPicPr/>
-                  </pic:nvPicPr>
-                  <pic:blipFill>
-                    <a:blip r:embed="rId16">
-                      <a:extLst>
-                        <a:ext uri="{28A0092B-C50C-407E-A947-70E740481C1C}">
-                          <a14:useLocalDpi xmlns:a14="http://schemas.microsoft.com/office/drawing/2010/main" val="0"/>
-                        </a:ext>
-                      </a:extLst>
-                    </a:blip>
-                    <a:stretch>
-                      <a:fillRect/>
-                    </a:stretch>
-                  </pic:blipFill>
-                  <pic:spPr>
-                    <a:xfrm>
-                      <a:off x="0" y="0"/>
-                      <a:ext cx="4572000" cy="3181350"/>
-                    </a:xfrm>
-                    <a:prstGeom prst="rect">
-                      <a:avLst/>
-                    </a:prstGeom>
-                  </pic:spPr>
-                </pic:pic>
-              </a:graphicData>
-            </a:graphic>
-          </wp:inline>
-        </w:drawing>
-      </w:r>
-      <w:r>
-        <w:br/>
-      </w:r>
-    </w:p>
-    <w:p>
-      <w:pPr>
-        <w:pStyle w:val="ListParagraph"/>
-        <w:numPr>
-          <w:ilvl w:val="0"/>
-          <w:numId w:val="2"/>
-        </w:numPr>
-      </w:pPr>
-      <w:r>
-        <w:t xml:space="preserve"> </w:t>
-      </w:r>
-      <w:r>
-        <w:rPr>
-          <w:b/>
-          <w:bCs/>
-        </w:rPr>
-        <w:t xml:space="preserve">NOTE: </w:t>
-      </w:r>
-      <w:r>
-        <w:t xml:space="preserve">Modular, one page for Gantt Chart </w:t>
-      </w:r>
-      <w:r>
-        <w:br/>
-      </w:r>
-      <w:r>
-        <w:rPr>
-          <w:noProof/>
-        </w:rPr>
-        <w:drawing>
-          <wp:inline distT="0" distB="0" distL="0" distR="0" wp14:anchorId="40BEEA5B" wp14:editId="34984276">
-            <wp:extent cx="3514725" cy="1781175"/>
-            <wp:effectExtent l="0" t="0" r="0" b="0"/>
-            <wp:docPr id="611951074" name="Picture 611951074"/>
-            <wp:cNvGraphicFramePr>
-              <a:graphicFrameLocks xmlns:a="http://schemas.openxmlformats.org/drawingml/2006/main" noChangeAspect="1"/>
-            </wp:cNvGraphicFramePr>
-            <a:graphic xmlns:a="http://schemas.openxmlformats.org/drawingml/2006/main">
-              <a:graphicData uri="http://schemas.openxmlformats.org/drawingml/2006/picture">
-                <pic:pic xmlns:pic="http://schemas.openxmlformats.org/drawingml/2006/picture">
-                  <pic:nvPicPr>
-                    <pic:cNvPr id="0" name=""/>
-                    <pic:cNvPicPr/>
-                  </pic:nvPicPr>
-                  <pic:blipFill>
-                    <a:blip r:embed="rId17">
-                      <a:extLst>
-                        <a:ext uri="{28A0092B-C50C-407E-A947-70E740481C1C}">
-                          <a14:useLocalDpi xmlns:a14="http://schemas.microsoft.com/office/drawing/2010/main" val="0"/>
-                        </a:ext>
-                      </a:extLst>
-                    </a:blip>
-                    <a:stretch>
-                      <a:fillRect/>
-                    </a:stretch>
-                  </pic:blipFill>
-                  <pic:spPr>
-                    <a:xfrm>
-                      <a:off x="0" y="0"/>
-                      <a:ext cx="3514725" cy="1781175"/>
-                    </a:xfrm>
-                    <a:prstGeom prst="rect">
-                      <a:avLst/>
-                    </a:prstGeom>
-                  </pic:spPr>
-                </pic:pic>
-              </a:graphicData>
-            </a:graphic>
-          </wp:inline>
-        </w:drawing>
-      </w:r>
-      <w:r>
-        <w:br/>
-      </w:r>
-    </w:p>
-    <w:p>
-      <w:pPr>
-        <w:pStyle w:val="ListParagraph"/>
-        <w:numPr>
-          <w:ilvl w:val="0"/>
-          <w:numId w:val="2"/>
-        </w:numPr>
-        <w:rPr>
-          <w:b/>
-          <w:bCs/>
-        </w:rPr>
-      </w:pPr>
-      <w:commentRangeStart w:id="2"/>
-      <w:r>
-        <w:rPr>
-          <w:b/>
-          <w:bCs/>
-        </w:rPr>
-        <w:t xml:space="preserve">NOTE: </w:t>
-      </w:r>
-      <w:r>
-        <w:rPr>
-          <w:b/>
-          <w:bCs/>
-          <w:color w:val="FF0000"/>
-        </w:rPr>
-        <w:t>Nakukuha naman yung rich text sa</w:t>
-      </w:r>
-      <w:r>
-        <w:rPr>
-          <w:b/>
-          <w:bCs/>
-          <w:color w:val="FF0000"/>
-        </w:rPr>
-        <w:t xml:space="preserve"> Excel?</w:t>
-      </w:r>
-      <w:commentRangeEnd w:id="2"/>
-      <w:r>
-        <w:commentReference w:id="2"/>
-      </w:r>
-      <w:r>
-        <w:br/>
-      </w:r>
-    </w:p>
-    <w:p>
-      <w:pPr>
-        <w:pStyle w:val="ListParagraph"/>
-        <w:numPr>
-          <w:ilvl w:val="0"/>
-          <w:numId w:val="2"/>
-        </w:numPr>
-      </w:pPr>
-      <w:r>
-        <w:lastRenderedPageBreak/>
-        <w:t xml:space="preserve">Isang Color lang </w:t>
-      </w:r>
-      <w:ins w:id="3" w:author="Central Analytics Intern" w:date="2023-04-19T06:40:00Z">
-        <w:r>
-          <w:br/>
-        </w:r>
-        <w:r>
-          <w:t>+ use color ng sa gamit ng PMO</w:t>
-        </w:r>
-      </w:ins>
-      <w:r>
-        <w:br/>
-      </w:r>
-      <w:r>
-        <w:rPr>
-          <w:noProof/>
-        </w:rPr>
-        <w:drawing>
-          <wp:inline distT="0" distB="0" distL="0" distR="0" wp14:anchorId="1CACD956" wp14:editId="37569152">
-            <wp:extent cx="2076450" cy="2362200"/>
-            <wp:effectExtent l="0" t="0" r="0" b="0"/>
-            <wp:docPr id="621588296" name="Picture 621588296"/>
-            <wp:cNvGraphicFramePr>
-              <a:graphicFrameLocks xmlns:a="http://schemas.openxmlformats.org/drawingml/2006/main" noChangeAspect="1"/>
-            </wp:cNvGraphicFramePr>
-            <a:graphic xmlns:a="http://schemas.openxmlformats.org/drawingml/2006/main">
-              <a:graphicData uri="http://schemas.openxmlformats.org/drawingml/2006/picture">
-                <pic:pic xmlns:pic="http://schemas.openxmlformats.org/drawingml/2006/picture">
-                  <pic:nvPicPr>
-                    <pic:cNvPr id="0" name=""/>
-                    <pic:cNvPicPr/>
-                  </pic:nvPicPr>
-                  <pic:blipFill>
-                    <a:blip r:embed="rId18">
-                      <a:extLst>
-                        <a:ext uri="{28A0092B-C50C-407E-A947-70E740481C1C}">
-                          <a14:useLocalDpi xmlns:a14="http://schemas.microsoft.com/office/drawing/2010/main" val="0"/>
-                        </a:ext>
-                      </a:extLst>
-                    </a:blip>
-                    <a:stretch>
-                      <a:fillRect/>
-                    </a:stretch>
-                  </pic:blipFill>
-                  <pic:spPr>
-                    <a:xfrm>
-                      <a:off x="0" y="0"/>
-                      <a:ext cx="2076450" cy="2362200"/>
-                    </a:xfrm>
-                    <a:prstGeom prst="rect">
-                      <a:avLst/>
-                    </a:prstGeom>
-                  </pic:spPr>
-                </pic:pic>
-              </a:graphicData>
-            </a:graphic>
-          </wp:inline>
-        </w:drawing>
-      </w:r>
-    </w:p>
-    <w:p>
-      <w:pPr>
-        <w:pStyle w:val="ListParagraph"/>
-        <w:numPr>
-          <w:ilvl w:val="0"/>
-          <w:numId w:val="2"/>
-        </w:numPr>
-      </w:pPr>
-      <w:r>
-        <w:t>Dito Galing yung GANTT Chart Color</w:t>
-      </w:r>
-      <w:r>
-        <w:br/>
-      </w:r>
-      <w:r>
-        <w:rPr>
-          <w:noProof/>
-        </w:rPr>
-        <w:drawing>
-          <wp:inline distT="0" distB="0" distL="0" distR="0" wp14:anchorId="2DCBE6BB" wp14:editId="77BEC783">
-            <wp:extent cx="2247900" cy="2209800"/>
-            <wp:effectExtent l="0" t="0" r="0" b="0"/>
-            <wp:docPr id="1380858113" name="Picture 1380858113"/>
-            <wp:cNvGraphicFramePr>
-              <a:graphicFrameLocks xmlns:a="http://schemas.openxmlformats.org/drawingml/2006/main" noChangeAspect="1"/>
-            </wp:cNvGraphicFramePr>
-            <a:graphic xmlns:a="http://schemas.openxmlformats.org/drawingml/2006/main">
-              <a:graphicData uri="http://schemas.openxmlformats.org/drawingml/2006/picture">
-                <pic:pic xmlns:pic="http://schemas.openxmlformats.org/drawingml/2006/picture">
-                  <pic:nvPicPr>
-                    <pic:cNvPr id="0" name=""/>
-                    <pic:cNvPicPr/>
-                  </pic:nvPicPr>
-                  <pic:blipFill>
-                    <a:blip r:embed="rId19">
-                      <a:extLst>
-                        <a:ext uri="{28A0092B-C50C-407E-A947-70E740481C1C}">
-                          <a14:useLocalDpi xmlns:a14="http://schemas.microsoft.com/office/drawing/2010/main" val="0"/>
-                        </a:ext>
-                      </a:extLst>
-                    </a:blip>
-                    <a:stretch>
-                      <a:fillRect/>
-                    </a:stretch>
-                  </pic:blipFill>
-                  <pic:spPr>
-                    <a:xfrm>
-                      <a:off x="0" y="0"/>
-                      <a:ext cx="2247900" cy="2209800"/>
-                    </a:xfrm>
-                    <a:prstGeom prst="rect">
-                      <a:avLst/>
-                    </a:prstGeom>
-                  </pic:spPr>
-                </pic:pic>
-              </a:graphicData>
-            </a:graphic>
-          </wp:inline>
-        </w:drawing>
-      </w:r>
-      <w:r>
-        <w:rPr>
-          <w:noProof/>
-        </w:rPr>
-        <w:drawing>
-          <wp:inline distT="0" distB="0" distL="0" distR="0" wp14:anchorId="68CFE2BA" wp14:editId="0BA80A0F">
-            <wp:extent cx="4572000" cy="2019300"/>
-            <wp:effectExtent l="0" t="0" r="0" b="0"/>
-            <wp:docPr id="307438454" name="Picture 307438454"/>
-            <wp:cNvGraphicFramePr>
-              <a:graphicFrameLocks xmlns:a="http://schemas.openxmlformats.org/drawingml/2006/main" noChangeAspect="1"/>
-            </wp:cNvGraphicFramePr>
-            <a:graphic xmlns:a="http://schemas.openxmlformats.org/drawingml/2006/main">
-              <a:graphicData uri="http://schemas.openxmlformats.org/drawingml/2006/picture">
-                <pic:pic xmlns:pic="http://schemas.openxmlformats.org/drawingml/2006/picture">
-                  <pic:nvPicPr>
-                    <pic:cNvPr id="0" name=""/>
-                    <pic:cNvPicPr/>
-                  </pic:nvPicPr>
-                  <pic:blipFill>
-                    <a:blip r:embed="rId20">
-                      <a:extLst>
-                        <a:ext uri="{28A0092B-C50C-407E-A947-70E740481C1C}">
-                          <a14:useLocalDpi xmlns:a14="http://schemas.microsoft.com/office/drawing/2010/main" val="0"/>
-                        </a:ext>
-                      </a:extLst>
-                    </a:blip>
-                    <a:stretch>
-                      <a:fillRect/>
-                    </a:stretch>
-                  </pic:blipFill>
-                  <pic:spPr>
-                    <a:xfrm>
-                      <a:off x="0" y="0"/>
-                      <a:ext cx="4572000" cy="2019300"/>
-                    </a:xfrm>
-                    <a:prstGeom prst="rect">
-                      <a:avLst/>
-                    </a:prstGeom>
-                  </pic:spPr>
-                </pic:pic>
-              </a:graphicData>
-            </a:graphic>
-          </wp:inline>
-        </w:drawing>
-      </w:r>
-    </w:p>
-    <w:p>
-      <w:pPr>
-        <w:pStyle w:val="ListParagraph"/>
-        <w:numPr>
-          <w:ilvl w:val="0"/>
-          <w:numId w:val="2"/>
-        </w:numPr>
-      </w:pPr>
-      <w:r>
-        <w:lastRenderedPageBreak/>
-        <w:t>Nag re-react kapag nag select ka ng Project manager</w:t>
-      </w:r>
-      <w:r>
-        <w:br/>
-      </w:r>
-      <w:r>
-        <w:rPr>
-          <w:noProof/>
-        </w:rPr>
-        <w:drawing>
-          <wp:inline distT="0" distB="0" distL="0" distR="0" wp14:anchorId="0E629763" wp14:editId="45AA4CE2">
-            <wp:extent cx="2828925" cy="4572000"/>
-            <wp:effectExtent l="0" t="0" r="0" b="0"/>
-            <wp:docPr id="1733735748" name="Picture 1733735748"/>
-            <wp:cNvGraphicFramePr>
-              <a:graphicFrameLocks xmlns:a="http://schemas.openxmlformats.org/drawingml/2006/main" noChangeAspect="1"/>
-            </wp:cNvGraphicFramePr>
-            <a:graphic xmlns:a="http://schemas.openxmlformats.org/drawingml/2006/main">
-              <a:graphicData uri="http://schemas.openxmlformats.org/drawingml/2006/picture">
-                <pic:pic xmlns:pic="http://schemas.openxmlformats.org/drawingml/2006/picture">
-                  <pic:nvPicPr>
-                    <pic:cNvPr id="0" name=""/>
-                    <pic:cNvPicPr/>
-                  </pic:nvPicPr>
-                  <pic:blipFill>
-                    <a:blip r:embed="rId21">
-                      <a:extLst>
-                        <a:ext uri="{28A0092B-C50C-407E-A947-70E740481C1C}">
-                          <a14:useLocalDpi xmlns:a14="http://schemas.microsoft.com/office/drawing/2010/main" val="0"/>
-                        </a:ext>
-                      </a:extLst>
-                    </a:blip>
-                    <a:stretch>
-                      <a:fillRect/>
-                    </a:stretch>
-                  </pic:blipFill>
-                  <pic:spPr>
-                    <a:xfrm>
-                      <a:off x="0" y="0"/>
-                      <a:ext cx="2828925" cy="4572000"/>
-                    </a:xfrm>
-                    <a:prstGeom prst="rect">
-                      <a:avLst/>
-                    </a:prstGeom>
-                  </pic:spPr>
-                </pic:pic>
-              </a:graphicData>
-            </a:graphic>
-          </wp:inline>
-        </w:drawing>
-      </w:r>
-      <w:r>
-        <w:br/>
-      </w:r>
-    </w:p>
-    <w:p>
-      <w:pPr>
-        <w:pStyle w:val="ListParagraph"/>
-        <w:numPr>
-          <w:ilvl w:val="0"/>
-          <w:numId w:val="2"/>
-        </w:numPr>
-      </w:pPr>
-      <w:hyperlink r:id="rId22">
-        <w:r>
-          <w:rPr>
-            <w:rStyle w:val="Hyperlink"/>
-          </w:rPr>
-          <w:t>https://www.youtube.com/watch?v=9rBU7Xp1xYA</w:t>
-        </w:r>
-        <w:r>
-          <w:br/>
-        </w:r>
-      </w:hyperlink>
-      <w:r>
-        <w:t xml:space="preserve">yung pwedeng i-scrub </w:t>
-      </w:r>
-      <w:r>
-        <w:br/>
-      </w:r>
-      <w:r>
-        <w:rPr>
-          <w:noProof/>
-        </w:rPr>
-        <w:drawing>
-          <wp:inline distT="0" distB="0" distL="0" distR="0" wp14:anchorId="6B70C144" wp14:editId="6830CB32">
-            <wp:extent cx="4572000" cy="2524125"/>
-            <wp:effectExtent l="0" t="0" r="0" b="0"/>
-            <wp:docPr id="245662679" name="Picture 245662679"/>
-            <wp:cNvGraphicFramePr>
-              <a:graphicFrameLocks xmlns:a="http://schemas.openxmlformats.org/drawingml/2006/main" noChangeAspect="1"/>
-            </wp:cNvGraphicFramePr>
-            <a:graphic xmlns:a="http://schemas.openxmlformats.org/drawingml/2006/main">
-              <a:graphicData uri="http://schemas.openxmlformats.org/drawingml/2006/picture">
-                <pic:pic xmlns:pic="http://schemas.openxmlformats.org/drawingml/2006/picture">
-                  <pic:nvPicPr>
-                    <pic:cNvPr id="0" name=""/>
-                    <pic:cNvPicPr/>
-                  </pic:nvPicPr>
-                  <pic:blipFill>
-                    <a:blip r:embed="rId23">
-                      <a:extLst>
-                        <a:ext uri="{28A0092B-C50C-407E-A947-70E740481C1C}">
-                          <a14:useLocalDpi xmlns:a14="http://schemas.microsoft.com/office/drawing/2010/main" val="0"/>
-                        </a:ext>
-                      </a:extLst>
-                    </a:blip>
-                    <a:stretch>
-                      <a:fillRect/>
-                    </a:stretch>
-                  </pic:blipFill>
-                  <pic:spPr>
-                    <a:xfrm>
-                      <a:off x="0" y="0"/>
-                      <a:ext cx="4572000" cy="2524125"/>
-                    </a:xfrm>
-                    <a:prstGeom prst="rect">
-                      <a:avLst/>
-                    </a:prstGeom>
-                  </pic:spPr>
-                </pic:pic>
-              </a:graphicData>
-            </a:graphic>
-          </wp:inline>
-        </w:drawing>
-      </w:r>
-      <w:r>
-        <w:br/>
-      </w:r>
-    </w:p>
-    <w:p>
-      <w:pPr>
-        <w:pStyle w:val="ListParagraph"/>
-        <w:numPr>
-          <w:ilvl w:val="0"/>
-          <w:numId w:val="2"/>
-        </w:numPr>
-      </w:pPr>
-      <w:r>
-        <w:rPr>
-          <w:b/>
-          <w:bCs/>
-        </w:rPr>
-        <w:lastRenderedPageBreak/>
-        <w:t xml:space="preserve">SLICER </w:t>
-      </w:r>
-      <w:r>
-        <w:t>for Gantt and Table will be a button (Robinsons Logo(</w:t>
-      </w:r>
-      <w:r>
-        <w:t>?))</w:t>
-      </w:r>
-      <w:r>
-        <w:br/>
-      </w:r>
-    </w:p>
-    <w:p>
-      <w:pPr>
-        <w:pStyle w:val="ListParagraph"/>
-        <w:numPr>
-          <w:ilvl w:val="0"/>
-          <w:numId w:val="2"/>
-        </w:numPr>
-        <w:rPr>
-          <w:b/>
-          <w:bCs/>
-          <w:color w:val="000000" w:themeColor="text1"/>
-        </w:rPr>
-      </w:pPr>
-      <w:r>
-        <w:t xml:space="preserve">For </w:t>
-      </w:r>
-      <w:r>
+          <w:u w:val="single"/>
+        </w:rPr>
+      </w:pPr>
+    </w:p>
+    <w:p>
+      <w:pPr>
         <w:rPr>
           <w:i/>
           <w:iCs/>
-        </w:rPr>
-        <w:t xml:space="preserve">Project Name Slicer </w:t>
-      </w:r>
-      <w:r>
-        <w:t>gawing dropdown</w:t>
-      </w:r>
-      <w:r>
-        <w:br/>
-      </w:r>
-      <w:r>
-        <w:rPr>
-          <w:color w:val="FF0000"/>
-        </w:rPr>
-        <w:t xml:space="preserve">The rest is chiclet slicer, </w:t>
-      </w:r>
-      <w:r>
-        <w:rPr>
-          <w:color w:val="000000" w:themeColor="text1"/>
-        </w:rPr>
-        <w:t>kagaya nung sa PMO Excel</w:t>
-      </w:r>
-      <w:r>
-        <w:br/>
-      </w:r>
-    </w:p>
-    <w:p>
-      <w:pPr>
-        <w:pPrChange w:id="4" w:author="Central Analytics Intern" w:date="2023-04-19T06:41:00Z">
-          <w:pPr>
-            <w:pStyle w:val="ListParagraph"/>
-            <w:numPr>
-              <w:numId w:val="2"/>
-            </w:numPr>
-            <w:ind w:hanging="360"/>
-          </w:pPr>
-        </w:pPrChange>
-      </w:pPr>
-      <w:del w:id="5" w:author="Central Analytics Intern" w:date="2023-04-19T06:41:00Z">
-        <w:r>
-          <w:delText xml:space="preserve">Diamond </w:delText>
-        </w:r>
-        <w:r>
-          <w:rPr>
-            <w:b/>
-            <w:bCs/>
-          </w:rPr>
-          <w:delText>go-live date</w:delText>
-        </w:r>
-        <w:r>
-          <w:fldChar w:fldCharType="begin"/>
-        </w:r>
-        <w:r>
-          <w:delInstrText xml:space="preserve">HYPERLINK "https://emojipedia.org/gem-stone/" </w:delInstrText>
-        </w:r>
-        <w:r>
-          <w:fldChar w:fldCharType="separate"/>
-        </w:r>
-        <w:r>
-          <w:rPr>
-            <w:rFonts w:ascii="Arial" w:eastAsia="Arial" w:hAnsi="Arial" w:cs="Arial"/>
-            <w:sz w:val="30"/>
-            <w:szCs w:val="30"/>
-          </w:rPr>
-          <w:delText>💎</w:delText>
-        </w:r>
-        <w:r>
-          <w:fldChar w:fldCharType="end"/>
-        </w:r>
-        <w:r>
-          <w:rPr>
-            <w:rFonts w:ascii="Arial" w:eastAsia="Arial" w:hAnsi="Arial" w:cs="Arial"/>
-            <w:sz w:val="30"/>
-            <w:szCs w:val="30"/>
-          </w:rPr>
-          <w:delText xml:space="preserve"> </w:delText>
-        </w:r>
-      </w:del>
-      <w:r>
-        <w:br/>
-      </w:r>
-    </w:p>
-    <w:p>
-      <w:pPr>
-        <w:pStyle w:val="ListParagraph"/>
-        <w:numPr>
-          <w:ilvl w:val="0"/>
-          <w:numId w:val="2"/>
-        </w:numPr>
-      </w:pPr>
-      <w:r>
-        <w:rPr>
-          <w:b/>
-          <w:bCs/>
-        </w:rPr>
-        <w:t xml:space="preserve">POP-UP </w:t>
-      </w:r>
-      <w:r>
-        <w:t xml:space="preserve">/ </w:t>
-      </w:r>
-      <w:r>
-        <w:rPr>
-          <w:b/>
-          <w:bCs/>
-        </w:rPr>
-        <w:t xml:space="preserve">Bookmark </w:t>
-      </w:r>
-      <w:r>
-        <w:t xml:space="preserve">yung </w:t>
-      </w:r>
-      <w:r>
-        <w:t>mga slicers, whole page na yung Table &amp; Gannt Chart</w:t>
-      </w:r>
-      <w:r>
-        <w:br/>
-      </w:r>
-    </w:p>
-    <w:p>
-      <w:pPr>
-        <w:pStyle w:val="ListParagraph"/>
-        <w:numPr>
-          <w:ilvl w:val="0"/>
-          <w:numId w:val="2"/>
-        </w:numPr>
-      </w:pPr>
-      <w:r>
-        <w:t>Make this non editable</w:t>
-      </w:r>
-    </w:p>
-    <w:p>
-      <w:r>
-        <w:rPr>
-          <w:noProof/>
-        </w:rPr>
-        <w:drawing>
-          <wp:inline distT="0" distB="0" distL="0" distR="0" wp14:anchorId="1F1F2C26" wp14:editId="37734BB2">
-            <wp:extent cx="4572000" cy="523875"/>
-            <wp:effectExtent l="0" t="0" r="0" b="0"/>
-            <wp:docPr id="421231539" name="Picture 421231539"/>
-            <wp:cNvGraphicFramePr>
-              <a:graphicFrameLocks xmlns:a="http://schemas.openxmlformats.org/drawingml/2006/main" noChangeAspect="1"/>
-            </wp:cNvGraphicFramePr>
-            <a:graphic xmlns:a="http://schemas.openxmlformats.org/drawingml/2006/main">
-              <a:graphicData uri="http://schemas.openxmlformats.org/drawingml/2006/picture">
-                <pic:pic xmlns:pic="http://schemas.openxmlformats.org/drawingml/2006/picture">
-                  <pic:nvPicPr>
-                    <pic:cNvPr id="0" name=""/>
-                    <pic:cNvPicPr/>
-                  </pic:nvPicPr>
-                  <pic:blipFill>
-                    <a:blip r:embed="rId24" cstate="print">
-                      <a:extLst>
-                        <a:ext uri="{28A0092B-C50C-407E-A947-70E740481C1C}">
-                          <a14:useLocalDpi xmlns:a14="http://schemas.microsoft.com/office/drawing/2010/main" val="0"/>
-                        </a:ext>
-                      </a:extLst>
-                    </a:blip>
-                    <a:stretch>
-                      <a:fillRect/>
-                    </a:stretch>
-                  </pic:blipFill>
-                  <pic:spPr>
-                    <a:xfrm>
-                      <a:off x="0" y="0"/>
-                      <a:ext cx="4572000" cy="523875"/>
-                    </a:xfrm>
-                    <a:prstGeom prst="rect">
-                      <a:avLst/>
-                    </a:prstGeom>
-                  </pic:spPr>
-                </pic:pic>
-              </a:graphicData>
-            </a:graphic>
-          </wp:inline>
-        </w:drawing>
-      </w:r>
-    </w:p>
-    <w:p/>
-    <w:p>
-      <w:r>
-        <w:t xml:space="preserve">TXT: </w:t>
-      </w:r>
-      <w:r>
-        <w:br/>
-      </w:r>
-      <w:r>
-        <w:br/>
-      </w:r>
-    </w:p>
-    <w:p>
-      <w:pPr>
-        <w:rPr>
-          <w:b/>
-          <w:bCs/>
-        </w:rPr>
-      </w:pPr>
-      <w:r>
-        <w:rPr>
-          <w:b/>
-          <w:bCs/>
-        </w:rPr>
-        <w:t>1. use measures. (with sorting Home Table)</w:t>
-      </w:r>
-    </w:p>
-    <w:p>
-      <w:r>
-        <w:t xml:space="preserve"> </w:t>
-      </w:r>
-    </w:p>
-    <w:p>
-      <w:r>
-        <w:t>2. Performance</w:t>
-      </w:r>
-    </w:p>
-    <w:p>
-      <w:r>
-        <w:t>Raw Data &gt; Measure &gt; New Column</w:t>
-      </w:r>
-    </w:p>
-    <w:p>
-      <w:r>
-        <w:t xml:space="preserve"> </w:t>
-      </w:r>
-    </w:p>
-    <w:p>
-      <w:r>
-        <w:t xml:space="preserve">3. </w:t>
-      </w:r>
-    </w:p>
-    <w:p>
-      <w:r>
-        <w:t xml:space="preserve"> </w:t>
-      </w:r>
-    </w:p>
-    <w:p>
-      <w:r>
-        <w:t>---------------------</w:t>
-      </w:r>
-    </w:p>
-    <w:p>
-      <w:r>
-        <w:t xml:space="preserve"> </w:t>
-      </w:r>
-    </w:p>
-    <w:p>
-      <w:r>
-        <w:t xml:space="preserve">*** </w:t>
-      </w:r>
-    </w:p>
-    <w:p>
-      <w:r>
-        <w:t xml:space="preserve"> </w:t>
-      </w:r>
-    </w:p>
-    <w:p>
-      <w:r>
-        <w:t>1. Sharepoint Image to Chiclet Slicer</w:t>
-      </w:r>
-    </w:p>
-    <w:p>
-      <w:r>
-        <w:t>2. Yung may scrub</w:t>
-      </w:r>
-    </w:p>
-    <w:p>
-      <w:r>
-        <w:t xml:space="preserve"> </w:t>
-      </w:r>
-    </w:p>
-    <w:p>
-      <w:r>
-        <w:t>3. alisin unecessary columns</w:t>
-      </w:r>
-    </w:p>
-    <w:p>
-      <w:r>
-        <w:t xml:space="preserve"> </w:t>
-      </w:r>
-    </w:p>
-    <w:p>
-      <w:r>
-        <w:lastRenderedPageBreak/>
-        <w:t xml:space="preserve"> </w:t>
-      </w:r>
-    </w:p>
-    <w:p>
-      <w:r>
-        <w:t>ask:</w:t>
-      </w:r>
-    </w:p>
-    <w:p>
-      <w:r>
-        <w:t xml:space="preserve"> </w:t>
-      </w:r>
-    </w:p>
-    <w:p>
-      <w:r>
-        <w:t>4. yung date, kailangan ng m/d/y,</w:t>
-      </w:r>
-    </w:p>
-    <w:p>
-      <w:r>
-        <w:t>- pero kailangan din sa gantt chart</w:t>
-      </w:r>
-    </w:p>
-    <w:p>
-      <w:r>
-        <w:t>okay na, ang ginawa is yung Field mismo,</w:t>
-      </w:r>
-    </w:p>
-    <w:p>
-      <w:r>
-        <w:t>-&gt; NOT the hierarchy</w:t>
-      </w:r>
-    </w:p>
-    <w:p>
-      <w:r>
-        <w:t xml:space="preserve"> </w:t>
-      </w:r>
-      <w:r>
-        <w:t>_____</w:t>
-      </w:r>
-    </w:p>
-    <w:p>
-      <w:r>
-        <w:br w:type="page"/>
-      </w:r>
-    </w:p>
-    <w:p>
-      <w:pPr>
-        <w:jc w:val="center"/>
+          <w:u w:val="single"/>
+        </w:rPr>
+      </w:pPr>
+    </w:p>
+    <w:p>
+      <w:pPr>
         <w:rPr>
           <w:b/>
           <w:bCs/>
@@ -2196,7 +1027,7 @@
                     <pic:cNvPicPr/>
                   </pic:nvPicPr>
                   <pic:blipFill>
-                    <a:blip r:embed="rId25"/>
+                    <a:blip r:embed="rId8"/>
                     <a:stretch>
                       <a:fillRect/>
                     </a:stretch>
@@ -2263,7 +1094,7 @@
                     <pic:cNvPicPr/>
                   </pic:nvPicPr>
                   <pic:blipFill>
-                    <a:blip r:embed="rId26"/>
+                    <a:blip r:embed="rId9"/>
                     <a:stretch>
                       <a:fillRect/>
                     </a:stretch>
@@ -2317,7 +1148,7 @@
                     <pic:cNvPicPr/>
                   </pic:nvPicPr>
                   <pic:blipFill>
-                    <a:blip r:embed="rId27"/>
+                    <a:blip r:embed="rId10"/>
                     <a:stretch>
                       <a:fillRect/>
                     </a:stretch>
@@ -2390,7 +1221,7 @@
                     <pic:cNvPicPr/>
                   </pic:nvPicPr>
                   <pic:blipFill>
-                    <a:blip r:embed="rId28"/>
+                    <a:blip r:embed="rId11"/>
                     <a:stretch>
                       <a:fillRect/>
                     </a:stretch>
@@ -2417,7 +1248,7 @@
         <w:rPr>
           <w:highlight w:val="lightGray"/>
         </w:rPr>
-        <w:pPrChange w:id="6" w:author="Central Analytics Intern [2]" w:date="2023-04-28T09:02:00Z">
+        <w:pPrChange w:id="0" w:author="Central Analytics Intern" w:date="2023-04-28T09:02:00Z">
           <w:pPr/>
         </w:pPrChange>
       </w:pPr>
@@ -2440,7 +1271,7 @@
         <w:rPr>
           <w:b/>
           <w:bCs/>
-          <w:rPrChange w:id="7" w:author="Central Analytics Intern [2]" w:date="2023-04-28T09:00:00Z">
+          <w:rPrChange w:id="1" w:author="Central Analytics Intern" w:date="2023-04-28T09:00:00Z">
             <w:rPr>
               <w:b/>
               <w:bCs/>
@@ -3246,7 +2077,7 @@
                     <pic:cNvPicPr/>
                   </pic:nvPicPr>
                   <pic:blipFill>
-                    <a:blip r:embed="rId29"/>
+                    <a:blip r:embed="rId12"/>
                     <a:stretch>
                       <a:fillRect/>
                     </a:stretch>
@@ -3283,6 +2114,9 @@
         </w:numPr>
       </w:pPr>
       <w:r>
+        <w:rPr>
+          <w:noProof/>
+        </w:rPr>
         <w:drawing>
           <wp:inline distT="0" distB="0" distL="0" distR="0" wp14:anchorId="207C5380" wp14:editId="734900A9">
             <wp:extent cx="3381335" cy="1823190"/>
@@ -3299,7 +2133,7 @@
                     <pic:cNvPicPr/>
                   </pic:nvPicPr>
                   <pic:blipFill>
-                    <a:blip r:embed="rId30"/>
+                    <a:blip r:embed="rId13"/>
                     <a:stretch>
                       <a:fillRect/>
                     </a:stretch>
@@ -3394,7 +2228,7 @@
                     <pic:cNvPicPr/>
                   </pic:nvPicPr>
                   <pic:blipFill>
-                    <a:blip r:embed="rId31"/>
+                    <a:blip r:embed="rId14"/>
                     <a:stretch>
                       <a:fillRect/>
                     </a:stretch>
@@ -3453,7 +2287,7 @@
                     <pic:cNvPicPr/>
                   </pic:nvPicPr>
                   <pic:blipFill>
-                    <a:blip r:embed="rId32"/>
+                    <a:blip r:embed="rId15"/>
                     <a:stretch>
                       <a:fillRect/>
                     </a:stretch>
@@ -3523,7 +2357,7 @@
                     <pic:cNvPicPr/>
                   </pic:nvPicPr>
                   <pic:blipFill>
-                    <a:blip r:embed="rId33"/>
+                    <a:blip r:embed="rId16"/>
                     <a:stretch>
                       <a:fillRect/>
                     </a:stretch>
@@ -3571,7 +2405,7 @@
                     <pic:cNvPicPr/>
                   </pic:nvPicPr>
                   <pic:blipFill>
-                    <a:blip r:embed="rId34"/>
+                    <a:blip r:embed="rId17"/>
                     <a:stretch>
                       <a:fillRect/>
                     </a:stretch>
@@ -3665,7 +2499,7 @@
                     <pic:cNvPicPr/>
                   </pic:nvPicPr>
                   <pic:blipFill>
-                    <a:blip r:embed="rId35"/>
+                    <a:blip r:embed="rId18"/>
                     <a:stretch>
                       <a:fillRect/>
                     </a:stretch>
@@ -3713,7 +2547,7 @@
                     <pic:cNvPicPr/>
                   </pic:nvPicPr>
                   <pic:blipFill>
-                    <a:blip r:embed="rId36"/>
+                    <a:blip r:embed="rId19"/>
                     <a:stretch>
                       <a:fillRect/>
                     </a:stretch>
@@ -3790,7 +2624,7 @@
                     <pic:cNvPicPr/>
                   </pic:nvPicPr>
                   <pic:blipFill>
-                    <a:blip r:embed="rId37"/>
+                    <a:blip r:embed="rId20"/>
                     <a:stretch>
                       <a:fillRect/>
                     </a:stretch>
@@ -3842,7 +2676,7 @@
                     <pic:cNvPicPr/>
                   </pic:nvPicPr>
                   <pic:blipFill>
-                    <a:blip r:embed="rId38"/>
+                    <a:blip r:embed="rId21"/>
                     <a:stretch>
                       <a:fillRect/>
                     </a:stretch>
@@ -3891,7 +2725,7 @@
     </w:p>
     <w:p/>
     <w:p>
-      <w:hyperlink r:id="rId39" w:history="1">
+      <w:hyperlink r:id="rId22" w:history="1">
         <w:r>
           <w:rPr>
             <w:rStyle w:val="Hyperlink"/>
@@ -3904,39 +2738,6 @@
     <w:p>
       <w:r>
         <w:t>Next backlogs: [semi-sorted easy to hard]</w:t>
-      </w:r>
-    </w:p>
-    <w:p>
-      <w:pPr>
-        <w:pStyle w:val="ListParagraph"/>
-        <w:numPr>
-          <w:ilvl w:val="0"/>
-          <w:numId w:val="9"/>
-        </w:numPr>
-      </w:pPr>
-      <w:r>
-        <w:rPr>
-          <w:b/>
-          <w:bCs/>
-        </w:rPr>
-        <w:t>Project Size</w:t>
-      </w:r>
-      <w:r>
-        <w:t xml:space="preserve">, isama sa page, </w:t>
-      </w:r>
-      <w:r>
-        <w:rPr>
-          <w:b/>
-          <w:bCs/>
-        </w:rPr>
-        <w:t>nav</w:t>
-      </w:r>
-      <w:r>
-        <w:rPr>
-          <w:i/>
-          <w:iCs/>
-        </w:rPr>
-        <w:t>’d page</w:t>
       </w:r>
     </w:p>
     <w:p>
@@ -4239,7 +3040,7 @@
                     <pic:cNvPicPr/>
                   </pic:nvPicPr>
                   <pic:blipFill>
-                    <a:blip r:embed="rId29"/>
+                    <a:blip r:embed="rId12"/>
                     <a:stretch>
                       <a:fillRect/>
                     </a:stretch>
@@ -4405,7 +3206,6 @@
         <w:br/>
       </w:r>
     </w:p>
-    <w:p/>
     <w:sectPr>
       <w:pgSz w:w="12240" w:h="15840"/>
       <w:pgMar w:top="1440" w:right="1440" w:bottom="1440" w:left="1440" w:header="720" w:footer="720" w:gutter="0"/>
@@ -4414,77 +3214,6 @@
     </w:sectPr>
   </w:body>
 </w:document>
-</file>
-
-<file path=word/comments.xml><?xml version="1.0" encoding="utf-8"?>
-<w:comments xmlns:wpc="http://schemas.microsoft.com/office/word/2010/wordprocessingCanvas" xmlns:cx="http://schemas.microsoft.com/office/drawing/2014/chartex" xmlns:cx1="http://schemas.microsoft.com/office/drawing/2015/9/8/chartex" xmlns:cx2="http://schemas.microsoft.com/office/drawing/2015/10/21/chartex" xmlns:cx3="http://schemas.microsoft.com/office/drawing/2016/5/9/chartex" xmlns:cx4="http://schemas.microsoft.com/office/drawing/2016/5/10/chartex" xmlns:cx5="http://schemas.microsoft.com/office/drawing/2016/5/11/chartex" xmlns:cx6="http://schemas.microsoft.com/office/drawing/2016/5/12/chartex" xmlns:cx7="http://schemas.microsoft.com/office/drawing/2016/5/13/chartex" xmlns:cx8="http://schemas.microsoft.com/office/drawing/2016/5/14/chartex" xmlns:mc="http://schemas.openxmlformats.org/markup-compatibility/2006" xmlns:aink="http://schemas.microsoft.com/office/drawing/2016/ink" xmlns:am3d="http://schemas.microsoft.com/office/drawing/2017/model3d" xmlns:o="urn:schemas-microsoft-com:office:office" xmlns:oel="http://schemas.microsoft.com/office/2019/extlst" xmlns:r="http://schemas.openxmlformats.org/officeDocument/2006/relationships" xmlns:m="http://schemas.openxmlformats.org/officeDocument/2006/math" xmlns:v="urn:schemas-microsoft-com:vml" xmlns:wp14="http://schemas.microsoft.com/office/word/2010/wordprocessingDrawing" xmlns:wp="http://schemas.openxmlformats.org/drawingml/2006/wordprocessingDrawing" xmlns:w10="urn:schemas-microsoft-com:office:word" xmlns:w="http://schemas.openxmlformats.org/wordprocessingml/2006/main" xmlns:w14="http://schemas.microsoft.com/office/word/2010/wordml" xmlns:w15="http://schemas.microsoft.com/office/word/2012/wordml" xmlns:w16cex="http://schemas.microsoft.com/office/word/2018/wordml/cex" xmlns:w16cid="http://schemas.microsoft.com/office/word/2016/wordml/cid" xmlns:w16="http://schemas.microsoft.com/office/word/2018/wordml" xmlns:w16du="http://schemas.microsoft.com/office/word/2023/wordml/word16du" xmlns:w16sdtdh="http://schemas.microsoft.com/office/word/2020/wordml/sdtdatahash" xmlns:w16se="http://schemas.microsoft.com/office/word/2015/wordml/symex" xmlns:wpg="http://schemas.microsoft.com/office/word/2010/wordprocessingGroup" xmlns:wpi="http://schemas.microsoft.com/office/word/2010/wordprocessingInk" xmlns:wne="http://schemas.microsoft.com/office/word/2006/wordml" xmlns:wps="http://schemas.microsoft.com/office/word/2010/wordprocessingShape" mc:Ignorable="w14 w15 w16se w16cid w16 w16cex w16sdtdh wp14">
-  <w:comment w:id="0" w:author="Central Analytics Intern" w:date="2023-04-19T14:37:00Z" w:initials="CI">
-    <w:p>
-      <w:r>
-        <w:t>okay na, yung solution with Raph</w:t>
-      </w:r>
-      <w:r>
-        <w:annotationRef/>
-      </w:r>
-    </w:p>
-    <w:p/>
-    <w:p>
-      <w:r>
-        <w:t>a3f8f79c979467ec6113b6cd2a3e2137dd13e969</w:t>
-      </w:r>
-    </w:p>
-  </w:comment>
-  <w:comment w:id="1" w:author="Central Analytics Intern" w:date="2023-04-19T14:39:00Z" w:initials="CI">
-    <w:p>
-      <w:r>
-        <w:t>Gawin nalang raw na table according kay Raph</w:t>
-      </w:r>
-      <w:r>
-        <w:annotationRef/>
-      </w:r>
-    </w:p>
-    <w:p/>
-    <w:p>
-      <w:r>
-        <w:t>+ Consistent</w:t>
-      </w:r>
-    </w:p>
-  </w:comment>
-  <w:comment w:id="2" w:author="Central Analytics Intern" w:date="2023-04-19T14:39:00Z" w:initials="CI">
-    <w:p>
-      <w:r>
-        <w:t>nakukuha...</w:t>
-      </w:r>
-      <w:r>
-        <w:annotationRef/>
-      </w:r>
-    </w:p>
-  </w:comment>
-</w:comments>
-</file>
-
-<file path=word/commentsExtended.xml><?xml version="1.0" encoding="utf-8"?>
-<w15:commentsEx xmlns:wpc="http://schemas.microsoft.com/office/word/2010/wordprocessingCanvas" xmlns:cx="http://schemas.microsoft.com/office/drawing/2014/chartex" xmlns:cx1="http://schemas.microsoft.com/office/drawing/2015/9/8/chartex" xmlns:cx2="http://schemas.microsoft.com/office/drawing/2015/10/21/chartex" xmlns:cx3="http://schemas.microsoft.com/office/drawing/2016/5/9/chartex" xmlns:cx4="http://schemas.microsoft.com/office/drawing/2016/5/10/chartex" xmlns:cx5="http://schemas.microsoft.com/office/drawing/2016/5/11/chartex" xmlns:cx6="http://schemas.microsoft.com/office/drawing/2016/5/12/chartex" xmlns:cx7="http://schemas.microsoft.com/office/drawing/2016/5/13/chartex" xmlns:cx8="http://schemas.microsoft.com/office/drawing/2016/5/14/chartex" xmlns:mc="http://schemas.openxmlformats.org/markup-compatibility/2006" xmlns:aink="http://schemas.microsoft.com/office/drawing/2016/ink" xmlns:am3d="http://schemas.microsoft.com/office/drawing/2017/model3d" xmlns:o="urn:schemas-microsoft-com:office:office" xmlns:oel="http://schemas.microsoft.com/office/2019/extlst" xmlns:r="http://schemas.openxmlformats.org/officeDocument/2006/relationships" xmlns:m="http://schemas.openxmlformats.org/officeDocument/2006/math" xmlns:v="urn:schemas-microsoft-com:vml" xmlns:wp14="http://schemas.microsoft.com/office/word/2010/wordprocessingDrawing" xmlns:wp="http://schemas.openxmlformats.org/drawingml/2006/wordprocessingDrawing" xmlns:w10="urn:schemas-microsoft-com:office:word" xmlns:w="http://schemas.openxmlformats.org/wordprocessingml/2006/main" xmlns:w14="http://schemas.microsoft.com/office/word/2010/wordml" xmlns:w15="http://schemas.microsoft.com/office/word/2012/wordml" xmlns:w16cex="http://schemas.microsoft.com/office/word/2018/wordml/cex" xmlns:w16cid="http://schemas.microsoft.com/office/word/2016/wordml/cid" xmlns:w16="http://schemas.microsoft.com/office/word/2018/wordml" xmlns:w16du="http://schemas.microsoft.com/office/word/2023/wordml/word16du" xmlns:w16sdtdh="http://schemas.microsoft.com/office/word/2020/wordml/sdtdatahash" xmlns:w16se="http://schemas.microsoft.com/office/word/2015/wordml/symex" xmlns:wpg="http://schemas.microsoft.com/office/word/2010/wordprocessingGroup" xmlns:wpi="http://schemas.microsoft.com/office/word/2010/wordprocessingInk" xmlns:wne="http://schemas.microsoft.com/office/word/2006/wordml" xmlns:wps="http://schemas.microsoft.com/office/word/2010/wordprocessingShape" mc:Ignorable="w14 w15 w16se w16cid w16 w16cex w16sdtdh wp14">
-  <w15:commentEx w15:paraId="2D789156" w15:done="0"/>
-  <w15:commentEx w15:paraId="719895A0" w15:done="0"/>
-  <w15:commentEx w15:paraId="3511DF49" w15:done="0"/>
-</w15:commentsEx>
-</file>
-
-<file path=word/commentsExtensible.xml><?xml version="1.0" encoding="utf-8"?>
-<w16cex:commentsExtensible xmlns:wpc="http://schemas.microsoft.com/office/word/2010/wordprocessingCanvas" xmlns:cx="http://schemas.microsoft.com/office/drawing/2014/chartex" xmlns:cx1="http://schemas.microsoft.com/office/drawing/2015/9/8/chartex" xmlns:cx2="http://schemas.microsoft.com/office/drawing/2015/10/21/chartex" xmlns:cx3="http://schemas.microsoft.com/office/drawing/2016/5/9/chartex" xmlns:cx4="http://schemas.microsoft.com/office/drawing/2016/5/10/chartex" xmlns:cx5="http://schemas.microsoft.com/office/drawing/2016/5/11/chartex" xmlns:cx6="http://schemas.microsoft.com/office/drawing/2016/5/12/chartex" xmlns:cx7="http://schemas.microsoft.com/office/drawing/2016/5/13/chartex" xmlns:cx8="http://schemas.microsoft.com/office/drawing/2016/5/14/chartex" xmlns:mc="http://schemas.openxmlformats.org/markup-compatibility/2006" xmlns:aink="http://schemas.microsoft.com/office/drawing/2016/ink" xmlns:am3d="http://schemas.microsoft.com/office/drawing/2017/model3d" xmlns:o="urn:schemas-microsoft-com:office:office" xmlns:oel="http://schemas.microsoft.com/office/2019/extlst" xmlns:r="http://schemas.openxmlformats.org/officeDocument/2006/relationships" xmlns:m="http://schemas.openxmlformats.org/officeDocument/2006/math" xmlns:v="urn:schemas-microsoft-com:vml" xmlns:wp14="http://schemas.microsoft.com/office/word/2010/wordprocessingDrawing" xmlns:wp="http://schemas.openxmlformats.org/drawingml/2006/wordprocessingDrawing" xmlns:w10="urn:schemas-microsoft-com:office:word" xmlns:w="http://schemas.openxmlformats.org/wordprocessingml/2006/main" xmlns:w14="http://schemas.microsoft.com/office/word/2010/wordml" xmlns:w15="http://schemas.microsoft.com/office/word/2012/wordml" xmlns:w16cex="http://schemas.microsoft.com/office/word/2018/wordml/cex" xmlns:w16cid="http://schemas.microsoft.com/office/word/2016/wordml/cid" xmlns:w16="http://schemas.microsoft.com/office/word/2018/wordml" xmlns:w16du="http://schemas.microsoft.com/office/word/2023/wordml/word16du" xmlns:w16sdtdh="http://schemas.microsoft.com/office/word/2020/wordml/sdtdatahash" xmlns:w16se="http://schemas.microsoft.com/office/word/2015/wordml/symex" xmlns:wpg="http://schemas.microsoft.com/office/word/2010/wordprocessingGroup" xmlns:wpi="http://schemas.microsoft.com/office/word/2010/wordprocessingInk" xmlns:wne="http://schemas.microsoft.com/office/word/2006/wordml" xmlns:wps="http://schemas.microsoft.com/office/word/2010/wordprocessingShape" mc:Ignorable="w14 w15 w16se w16cid w16 w16cex w16sdtdh wp14">
-  <w16cex:commentExtensible w16cex:durableId="0A898D0F" w16cex:dateUtc="2023-04-19T06:37:00Z"/>
-  <w16cex:commentExtensible w16cex:durableId="6737381F" w16cex:dateUtc="2023-04-19T06:39:00Z"/>
-  <w16cex:commentExtensible w16cex:durableId="5B8BE860" w16cex:dateUtc="2023-04-19T06:39:00Z"/>
-</w16cex:commentsExtensible>
-</file>
-
-<file path=word/commentsIds.xml><?xml version="1.0" encoding="utf-8"?>
-<w16cid:commentsIds xmlns:wpc="http://schemas.microsoft.com/office/word/2010/wordprocessingCanvas" xmlns:cx="http://schemas.microsoft.com/office/drawing/2014/chartex" xmlns:cx1="http://schemas.microsoft.com/office/drawing/2015/9/8/chartex" xmlns:cx2="http://schemas.microsoft.com/office/drawing/2015/10/21/chartex" xmlns:cx3="http://schemas.microsoft.com/office/drawing/2016/5/9/chartex" xmlns:cx4="http://schemas.microsoft.com/office/drawing/2016/5/10/chartex" xmlns:cx5="http://schemas.microsoft.com/office/drawing/2016/5/11/chartex" xmlns:cx6="http://schemas.microsoft.com/office/drawing/2016/5/12/chartex" xmlns:cx7="http://schemas.microsoft.com/office/drawing/2016/5/13/chartex" xmlns:cx8="http://schemas.microsoft.com/office/drawing/2016/5/14/chartex" xmlns:mc="http://schemas.openxmlformats.org/markup-compatibility/2006" xmlns:aink="http://schemas.microsoft.com/office/drawing/2016/ink" xmlns:am3d="http://schemas.microsoft.com/office/drawing/2017/model3d" xmlns:o="urn:schemas-microsoft-com:office:office" xmlns:oel="http://schemas.microsoft.com/office/2019/extlst" xmlns:r="http://schemas.openxmlformats.org/officeDocument/2006/relationships" xmlns:m="http://schemas.openxmlformats.org/officeDocument/2006/math" xmlns:v="urn:schemas-microsoft-com:vml" xmlns:wp14="http://schemas.microsoft.com/office/word/2010/wordprocessingDrawing" xmlns:wp="http://schemas.openxmlformats.org/drawingml/2006/wordprocessingDrawing" xmlns:w10="urn:schemas-microsoft-com:office:word" xmlns:w="http://schemas.openxmlformats.org/wordprocessingml/2006/main" xmlns:w14="http://schemas.microsoft.com/office/word/2010/wordml" xmlns:w15="http://schemas.microsoft.com/office/word/2012/wordml" xmlns:w16cex="http://schemas.microsoft.com/office/word/2018/wordml/cex" xmlns:w16cid="http://schemas.microsoft.com/office/word/2016/wordml/cid" xmlns:w16="http://schemas.microsoft.com/office/word/2018/wordml" xmlns:w16du="http://schemas.microsoft.com/office/word/2023/wordml/word16du" xmlns:w16sdtdh="http://schemas.microsoft.com/office/word/2020/wordml/sdtdatahash" xmlns:w16se="http://schemas.microsoft.com/office/word/2015/wordml/symex" xmlns:wpg="http://schemas.microsoft.com/office/word/2010/wordprocessingGroup" xmlns:wpi="http://schemas.microsoft.com/office/word/2010/wordprocessingInk" xmlns:wne="http://schemas.microsoft.com/office/word/2006/wordml" xmlns:wps="http://schemas.microsoft.com/office/word/2010/wordprocessingShape" mc:Ignorable="w14 w15 w16se w16cid w16 w16cex w16sdtdh wp14">
-  <w16cid:commentId w16cid:paraId="2D789156" w16cid:durableId="0A898D0F"/>
-  <w16cid:commentId w16cid:paraId="719895A0" w16cid:durableId="6737381F"/>
-  <w16cid:commentId w16cid:paraId="3511DF49" w16cid:durableId="5B8BE860"/>
-</w16cid:commentsIds>
 </file>
 
 <file path=word/intelligence2.xml><?xml version="1.0" encoding="utf-8"?>
@@ -5367,9 +4096,6 @@
 <file path=word/people.xml><?xml version="1.0" encoding="utf-8"?>
 <w15:people xmlns:wpc="http://schemas.microsoft.com/office/word/2010/wordprocessingCanvas" xmlns:cx="http://schemas.microsoft.com/office/drawing/2014/chartex" xmlns:cx1="http://schemas.microsoft.com/office/drawing/2015/9/8/chartex" xmlns:cx2="http://schemas.microsoft.com/office/drawing/2015/10/21/chartex" xmlns:cx3="http://schemas.microsoft.com/office/drawing/2016/5/9/chartex" xmlns:cx4="http://schemas.microsoft.com/office/drawing/2016/5/10/chartex" xmlns:cx5="http://schemas.microsoft.com/office/drawing/2016/5/11/chartex" xmlns:cx6="http://schemas.microsoft.com/office/drawing/2016/5/12/chartex" xmlns:cx7="http://schemas.microsoft.com/office/drawing/2016/5/13/chartex" xmlns:cx8="http://schemas.microsoft.com/office/drawing/2016/5/14/chartex" xmlns:mc="http://schemas.openxmlformats.org/markup-compatibility/2006" xmlns:aink="http://schemas.microsoft.com/office/drawing/2016/ink" xmlns:am3d="http://schemas.microsoft.com/office/drawing/2017/model3d" xmlns:o="urn:schemas-microsoft-com:office:office" xmlns:oel="http://schemas.microsoft.com/office/2019/extlst" xmlns:r="http://schemas.openxmlformats.org/officeDocument/2006/relationships" xmlns:m="http://schemas.openxmlformats.org/officeDocument/2006/math" xmlns:v="urn:schemas-microsoft-com:vml" xmlns:wp14="http://schemas.microsoft.com/office/word/2010/wordprocessingDrawing" xmlns:wp="http://schemas.openxmlformats.org/drawingml/2006/wordprocessingDrawing" xmlns:w10="urn:schemas-microsoft-com:office:word" xmlns:w="http://schemas.openxmlformats.org/wordprocessingml/2006/main" xmlns:w14="http://schemas.microsoft.com/office/word/2010/wordml" xmlns:w15="http://schemas.microsoft.com/office/word/2012/wordml" xmlns:w16cex="http://schemas.microsoft.com/office/word/2018/wordml/cex" xmlns:w16cid="http://schemas.microsoft.com/office/word/2016/wordml/cid" xmlns:w16="http://schemas.microsoft.com/office/word/2018/wordml" xmlns:w16du="http://schemas.microsoft.com/office/word/2023/wordml/word16du" xmlns:w16sdtdh="http://schemas.microsoft.com/office/word/2020/wordml/sdtdatahash" xmlns:w16se="http://schemas.microsoft.com/office/word/2015/wordml/symex" xmlns:wpg="http://schemas.microsoft.com/office/word/2010/wordprocessingGroup" xmlns:wpi="http://schemas.microsoft.com/office/word/2010/wordprocessingInk" xmlns:wne="http://schemas.microsoft.com/office/word/2006/wordml" xmlns:wps="http://schemas.microsoft.com/office/word/2010/wordprocessingShape" mc:Ignorable="w14 w15 w16se w16cid w16 w16cex w16sdtdh wp14">
   <w15:person w15:author="Central Analytics Intern">
-    <w15:presenceInfo w15:providerId="AD" w15:userId="S::centralanalyticsintern@robinsonsretail.com.ph::5f3c432e-71ab-42bb-9ebd-d145e8ebfde1"/>
-  </w15:person>
-  <w15:person w15:author="Central Analytics Intern [2]">
     <w15:presenceInfo w15:providerId="None" w15:userId="Central Analytics Intern"/>
   </w15:person>
 </w15:people>

</xml_diff>

<commit_message>
added python scripts and made Banner and BU Excel
</commit_message>
<xml_diff>
--- a/PMO Project Notes.docx
+++ b/PMO Project Notes.docx
@@ -540,7 +540,79 @@
           <w:bCs/>
           <w:highlight w:val="yellow"/>
         </w:rPr>
-        <w:t>Wag yung galling sa image, i-harvest na lang</w:t>
+        <w:t xml:space="preserve">Wag </w:t>
+      </w:r>
+      <w:proofErr w:type="spellStart"/>
+      <w:r>
+        <w:rPr>
+          <w:b/>
+          <w:bCs/>
+          <w:highlight w:val="yellow"/>
+        </w:rPr>
+        <w:t>yung</w:t>
+      </w:r>
+      <w:proofErr w:type="spellEnd"/>
+      <w:r>
+        <w:rPr>
+          <w:b/>
+          <w:bCs/>
+          <w:highlight w:val="yellow"/>
+        </w:rPr>
+        <w:t xml:space="preserve"> galling </w:t>
+      </w:r>
+      <w:proofErr w:type="spellStart"/>
+      <w:r>
+        <w:rPr>
+          <w:b/>
+          <w:bCs/>
+          <w:highlight w:val="yellow"/>
+        </w:rPr>
+        <w:t>sa</w:t>
+      </w:r>
+      <w:proofErr w:type="spellEnd"/>
+      <w:r>
+        <w:rPr>
+          <w:b/>
+          <w:bCs/>
+          <w:highlight w:val="yellow"/>
+        </w:rPr>
+        <w:t xml:space="preserve"> image, </w:t>
+      </w:r>
+      <w:proofErr w:type="spellStart"/>
+      <w:r>
+        <w:rPr>
+          <w:b/>
+          <w:bCs/>
+          <w:highlight w:val="yellow"/>
+        </w:rPr>
+        <w:t>i</w:t>
+      </w:r>
+      <w:proofErr w:type="spellEnd"/>
+      <w:r>
+        <w:rPr>
+          <w:b/>
+          <w:bCs/>
+          <w:highlight w:val="yellow"/>
+        </w:rPr>
+        <w:t xml:space="preserve">-harvest </w:t>
+      </w:r>
+      <w:proofErr w:type="spellStart"/>
+      <w:r>
+        <w:rPr>
+          <w:b/>
+          <w:bCs/>
+          <w:highlight w:val="yellow"/>
+        </w:rPr>
+        <w:t>na</w:t>
+      </w:r>
+      <w:proofErr w:type="spellEnd"/>
+      <w:r>
+        <w:rPr>
+          <w:b/>
+          <w:bCs/>
+          <w:highlight w:val="yellow"/>
+        </w:rPr>
+        <w:t xml:space="preserve"> lang</w:t>
       </w:r>
     </w:p>
     <w:p>
@@ -616,7 +688,23 @@
           <w:sz w:val="28"/>
           <w:szCs w:val="28"/>
         </w:rPr>
-        <w:t xml:space="preserve">May transformation sa: </w:t>
+        <w:t xml:space="preserve">May transformation </w:t>
+      </w:r>
+      <w:proofErr w:type="spellStart"/>
+      <w:r>
+        <w:rPr>
+          <w:sz w:val="28"/>
+          <w:szCs w:val="28"/>
+        </w:rPr>
+        <w:t>sa</w:t>
+      </w:r>
+      <w:proofErr w:type="spellEnd"/>
+      <w:r>
+        <w:rPr>
+          <w:sz w:val="28"/>
+          <w:szCs w:val="28"/>
+        </w:rPr>
+        <w:t xml:space="preserve">: </w:t>
       </w:r>
     </w:p>
     <w:p>
@@ -666,20 +754,40 @@
           <w:sz w:val="28"/>
           <w:szCs w:val="28"/>
         </w:rPr>
-        <w:t>Copy nalang –</w:t>
-      </w:r>
-      <w:r>
-        <w:rPr>
+        <w:t xml:space="preserve">Copy </w:t>
+      </w:r>
+      <w:proofErr w:type="spellStart"/>
+      <w:r>
+        <w:rPr>
+          <w:b/>
+          <w:bCs/>
           <w:sz w:val="28"/>
           <w:szCs w:val="28"/>
         </w:rPr>
-        <w:t xml:space="preserve"> Sir Raph</w:t>
-      </w:r>
-      <w:r>
-        <w:rPr>
+        <w:t>nalang</w:t>
+      </w:r>
+      <w:proofErr w:type="spellEnd"/>
+      <w:r>
+        <w:rPr>
+          <w:b/>
+          <w:bCs/>
           <w:sz w:val="28"/>
           <w:szCs w:val="28"/>
         </w:rPr>
+        <w:t xml:space="preserve"> –</w:t>
+      </w:r>
+      <w:r>
+        <w:rPr>
+          <w:sz w:val="28"/>
+          <w:szCs w:val="28"/>
+        </w:rPr>
+        <w:t xml:space="preserve"> Sir Raph</w:t>
+      </w:r>
+      <w:r>
+        <w:rPr>
+          <w:sz w:val="28"/>
+          <w:szCs w:val="28"/>
+        </w:rPr>
         <w:br/>
       </w:r>
     </w:p>
@@ -696,13 +804,38 @@
           <w:sz w:val="28"/>
           <w:szCs w:val="28"/>
         </w:rPr>
-        <w:t>Legend, yung kulay</w:t>
-      </w:r>
+        <w:t xml:space="preserve">Legend, </w:t>
+      </w:r>
+      <w:proofErr w:type="spellStart"/>
       <w:r>
         <w:rPr>
           <w:sz w:val="28"/>
           <w:szCs w:val="28"/>
         </w:rPr>
+        <w:t>yung</w:t>
+      </w:r>
+      <w:proofErr w:type="spellEnd"/>
+      <w:r>
+        <w:rPr>
+          <w:sz w:val="28"/>
+          <w:szCs w:val="28"/>
+        </w:rPr>
+        <w:t xml:space="preserve"> </w:t>
+      </w:r>
+      <w:proofErr w:type="spellStart"/>
+      <w:r>
+        <w:rPr>
+          <w:sz w:val="28"/>
+          <w:szCs w:val="28"/>
+        </w:rPr>
+        <w:t>kulay</w:t>
+      </w:r>
+      <w:proofErr w:type="spellEnd"/>
+      <w:r>
+        <w:rPr>
+          <w:sz w:val="28"/>
+          <w:szCs w:val="28"/>
+        </w:rPr>
         <w:br/>
       </w:r>
     </w:p>
@@ -724,7 +857,15 @@
         <w:t>Year slicer</w:t>
       </w:r>
       <w:r>
-        <w:t xml:space="preserve"> sa Gantt Chart</w:t>
+        <w:t xml:space="preserve"> </w:t>
+      </w:r>
+      <w:proofErr w:type="spellStart"/>
+      <w:r>
+        <w:t>sa</w:t>
+      </w:r>
+      <w:proofErr w:type="spellEnd"/>
+      <w:r>
+        <w:t xml:space="preserve"> Gantt Chart</w:t>
       </w:r>
     </w:p>
     <w:p>
@@ -840,12 +981,14 @@
       <w:r>
         <w:t xml:space="preserve">Learn RLS – </w:t>
       </w:r>
+      <w:proofErr w:type="spellStart"/>
       <w:r>
         <w:rPr>
           <w:color w:val="FF0000"/>
         </w:rPr>
         <w:t>nasa</w:t>
       </w:r>
+      <w:proofErr w:type="spellEnd"/>
       <w:r>
         <w:rPr>
           <w:color w:val="FF0000"/>
@@ -860,11 +1003,19 @@
         </w:rPr>
         <w:t xml:space="preserve">Outlook </w:t>
       </w:r>
+      <w:proofErr w:type="spellStart"/>
       <w:r>
         <w:rPr>
           <w:color w:val="FF0000"/>
         </w:rPr>
-        <w:t xml:space="preserve">yung </w:t>
+        <w:t>yung</w:t>
+      </w:r>
+      <w:proofErr w:type="spellEnd"/>
+      <w:r>
+        <w:rPr>
+          <w:color w:val="FF0000"/>
+        </w:rPr>
+        <w:t xml:space="preserve"> </w:t>
       </w:r>
       <w:r>
         <w:rPr>
@@ -894,7 +1045,31 @@
         <w:t>Check</w:t>
       </w:r>
       <w:r>
-        <w:t xml:space="preserve"> ulit yung mga </w:t>
+        <w:t xml:space="preserve"> </w:t>
+      </w:r>
+      <w:proofErr w:type="spellStart"/>
+      <w:r>
+        <w:t>ulit</w:t>
+      </w:r>
+      <w:proofErr w:type="spellEnd"/>
+      <w:r>
+        <w:t xml:space="preserve"> </w:t>
+      </w:r>
+      <w:proofErr w:type="spellStart"/>
+      <w:r>
+        <w:t>yung</w:t>
+      </w:r>
+      <w:proofErr w:type="spellEnd"/>
+      <w:r>
+        <w:t xml:space="preserve"> </w:t>
+      </w:r>
+      <w:proofErr w:type="spellStart"/>
+      <w:r>
+        <w:t>mga</w:t>
+      </w:r>
+      <w:proofErr w:type="spellEnd"/>
+      <w:r>
+        <w:t xml:space="preserve"> </w:t>
       </w:r>
       <w:r>
         <w:rPr>
@@ -1317,12 +1492,14 @@
       <w:r>
         <w:t xml:space="preserve">Learn RLS – </w:t>
       </w:r>
+      <w:proofErr w:type="spellStart"/>
       <w:r>
         <w:rPr>
           <w:color w:val="FF0000"/>
         </w:rPr>
         <w:t>nasa</w:t>
       </w:r>
+      <w:proofErr w:type="spellEnd"/>
       <w:r>
         <w:rPr>
           <w:color w:val="FF0000"/>
@@ -1337,11 +1514,19 @@
         </w:rPr>
         <w:t xml:space="preserve">Outlook </w:t>
       </w:r>
+      <w:proofErr w:type="spellStart"/>
       <w:r>
         <w:rPr>
           <w:color w:val="FF0000"/>
         </w:rPr>
-        <w:t xml:space="preserve">yung </w:t>
+        <w:t>yung</w:t>
+      </w:r>
+      <w:proofErr w:type="spellEnd"/>
+      <w:r>
+        <w:rPr>
+          <w:color w:val="FF0000"/>
+        </w:rPr>
+        <w:t xml:space="preserve"> </w:t>
       </w:r>
       <w:r>
         <w:rPr>
@@ -1407,8 +1592,13 @@
           <w:highlight w:val="lightGray"/>
         </w:rPr>
       </w:pPr>
-      <w:r>
-        <w:t>Lagay as new model</w:t>
+      <w:proofErr w:type="spellStart"/>
+      <w:r>
+        <w:t>Lagay</w:t>
+      </w:r>
+      <w:proofErr w:type="spellEnd"/>
+      <w:r>
+        <w:t xml:space="preserve"> as new model</w:t>
       </w:r>
       <w:r>
         <w:br/>
@@ -1451,7 +1641,23 @@
           <w:i/>
           <w:iCs/>
         </w:rPr>
-        <w:t xml:space="preserve"> + yung additional report</w:t>
+        <w:t xml:space="preserve"> + </w:t>
+      </w:r>
+      <w:proofErr w:type="spellStart"/>
+      <w:r>
+        <w:rPr>
+          <w:i/>
+          <w:iCs/>
+        </w:rPr>
+        <w:t>yung</w:t>
+      </w:r>
+      <w:proofErr w:type="spellEnd"/>
+      <w:r>
+        <w:rPr>
+          <w:i/>
+          <w:iCs/>
+        </w:rPr>
+        <w:t xml:space="preserve"> additional report</w:t>
       </w:r>
     </w:p>
     <w:p>
@@ -1478,7 +1684,31 @@
         <w:t>Check</w:t>
       </w:r>
       <w:r>
-        <w:t xml:space="preserve"> ulit yung mga </w:t>
+        <w:t xml:space="preserve"> </w:t>
+      </w:r>
+      <w:proofErr w:type="spellStart"/>
+      <w:r>
+        <w:t>ulit</w:t>
+      </w:r>
+      <w:proofErr w:type="spellEnd"/>
+      <w:r>
+        <w:t xml:space="preserve"> </w:t>
+      </w:r>
+      <w:proofErr w:type="spellStart"/>
+      <w:r>
+        <w:t>yung</w:t>
+      </w:r>
+      <w:proofErr w:type="spellEnd"/>
+      <w:r>
+        <w:t xml:space="preserve"> </w:t>
+      </w:r>
+      <w:proofErr w:type="spellStart"/>
+      <w:r>
+        <w:t>mga</w:t>
+      </w:r>
+      <w:proofErr w:type="spellEnd"/>
+      <w:r>
+        <w:t xml:space="preserve"> </w:t>
       </w:r>
       <w:r>
         <w:rPr>
@@ -1617,7 +1847,31 @@
         </w:numPr>
       </w:pPr>
       <w:r>
-        <w:t xml:space="preserve">Wag na liitan yung </w:t>
+        <w:t xml:space="preserve">Wag </w:t>
+      </w:r>
+      <w:proofErr w:type="spellStart"/>
+      <w:r>
+        <w:t>na</w:t>
+      </w:r>
+      <w:proofErr w:type="spellEnd"/>
+      <w:r>
+        <w:t xml:space="preserve"> </w:t>
+      </w:r>
+      <w:proofErr w:type="spellStart"/>
+      <w:r>
+        <w:t>liitan</w:t>
+      </w:r>
+      <w:proofErr w:type="spellEnd"/>
+      <w:r>
+        <w:t xml:space="preserve"> </w:t>
+      </w:r>
+      <w:proofErr w:type="spellStart"/>
+      <w:r>
+        <w:t>yung</w:t>
+      </w:r>
+      <w:proofErr w:type="spellEnd"/>
+      <w:r>
+        <w:t xml:space="preserve"> </w:t>
       </w:r>
       <w:r>
         <w:rPr>
@@ -1627,7 +1881,15 @@
         <w:t>first 2 columns</w:t>
       </w:r>
       <w:r>
-        <w:t xml:space="preserve"> sa </w:t>
+        <w:t xml:space="preserve"> </w:t>
+      </w:r>
+      <w:proofErr w:type="spellStart"/>
+      <w:r>
+        <w:t>sa</w:t>
+      </w:r>
+      <w:proofErr w:type="spellEnd"/>
+      <w:r>
+        <w:t xml:space="preserve"> </w:t>
       </w:r>
       <w:r>
         <w:rPr>
@@ -1647,7 +1909,15 @@
         <w:t>remove</w:t>
       </w:r>
       <w:r>
-        <w:t xml:space="preserve"> nalang </w:t>
+        <w:t xml:space="preserve"> </w:t>
+      </w:r>
+      <w:proofErr w:type="spellStart"/>
+      <w:r>
+        <w:t>nalang</w:t>
+      </w:r>
+      <w:proofErr w:type="spellEnd"/>
+      <w:r>
+        <w:t xml:space="preserve"> </w:t>
       </w:r>
     </w:p>
     <w:p>
@@ -1665,7 +1935,21 @@
         <w:rPr>
           <w:color w:val="FF0000"/>
         </w:rPr>
-        <w:t>Clear filter button, magkaiba ng shape</w:t>
+        <w:t xml:space="preserve">Clear filter button, </w:t>
+      </w:r>
+      <w:proofErr w:type="spellStart"/>
+      <w:r>
+        <w:rPr>
+          <w:color w:val="FF0000"/>
+        </w:rPr>
+        <w:t>magkaiba</w:t>
+      </w:r>
+      <w:proofErr w:type="spellEnd"/>
+      <w:r>
+        <w:rPr>
+          <w:color w:val="FF0000"/>
+        </w:rPr>
+        <w:t xml:space="preserve"> ng shape</w:t>
       </w:r>
     </w:p>
     <w:p>
@@ -1691,11 +1975,28 @@
         <w:t>Size</w:t>
       </w:r>
       <w:r>
-        <w:t>, isama sa page</w:t>
-      </w:r>
-      <w:r>
         <w:t xml:space="preserve">, </w:t>
       </w:r>
+      <w:proofErr w:type="spellStart"/>
+      <w:r>
+        <w:t>isama</w:t>
+      </w:r>
+      <w:proofErr w:type="spellEnd"/>
+      <w:r>
+        <w:t xml:space="preserve"> </w:t>
+      </w:r>
+      <w:proofErr w:type="spellStart"/>
+      <w:r>
+        <w:t>sa</w:t>
+      </w:r>
+      <w:proofErr w:type="spellEnd"/>
+      <w:r>
+        <w:t xml:space="preserve"> page</w:t>
+      </w:r>
+      <w:r>
+        <w:t xml:space="preserve">, </w:t>
+      </w:r>
+      <w:proofErr w:type="spellStart"/>
       <w:r>
         <w:rPr>
           <w:b/>
@@ -1708,7 +2009,15 @@
           <w:i/>
           <w:iCs/>
         </w:rPr>
-        <w:t>’d page</w:t>
+        <w:t>’d</w:t>
+      </w:r>
+      <w:proofErr w:type="spellEnd"/>
+      <w:r>
+        <w:rPr>
+          <w:i/>
+          <w:iCs/>
+        </w:rPr>
+        <w:t xml:space="preserve"> page</w:t>
       </w:r>
     </w:p>
     <w:p>
@@ -1829,7 +2138,21 @@
         <w:rPr>
           <w:highlight w:val="green"/>
         </w:rPr>
-        <w:t>Python Script, katamad Manual</w:t>
+        <w:t xml:space="preserve">Python Script, </w:t>
+      </w:r>
+      <w:proofErr w:type="spellStart"/>
+      <w:r>
+        <w:rPr>
+          <w:highlight w:val="green"/>
+        </w:rPr>
+        <w:t>katamad</w:t>
+      </w:r>
+      <w:proofErr w:type="spellEnd"/>
+      <w:r>
+        <w:rPr>
+          <w:highlight w:val="green"/>
+        </w:rPr>
+        <w:t xml:space="preserve"> Manual</w:t>
       </w:r>
     </w:p>
     <w:p>
@@ -1841,8 +2164,13 @@
         </w:numPr>
       </w:pPr>
       <w:r>
-        <w:t>Na-download na</w:t>
-      </w:r>
+        <w:t xml:space="preserve">Na-download </w:t>
+      </w:r>
+      <w:proofErr w:type="spellStart"/>
+      <w:r>
+        <w:t>na</w:t>
+      </w:r>
+      <w:proofErr w:type="spellEnd"/>
     </w:p>
     <w:p>
       <w:pPr>
@@ -1960,7 +2288,15 @@
         <w:t>BU</w:t>
       </w:r>
       <w:r>
-        <w:t xml:space="preserve"> sa top most</w:t>
+        <w:t xml:space="preserve"> </w:t>
+      </w:r>
+      <w:proofErr w:type="spellStart"/>
+      <w:r>
+        <w:t>sa</w:t>
+      </w:r>
+      <w:proofErr w:type="spellEnd"/>
+      <w:r>
+        <w:t xml:space="preserve"> top most</w:t>
       </w:r>
     </w:p>
     <w:p>
@@ -2039,8 +2375,21 @@
           <w:numId w:val="7"/>
         </w:numPr>
       </w:pPr>
-      <w:r>
-        <w:t>Paturo sa mentors</w:t>
+      <w:proofErr w:type="spellStart"/>
+      <w:r>
+        <w:t>Paturo</w:t>
+      </w:r>
+      <w:proofErr w:type="spellEnd"/>
+      <w:r>
+        <w:t xml:space="preserve"> </w:t>
+      </w:r>
+      <w:proofErr w:type="spellStart"/>
+      <w:r>
+        <w:t>sa</w:t>
+      </w:r>
+      <w:proofErr w:type="spellEnd"/>
+      <w:r>
+        <w:t xml:space="preserve"> mentors</w:t>
       </w:r>
       <w:r>
         <w:t xml:space="preserve"> how</w:t>
@@ -2252,7 +2601,23 @@
     <w:p/>
     <w:p>
       <w:r>
-        <w:t>Yung right-most ay sa BU lang nila… (</w:t>
+        <w:t xml:space="preserve">Yung right-most ay </w:t>
+      </w:r>
+      <w:proofErr w:type="spellStart"/>
+      <w:r>
+        <w:t>sa</w:t>
+      </w:r>
+      <w:proofErr w:type="spellEnd"/>
+      <w:r>
+        <w:t xml:space="preserve"> BU lang </w:t>
+      </w:r>
+      <w:proofErr w:type="spellStart"/>
+      <w:r>
+        <w:t>nila</w:t>
+      </w:r>
+      <w:proofErr w:type="spellEnd"/>
+      <w:r>
+        <w:t>… (</w:t>
       </w:r>
       <w:r>
         <w:rPr>
@@ -2333,7 +2698,23 @@
           <w:b/>
           <w:bCs/>
         </w:rPr>
-        <w:t>(buong BU, ex. RSC lang kay Paul Pasia)</w:t>
+        <w:t>(</w:t>
+      </w:r>
+      <w:proofErr w:type="spellStart"/>
+      <w:r>
+        <w:rPr>
+          <w:b/>
+          <w:bCs/>
+        </w:rPr>
+        <w:t>buong</w:t>
+      </w:r>
+      <w:proofErr w:type="spellEnd"/>
+      <w:r>
+        <w:rPr>
+          <w:b/>
+          <w:bCs/>
+        </w:rPr>
+        <w:t xml:space="preserve"> BU, ex. RSC lang kay Paul Pasia)</w:t>
       </w:r>
     </w:p>
     <w:p>
@@ -2446,7 +2827,55 @@
         </w:numPr>
       </w:pPr>
       <w:r>
-        <w:t xml:space="preserve">Yung access ba ay sa BU lang, hindi na kailagan sa </w:t>
+        <w:t xml:space="preserve">Yung access </w:t>
+      </w:r>
+      <w:proofErr w:type="spellStart"/>
+      <w:r>
+        <w:t>ba</w:t>
+      </w:r>
+      <w:proofErr w:type="spellEnd"/>
+      <w:r>
+        <w:t xml:space="preserve"> ay </w:t>
+      </w:r>
+      <w:proofErr w:type="spellStart"/>
+      <w:r>
+        <w:t>sa</w:t>
+      </w:r>
+      <w:proofErr w:type="spellEnd"/>
+      <w:r>
+        <w:t xml:space="preserve"> BU lang, </w:t>
+      </w:r>
+      <w:proofErr w:type="spellStart"/>
+      <w:r>
+        <w:t>hindi</w:t>
+      </w:r>
+      <w:proofErr w:type="spellEnd"/>
+      <w:r>
+        <w:t xml:space="preserve"> </w:t>
+      </w:r>
+      <w:proofErr w:type="spellStart"/>
+      <w:r>
+        <w:t>na</w:t>
+      </w:r>
+      <w:proofErr w:type="spellEnd"/>
+      <w:r>
+        <w:t xml:space="preserve"> </w:t>
+      </w:r>
+      <w:proofErr w:type="spellStart"/>
+      <w:r>
+        <w:t>kailagan</w:t>
+      </w:r>
+      <w:proofErr w:type="spellEnd"/>
+      <w:r>
+        <w:t xml:space="preserve"> </w:t>
+      </w:r>
+      <w:proofErr w:type="spellStart"/>
+      <w:r>
+        <w:t>sa</w:t>
+      </w:r>
+      <w:proofErr w:type="spellEnd"/>
+      <w:r>
+        <w:t xml:space="preserve"> </w:t>
       </w:r>
       <w:r>
         <w:t>Banner level (individual)</w:t>
@@ -2455,8 +2884,41 @@
     <w:p/>
     <w:p>
       <w:r>
-        <w:t xml:space="preserve">Gawa ng ganitong Excel, tapos lagay sa </w:t>
-      </w:r>
+        <w:t xml:space="preserve">Gawa ng </w:t>
+      </w:r>
+      <w:proofErr w:type="spellStart"/>
+      <w:r>
+        <w:t>ganitong</w:t>
+      </w:r>
+      <w:proofErr w:type="spellEnd"/>
+      <w:r>
+        <w:t xml:space="preserve"> Excel, </w:t>
+      </w:r>
+      <w:proofErr w:type="spellStart"/>
+      <w:r>
+        <w:t>tapos</w:t>
+      </w:r>
+      <w:proofErr w:type="spellEnd"/>
+      <w:r>
+        <w:t xml:space="preserve"> </w:t>
+      </w:r>
+      <w:proofErr w:type="spellStart"/>
+      <w:r>
+        <w:t>lagay</w:t>
+      </w:r>
+      <w:proofErr w:type="spellEnd"/>
+      <w:r>
+        <w:t xml:space="preserve"> </w:t>
+      </w:r>
+      <w:proofErr w:type="spellStart"/>
+      <w:r>
+        <w:t>sa</w:t>
+      </w:r>
+      <w:proofErr w:type="spellEnd"/>
+      <w:r>
+        <w:t xml:space="preserve"> </w:t>
+      </w:r>
+      <w:proofErr w:type="spellStart"/>
       <w:r>
         <w:rPr>
           <w:b/>
@@ -2464,6 +2926,7 @@
         </w:rPr>
         <w:t>sharepoint</w:t>
       </w:r>
+      <w:proofErr w:type="spellEnd"/>
     </w:p>
     <w:p/>
     <w:p>
@@ -2474,7 +2937,15 @@
         <w:t>image</w:t>
       </w:r>
       <w:r>
-        <w:t xml:space="preserve">, sa </w:t>
+        <w:t xml:space="preserve">, </w:t>
+      </w:r>
+      <w:proofErr w:type="spellStart"/>
+      <w:r>
+        <w:t>sa</w:t>
+      </w:r>
+      <w:proofErr w:type="spellEnd"/>
+      <w:r>
+        <w:t xml:space="preserve"> </w:t>
       </w:r>
     </w:p>
     <w:p/>
@@ -2595,7 +3066,23 @@
     <w:p/>
     <w:p>
       <w:r>
-        <w:t>Mas manipis na Timeline Slicer</w:t>
+        <w:t xml:space="preserve">Mas </w:t>
+      </w:r>
+      <w:proofErr w:type="spellStart"/>
+      <w:r>
+        <w:t>manipis</w:t>
+      </w:r>
+      <w:proofErr w:type="spellEnd"/>
+      <w:r>
+        <w:t xml:space="preserve"> </w:t>
+      </w:r>
+      <w:proofErr w:type="spellStart"/>
+      <w:r>
+        <w:t>na</w:t>
+      </w:r>
+      <w:proofErr w:type="spellEnd"/>
+      <w:r>
+        <w:t xml:space="preserve"> Timeline Slicer</w:t>
       </w:r>
     </w:p>
     <w:p>
@@ -2648,11 +3135,16 @@
     <w:p/>
     <w:p>
       <w:r>
-        <w:t>Matrix Table as Slicer</w:t>
+        <w:t xml:space="preserve">Matrix Table as </w:t>
+      </w:r>
+      <w:proofErr w:type="gramStart"/>
+      <w:r>
+        <w:t>Slicer</w:t>
       </w:r>
       <w:r>
         <w:t>::</w:t>
       </w:r>
+      <w:proofErr w:type="gramEnd"/>
     </w:p>
     <w:p/>
     <w:p>
@@ -2766,12 +3258,12 @@
           <w:numId w:val="9"/>
         </w:numPr>
         <w:rPr>
-          <w:highlight w:val="green"/>
-        </w:rPr>
-      </w:pPr>
-      <w:r>
-        <w:rPr>
-          <w:highlight w:val="green"/>
+          <w:color w:val="000000" w:themeColor="text1"/>
+        </w:rPr>
+      </w:pPr>
+      <w:r>
+        <w:rPr>
+          <w:color w:val="000000" w:themeColor="text1"/>
         </w:rPr>
         <w:t>Additional BU and Banners</w:t>
       </w:r>
@@ -2785,23 +3277,13 @@
         </w:numPr>
       </w:pPr>
       <w:r>
-        <w:rPr>
-          <w:highlight w:val="green"/>
-        </w:rPr>
-        <w:t>Python Script, katamad Manual</w:t>
-      </w:r>
-    </w:p>
-    <w:p>
-      <w:pPr>
-        <w:pStyle w:val="ListParagraph"/>
-        <w:numPr>
-          <w:ilvl w:val="1"/>
-          <w:numId w:val="9"/>
-        </w:numPr>
-      </w:pPr>
-      <w:r>
-        <w:t>Na-download na</w:t>
-      </w:r>
+        <w:t xml:space="preserve">Na-download </w:t>
+      </w:r>
+      <w:proofErr w:type="spellStart"/>
+      <w:r>
+        <w:t>na</w:t>
+      </w:r>
+      <w:proofErr w:type="spellEnd"/>
     </w:p>
     <w:p>
       <w:pPr>
@@ -3120,7 +3602,15 @@
         </w:numPr>
       </w:pPr>
       <w:r>
-        <w:t>Banner BU sa top most</w:t>
+        <w:t xml:space="preserve">Banner BU </w:t>
+      </w:r>
+      <w:proofErr w:type="spellStart"/>
+      <w:r>
+        <w:t>sa</w:t>
+      </w:r>
+      <w:proofErr w:type="spellEnd"/>
+      <w:r>
+        <w:t xml:space="preserve"> top most</w:t>
       </w:r>
     </w:p>
     <w:p>
@@ -3199,8 +3689,21 @@
           <w:numId w:val="9"/>
         </w:numPr>
       </w:pPr>
-      <w:r>
-        <w:t>Paturo sa mentors how</w:t>
+      <w:proofErr w:type="spellStart"/>
+      <w:r>
+        <w:t>Paturo</w:t>
+      </w:r>
+      <w:proofErr w:type="spellEnd"/>
+      <w:r>
+        <w:t xml:space="preserve"> </w:t>
+      </w:r>
+      <w:proofErr w:type="spellStart"/>
+      <w:r>
+        <w:t>sa</w:t>
+      </w:r>
+      <w:proofErr w:type="spellEnd"/>
+      <w:r>
+        <w:t xml:space="preserve"> mentors how</w:t>
       </w:r>
       <w:r>
         <w:br/>

</xml_diff>

<commit_message>
almost done, Status Report page
</commit_message>
<xml_diff>
--- a/PMO Project Notes.docx
+++ b/PMO Project Notes.docx
@@ -540,79 +540,7 @@
           <w:bCs/>
           <w:highlight w:val="yellow"/>
         </w:rPr>
-        <w:t xml:space="preserve">Wag </w:t>
-      </w:r>
-      <w:proofErr w:type="spellStart"/>
-      <w:r>
-        <w:rPr>
-          <w:b/>
-          <w:bCs/>
-          <w:highlight w:val="yellow"/>
-        </w:rPr>
-        <w:t>yung</w:t>
-      </w:r>
-      <w:proofErr w:type="spellEnd"/>
-      <w:r>
-        <w:rPr>
-          <w:b/>
-          <w:bCs/>
-          <w:highlight w:val="yellow"/>
-        </w:rPr>
-        <w:t xml:space="preserve"> galling </w:t>
-      </w:r>
-      <w:proofErr w:type="spellStart"/>
-      <w:r>
-        <w:rPr>
-          <w:b/>
-          <w:bCs/>
-          <w:highlight w:val="yellow"/>
-        </w:rPr>
-        <w:t>sa</w:t>
-      </w:r>
-      <w:proofErr w:type="spellEnd"/>
-      <w:r>
-        <w:rPr>
-          <w:b/>
-          <w:bCs/>
-          <w:highlight w:val="yellow"/>
-        </w:rPr>
-        <w:t xml:space="preserve"> image, </w:t>
-      </w:r>
-      <w:proofErr w:type="spellStart"/>
-      <w:r>
-        <w:rPr>
-          <w:b/>
-          <w:bCs/>
-          <w:highlight w:val="yellow"/>
-        </w:rPr>
-        <w:t>i</w:t>
-      </w:r>
-      <w:proofErr w:type="spellEnd"/>
-      <w:r>
-        <w:rPr>
-          <w:b/>
-          <w:bCs/>
-          <w:highlight w:val="yellow"/>
-        </w:rPr>
-        <w:t xml:space="preserve">-harvest </w:t>
-      </w:r>
-      <w:proofErr w:type="spellStart"/>
-      <w:r>
-        <w:rPr>
-          <w:b/>
-          <w:bCs/>
-          <w:highlight w:val="yellow"/>
-        </w:rPr>
-        <w:t>na</w:t>
-      </w:r>
-      <w:proofErr w:type="spellEnd"/>
-      <w:r>
-        <w:rPr>
-          <w:b/>
-          <w:bCs/>
-          <w:highlight w:val="yellow"/>
-        </w:rPr>
-        <w:t xml:space="preserve"> lang</w:t>
+        <w:t>Wag yung galling sa image, i-harvest na lang</w:t>
       </w:r>
     </w:p>
     <w:p>
@@ -688,23 +616,39 @@
           <w:sz w:val="28"/>
           <w:szCs w:val="28"/>
         </w:rPr>
-        <w:t xml:space="preserve">May transformation </w:t>
-      </w:r>
-      <w:proofErr w:type="spellStart"/>
+        <w:t xml:space="preserve">May transformation sa: </w:t>
+      </w:r>
+    </w:p>
+    <w:p>
+      <w:pPr>
+        <w:pStyle w:val="ListParagraph"/>
+        <w:numPr>
+          <w:ilvl w:val="2"/>
+          <w:numId w:val="1"/>
+        </w:numPr>
+      </w:pPr>
       <w:r>
         <w:rPr>
           <w:sz w:val="28"/>
           <w:szCs w:val="28"/>
         </w:rPr>
-        <w:t>sa</w:t>
-      </w:r>
-      <w:proofErr w:type="spellEnd"/>
+        <w:t>Fact Table</w:t>
+      </w:r>
+    </w:p>
+    <w:p>
+      <w:pPr>
+        <w:pStyle w:val="ListParagraph"/>
+        <w:numPr>
+          <w:ilvl w:val="2"/>
+          <w:numId w:val="1"/>
+        </w:numPr>
+      </w:pPr>
       <w:r>
         <w:rPr>
           <w:sz w:val="28"/>
           <w:szCs w:val="28"/>
         </w:rPr>
-        <w:t xml:space="preserve">: </w:t>
+        <w:t>Milestone Table</w:t>
       </w:r>
     </w:p>
     <w:p>
@@ -717,125 +661,48 @@
       </w:pPr>
       <w:r>
         <w:rPr>
+          <w:b/>
+          <w:bCs/>
           <w:sz w:val="28"/>
           <w:szCs w:val="28"/>
         </w:rPr>
-        <w:t>Fact Table</w:t>
-      </w:r>
-    </w:p>
-    <w:p>
-      <w:pPr>
-        <w:pStyle w:val="ListParagraph"/>
-        <w:numPr>
-          <w:ilvl w:val="2"/>
-          <w:numId w:val="1"/>
-        </w:numPr>
-      </w:pPr>
+        <w:t>Copy nalang –</w:t>
+      </w:r>
       <w:r>
         <w:rPr>
           <w:sz w:val="28"/>
           <w:szCs w:val="28"/>
         </w:rPr>
-        <w:t>Milestone Table</w:t>
-      </w:r>
-    </w:p>
-    <w:p>
-      <w:pPr>
-        <w:pStyle w:val="ListParagraph"/>
-        <w:numPr>
-          <w:ilvl w:val="2"/>
-          <w:numId w:val="1"/>
-        </w:numPr>
-      </w:pPr>
-      <w:r>
-        <w:rPr>
-          <w:b/>
-          <w:bCs/>
+        <w:t xml:space="preserve"> Sir Raph</w:t>
+      </w:r>
+      <w:r>
+        <w:rPr>
           <w:sz w:val="28"/>
           <w:szCs w:val="28"/>
         </w:rPr>
-        <w:t xml:space="preserve">Copy </w:t>
-      </w:r>
-      <w:proofErr w:type="spellStart"/>
-      <w:r>
-        <w:rPr>
-          <w:b/>
-          <w:bCs/>
+        <w:br/>
+      </w:r>
+    </w:p>
+    <w:p>
+      <w:pPr>
+        <w:pStyle w:val="ListParagraph"/>
+        <w:numPr>
+          <w:ilvl w:val="1"/>
+          <w:numId w:val="1"/>
+        </w:numPr>
+      </w:pPr>
+      <w:r>
+        <w:rPr>
           <w:sz w:val="28"/>
           <w:szCs w:val="28"/>
         </w:rPr>
-        <w:t>nalang</w:t>
-      </w:r>
-      <w:proofErr w:type="spellEnd"/>
-      <w:r>
-        <w:rPr>
-          <w:b/>
-          <w:bCs/>
+        <w:t>Legend, yung kulay</w:t>
+      </w:r>
+      <w:r>
+        <w:rPr>
           <w:sz w:val="28"/>
           <w:szCs w:val="28"/>
         </w:rPr>
-        <w:t xml:space="preserve"> –</w:t>
-      </w:r>
-      <w:r>
-        <w:rPr>
-          <w:sz w:val="28"/>
-          <w:szCs w:val="28"/>
-        </w:rPr>
-        <w:t xml:space="preserve"> Sir Raph</w:t>
-      </w:r>
-      <w:r>
-        <w:rPr>
-          <w:sz w:val="28"/>
-          <w:szCs w:val="28"/>
-        </w:rPr>
-        <w:br/>
-      </w:r>
-    </w:p>
-    <w:p>
-      <w:pPr>
-        <w:pStyle w:val="ListParagraph"/>
-        <w:numPr>
-          <w:ilvl w:val="1"/>
-          <w:numId w:val="1"/>
-        </w:numPr>
-      </w:pPr>
-      <w:r>
-        <w:rPr>
-          <w:sz w:val="28"/>
-          <w:szCs w:val="28"/>
-        </w:rPr>
-        <w:t xml:space="preserve">Legend, </w:t>
-      </w:r>
-      <w:proofErr w:type="spellStart"/>
-      <w:r>
-        <w:rPr>
-          <w:sz w:val="28"/>
-          <w:szCs w:val="28"/>
-        </w:rPr>
-        <w:t>yung</w:t>
-      </w:r>
-      <w:proofErr w:type="spellEnd"/>
-      <w:r>
-        <w:rPr>
-          <w:sz w:val="28"/>
-          <w:szCs w:val="28"/>
-        </w:rPr>
-        <w:t xml:space="preserve"> </w:t>
-      </w:r>
-      <w:proofErr w:type="spellStart"/>
-      <w:r>
-        <w:rPr>
-          <w:sz w:val="28"/>
-          <w:szCs w:val="28"/>
-        </w:rPr>
-        <w:t>kulay</w:t>
-      </w:r>
-      <w:proofErr w:type="spellEnd"/>
-      <w:r>
-        <w:rPr>
-          <w:sz w:val="28"/>
-          <w:szCs w:val="28"/>
-        </w:rPr>
         <w:br/>
       </w:r>
     </w:p>
@@ -857,15 +724,7 @@
         <w:t>Year slicer</w:t>
       </w:r>
       <w:r>
-        <w:t xml:space="preserve"> </w:t>
-      </w:r>
-      <w:proofErr w:type="spellStart"/>
-      <w:r>
-        <w:t>sa</w:t>
-      </w:r>
-      <w:proofErr w:type="spellEnd"/>
-      <w:r>
-        <w:t xml:space="preserve"> Gantt Chart</w:t>
+        <w:t xml:space="preserve"> sa Gantt Chart</w:t>
       </w:r>
     </w:p>
     <w:p>
@@ -981,14 +840,12 @@
       <w:r>
         <w:t xml:space="preserve">Learn RLS – </w:t>
       </w:r>
-      <w:proofErr w:type="spellStart"/>
       <w:r>
         <w:rPr>
           <w:color w:val="FF0000"/>
         </w:rPr>
         <w:t>nasa</w:t>
       </w:r>
-      <w:proofErr w:type="spellEnd"/>
       <w:r>
         <w:rPr>
           <w:color w:val="FF0000"/>
@@ -1003,19 +860,11 @@
         </w:rPr>
         <w:t xml:space="preserve">Outlook </w:t>
       </w:r>
-      <w:proofErr w:type="spellStart"/>
       <w:r>
         <w:rPr>
           <w:color w:val="FF0000"/>
         </w:rPr>
-        <w:t>yung</w:t>
-      </w:r>
-      <w:proofErr w:type="spellEnd"/>
-      <w:r>
-        <w:rPr>
-          <w:color w:val="FF0000"/>
-        </w:rPr>
-        <w:t xml:space="preserve"> </w:t>
+        <w:t xml:space="preserve">yung </w:t>
       </w:r>
       <w:r>
         <w:rPr>
@@ -1045,31 +894,7 @@
         <w:t>Check</w:t>
       </w:r>
       <w:r>
-        <w:t xml:space="preserve"> </w:t>
-      </w:r>
-      <w:proofErr w:type="spellStart"/>
-      <w:r>
-        <w:t>ulit</w:t>
-      </w:r>
-      <w:proofErr w:type="spellEnd"/>
-      <w:r>
-        <w:t xml:space="preserve"> </w:t>
-      </w:r>
-      <w:proofErr w:type="spellStart"/>
-      <w:r>
-        <w:t>yung</w:t>
-      </w:r>
-      <w:proofErr w:type="spellEnd"/>
-      <w:r>
-        <w:t xml:space="preserve"> </w:t>
-      </w:r>
-      <w:proofErr w:type="spellStart"/>
-      <w:r>
-        <w:t>mga</w:t>
-      </w:r>
-      <w:proofErr w:type="spellEnd"/>
-      <w:r>
-        <w:t xml:space="preserve"> </w:t>
+        <w:t xml:space="preserve"> ulit yung mga </w:t>
       </w:r>
       <w:r>
         <w:rPr>
@@ -1492,14 +1317,12 @@
       <w:r>
         <w:t xml:space="preserve">Learn RLS – </w:t>
       </w:r>
-      <w:proofErr w:type="spellStart"/>
       <w:r>
         <w:rPr>
           <w:color w:val="FF0000"/>
         </w:rPr>
         <w:t>nasa</w:t>
       </w:r>
-      <w:proofErr w:type="spellEnd"/>
       <w:r>
         <w:rPr>
           <w:color w:val="FF0000"/>
@@ -1514,19 +1337,11 @@
         </w:rPr>
         <w:t xml:space="preserve">Outlook </w:t>
       </w:r>
-      <w:proofErr w:type="spellStart"/>
       <w:r>
         <w:rPr>
           <w:color w:val="FF0000"/>
         </w:rPr>
-        <w:t>yung</w:t>
-      </w:r>
-      <w:proofErr w:type="spellEnd"/>
-      <w:r>
-        <w:rPr>
-          <w:color w:val="FF0000"/>
-        </w:rPr>
-        <w:t xml:space="preserve"> </w:t>
+        <w:t xml:space="preserve">yung </w:t>
       </w:r>
       <w:r>
         <w:rPr>
@@ -1592,13 +1407,8 @@
           <w:highlight w:val="lightGray"/>
         </w:rPr>
       </w:pPr>
-      <w:proofErr w:type="spellStart"/>
-      <w:r>
-        <w:t>Lagay</w:t>
-      </w:r>
-      <w:proofErr w:type="spellEnd"/>
-      <w:r>
-        <w:t xml:space="preserve"> as new model</w:t>
+      <w:r>
+        <w:t>Lagay as new model</w:t>
       </w:r>
       <w:r>
         <w:br/>
@@ -1641,29 +1451,47 @@
           <w:i/>
           <w:iCs/>
         </w:rPr>
-        <w:t xml:space="preserve"> + </w:t>
-      </w:r>
-      <w:proofErr w:type="spellStart"/>
+        <w:t xml:space="preserve"> + yung additional report</w:t>
+      </w:r>
+    </w:p>
+    <w:p>
+      <w:pPr>
+        <w:pStyle w:val="ListParagraph"/>
+      </w:pPr>
+      <w:r>
+        <w:br/>
+      </w:r>
+    </w:p>
+    <w:p>
+      <w:pPr>
+        <w:pStyle w:val="ListParagraph"/>
+        <w:numPr>
+          <w:ilvl w:val="0"/>
+          <w:numId w:val="6"/>
+        </w:numPr>
+      </w:pPr>
       <w:r>
         <w:rPr>
           <w:i/>
           <w:iCs/>
         </w:rPr>
-        <w:t>yung</w:t>
-      </w:r>
-      <w:proofErr w:type="spellEnd"/>
-      <w:r>
-        <w:rPr>
+        <w:t>Check</w:t>
+      </w:r>
+      <w:r>
+        <w:t xml:space="preserve"> ulit yung mga </w:t>
+      </w:r>
+      <w:r>
+        <w:rPr>
+          <w:b/>
+          <w:bCs/>
           <w:i/>
           <w:iCs/>
         </w:rPr>
-        <w:t xml:space="preserve"> additional report</w:t>
-      </w:r>
-    </w:p>
-    <w:p>
-      <w:pPr>
-        <w:pStyle w:val="ListParagraph"/>
-      </w:pPr>
+        <w:t>Font Sizes</w:t>
+      </w:r>
+      <w:r>
+        <w:t xml:space="preserve"> </w:t>
+      </w:r>
       <w:r>
         <w:br/>
       </w:r>
@@ -1677,137 +1505,149 @@
         </w:numPr>
       </w:pPr>
       <w:r>
+        <w:t>Material Design – implement</w:t>
+      </w:r>
+    </w:p>
+    <w:p>
+      <w:pPr>
+        <w:pStyle w:val="ListParagraph"/>
+        <w:numPr>
+          <w:ilvl w:val="1"/>
+          <w:numId w:val="6"/>
+        </w:numPr>
+      </w:pPr>
+      <w:r>
+        <w:t>Spacing for each Visual Group</w:t>
+      </w:r>
+    </w:p>
+    <w:p>
+      <w:pPr>
+        <w:pStyle w:val="ListParagraph"/>
+        <w:numPr>
+          <w:ilvl w:val="1"/>
+          <w:numId w:val="6"/>
+        </w:numPr>
+      </w:pPr>
+      <w:r>
+        <w:t xml:space="preserve">Drop Shadow for each VG </w:t>
+      </w:r>
+      <w:r>
+        <w:rPr>
+          <w:b/>
+          <w:bCs/>
+        </w:rPr>
+        <w:t xml:space="preserve">or </w:t>
+      </w:r>
+      <w:r>
+        <w:t>slight line</w:t>
+      </w:r>
+    </w:p>
+    <w:p>
+      <w:pPr>
+        <w:pStyle w:val="ListParagraph"/>
+        <w:numPr>
+          <w:ilvl w:val="1"/>
+          <w:numId w:val="6"/>
+        </w:numPr>
+      </w:pPr>
+      <w:r>
+        <w:t>Use Z Pattern for importance</w:t>
+      </w:r>
+    </w:p>
+    <w:p>
+      <w:pPr>
+        <w:pStyle w:val="ListParagraph"/>
+        <w:numPr>
+          <w:ilvl w:val="3"/>
+          <w:numId w:val="5"/>
+        </w:numPr>
+      </w:pPr>
+      <w:r>
+        <w:t>Use SVG Background</w:t>
+      </w:r>
+    </w:p>
+    <w:p>
+      <w:r>
+        <w:br w:type="page"/>
+      </w:r>
+    </w:p>
+    <w:p>
+      <w:r>
+        <w:lastRenderedPageBreak/>
+        <w:t>Next backlogs:</w:t>
+      </w:r>
+      <w:r>
+        <w:t xml:space="preserve"> [semi-sorted easy to hard]</w:t>
+      </w:r>
+    </w:p>
+    <w:p>
+      <w:pPr>
+        <w:pStyle w:val="ListParagraph"/>
+        <w:numPr>
+          <w:ilvl w:val="0"/>
+          <w:numId w:val="7"/>
+        </w:numPr>
+      </w:pPr>
+      <w:r>
+        <w:t xml:space="preserve">Contact PMO Form, </w:t>
+      </w:r>
+      <w:r>
+        <w:rPr>
+          <w:color w:val="FF0000"/>
+        </w:rPr>
+        <w:t>using with edit perm</w:t>
+      </w:r>
+      <w:r>
+        <w:t xml:space="preserve">, </w:t>
+      </w:r>
+      <w:r>
+        <w:rPr>
+          <w:b/>
+          <w:bCs/>
+        </w:rPr>
+        <w:t>change URL</w:t>
+      </w:r>
+    </w:p>
+    <w:p>
+      <w:pPr>
+        <w:pStyle w:val="ListParagraph"/>
+        <w:numPr>
+          <w:ilvl w:val="0"/>
+          <w:numId w:val="7"/>
+        </w:numPr>
+      </w:pPr>
+      <w:r>
+        <w:t xml:space="preserve">Wag na liitan yung </w:t>
+      </w:r>
+      <w:r>
         <w:rPr>
           <w:i/>
           <w:iCs/>
         </w:rPr>
-        <w:t>Check</w:t>
-      </w:r>
-      <w:r>
-        <w:t xml:space="preserve"> </w:t>
-      </w:r>
-      <w:proofErr w:type="spellStart"/>
-      <w:r>
-        <w:t>ulit</w:t>
-      </w:r>
-      <w:proofErr w:type="spellEnd"/>
-      <w:r>
-        <w:t xml:space="preserve"> </w:t>
-      </w:r>
-      <w:proofErr w:type="spellStart"/>
-      <w:r>
-        <w:t>yung</w:t>
-      </w:r>
-      <w:proofErr w:type="spellEnd"/>
-      <w:r>
-        <w:t xml:space="preserve"> </w:t>
-      </w:r>
-      <w:proofErr w:type="spellStart"/>
-      <w:r>
-        <w:t>mga</w:t>
-      </w:r>
-      <w:proofErr w:type="spellEnd"/>
-      <w:r>
-        <w:t xml:space="preserve"> </w:t>
-      </w:r>
-      <w:r>
-        <w:rPr>
-          <w:b/>
-          <w:bCs/>
+        <w:t>first 2 columns</w:t>
+      </w:r>
+      <w:r>
+        <w:t xml:space="preserve"> sa </w:t>
+      </w:r>
+      <w:r>
+        <w:rPr>
           <w:i/>
           <w:iCs/>
         </w:rPr>
-        <w:t>Font Sizes</w:t>
-      </w:r>
-      <w:r>
-        <w:t xml:space="preserve"> </w:t>
-      </w:r>
-      <w:r>
-        <w:br/>
-      </w:r>
-    </w:p>
-    <w:p>
-      <w:pPr>
-        <w:pStyle w:val="ListParagraph"/>
-        <w:numPr>
-          <w:ilvl w:val="0"/>
-          <w:numId w:val="6"/>
-        </w:numPr>
-      </w:pPr>
-      <w:r>
-        <w:t>Material Design – implement</w:t>
-      </w:r>
-    </w:p>
-    <w:p>
-      <w:pPr>
-        <w:pStyle w:val="ListParagraph"/>
-        <w:numPr>
-          <w:ilvl w:val="1"/>
-          <w:numId w:val="6"/>
-        </w:numPr>
-      </w:pPr>
-      <w:r>
-        <w:t>Spacing for each Visual Group</w:t>
-      </w:r>
-    </w:p>
-    <w:p>
-      <w:pPr>
-        <w:pStyle w:val="ListParagraph"/>
-        <w:numPr>
-          <w:ilvl w:val="1"/>
-          <w:numId w:val="6"/>
-        </w:numPr>
-      </w:pPr>
-      <w:r>
-        <w:t xml:space="preserve">Drop Shadow for each VG </w:t>
-      </w:r>
-      <w:r>
-        <w:rPr>
-          <w:b/>
-          <w:bCs/>
-        </w:rPr>
-        <w:t xml:space="preserve">or </w:t>
-      </w:r>
-      <w:r>
-        <w:t>slight line</w:t>
-      </w:r>
-    </w:p>
-    <w:p>
-      <w:pPr>
-        <w:pStyle w:val="ListParagraph"/>
-        <w:numPr>
-          <w:ilvl w:val="1"/>
-          <w:numId w:val="6"/>
-        </w:numPr>
-      </w:pPr>
-      <w:r>
-        <w:t>Use Z Pattern for importance</w:t>
-      </w:r>
-    </w:p>
-    <w:p>
-      <w:pPr>
-        <w:pStyle w:val="ListParagraph"/>
-        <w:numPr>
-          <w:ilvl w:val="3"/>
-          <w:numId w:val="5"/>
-        </w:numPr>
-      </w:pPr>
-      <w:r>
-        <w:t>Use SVG Background</w:t>
-      </w:r>
-    </w:p>
-    <w:p>
-      <w:r>
-        <w:br w:type="page"/>
-      </w:r>
-    </w:p>
-    <w:p>
-      <w:r>
-        <w:lastRenderedPageBreak/>
-        <w:t>Next backlogs:</w:t>
-      </w:r>
-      <w:r>
-        <w:t xml:space="preserve"> [semi-sorted easy to hard]</w:t>
+        <w:t>Table</w:t>
+      </w:r>
+      <w:r>
+        <w:t xml:space="preserve">, </w:t>
+      </w:r>
+      <w:r>
+        <w:rPr>
+          <w:b/>
+          <w:bCs/>
+        </w:rPr>
+        <w:t>remove</w:t>
+      </w:r>
+      <w:r>
+        <w:t xml:space="preserve"> nalang </w:t>
       </w:r>
     </w:p>
     <w:p>
@@ -1817,25 +1657,15 @@
           <w:ilvl w:val="0"/>
           <w:numId w:val="7"/>
         </w:numPr>
-      </w:pPr>
-      <w:r>
-        <w:t xml:space="preserve">Contact PMO Form, </w:t>
-      </w:r>
-      <w:r>
         <w:rPr>
           <w:color w:val="FF0000"/>
         </w:rPr>
-        <w:t>using with edit perm</w:t>
-      </w:r>
-      <w:r>
-        <w:t xml:space="preserve">, </w:t>
-      </w:r>
-      <w:r>
-        <w:rPr>
-          <w:b/>
-          <w:bCs/>
-        </w:rPr>
-        <w:t>change URL</w:t>
+      </w:pPr>
+      <w:r>
+        <w:rPr>
+          <w:color w:val="FF0000"/>
+        </w:rPr>
+        <w:t>Clear filter button, magkaiba ng shape</w:t>
       </w:r>
     </w:p>
     <w:p>
@@ -1847,77 +1677,38 @@
         </w:numPr>
       </w:pPr>
       <w:r>
-        <w:t xml:space="preserve">Wag </w:t>
-      </w:r>
-      <w:proofErr w:type="spellStart"/>
-      <w:r>
-        <w:t>na</w:t>
-      </w:r>
-      <w:proofErr w:type="spellEnd"/>
-      <w:r>
-        <w:t xml:space="preserve"> </w:t>
-      </w:r>
-      <w:proofErr w:type="spellStart"/>
-      <w:r>
-        <w:t>liitan</w:t>
-      </w:r>
-      <w:proofErr w:type="spellEnd"/>
-      <w:r>
-        <w:t xml:space="preserve"> </w:t>
-      </w:r>
-      <w:proofErr w:type="spellStart"/>
-      <w:r>
-        <w:t>yung</w:t>
-      </w:r>
-      <w:proofErr w:type="spellEnd"/>
-      <w:r>
-        <w:t xml:space="preserve"> </w:t>
+        <w:rPr>
+          <w:b/>
+          <w:bCs/>
+        </w:rPr>
+        <w:t xml:space="preserve">Project </w:t>
+      </w:r>
+      <w:r>
+        <w:rPr>
+          <w:b/>
+          <w:bCs/>
+        </w:rPr>
+        <w:t>Size</w:t>
+      </w:r>
+      <w:r>
+        <w:t>, isama sa page</w:t>
+      </w:r>
+      <w:r>
+        <w:t xml:space="preserve">, </w:t>
+      </w:r>
+      <w:r>
+        <w:rPr>
+          <w:b/>
+          <w:bCs/>
+        </w:rPr>
+        <w:t>nav</w:t>
       </w:r>
       <w:r>
         <w:rPr>
           <w:i/>
           <w:iCs/>
         </w:rPr>
-        <w:t>first 2 columns</w:t>
-      </w:r>
-      <w:r>
-        <w:t xml:space="preserve"> </w:t>
-      </w:r>
-      <w:proofErr w:type="spellStart"/>
-      <w:r>
-        <w:t>sa</w:t>
-      </w:r>
-      <w:proofErr w:type="spellEnd"/>
-      <w:r>
-        <w:t xml:space="preserve"> </w:t>
-      </w:r>
-      <w:r>
-        <w:rPr>
-          <w:i/>
-          <w:iCs/>
-        </w:rPr>
-        <w:t>Table</w:t>
-      </w:r>
-      <w:r>
-        <w:t xml:space="preserve">, </w:t>
-      </w:r>
-      <w:r>
-        <w:rPr>
-          <w:b/>
-          <w:bCs/>
-        </w:rPr>
-        <w:t>remove</w:t>
-      </w:r>
-      <w:r>
-        <w:t xml:space="preserve"> </w:t>
-      </w:r>
-      <w:proofErr w:type="spellStart"/>
-      <w:r>
-        <w:t>nalang</w:t>
-      </w:r>
-      <w:proofErr w:type="spellEnd"/>
-      <w:r>
-        <w:t xml:space="preserve"> </w:t>
+        <w:t>’d page</w:t>
       </w:r>
     </w:p>
     <w:p>
@@ -1927,29 +1718,15 @@
           <w:ilvl w:val="0"/>
           <w:numId w:val="7"/>
         </w:numPr>
+      </w:pPr>
+      <w:r>
+        <w:t xml:space="preserve">Optimize Performance – instead of using </w:t>
+      </w:r>
+      <w:r>
         <w:rPr>
           <w:color w:val="FF0000"/>
         </w:rPr>
-      </w:pPr>
-      <w:r>
-        <w:rPr>
-          <w:color w:val="FF0000"/>
-        </w:rPr>
-        <w:t xml:space="preserve">Clear filter button, </w:t>
-      </w:r>
-      <w:proofErr w:type="spellStart"/>
-      <w:r>
-        <w:rPr>
-          <w:color w:val="FF0000"/>
-        </w:rPr>
-        <w:t>magkaiba</w:t>
-      </w:r>
-      <w:proofErr w:type="spellEnd"/>
-      <w:r>
-        <w:rPr>
-          <w:color w:val="FF0000"/>
-        </w:rPr>
-        <w:t xml:space="preserve"> ng shape</w:t>
+        <w:t>IF-ELSE</w:t>
       </w:r>
     </w:p>
     <w:p>
@@ -1961,63 +1738,29 @@
         </w:numPr>
       </w:pPr>
       <w:r>
-        <w:rPr>
-          <w:b/>
-          <w:bCs/>
-        </w:rPr>
-        <w:t xml:space="preserve">Project </w:t>
-      </w:r>
-      <w:r>
-        <w:rPr>
-          <w:b/>
-          <w:bCs/>
-        </w:rPr>
-        <w:t>Size</w:t>
-      </w:r>
-      <w:r>
-        <w:t xml:space="preserve">, </w:t>
-      </w:r>
-      <w:proofErr w:type="spellStart"/>
-      <w:r>
-        <w:t>isama</w:t>
-      </w:r>
-      <w:proofErr w:type="spellEnd"/>
+        <w:t>Box border</w:t>
+      </w:r>
       <w:r>
         <w:t xml:space="preserve"> </w:t>
       </w:r>
-      <w:proofErr w:type="spellStart"/>
-      <w:r>
-        <w:t>sa</w:t>
-      </w:r>
-      <w:proofErr w:type="spellEnd"/>
-      <w:r>
-        <w:t xml:space="preserve"> page</w:t>
-      </w:r>
-      <w:r>
-        <w:t xml:space="preserve">, </w:t>
-      </w:r>
-      <w:proofErr w:type="spellStart"/>
-      <w:r>
-        <w:rPr>
-          <w:b/>
-          <w:bCs/>
-        </w:rPr>
-        <w:t>nav</w:t>
-      </w:r>
-      <w:r>
-        <w:rPr>
-          <w:i/>
-          <w:iCs/>
-        </w:rPr>
-        <w:t>’d</w:t>
-      </w:r>
-      <w:proofErr w:type="spellEnd"/>
-      <w:r>
-        <w:rPr>
-          <w:i/>
-          <w:iCs/>
-        </w:rPr>
-        <w:t xml:space="preserve"> page</w:t>
+      <w:r>
+        <w:rPr>
+          <w:b/>
+          <w:bCs/>
+        </w:rPr>
+        <w:t>all sides</w:t>
+      </w:r>
+    </w:p>
+    <w:p>
+      <w:pPr>
+        <w:pStyle w:val="ListParagraph"/>
+        <w:numPr>
+          <w:ilvl w:val="1"/>
+          <w:numId w:val="7"/>
+        </w:numPr>
+      </w:pPr>
+      <w:r>
+        <w:t>redesign</w:t>
       </w:r>
     </w:p>
     <w:p>
@@ -2027,37 +1770,51 @@
           <w:ilvl w:val="0"/>
           <w:numId w:val="7"/>
         </w:numPr>
-      </w:pPr>
-      <w:r>
-        <w:t xml:space="preserve">Optimize Performance – instead of using </w:t>
-      </w:r>
-      <w:r>
-        <w:rPr>
-          <w:color w:val="FF0000"/>
-        </w:rPr>
-        <w:t>IF-ELSE</w:t>
-      </w:r>
-    </w:p>
-    <w:p>
-      <w:pPr>
-        <w:pStyle w:val="ListParagraph"/>
-        <w:numPr>
-          <w:ilvl w:val="0"/>
-          <w:numId w:val="7"/>
-        </w:numPr>
-      </w:pPr>
-      <w:r>
-        <w:t>Box border</w:t>
-      </w:r>
-      <w:r>
+        <w:rPr>
+          <w:highlight w:val="green"/>
+        </w:rPr>
+      </w:pPr>
+      <w:r>
+        <w:rPr>
+          <w:highlight w:val="green"/>
+        </w:rPr>
+        <w:t xml:space="preserve">Additional </w:t>
+      </w:r>
+      <w:r>
+        <w:rPr>
+          <w:highlight w:val="green"/>
+        </w:rPr>
+        <w:t>BU</w:t>
+      </w:r>
+      <w:r>
+        <w:rPr>
+          <w:highlight w:val="green"/>
+        </w:rPr>
+        <w:t xml:space="preserve"> an</w:t>
+      </w:r>
+      <w:r>
+        <w:rPr>
+          <w:highlight w:val="green"/>
+        </w:rPr>
+        <w:t>d</w:t>
+      </w:r>
+      <w:r>
+        <w:rPr>
+          <w:highlight w:val="green"/>
+        </w:rPr>
         <w:t xml:space="preserve"> </w:t>
       </w:r>
       <w:r>
         <w:rPr>
-          <w:b/>
-          <w:bCs/>
-        </w:rPr>
-        <w:t>all sides</w:t>
+          <w:highlight w:val="green"/>
+        </w:rPr>
+        <w:t>B</w:t>
+      </w:r>
+      <w:r>
+        <w:rPr>
+          <w:highlight w:val="green"/>
+        </w:rPr>
+        <w:t>anners</w:t>
       </w:r>
     </w:p>
     <w:p>
@@ -2069,61 +1826,10 @@
         </w:numPr>
       </w:pPr>
       <w:r>
-        <w:t>redesign</w:t>
-      </w:r>
-    </w:p>
-    <w:p>
-      <w:pPr>
-        <w:pStyle w:val="ListParagraph"/>
-        <w:numPr>
-          <w:ilvl w:val="0"/>
-          <w:numId w:val="7"/>
-        </w:numPr>
         <w:rPr>
           <w:highlight w:val="green"/>
         </w:rPr>
-      </w:pPr>
-      <w:r>
-        <w:rPr>
-          <w:highlight w:val="green"/>
-        </w:rPr>
-        <w:t xml:space="preserve">Additional </w:t>
-      </w:r>
-      <w:r>
-        <w:rPr>
-          <w:highlight w:val="green"/>
-        </w:rPr>
-        <w:t>BU</w:t>
-      </w:r>
-      <w:r>
-        <w:rPr>
-          <w:highlight w:val="green"/>
-        </w:rPr>
-        <w:t xml:space="preserve"> an</w:t>
-      </w:r>
-      <w:r>
-        <w:rPr>
-          <w:highlight w:val="green"/>
-        </w:rPr>
-        <w:t>d</w:t>
-      </w:r>
-      <w:r>
-        <w:rPr>
-          <w:highlight w:val="green"/>
-        </w:rPr>
-        <w:t xml:space="preserve"> </w:t>
-      </w:r>
-      <w:r>
-        <w:rPr>
-          <w:highlight w:val="green"/>
-        </w:rPr>
-        <w:t>B</w:t>
-      </w:r>
-      <w:r>
-        <w:rPr>
-          <w:highlight w:val="green"/>
-        </w:rPr>
-        <w:t>anners</w:t>
+        <w:t>Python Script, katamad Manual</w:t>
       </w:r>
     </w:p>
     <w:p>
@@ -2135,42 +1841,8 @@
         </w:numPr>
       </w:pPr>
       <w:r>
-        <w:rPr>
-          <w:highlight w:val="green"/>
-        </w:rPr>
-        <w:t xml:space="preserve">Python Script, </w:t>
-      </w:r>
-      <w:proofErr w:type="spellStart"/>
-      <w:r>
-        <w:rPr>
-          <w:highlight w:val="green"/>
-        </w:rPr>
-        <w:t>katamad</w:t>
-      </w:r>
-      <w:proofErr w:type="spellEnd"/>
-      <w:r>
-        <w:rPr>
-          <w:highlight w:val="green"/>
-        </w:rPr>
-        <w:t xml:space="preserve"> Manual</w:t>
-      </w:r>
-    </w:p>
-    <w:p>
-      <w:pPr>
-        <w:pStyle w:val="ListParagraph"/>
-        <w:numPr>
-          <w:ilvl w:val="1"/>
-          <w:numId w:val="7"/>
-        </w:numPr>
-      </w:pPr>
-      <w:r>
-        <w:t xml:space="preserve">Na-download </w:t>
-      </w:r>
-      <w:proofErr w:type="spellStart"/>
-      <w:r>
-        <w:t>na</w:t>
-      </w:r>
-      <w:proofErr w:type="spellEnd"/>
+        <w:t>Na-download na</w:t>
+      </w:r>
     </w:p>
     <w:p>
       <w:pPr>
@@ -2288,15 +1960,7 @@
         <w:t>BU</w:t>
       </w:r>
       <w:r>
-        <w:t xml:space="preserve"> </w:t>
-      </w:r>
-      <w:proofErr w:type="spellStart"/>
-      <w:r>
-        <w:t>sa</w:t>
-      </w:r>
-      <w:proofErr w:type="spellEnd"/>
-      <w:r>
-        <w:t xml:space="preserve"> top most</w:t>
+        <w:t xml:space="preserve"> sa top most</w:t>
       </w:r>
     </w:p>
     <w:p>
@@ -2375,21 +2039,8 @@
           <w:numId w:val="7"/>
         </w:numPr>
       </w:pPr>
-      <w:proofErr w:type="spellStart"/>
-      <w:r>
-        <w:t>Paturo</w:t>
-      </w:r>
-      <w:proofErr w:type="spellEnd"/>
-      <w:r>
-        <w:t xml:space="preserve"> </w:t>
-      </w:r>
-      <w:proofErr w:type="spellStart"/>
-      <w:r>
-        <w:t>sa</w:t>
-      </w:r>
-      <w:proofErr w:type="spellEnd"/>
-      <w:r>
-        <w:t xml:space="preserve"> mentors</w:t>
+      <w:r>
+        <w:t>Paturo sa mentors</w:t>
       </w:r>
       <w:r>
         <w:t xml:space="preserve"> how</w:t>
@@ -2601,23 +2252,7 @@
     <w:p/>
     <w:p>
       <w:r>
-        <w:t xml:space="preserve">Yung right-most ay </w:t>
-      </w:r>
-      <w:proofErr w:type="spellStart"/>
-      <w:r>
-        <w:t>sa</w:t>
-      </w:r>
-      <w:proofErr w:type="spellEnd"/>
-      <w:r>
-        <w:t xml:space="preserve"> BU lang </w:t>
-      </w:r>
-      <w:proofErr w:type="spellStart"/>
-      <w:r>
-        <w:t>nila</w:t>
-      </w:r>
-      <w:proofErr w:type="spellEnd"/>
-      <w:r>
-        <w:t>… (</w:t>
+        <w:t>Yung right-most ay sa BU lang nila… (</w:t>
       </w:r>
       <w:r>
         <w:rPr>
@@ -2698,23 +2333,7 @@
           <w:b/>
           <w:bCs/>
         </w:rPr>
-        <w:t>(</w:t>
-      </w:r>
-      <w:proofErr w:type="spellStart"/>
-      <w:r>
-        <w:rPr>
-          <w:b/>
-          <w:bCs/>
-        </w:rPr>
-        <w:t>buong</w:t>
-      </w:r>
-      <w:proofErr w:type="spellEnd"/>
-      <w:r>
-        <w:rPr>
-          <w:b/>
-          <w:bCs/>
-        </w:rPr>
-        <w:t xml:space="preserve"> BU, ex. RSC lang kay Paul Pasia)</w:t>
+        <w:t>(buong BU, ex. RSC lang kay Paul Pasia)</w:t>
       </w:r>
     </w:p>
     <w:p>
@@ -2827,55 +2446,7 @@
         </w:numPr>
       </w:pPr>
       <w:r>
-        <w:t xml:space="preserve">Yung access </w:t>
-      </w:r>
-      <w:proofErr w:type="spellStart"/>
-      <w:r>
-        <w:t>ba</w:t>
-      </w:r>
-      <w:proofErr w:type="spellEnd"/>
-      <w:r>
-        <w:t xml:space="preserve"> ay </w:t>
-      </w:r>
-      <w:proofErr w:type="spellStart"/>
-      <w:r>
-        <w:t>sa</w:t>
-      </w:r>
-      <w:proofErr w:type="spellEnd"/>
-      <w:r>
-        <w:t xml:space="preserve"> BU lang, </w:t>
-      </w:r>
-      <w:proofErr w:type="spellStart"/>
-      <w:r>
-        <w:t>hindi</w:t>
-      </w:r>
-      <w:proofErr w:type="spellEnd"/>
-      <w:r>
-        <w:t xml:space="preserve"> </w:t>
-      </w:r>
-      <w:proofErr w:type="spellStart"/>
-      <w:r>
-        <w:t>na</w:t>
-      </w:r>
-      <w:proofErr w:type="spellEnd"/>
-      <w:r>
-        <w:t xml:space="preserve"> </w:t>
-      </w:r>
-      <w:proofErr w:type="spellStart"/>
-      <w:r>
-        <w:t>kailagan</w:t>
-      </w:r>
-      <w:proofErr w:type="spellEnd"/>
-      <w:r>
-        <w:t xml:space="preserve"> </w:t>
-      </w:r>
-      <w:proofErr w:type="spellStart"/>
-      <w:r>
-        <w:t>sa</w:t>
-      </w:r>
-      <w:proofErr w:type="spellEnd"/>
-      <w:r>
-        <w:t xml:space="preserve"> </w:t>
+        <w:t xml:space="preserve">Yung access ba ay sa BU lang, hindi na kailagan sa </w:t>
       </w:r>
       <w:r>
         <w:t>Banner level (individual)</w:t>
@@ -2884,41 +2455,8 @@
     <w:p/>
     <w:p>
       <w:r>
-        <w:t xml:space="preserve">Gawa ng </w:t>
-      </w:r>
-      <w:proofErr w:type="spellStart"/>
-      <w:r>
-        <w:t>ganitong</w:t>
-      </w:r>
-      <w:proofErr w:type="spellEnd"/>
-      <w:r>
-        <w:t xml:space="preserve"> Excel, </w:t>
-      </w:r>
-      <w:proofErr w:type="spellStart"/>
-      <w:r>
-        <w:t>tapos</w:t>
-      </w:r>
-      <w:proofErr w:type="spellEnd"/>
-      <w:r>
-        <w:t xml:space="preserve"> </w:t>
-      </w:r>
-      <w:proofErr w:type="spellStart"/>
-      <w:r>
-        <w:t>lagay</w:t>
-      </w:r>
-      <w:proofErr w:type="spellEnd"/>
-      <w:r>
-        <w:t xml:space="preserve"> </w:t>
-      </w:r>
-      <w:proofErr w:type="spellStart"/>
-      <w:r>
-        <w:t>sa</w:t>
-      </w:r>
-      <w:proofErr w:type="spellEnd"/>
-      <w:r>
-        <w:t xml:space="preserve"> </w:t>
-      </w:r>
-      <w:proofErr w:type="spellStart"/>
+        <w:t xml:space="preserve">Gawa ng ganitong Excel, tapos lagay sa </w:t>
+      </w:r>
       <w:r>
         <w:rPr>
           <w:b/>
@@ -2926,7 +2464,6 @@
         </w:rPr>
         <w:t>sharepoint</w:t>
       </w:r>
-      <w:proofErr w:type="spellEnd"/>
     </w:p>
     <w:p/>
     <w:p>
@@ -2937,15 +2474,7 @@
         <w:t>image</w:t>
       </w:r>
       <w:r>
-        <w:t xml:space="preserve">, </w:t>
-      </w:r>
-      <w:proofErr w:type="spellStart"/>
-      <w:r>
-        <w:t>sa</w:t>
-      </w:r>
-      <w:proofErr w:type="spellEnd"/>
-      <w:r>
-        <w:t xml:space="preserve"> </w:t>
+        <w:t xml:space="preserve">, sa </w:t>
       </w:r>
     </w:p>
     <w:p/>
@@ -3066,23 +2595,7 @@
     <w:p/>
     <w:p>
       <w:r>
-        <w:t xml:space="preserve">Mas </w:t>
-      </w:r>
-      <w:proofErr w:type="spellStart"/>
-      <w:r>
-        <w:t>manipis</w:t>
-      </w:r>
-      <w:proofErr w:type="spellEnd"/>
-      <w:r>
-        <w:t xml:space="preserve"> </w:t>
-      </w:r>
-      <w:proofErr w:type="spellStart"/>
-      <w:r>
-        <w:t>na</w:t>
-      </w:r>
-      <w:proofErr w:type="spellEnd"/>
-      <w:r>
-        <w:t xml:space="preserve"> Timeline Slicer</w:t>
+        <w:t>Mas manipis na Timeline Slicer</w:t>
       </w:r>
     </w:p>
     <w:p>
@@ -3135,16 +2648,11 @@
     <w:p/>
     <w:p>
       <w:r>
-        <w:t xml:space="preserve">Matrix Table as </w:t>
-      </w:r>
-      <w:proofErr w:type="gramStart"/>
-      <w:r>
-        <w:t>Slicer</w:t>
+        <w:t>Matrix Table as Slicer</w:t>
       </w:r>
       <w:r>
         <w:t>::</w:t>
       </w:r>
-      <w:proofErr w:type="gramEnd"/>
     </w:p>
     <w:p/>
     <w:p>
@@ -3249,6 +2757,12 @@
         </w:rPr>
         <w:t>IF-ELSE</w:t>
       </w:r>
+      <w:r>
+        <w:rPr>
+          <w:color w:val="FF0000"/>
+        </w:rPr>
+        <w:br/>
+      </w:r>
     </w:p>
     <w:p>
       <w:pPr>
@@ -3275,41 +2789,27 @@
           <w:ilvl w:val="1"/>
           <w:numId w:val="9"/>
         </w:numPr>
-      </w:pPr>
-      <w:r>
-        <w:t xml:space="preserve">Na-download </w:t>
-      </w:r>
-      <w:proofErr w:type="spellStart"/>
-      <w:r>
-        <w:t>na</w:t>
-      </w:r>
-      <w:proofErr w:type="spellEnd"/>
-    </w:p>
-    <w:p>
-      <w:pPr>
-        <w:pStyle w:val="ListParagraph"/>
-        <w:numPr>
-          <w:ilvl w:val="2"/>
-          <w:numId w:val="9"/>
-        </w:numPr>
-      </w:pPr>
-      <w:r>
-        <w:t>Rename</w:t>
-      </w:r>
-    </w:p>
-    <w:p>
-      <w:pPr>
-        <w:pStyle w:val="ListParagraph"/>
-        <w:numPr>
-          <w:ilvl w:val="2"/>
-          <w:numId w:val="9"/>
-        </w:numPr>
-      </w:pPr>
-      <w:r>
-        <w:rPr>
-          <w:highlight w:val="cyan"/>
-        </w:rPr>
-        <w:t>Create an excel File</w:t>
+        <w:rPr>
+          <w:b/>
+          <w:bCs/>
+          <w:color w:val="000000" w:themeColor="text1"/>
+        </w:rPr>
+      </w:pPr>
+      <w:r>
+        <w:rPr>
+          <w:b/>
+          <w:bCs/>
+          <w:color w:val="000000" w:themeColor="text1"/>
+        </w:rPr>
+        <w:t>Create the Table in PBI</w:t>
+      </w:r>
+      <w:r>
+        <w:rPr>
+          <w:b/>
+          <w:bCs/>
+          <w:color w:val="000000" w:themeColor="text1"/>
+        </w:rPr>
+        <w:br/>
       </w:r>
     </w:p>
     <w:p>
@@ -3335,9 +2835,15 @@
           <w:ilvl w:val="1"/>
           <w:numId w:val="9"/>
         </w:numPr>
-      </w:pPr>
-      <w:r>
-        <w:rPr>
+        <w:rPr>
+          <w:b/>
+          <w:bCs/>
+        </w:rPr>
+      </w:pPr>
+      <w:r>
+        <w:rPr>
+          <w:b/>
+          <w:bCs/>
           <w:sz w:val="18"/>
           <w:szCs w:val="18"/>
         </w:rPr>
@@ -3559,6 +3065,7 @@
         </w:numPr>
       </w:pPr>
       <w:r>
+        <w:lastRenderedPageBreak/>
         <w:t xml:space="preserve">Yung </w:t>
       </w:r>
       <w:r>
@@ -3571,6 +3078,68 @@
         <w:t>Status Report Page</w:t>
       </w:r>
       <w:r>
+        <w:rPr>
+          <w:b/>
+          <w:bCs/>
+          <w:sz w:val="36"/>
+          <w:szCs w:val="36"/>
+        </w:rPr>
+        <w:br/>
+      </w:r>
+      <w:r>
+        <w:rPr>
+          <w:noProof/>
+        </w:rPr>
+        <w:drawing>
+          <wp:inline distT="0" distB="0" distL="0" distR="0" wp14:anchorId="3F223ECE" wp14:editId="3016975D">
+            <wp:extent cx="5943600" cy="4237990"/>
+            <wp:effectExtent l="0" t="0" r="0" b="0"/>
+            <wp:docPr id="17" name="Picture 17"/>
+            <wp:cNvGraphicFramePr>
+              <a:graphicFrameLocks xmlns:a="http://schemas.openxmlformats.org/drawingml/2006/main" noChangeAspect="1"/>
+            </wp:cNvGraphicFramePr>
+            <a:graphic xmlns:a="http://schemas.openxmlformats.org/drawingml/2006/main">
+              <a:graphicData uri="http://schemas.openxmlformats.org/drawingml/2006/picture">
+                <pic:pic xmlns:pic="http://schemas.openxmlformats.org/drawingml/2006/picture">
+                  <pic:nvPicPr>
+                    <pic:cNvPr id="0" name="Picture 6"/>
+                    <pic:cNvPicPr>
+                      <a:picLocks noChangeAspect="1" noChangeArrowheads="1"/>
+                    </pic:cNvPicPr>
+                  </pic:nvPicPr>
+                  <pic:blipFill>
+                    <a:blip r:embed="rId23" cstate="print">
+                      <a:extLst>
+                        <a:ext uri="{28A0092B-C50C-407E-A947-70E740481C1C}">
+                          <a14:useLocalDpi xmlns:a14="http://schemas.microsoft.com/office/drawing/2010/main" val="0"/>
+                        </a:ext>
+                      </a:extLst>
+                    </a:blip>
+                    <a:srcRect/>
+                    <a:stretch>
+                      <a:fillRect/>
+                    </a:stretch>
+                  </pic:blipFill>
+                  <pic:spPr bwMode="auto">
+                    <a:xfrm>
+                      <a:off x="0" y="0"/>
+                      <a:ext cx="5943600" cy="4237990"/>
+                    </a:xfrm>
+                    <a:prstGeom prst="rect">
+                      <a:avLst/>
+                    </a:prstGeom>
+                    <a:noFill/>
+                    <a:ln>
+                      <a:noFill/>
+                    </a:ln>
+                  </pic:spPr>
+                </pic:pic>
+              </a:graphicData>
+            </a:graphic>
+          </wp:inline>
+        </w:drawing>
+      </w:r>
+      <w:r>
         <w:br/>
       </w:r>
       <w:r>
@@ -3602,15 +3171,7 @@
         </w:numPr>
       </w:pPr>
       <w:r>
-        <w:t xml:space="preserve">Banner BU </w:t>
-      </w:r>
-      <w:proofErr w:type="spellStart"/>
-      <w:r>
-        <w:t>sa</w:t>
-      </w:r>
-      <w:proofErr w:type="spellEnd"/>
-      <w:r>
-        <w:t xml:space="preserve"> top most</w:t>
+        <w:t>Banner BU sa top most</w:t>
       </w:r>
     </w:p>
     <w:p>
@@ -3689,21 +3250,8 @@
           <w:numId w:val="9"/>
         </w:numPr>
       </w:pPr>
-      <w:proofErr w:type="spellStart"/>
-      <w:r>
-        <w:t>Paturo</w:t>
-      </w:r>
-      <w:proofErr w:type="spellEnd"/>
-      <w:r>
-        <w:t xml:space="preserve"> </w:t>
-      </w:r>
-      <w:proofErr w:type="spellStart"/>
-      <w:r>
-        <w:t>sa</w:t>
-      </w:r>
-      <w:proofErr w:type="spellEnd"/>
-      <w:r>
-        <w:t xml:space="preserve"> mentors how</w:t>
+      <w:r>
+        <w:t>Paturo sa mentors how</w:t>
       </w:r>
       <w:r>
         <w:br/>

</xml_diff>

<commit_message>
done with Status Report Page
</commit_message>
<xml_diff>
--- a/PMO Project Notes.docx
+++ b/PMO Project Notes.docx
@@ -1,6 +1,6 @@
 
 <file path=word/document.xml><?xml version="1.0" encoding="utf-8"?>
-<w:document xmlns:wpc="http://schemas.microsoft.com/office/word/2010/wordprocessingCanvas" xmlns:cx="http://schemas.microsoft.com/office/drawing/2014/chartex" xmlns:cx1="http://schemas.microsoft.com/office/drawing/2015/9/8/chartex" xmlns:cx2="http://schemas.microsoft.com/office/drawing/2015/10/21/chartex" xmlns:cx3="http://schemas.microsoft.com/office/drawing/2016/5/9/chartex" xmlns:cx4="http://schemas.microsoft.com/office/drawing/2016/5/10/chartex" xmlns:cx5="http://schemas.microsoft.com/office/drawing/2016/5/11/chartex" xmlns:cx6="http://schemas.microsoft.com/office/drawing/2016/5/12/chartex" xmlns:cx7="http://schemas.microsoft.com/office/drawing/2016/5/13/chartex" xmlns:cx8="http://schemas.microsoft.com/office/drawing/2016/5/14/chartex" xmlns:mc="http://schemas.openxmlformats.org/markup-compatibility/2006" xmlns:aink="http://schemas.microsoft.com/office/drawing/2016/ink" xmlns:am3d="http://schemas.microsoft.com/office/drawing/2017/model3d" xmlns:o="urn:schemas-microsoft-com:office:office" xmlns:oel="http://schemas.microsoft.com/office/2019/extlst" xmlns:r="http://schemas.openxmlformats.org/officeDocument/2006/relationships" xmlns:m="http://schemas.openxmlformats.org/officeDocument/2006/math" xmlns:v="urn:schemas-microsoft-com:vml" xmlns:wp14="http://schemas.microsoft.com/office/word/2010/wordprocessingDrawing" xmlns:wp="http://schemas.openxmlformats.org/drawingml/2006/wordprocessingDrawing" xmlns:w10="urn:schemas-microsoft-com:office:word" xmlns:w="http://schemas.openxmlformats.org/wordprocessingml/2006/main" xmlns:w14="http://schemas.microsoft.com/office/word/2010/wordml" xmlns:w15="http://schemas.microsoft.com/office/word/2012/wordml" xmlns:w16cex="http://schemas.microsoft.com/office/word/2018/wordml/cex" xmlns:w16cid="http://schemas.microsoft.com/office/word/2016/wordml/cid" xmlns:w16="http://schemas.microsoft.com/office/word/2018/wordml" xmlns:w16du="http://schemas.microsoft.com/office/word/2023/wordml/word16du" xmlns:w16sdtdh="http://schemas.microsoft.com/office/word/2020/wordml/sdtdatahash" xmlns:w16se="http://schemas.microsoft.com/office/word/2015/wordml/symex" xmlns:wpg="http://schemas.microsoft.com/office/word/2010/wordprocessingGroup" xmlns:wpi="http://schemas.microsoft.com/office/word/2010/wordprocessingInk" xmlns:wne="http://schemas.microsoft.com/office/word/2006/wordml" xmlns:wps="http://schemas.microsoft.com/office/word/2010/wordprocessingShape" mc:Ignorable="w14 w15 w16se w16cid w16 w16cex w16sdtdh wp14">
+<w:document xmlns:wpc="http://schemas.microsoft.com/office/word/2010/wordprocessingCanvas" xmlns:cx="http://schemas.microsoft.com/office/drawing/2014/chartex" xmlns:mc="http://schemas.openxmlformats.org/markup-compatibility/2006" xmlns:o="urn:schemas-microsoft-com:office:office" xmlns:r="http://schemas.openxmlformats.org/officeDocument/2006/relationships" xmlns:m="http://schemas.openxmlformats.org/officeDocument/2006/math" xmlns:v="urn:schemas-microsoft-com:vml" xmlns:wp14="http://schemas.microsoft.com/office/word/2010/wordprocessingDrawing" xmlns:wp="http://schemas.openxmlformats.org/drawingml/2006/wordprocessingDrawing" xmlns:w10="urn:schemas-microsoft-com:office:word" xmlns:w="http://schemas.openxmlformats.org/wordprocessingml/2006/main" xmlns:w14="http://schemas.microsoft.com/office/word/2010/wordml" xmlns:w15="http://schemas.microsoft.com/office/word/2012/wordml" xmlns:w16se="http://schemas.microsoft.com/office/word/2015/wordml/symex" xmlns:wpg="http://schemas.microsoft.com/office/word/2010/wordprocessingGroup" xmlns:wpi="http://schemas.microsoft.com/office/word/2010/wordprocessingInk" xmlns:wne="http://schemas.microsoft.com/office/word/2006/wordml" xmlns:wps="http://schemas.microsoft.com/office/word/2010/wordprocessingShape" mc:Ignorable="w14 w15 w16se wp14">
   <w:body>
     <w:p>
       <w:pPr>
@@ -540,8 +540,72 @@
           <w:bCs/>
           <w:highlight w:val="yellow"/>
         </w:rPr>
-        <w:t>Wag yung galling sa image, i-harvest na lang</w:t>
-      </w:r>
+        <w:t xml:space="preserve">Wag </w:t>
+      </w:r>
+      <w:proofErr w:type="spellStart"/>
+      <w:r>
+        <w:rPr>
+          <w:b/>
+          <w:bCs/>
+          <w:highlight w:val="yellow"/>
+        </w:rPr>
+        <w:t>yung</w:t>
+      </w:r>
+      <w:proofErr w:type="spellEnd"/>
+      <w:r>
+        <w:rPr>
+          <w:b/>
+          <w:bCs/>
+          <w:highlight w:val="yellow"/>
+        </w:rPr>
+        <w:t xml:space="preserve"> galling sa image, </w:t>
+      </w:r>
+      <w:proofErr w:type="spellStart"/>
+      <w:r>
+        <w:rPr>
+          <w:b/>
+          <w:bCs/>
+          <w:highlight w:val="yellow"/>
+        </w:rPr>
+        <w:t>i</w:t>
+      </w:r>
+      <w:proofErr w:type="spellEnd"/>
+      <w:r>
+        <w:rPr>
+          <w:b/>
+          <w:bCs/>
+          <w:highlight w:val="yellow"/>
+        </w:rPr>
+        <w:t xml:space="preserve">-harvest </w:t>
+      </w:r>
+      <w:proofErr w:type="spellStart"/>
+      <w:r>
+        <w:rPr>
+          <w:b/>
+          <w:bCs/>
+          <w:highlight w:val="yellow"/>
+        </w:rPr>
+        <w:t>na</w:t>
+      </w:r>
+      <w:proofErr w:type="spellEnd"/>
+      <w:r>
+        <w:rPr>
+          <w:b/>
+          <w:bCs/>
+          <w:highlight w:val="yellow"/>
+        </w:rPr>
+        <w:t xml:space="preserve"> </w:t>
+      </w:r>
+      <w:proofErr w:type="spellStart"/>
+      <w:r>
+        <w:rPr>
+          <w:b/>
+          <w:bCs/>
+          <w:highlight w:val="yellow"/>
+        </w:rPr>
+        <w:t>lang</w:t>
+      </w:r>
+      <w:proofErr w:type="spellEnd"/>
     </w:p>
     <w:p>
       <w:pPr>
@@ -666,20 +730,40 @@
           <w:sz w:val="28"/>
           <w:szCs w:val="28"/>
         </w:rPr>
-        <w:t>Copy nalang –</w:t>
-      </w:r>
-      <w:r>
-        <w:rPr>
+        <w:t xml:space="preserve">Copy </w:t>
+      </w:r>
+      <w:proofErr w:type="spellStart"/>
+      <w:r>
+        <w:rPr>
+          <w:b/>
+          <w:bCs/>
           <w:sz w:val="28"/>
           <w:szCs w:val="28"/>
         </w:rPr>
-        <w:t xml:space="preserve"> Sir Raph</w:t>
-      </w:r>
-      <w:r>
-        <w:rPr>
+        <w:t>nalang</w:t>
+      </w:r>
+      <w:proofErr w:type="spellEnd"/>
+      <w:r>
+        <w:rPr>
+          <w:b/>
+          <w:bCs/>
           <w:sz w:val="28"/>
           <w:szCs w:val="28"/>
         </w:rPr>
+        <w:t xml:space="preserve"> –</w:t>
+      </w:r>
+      <w:r>
+        <w:rPr>
+          <w:sz w:val="28"/>
+          <w:szCs w:val="28"/>
+        </w:rPr>
+        <w:t xml:space="preserve"> Sir Raph</w:t>
+      </w:r>
+      <w:r>
+        <w:rPr>
+          <w:sz w:val="28"/>
+          <w:szCs w:val="28"/>
+        </w:rPr>
         <w:br/>
       </w:r>
     </w:p>
@@ -696,8 +780,33 @@
           <w:sz w:val="28"/>
           <w:szCs w:val="28"/>
         </w:rPr>
-        <w:t>Legend, yung kulay</w:t>
-      </w:r>
+        <w:t xml:space="preserve">Legend, </w:t>
+      </w:r>
+      <w:proofErr w:type="spellStart"/>
+      <w:r>
+        <w:rPr>
+          <w:sz w:val="28"/>
+          <w:szCs w:val="28"/>
+        </w:rPr>
+        <w:t>yung</w:t>
+      </w:r>
+      <w:proofErr w:type="spellEnd"/>
+      <w:r>
+        <w:rPr>
+          <w:sz w:val="28"/>
+          <w:szCs w:val="28"/>
+        </w:rPr>
+        <w:t xml:space="preserve"> </w:t>
+      </w:r>
+      <w:proofErr w:type="spellStart"/>
+      <w:r>
+        <w:rPr>
+          <w:sz w:val="28"/>
+          <w:szCs w:val="28"/>
+        </w:rPr>
+        <w:t>kulay</w:t>
+      </w:r>
+      <w:proofErr w:type="spellEnd"/>
       <w:r>
         <w:rPr>
           <w:sz w:val="28"/>
@@ -840,12 +949,14 @@
       <w:r>
         <w:t xml:space="preserve">Learn RLS – </w:t>
       </w:r>
+      <w:proofErr w:type="spellStart"/>
       <w:r>
         <w:rPr>
           <w:color w:val="FF0000"/>
         </w:rPr>
         <w:t>nasa</w:t>
       </w:r>
+      <w:proofErr w:type="spellEnd"/>
       <w:r>
         <w:rPr>
           <w:color w:val="FF0000"/>
@@ -860,11 +971,19 @@
         </w:rPr>
         <w:t xml:space="preserve">Outlook </w:t>
       </w:r>
+      <w:proofErr w:type="spellStart"/>
       <w:r>
         <w:rPr>
           <w:color w:val="FF0000"/>
         </w:rPr>
-        <w:t xml:space="preserve">yung </w:t>
+        <w:t>yung</w:t>
+      </w:r>
+      <w:proofErr w:type="spellEnd"/>
+      <w:r>
+        <w:rPr>
+          <w:color w:val="FF0000"/>
+        </w:rPr>
+        <w:t xml:space="preserve"> </w:t>
       </w:r>
       <w:r>
         <w:rPr>
@@ -894,7 +1013,31 @@
         <w:t>Check</w:t>
       </w:r>
       <w:r>
-        <w:t xml:space="preserve"> ulit yung mga </w:t>
+        <w:t xml:space="preserve"> </w:t>
+      </w:r>
+      <w:proofErr w:type="spellStart"/>
+      <w:r>
+        <w:t>ulit</w:t>
+      </w:r>
+      <w:proofErr w:type="spellEnd"/>
+      <w:r>
+        <w:t xml:space="preserve"> </w:t>
+      </w:r>
+      <w:proofErr w:type="spellStart"/>
+      <w:r>
+        <w:t>yung</w:t>
+      </w:r>
+      <w:proofErr w:type="spellEnd"/>
+      <w:r>
+        <w:t xml:space="preserve"> </w:t>
+      </w:r>
+      <w:proofErr w:type="spellStart"/>
+      <w:r>
+        <w:t>mga</w:t>
+      </w:r>
+      <w:proofErr w:type="spellEnd"/>
+      <w:r>
+        <w:t xml:space="preserve"> </w:t>
       </w:r>
       <w:r>
         <w:rPr>
@@ -1009,6 +1152,7 @@
       <w:r>
         <w:rPr>
           <w:noProof/>
+          <w:lang w:val="en-PH" w:eastAsia="en-PH"/>
         </w:rPr>
         <w:lastRenderedPageBreak/>
         <w:drawing>
@@ -1077,6 +1221,7 @@
       <w:r>
         <w:rPr>
           <w:noProof/>
+          <w:lang w:val="en-PH" w:eastAsia="en-PH"/>
         </w:rPr>
         <w:drawing>
           <wp:inline distT="0" distB="0" distL="0" distR="0" wp14:anchorId="7B31D6A6" wp14:editId="42049A76">
@@ -1131,6 +1276,7 @@
       <w:r>
         <w:rPr>
           <w:noProof/>
+          <w:lang w:val="en-PH" w:eastAsia="en-PH"/>
         </w:rPr>
         <w:drawing>
           <wp:inline distT="0" distB="0" distL="0" distR="0" wp14:anchorId="2D4D0C51" wp14:editId="0E4042E8">
@@ -1204,6 +1350,7 @@
       <w:r>
         <w:rPr>
           <w:noProof/>
+          <w:lang w:val="en-PH" w:eastAsia="en-PH"/>
         </w:rPr>
         <w:drawing>
           <wp:inline distT="0" distB="0" distL="0" distR="0" wp14:anchorId="2F31E06F" wp14:editId="317F2FD5">
@@ -1317,12 +1464,14 @@
       <w:r>
         <w:t xml:space="preserve">Learn RLS – </w:t>
       </w:r>
+      <w:proofErr w:type="spellStart"/>
       <w:r>
         <w:rPr>
           <w:color w:val="FF0000"/>
         </w:rPr>
         <w:t>nasa</w:t>
       </w:r>
+      <w:proofErr w:type="spellEnd"/>
       <w:r>
         <w:rPr>
           <w:color w:val="FF0000"/>
@@ -1337,11 +1486,19 @@
         </w:rPr>
         <w:t xml:space="preserve">Outlook </w:t>
       </w:r>
+      <w:proofErr w:type="spellStart"/>
       <w:r>
         <w:rPr>
           <w:color w:val="FF0000"/>
         </w:rPr>
-        <w:t xml:space="preserve">yung </w:t>
+        <w:t>yung</w:t>
+      </w:r>
+      <w:proofErr w:type="spellEnd"/>
+      <w:r>
+        <w:rPr>
+          <w:color w:val="FF0000"/>
+        </w:rPr>
+        <w:t xml:space="preserve"> </w:t>
       </w:r>
       <w:r>
         <w:rPr>
@@ -1407,8 +1564,13 @@
           <w:highlight w:val="lightGray"/>
         </w:rPr>
       </w:pPr>
-      <w:r>
-        <w:t>Lagay as new model</w:t>
+      <w:proofErr w:type="spellStart"/>
+      <w:r>
+        <w:t>Lagay</w:t>
+      </w:r>
+      <w:proofErr w:type="spellEnd"/>
+      <w:r>
+        <w:t xml:space="preserve"> as new model</w:t>
       </w:r>
       <w:r>
         <w:br/>
@@ -1451,7 +1613,23 @@
           <w:i/>
           <w:iCs/>
         </w:rPr>
-        <w:t xml:space="preserve"> + yung additional report</w:t>
+        <w:t xml:space="preserve"> + </w:t>
+      </w:r>
+      <w:proofErr w:type="spellStart"/>
+      <w:r>
+        <w:rPr>
+          <w:i/>
+          <w:iCs/>
+        </w:rPr>
+        <w:t>yung</w:t>
+      </w:r>
+      <w:proofErr w:type="spellEnd"/>
+      <w:r>
+        <w:rPr>
+          <w:i/>
+          <w:iCs/>
+        </w:rPr>
+        <w:t xml:space="preserve"> additional report</w:t>
       </w:r>
     </w:p>
     <w:p>
@@ -1478,7 +1656,31 @@
         <w:t>Check</w:t>
       </w:r>
       <w:r>
-        <w:t xml:space="preserve"> ulit yung mga </w:t>
+        <w:t xml:space="preserve"> </w:t>
+      </w:r>
+      <w:proofErr w:type="spellStart"/>
+      <w:r>
+        <w:t>ulit</w:t>
+      </w:r>
+      <w:proofErr w:type="spellEnd"/>
+      <w:r>
+        <w:t xml:space="preserve"> </w:t>
+      </w:r>
+      <w:proofErr w:type="spellStart"/>
+      <w:r>
+        <w:t>yung</w:t>
+      </w:r>
+      <w:proofErr w:type="spellEnd"/>
+      <w:r>
+        <w:t xml:space="preserve"> </w:t>
+      </w:r>
+      <w:proofErr w:type="spellStart"/>
+      <w:r>
+        <w:t>mga</w:t>
+      </w:r>
+      <w:proofErr w:type="spellEnd"/>
+      <w:r>
+        <w:t xml:space="preserve"> </w:t>
       </w:r>
       <w:r>
         <w:rPr>
@@ -1617,7 +1819,31 @@
         </w:numPr>
       </w:pPr>
       <w:r>
-        <w:t xml:space="preserve">Wag na liitan yung </w:t>
+        <w:t xml:space="preserve">Wag </w:t>
+      </w:r>
+      <w:proofErr w:type="spellStart"/>
+      <w:r>
+        <w:t>na</w:t>
+      </w:r>
+      <w:proofErr w:type="spellEnd"/>
+      <w:r>
+        <w:t xml:space="preserve"> </w:t>
+      </w:r>
+      <w:proofErr w:type="spellStart"/>
+      <w:r>
+        <w:t>liitan</w:t>
+      </w:r>
+      <w:proofErr w:type="spellEnd"/>
+      <w:r>
+        <w:t xml:space="preserve"> </w:t>
+      </w:r>
+      <w:proofErr w:type="spellStart"/>
+      <w:r>
+        <w:t>yung</w:t>
+      </w:r>
+      <w:proofErr w:type="spellEnd"/>
+      <w:r>
+        <w:t xml:space="preserve"> </w:t>
       </w:r>
       <w:r>
         <w:rPr>
@@ -1647,7 +1873,15 @@
         <w:t>remove</w:t>
       </w:r>
       <w:r>
-        <w:t xml:space="preserve"> nalang </w:t>
+        <w:t xml:space="preserve"> </w:t>
+      </w:r>
+      <w:proofErr w:type="spellStart"/>
+      <w:r>
+        <w:t>nalang</w:t>
+      </w:r>
+      <w:proofErr w:type="spellEnd"/>
+      <w:r>
+        <w:t xml:space="preserve"> </w:t>
       </w:r>
     </w:p>
     <w:p>
@@ -1665,7 +1899,21 @@
         <w:rPr>
           <w:color w:val="FF0000"/>
         </w:rPr>
-        <w:t>Clear filter button, magkaiba ng shape</w:t>
+        <w:t xml:space="preserve">Clear filter button, </w:t>
+      </w:r>
+      <w:proofErr w:type="spellStart"/>
+      <w:r>
+        <w:rPr>
+          <w:color w:val="FF0000"/>
+        </w:rPr>
+        <w:t>magkaiba</w:t>
+      </w:r>
+      <w:proofErr w:type="spellEnd"/>
+      <w:r>
+        <w:rPr>
+          <w:color w:val="FF0000"/>
+        </w:rPr>
+        <w:t xml:space="preserve"> ng shape</w:t>
       </w:r>
     </w:p>
     <w:p>
@@ -1691,11 +1939,20 @@
         <w:t>Size</w:t>
       </w:r>
       <w:r>
-        <w:t>, isama sa page</w:t>
-      </w:r>
-      <w:r>
         <w:t xml:space="preserve">, </w:t>
       </w:r>
+      <w:proofErr w:type="spellStart"/>
+      <w:r>
+        <w:t>isama</w:t>
+      </w:r>
+      <w:proofErr w:type="spellEnd"/>
+      <w:r>
+        <w:t xml:space="preserve"> sa page</w:t>
+      </w:r>
+      <w:r>
+        <w:t xml:space="preserve">, </w:t>
+      </w:r>
+      <w:proofErr w:type="spellStart"/>
       <w:r>
         <w:rPr>
           <w:b/>
@@ -1708,7 +1965,15 @@
           <w:i/>
           <w:iCs/>
         </w:rPr>
-        <w:t>’d page</w:t>
+        <w:t>’d</w:t>
+      </w:r>
+      <w:proofErr w:type="spellEnd"/>
+      <w:r>
+        <w:rPr>
+          <w:i/>
+          <w:iCs/>
+        </w:rPr>
+        <w:t xml:space="preserve"> page</w:t>
       </w:r>
     </w:p>
     <w:p>
@@ -1829,7 +2094,21 @@
         <w:rPr>
           <w:highlight w:val="green"/>
         </w:rPr>
-        <w:t>Python Script, katamad Manual</w:t>
+        <w:t xml:space="preserve">Python Script, </w:t>
+      </w:r>
+      <w:proofErr w:type="spellStart"/>
+      <w:r>
+        <w:rPr>
+          <w:highlight w:val="green"/>
+        </w:rPr>
+        <w:t>katamad</w:t>
+      </w:r>
+      <w:proofErr w:type="spellEnd"/>
+      <w:r>
+        <w:rPr>
+          <w:highlight w:val="green"/>
+        </w:rPr>
+        <w:t xml:space="preserve"> Manual</w:t>
       </w:r>
     </w:p>
     <w:p>
@@ -1841,8 +2120,13 @@
         </w:numPr>
       </w:pPr>
       <w:r>
-        <w:t>Na-download na</w:t>
-      </w:r>
+        <w:t xml:space="preserve">Na-download </w:t>
+      </w:r>
+      <w:proofErr w:type="spellStart"/>
+      <w:r>
+        <w:t>na</w:t>
+      </w:r>
+      <w:proofErr w:type="spellEnd"/>
     </w:p>
     <w:p>
       <w:pPr>
@@ -2039,8 +2323,13 @@
           <w:numId w:val="7"/>
         </w:numPr>
       </w:pPr>
-      <w:r>
-        <w:t>Paturo sa mentors</w:t>
+      <w:proofErr w:type="spellStart"/>
+      <w:r>
+        <w:t>Paturo</w:t>
+      </w:r>
+      <w:proofErr w:type="spellEnd"/>
+      <w:r>
+        <w:t xml:space="preserve"> sa mentors</w:t>
       </w:r>
       <w:r>
         <w:t xml:space="preserve"> how</w:t>
@@ -2060,6 +2349,7 @@
       <w:r>
         <w:rPr>
           <w:noProof/>
+          <w:lang w:val="en-PH" w:eastAsia="en-PH"/>
         </w:rPr>
         <w:drawing>
           <wp:inline distT="0" distB="0" distL="0" distR="0" wp14:anchorId="2F028F30" wp14:editId="103C0147">
@@ -2116,6 +2406,7 @@
       <w:r>
         <w:rPr>
           <w:noProof/>
+          <w:lang w:val="en-PH" w:eastAsia="en-PH"/>
         </w:rPr>
         <w:drawing>
           <wp:inline distT="0" distB="0" distL="0" distR="0" wp14:anchorId="207C5380" wp14:editId="734900A9">
@@ -2211,6 +2502,7 @@
       <w:r>
         <w:rPr>
           <w:noProof/>
+          <w:lang w:val="en-PH" w:eastAsia="en-PH"/>
         </w:rPr>
         <w:drawing>
           <wp:inline distT="0" distB="0" distL="0" distR="0" wp14:anchorId="1F4851E3" wp14:editId="3F551F2F">
@@ -2252,7 +2544,23 @@
     <w:p/>
     <w:p>
       <w:r>
-        <w:t>Yung right-most ay sa BU lang nila… (</w:t>
+        <w:t xml:space="preserve">Yung right-most ay sa BU </w:t>
+      </w:r>
+      <w:proofErr w:type="spellStart"/>
+      <w:r>
+        <w:t>lang</w:t>
+      </w:r>
+      <w:proofErr w:type="spellEnd"/>
+      <w:r>
+        <w:t xml:space="preserve"> </w:t>
+      </w:r>
+      <w:proofErr w:type="spellStart"/>
+      <w:r>
+        <w:t>nila</w:t>
+      </w:r>
+      <w:proofErr w:type="spellEnd"/>
+      <w:r>
+        <w:t>… (</w:t>
       </w:r>
       <w:r>
         <w:rPr>
@@ -2270,6 +2578,7 @@
       <w:r>
         <w:rPr>
           <w:noProof/>
+          <w:lang w:val="en-PH" w:eastAsia="en-PH"/>
         </w:rPr>
         <w:drawing>
           <wp:inline distT="0" distB="0" distL="0" distR="0" wp14:anchorId="7DB773F5" wp14:editId="23224A04">
@@ -2333,13 +2642,62 @@
           <w:b/>
           <w:bCs/>
         </w:rPr>
-        <w:t>(buong BU, ex. RSC lang kay Paul Pasia)</w:t>
+        <w:t>(</w:t>
+      </w:r>
+      <w:proofErr w:type="spellStart"/>
+      <w:r>
+        <w:rPr>
+          <w:b/>
+          <w:bCs/>
+        </w:rPr>
+        <w:t>buong</w:t>
+      </w:r>
+      <w:proofErr w:type="spellEnd"/>
+      <w:r>
+        <w:rPr>
+          <w:b/>
+          <w:bCs/>
+        </w:rPr>
+        <w:t xml:space="preserve"> BU, ex. RSC </w:t>
+      </w:r>
+      <w:proofErr w:type="spellStart"/>
+      <w:r>
+        <w:rPr>
+          <w:b/>
+          <w:bCs/>
+        </w:rPr>
+        <w:t>lang</w:t>
+      </w:r>
+      <w:proofErr w:type="spellEnd"/>
+      <w:r>
+        <w:rPr>
+          <w:b/>
+          <w:bCs/>
+        </w:rPr>
+        <w:t xml:space="preserve"> kay Paul </w:t>
+      </w:r>
+      <w:proofErr w:type="spellStart"/>
+      <w:r>
+        <w:rPr>
+          <w:b/>
+          <w:bCs/>
+        </w:rPr>
+        <w:t>Pasia</w:t>
+      </w:r>
+      <w:proofErr w:type="spellEnd"/>
+      <w:r>
+        <w:rPr>
+          <w:b/>
+          <w:bCs/>
+        </w:rPr>
+        <w:t>)</w:t>
       </w:r>
     </w:p>
     <w:p>
       <w:r>
         <w:rPr>
           <w:noProof/>
+          <w:lang w:val="en-PH" w:eastAsia="en-PH"/>
         </w:rPr>
         <w:drawing>
           <wp:inline distT="0" distB="0" distL="0" distR="0" wp14:anchorId="13B9FF6A" wp14:editId="26EB431A">
@@ -2388,6 +2746,7 @@
       <w:r>
         <w:rPr>
           <w:noProof/>
+          <w:lang w:val="en-PH" w:eastAsia="en-PH"/>
         </w:rPr>
         <w:drawing>
           <wp:inline distT="0" distB="0" distL="0" distR="0" wp14:anchorId="1D86C08F" wp14:editId="66A068DE">
@@ -2446,7 +2805,47 @@
         </w:numPr>
       </w:pPr>
       <w:r>
-        <w:t xml:space="preserve">Yung access ba ay sa BU lang, hindi na kailagan sa </w:t>
+        <w:t xml:space="preserve">Yung access </w:t>
+      </w:r>
+      <w:proofErr w:type="spellStart"/>
+      <w:r>
+        <w:t>ba</w:t>
+      </w:r>
+      <w:proofErr w:type="spellEnd"/>
+      <w:r>
+        <w:t xml:space="preserve"> ay sa BU </w:t>
+      </w:r>
+      <w:proofErr w:type="spellStart"/>
+      <w:r>
+        <w:t>lang</w:t>
+      </w:r>
+      <w:proofErr w:type="spellEnd"/>
+      <w:r>
+        <w:t xml:space="preserve">, </w:t>
+      </w:r>
+      <w:proofErr w:type="spellStart"/>
+      <w:r>
+        <w:t>hindi</w:t>
+      </w:r>
+      <w:proofErr w:type="spellEnd"/>
+      <w:r>
+        <w:t xml:space="preserve"> </w:t>
+      </w:r>
+      <w:proofErr w:type="spellStart"/>
+      <w:r>
+        <w:t>na</w:t>
+      </w:r>
+      <w:proofErr w:type="spellEnd"/>
+      <w:r>
+        <w:t xml:space="preserve"> </w:t>
+      </w:r>
+      <w:proofErr w:type="spellStart"/>
+      <w:r>
+        <w:t>kailagan</w:t>
+      </w:r>
+      <w:proofErr w:type="spellEnd"/>
+      <w:r>
+        <w:t xml:space="preserve"> sa </w:t>
       </w:r>
       <w:r>
         <w:t>Banner level (individual)</w:t>
@@ -2454,9 +2853,39 @@
     </w:p>
     <w:p/>
     <w:p>
-      <w:r>
-        <w:t xml:space="preserve">Gawa ng ganitong Excel, tapos lagay sa </w:t>
-      </w:r>
+      <w:proofErr w:type="spellStart"/>
+      <w:r>
+        <w:t>Gawa</w:t>
+      </w:r>
+      <w:proofErr w:type="spellEnd"/>
+      <w:r>
+        <w:t xml:space="preserve"> ng </w:t>
+      </w:r>
+      <w:proofErr w:type="spellStart"/>
+      <w:r>
+        <w:t>ganitong</w:t>
+      </w:r>
+      <w:proofErr w:type="spellEnd"/>
+      <w:r>
+        <w:t xml:space="preserve"> Excel, </w:t>
+      </w:r>
+      <w:proofErr w:type="spellStart"/>
+      <w:r>
+        <w:t>tapos</w:t>
+      </w:r>
+      <w:proofErr w:type="spellEnd"/>
+      <w:r>
+        <w:t xml:space="preserve"> </w:t>
+      </w:r>
+      <w:proofErr w:type="spellStart"/>
+      <w:r>
+        <w:t>lagay</w:t>
+      </w:r>
+      <w:proofErr w:type="spellEnd"/>
+      <w:r>
+        <w:t xml:space="preserve"> sa </w:t>
+      </w:r>
+      <w:proofErr w:type="spellStart"/>
       <w:r>
         <w:rPr>
           <w:b/>
@@ -2464,6 +2893,7 @@
         </w:rPr>
         <w:t>sharepoint</w:t>
       </w:r>
+      <w:proofErr w:type="spellEnd"/>
     </w:p>
     <w:p/>
     <w:p>
@@ -2482,6 +2912,7 @@
       <w:r>
         <w:rPr>
           <w:noProof/>
+          <w:lang w:val="en-PH" w:eastAsia="en-PH"/>
         </w:rPr>
         <w:drawing>
           <wp:inline distT="0" distB="0" distL="0" distR="0" wp14:anchorId="3C4F59A8" wp14:editId="4B2F67B5">
@@ -2530,6 +2961,7 @@
       <w:r>
         <w:rPr>
           <w:noProof/>
+          <w:lang w:val="en-PH" w:eastAsia="en-PH"/>
         </w:rPr>
         <w:drawing>
           <wp:inline distT="0" distB="0" distL="0" distR="0" wp14:anchorId="0FA0BBE4" wp14:editId="2454D64C">
@@ -2595,7 +3027,23 @@
     <w:p/>
     <w:p>
       <w:r>
-        <w:t>Mas manipis na Timeline Slicer</w:t>
+        <w:t xml:space="preserve">Mas </w:t>
+      </w:r>
+      <w:proofErr w:type="spellStart"/>
+      <w:r>
+        <w:t>manipis</w:t>
+      </w:r>
+      <w:proofErr w:type="spellEnd"/>
+      <w:r>
+        <w:t xml:space="preserve"> </w:t>
+      </w:r>
+      <w:proofErr w:type="spellStart"/>
+      <w:r>
+        <w:t>na</w:t>
+      </w:r>
+      <w:proofErr w:type="spellEnd"/>
+      <w:r>
+        <w:t xml:space="preserve"> Timeline Slicer</w:t>
       </w:r>
     </w:p>
     <w:p>
@@ -2607,6 +3055,7 @@
       <w:r>
         <w:rPr>
           <w:noProof/>
+          <w:lang w:val="en-PH" w:eastAsia="en-PH"/>
         </w:rPr>
         <w:drawing>
           <wp:inline distT="0" distB="0" distL="0" distR="0" wp14:anchorId="6498E78B" wp14:editId="0787EB26">
@@ -2648,17 +3097,23 @@
     <w:p/>
     <w:p>
       <w:r>
-        <w:t>Matrix Table as Slicer</w:t>
+        <w:t xml:space="preserve">Matrix Table as </w:t>
+      </w:r>
+      <w:proofErr w:type="gramStart"/>
+      <w:r>
+        <w:t>Slicer</w:t>
       </w:r>
       <w:r>
         <w:t>::</w:t>
       </w:r>
+      <w:proofErr w:type="gramEnd"/>
     </w:p>
     <w:p/>
     <w:p>
       <w:r>
         <w:rPr>
           <w:noProof/>
+          <w:lang w:val="en-PH" w:eastAsia="en-PH"/>
         </w:rPr>
         <w:drawing>
           <wp:inline distT="0" distB="0" distL="0" distR="0" wp14:anchorId="64B055A0" wp14:editId="7612A833">
@@ -3011,6 +3466,7 @@
       <w:r>
         <w:rPr>
           <w:noProof/>
+          <w:lang w:val="en-PH" w:eastAsia="en-PH"/>
         </w:rPr>
         <w:drawing>
           <wp:inline distT="0" distB="0" distL="0" distR="0" wp14:anchorId="40AA4FB4" wp14:editId="60C09105">
@@ -3065,36 +3521,11 @@
         </w:numPr>
       </w:pPr>
       <w:r>
-        <w:lastRenderedPageBreak/>
-        <w:t xml:space="preserve">Yung </w:t>
-      </w:r>
-      <w:r>
-        <w:rPr>
-          <w:b/>
-          <w:bCs/>
-          <w:sz w:val="36"/>
-          <w:szCs w:val="36"/>
-        </w:rPr>
-        <w:t>Status Report Page</w:t>
-      </w:r>
-      <w:r>
-        <w:rPr>
-          <w:b/>
-          <w:bCs/>
-          <w:sz w:val="36"/>
-          <w:szCs w:val="36"/>
-        </w:rPr>
-        <w:br/>
-      </w:r>
-      <w:r>
-        <w:rPr>
-          <w:noProof/>
-        </w:rPr>
         <w:drawing>
-          <wp:inline distT="0" distB="0" distL="0" distR="0" wp14:anchorId="3F223ECE" wp14:editId="3016975D">
-            <wp:extent cx="5943600" cy="4237990"/>
-            <wp:effectExtent l="0" t="0" r="0" b="0"/>
-            <wp:docPr id="17" name="Picture 17"/>
+          <wp:inline distT="0" distB="0" distL="0" distR="0" wp14:anchorId="3F4DBB14" wp14:editId="7430CE0F">
+            <wp:extent cx="2227135" cy="2241550"/>
+            <wp:effectExtent l="0" t="0" r="1905" b="6350"/>
+            <wp:docPr id="16" name="Picture 16"/>
             <wp:cNvGraphicFramePr>
               <a:graphicFrameLocks xmlns:a="http://schemas.openxmlformats.org/drawingml/2006/main" noChangeAspect="1"/>
             </wp:cNvGraphicFramePr>
@@ -3102,36 +3533,23 @@
               <a:graphicData uri="http://schemas.openxmlformats.org/drawingml/2006/picture">
                 <pic:pic xmlns:pic="http://schemas.openxmlformats.org/drawingml/2006/picture">
                   <pic:nvPicPr>
-                    <pic:cNvPr id="0" name="Picture 6"/>
-                    <pic:cNvPicPr>
-                      <a:picLocks noChangeAspect="1" noChangeArrowheads="1"/>
-                    </pic:cNvPicPr>
+                    <pic:cNvPr id="1" name=""/>
+                    <pic:cNvPicPr/>
                   </pic:nvPicPr>
                   <pic:blipFill>
-                    <a:blip r:embed="rId23" cstate="print">
-                      <a:extLst>
-                        <a:ext uri="{28A0092B-C50C-407E-A947-70E740481C1C}">
-                          <a14:useLocalDpi xmlns:a14="http://schemas.microsoft.com/office/drawing/2010/main" val="0"/>
-                        </a:ext>
-                      </a:extLst>
-                    </a:blip>
-                    <a:srcRect/>
+                    <a:blip r:embed="rId23"/>
                     <a:stretch>
                       <a:fillRect/>
                     </a:stretch>
                   </pic:blipFill>
-                  <pic:spPr bwMode="auto">
+                  <pic:spPr>
                     <a:xfrm>
                       <a:off x="0" y="0"/>
-                      <a:ext cx="5943600" cy="4237990"/>
+                      <a:ext cx="2235229" cy="2249696"/>
                     </a:xfrm>
                     <a:prstGeom prst="rect">
                       <a:avLst/>
                     </a:prstGeom>
-                    <a:noFill/>
-                    <a:ln>
-                      <a:noFill/>
-                    </a:ln>
                   </pic:spPr>
                 </pic:pic>
               </a:graphicData>
@@ -3141,11 +3559,48 @@
       </w:r>
       <w:r>
         <w:br/>
+        <w:t xml:space="preserve">Change Colors. </w:t>
+      </w:r>
+      <w:r>
+        <w:rPr>
+          <w:b/>
+        </w:rPr>
+        <w:t xml:space="preserve">NOT Green, </w:t>
+      </w:r>
+      <w:r>
+        <w:rPr>
+          <w:i/>
+        </w:rPr>
+        <w:t>Health</w:t>
+      </w:r>
+      <w:r>
+        <w:t xml:space="preserve"> &amp; </w:t>
+      </w:r>
+      <w:bookmarkStart w:id="2" w:name="_GoBack"/>
+      <w:r>
+        <w:rPr>
+          <w:i/>
+        </w:rPr>
+        <w:t>Status</w:t>
+      </w:r>
+      <w:r>
+        <w:t xml:space="preserve"> </w:t>
+      </w:r>
+      <w:bookmarkEnd w:id="2"/>
+      <w:r>
+        <w:t>Colors from Dashboard</w:t>
       </w:r>
       <w:r>
         <w:br/>
       </w:r>
       <w:r>
+        <w:br/>
+      </w:r>
+      <w:r>
+        <w:br/>
+      </w:r>
+      <w:r>
+        <w:lastRenderedPageBreak/>
         <w:br/>
         <w:t>----- material design -----</w:t>
       </w:r>
@@ -3250,8 +3705,13 @@
           <w:numId w:val="9"/>
         </w:numPr>
       </w:pPr>
-      <w:r>
-        <w:t>Paturo sa mentors how</w:t>
+      <w:proofErr w:type="spellStart"/>
+      <w:r>
+        <w:t>Paturo</w:t>
+      </w:r>
+      <w:proofErr w:type="spellEnd"/>
+      <w:r>
+        <w:t xml:space="preserve"> sa mentors how</w:t>
       </w:r>
       <w:r>
         <w:br/>
@@ -3283,7 +3743,7 @@
 </file>
 
 <file path=word/numbering.xml><?xml version="1.0" encoding="utf-8"?>
-<w:numbering xmlns:wpc="http://schemas.microsoft.com/office/word/2010/wordprocessingCanvas" xmlns:cx="http://schemas.microsoft.com/office/drawing/2014/chartex" xmlns:cx1="http://schemas.microsoft.com/office/drawing/2015/9/8/chartex" xmlns:cx2="http://schemas.microsoft.com/office/drawing/2015/10/21/chartex" xmlns:cx3="http://schemas.microsoft.com/office/drawing/2016/5/9/chartex" xmlns:cx4="http://schemas.microsoft.com/office/drawing/2016/5/10/chartex" xmlns:cx5="http://schemas.microsoft.com/office/drawing/2016/5/11/chartex" xmlns:cx6="http://schemas.microsoft.com/office/drawing/2016/5/12/chartex" xmlns:cx7="http://schemas.microsoft.com/office/drawing/2016/5/13/chartex" xmlns:cx8="http://schemas.microsoft.com/office/drawing/2016/5/14/chartex" xmlns:mc="http://schemas.openxmlformats.org/markup-compatibility/2006" xmlns:aink="http://schemas.microsoft.com/office/drawing/2016/ink" xmlns:am3d="http://schemas.microsoft.com/office/drawing/2017/model3d" xmlns:o="urn:schemas-microsoft-com:office:office" xmlns:oel="http://schemas.microsoft.com/office/2019/extlst" xmlns:r="http://schemas.openxmlformats.org/officeDocument/2006/relationships" xmlns:m="http://schemas.openxmlformats.org/officeDocument/2006/math" xmlns:v="urn:schemas-microsoft-com:vml" xmlns:wp14="http://schemas.microsoft.com/office/word/2010/wordprocessingDrawing" xmlns:wp="http://schemas.openxmlformats.org/drawingml/2006/wordprocessingDrawing" xmlns:w10="urn:schemas-microsoft-com:office:word" xmlns:w="http://schemas.openxmlformats.org/wordprocessingml/2006/main" xmlns:w14="http://schemas.microsoft.com/office/word/2010/wordml" xmlns:w15="http://schemas.microsoft.com/office/word/2012/wordml" xmlns:w16cex="http://schemas.microsoft.com/office/word/2018/wordml/cex" xmlns:w16cid="http://schemas.microsoft.com/office/word/2016/wordml/cid" xmlns:w16="http://schemas.microsoft.com/office/word/2018/wordml" xmlns:w16du="http://schemas.microsoft.com/office/word/2023/wordml/word16du" xmlns:w16sdtdh="http://schemas.microsoft.com/office/word/2020/wordml/sdtdatahash" xmlns:w16se="http://schemas.microsoft.com/office/word/2015/wordml/symex" xmlns:wpg="http://schemas.microsoft.com/office/word/2010/wordprocessingGroup" xmlns:wpi="http://schemas.microsoft.com/office/word/2010/wordprocessingInk" xmlns:wne="http://schemas.microsoft.com/office/word/2006/wordml" xmlns:wps="http://schemas.microsoft.com/office/word/2010/wordprocessingShape" mc:Ignorable="w14 w15 w16se w16cid w16 w16cex w16sdtdh wp14">
+<w:numbering xmlns:wpc="http://schemas.microsoft.com/office/word/2010/wordprocessingCanvas" xmlns:cx="http://schemas.microsoft.com/office/drawing/2014/chartex" xmlns:mc="http://schemas.openxmlformats.org/markup-compatibility/2006" xmlns:o="urn:schemas-microsoft-com:office:office" xmlns:r="http://schemas.openxmlformats.org/officeDocument/2006/relationships" xmlns:m="http://schemas.openxmlformats.org/officeDocument/2006/math" xmlns:v="urn:schemas-microsoft-com:vml" xmlns:wp14="http://schemas.microsoft.com/office/word/2010/wordprocessingDrawing" xmlns:wp="http://schemas.openxmlformats.org/drawingml/2006/wordprocessingDrawing" xmlns:w10="urn:schemas-microsoft-com:office:word" xmlns:w="http://schemas.openxmlformats.org/wordprocessingml/2006/main" xmlns:w14="http://schemas.microsoft.com/office/word/2010/wordml" xmlns:w15="http://schemas.microsoft.com/office/word/2012/wordml" xmlns:w16se="http://schemas.microsoft.com/office/word/2015/wordml/symex" xmlns:wpg="http://schemas.microsoft.com/office/word/2010/wordprocessingGroup" xmlns:wpi="http://schemas.microsoft.com/office/word/2010/wordprocessingInk" xmlns:wne="http://schemas.microsoft.com/office/word/2006/wordml" xmlns:wps="http://schemas.microsoft.com/office/word/2010/wordprocessingShape" mc:Ignorable="w14 w15 w16se wp14">
   <w:abstractNum w:abstractNumId="0" w15:restartNumberingAfterBreak="0">
     <w:nsid w:val="09EC4C01"/>
     <w:multiLevelType w:val="hybridMultilevel"/>
@@ -4114,38 +4574,38 @@
       </w:pPr>
     </w:lvl>
   </w:abstractNum>
-  <w:num w:numId="1" w16cid:durableId="1064058989">
+  <w:num w:numId="1">
     <w:abstractNumId w:val="8"/>
   </w:num>
-  <w:num w:numId="2" w16cid:durableId="929852652">
+  <w:num w:numId="2">
     <w:abstractNumId w:val="0"/>
   </w:num>
-  <w:num w:numId="3" w16cid:durableId="1005203781">
+  <w:num w:numId="3">
     <w:abstractNumId w:val="2"/>
   </w:num>
-  <w:num w:numId="4" w16cid:durableId="647831095">
+  <w:num w:numId="4">
     <w:abstractNumId w:val="5"/>
   </w:num>
-  <w:num w:numId="5" w16cid:durableId="767845508">
+  <w:num w:numId="5">
     <w:abstractNumId w:val="1"/>
   </w:num>
-  <w:num w:numId="6" w16cid:durableId="1265386857">
+  <w:num w:numId="6">
     <w:abstractNumId w:val="7"/>
   </w:num>
-  <w:num w:numId="7" w16cid:durableId="335156558">
+  <w:num w:numId="7">
     <w:abstractNumId w:val="3"/>
   </w:num>
-  <w:num w:numId="8" w16cid:durableId="1222903735">
+  <w:num w:numId="8">
     <w:abstractNumId w:val="4"/>
   </w:num>
-  <w:num w:numId="9" w16cid:durableId="1767336264">
+  <w:num w:numId="9">
     <w:abstractNumId w:val="6"/>
   </w:num>
 </w:numbering>
 </file>
 
 <file path=word/people.xml><?xml version="1.0" encoding="utf-8"?>
-<w15:people xmlns:wpc="http://schemas.microsoft.com/office/word/2010/wordprocessingCanvas" xmlns:cx="http://schemas.microsoft.com/office/drawing/2014/chartex" xmlns:cx1="http://schemas.microsoft.com/office/drawing/2015/9/8/chartex" xmlns:cx2="http://schemas.microsoft.com/office/drawing/2015/10/21/chartex" xmlns:cx3="http://schemas.microsoft.com/office/drawing/2016/5/9/chartex" xmlns:cx4="http://schemas.microsoft.com/office/drawing/2016/5/10/chartex" xmlns:cx5="http://schemas.microsoft.com/office/drawing/2016/5/11/chartex" xmlns:cx6="http://schemas.microsoft.com/office/drawing/2016/5/12/chartex" xmlns:cx7="http://schemas.microsoft.com/office/drawing/2016/5/13/chartex" xmlns:cx8="http://schemas.microsoft.com/office/drawing/2016/5/14/chartex" xmlns:mc="http://schemas.openxmlformats.org/markup-compatibility/2006" xmlns:aink="http://schemas.microsoft.com/office/drawing/2016/ink" xmlns:am3d="http://schemas.microsoft.com/office/drawing/2017/model3d" xmlns:o="urn:schemas-microsoft-com:office:office" xmlns:oel="http://schemas.microsoft.com/office/2019/extlst" xmlns:r="http://schemas.openxmlformats.org/officeDocument/2006/relationships" xmlns:m="http://schemas.openxmlformats.org/officeDocument/2006/math" xmlns:v="urn:schemas-microsoft-com:vml" xmlns:wp14="http://schemas.microsoft.com/office/word/2010/wordprocessingDrawing" xmlns:wp="http://schemas.openxmlformats.org/drawingml/2006/wordprocessingDrawing" xmlns:w10="urn:schemas-microsoft-com:office:word" xmlns:w="http://schemas.openxmlformats.org/wordprocessingml/2006/main" xmlns:w14="http://schemas.microsoft.com/office/word/2010/wordml" xmlns:w15="http://schemas.microsoft.com/office/word/2012/wordml" xmlns:w16cex="http://schemas.microsoft.com/office/word/2018/wordml/cex" xmlns:w16cid="http://schemas.microsoft.com/office/word/2016/wordml/cid" xmlns:w16="http://schemas.microsoft.com/office/word/2018/wordml" xmlns:w16du="http://schemas.microsoft.com/office/word/2023/wordml/word16du" xmlns:w16sdtdh="http://schemas.microsoft.com/office/word/2020/wordml/sdtdatahash" xmlns:w16se="http://schemas.microsoft.com/office/word/2015/wordml/symex" xmlns:wpg="http://schemas.microsoft.com/office/word/2010/wordprocessingGroup" xmlns:wpi="http://schemas.microsoft.com/office/word/2010/wordprocessingInk" xmlns:wne="http://schemas.microsoft.com/office/word/2006/wordml" xmlns:wps="http://schemas.microsoft.com/office/word/2010/wordprocessingShape" mc:Ignorable="w14 w15 w16se w16cid w16 w16cex w16sdtdh wp14">
+<w15:people xmlns:wpc="http://schemas.microsoft.com/office/word/2010/wordprocessingCanvas" xmlns:cx="http://schemas.microsoft.com/office/drawing/2014/chartex" xmlns:mc="http://schemas.openxmlformats.org/markup-compatibility/2006" xmlns:o="urn:schemas-microsoft-com:office:office" xmlns:r="http://schemas.openxmlformats.org/officeDocument/2006/relationships" xmlns:m="http://schemas.openxmlformats.org/officeDocument/2006/math" xmlns:v="urn:schemas-microsoft-com:vml" xmlns:wp14="http://schemas.microsoft.com/office/word/2010/wordprocessingDrawing" xmlns:wp="http://schemas.openxmlformats.org/drawingml/2006/wordprocessingDrawing" xmlns:w10="urn:schemas-microsoft-com:office:word" xmlns:w="http://schemas.openxmlformats.org/wordprocessingml/2006/main" xmlns:w14="http://schemas.microsoft.com/office/word/2010/wordml" xmlns:w15="http://schemas.microsoft.com/office/word/2012/wordml" xmlns:w16se="http://schemas.microsoft.com/office/word/2015/wordml/symex" xmlns:wpg="http://schemas.microsoft.com/office/word/2010/wordprocessingGroup" xmlns:wpi="http://schemas.microsoft.com/office/word/2010/wordprocessingInk" xmlns:wne="http://schemas.microsoft.com/office/word/2006/wordml" xmlns:wps="http://schemas.microsoft.com/office/word/2010/wordprocessingShape" mc:Ignorable="w14 w15 w16se wp14">
   <w15:person w15:author="Central Analytics Intern">
     <w15:presenceInfo w15:providerId="None" w15:userId="Central Analytics Intern"/>
   </w15:person>
@@ -4153,7 +4613,7 @@
 </file>
 
 <file path=word/styles.xml><?xml version="1.0" encoding="utf-8"?>
-<w:styles xmlns:mc="http://schemas.openxmlformats.org/markup-compatibility/2006" xmlns:r="http://schemas.openxmlformats.org/officeDocument/2006/relationships" xmlns:w="http://schemas.openxmlformats.org/wordprocessingml/2006/main" xmlns:w14="http://schemas.microsoft.com/office/word/2010/wordml" xmlns:w15="http://schemas.microsoft.com/office/word/2012/wordml" xmlns:w16cex="http://schemas.microsoft.com/office/word/2018/wordml/cex" xmlns:w16cid="http://schemas.microsoft.com/office/word/2016/wordml/cid" xmlns:w16="http://schemas.microsoft.com/office/word/2018/wordml" xmlns:w16sdtdh="http://schemas.microsoft.com/office/word/2020/wordml/sdtdatahash" xmlns:w16se="http://schemas.microsoft.com/office/word/2015/wordml/symex" mc:Ignorable="w14 w15 w16se w16cid w16 w16cex w16sdtdh">
+<w:styles xmlns:mc="http://schemas.openxmlformats.org/markup-compatibility/2006" xmlns:r="http://schemas.openxmlformats.org/officeDocument/2006/relationships" xmlns:w="http://schemas.openxmlformats.org/wordprocessingml/2006/main" xmlns:w14="http://schemas.microsoft.com/office/word/2010/wordml" xmlns:w15="http://schemas.microsoft.com/office/word/2012/wordml" xmlns:w16se="http://schemas.microsoft.com/office/word/2015/wordml/symex" mc:Ignorable="w14 w15 w16se">
   <w:docDefaults>
     <w:rPrDefault>
       <w:rPr>
@@ -4169,7 +4629,7 @@
       </w:pPr>
     </w:pPrDefault>
   </w:docDefaults>
-  <w:latentStyles w:defLockedState="0" w:defUIPriority="99" w:defSemiHidden="0" w:defUnhideWhenUsed="0" w:defQFormat="0" w:count="376">
+  <w:latentStyles w:defLockedState="0" w:defUIPriority="99" w:defSemiHidden="0" w:defUnhideWhenUsed="0" w:defQFormat="0" w:count="371">
     <w:lsdException w:name="Normal" w:uiPriority="0" w:qFormat="1"/>
     <w:lsdException w:name="heading 1" w:uiPriority="9" w:qFormat="1"/>
     <w:lsdException w:name="heading 2" w:semiHidden="1" w:uiPriority="9" w:unhideWhenUsed="1" w:qFormat="1"/>
@@ -4541,11 +5001,6 @@
     <w:lsdException w:name="List Table 5 Dark Accent 6" w:uiPriority="50"/>
     <w:lsdException w:name="List Table 6 Colorful Accent 6" w:uiPriority="51"/>
     <w:lsdException w:name="List Table 7 Colorful Accent 6" w:uiPriority="52"/>
-    <w:lsdException w:name="Mention" w:semiHidden="1" w:unhideWhenUsed="1"/>
-    <w:lsdException w:name="Smart Hyperlink" w:semiHidden="1" w:unhideWhenUsed="1"/>
-    <w:lsdException w:name="Hashtag" w:semiHidden="1" w:unhideWhenUsed="1"/>
-    <w:lsdException w:name="Unresolved Mention" w:semiHidden="1" w:unhideWhenUsed="1"/>
-    <w:lsdException w:name="Smart Link" w:semiHidden="1" w:unhideWhenUsed="1"/>
   </w:latentStyles>
   <w:style w:type="paragraph" w:default="1" w:styleId="Normal">
     <w:name w:val="Normal"/>
@@ -4665,7 +5120,7 @@
       <w:szCs w:val="18"/>
     </w:rPr>
   </w:style>
-  <w:style w:type="character" w:styleId="UnresolvedMention">
+  <w:style w:type="character" w:customStyle="1" w:styleId="UnresolvedMention">
     <w:name w:val="Unresolved Mention"/>
     <w:basedOn w:val="DefaultParagraphFont"/>
     <w:uiPriority w:val="99"/>
@@ -4946,7 +5401,7 @@
 </file>
 
 <file path=customXml/itemProps1.xml><?xml version="1.0" encoding="utf-8"?>
-<ds:datastoreItem xmlns:ds="http://schemas.openxmlformats.org/officeDocument/2006/customXml" ds:itemID="{9203D9FC-2172-413B-8B54-A2CF0CA9875D}">
+<ds:datastoreItem xmlns:ds="http://schemas.openxmlformats.org/officeDocument/2006/customXml" ds:itemID="{E56693B8-4CEC-4097-B03E-26A8621DF02A}">
   <ds:schemaRefs>
     <ds:schemaRef ds:uri="http://schemas.openxmlformats.org/officeDocument/2006/bibliography"/>
   </ds:schemaRefs>

</xml_diff>

<commit_message>
added Excel Tables | commit b4 adding new Images and Slicers
</commit_message>
<xml_diff>
--- a/PMO Project Notes.docx
+++ b/PMO Project Notes.docx
@@ -3194,6 +3194,12 @@
       <w:r>
         <w:t>Next backlogs: [semi-sorted easy to hard]</w:t>
       </w:r>
+      <w:r>
+        <w:rPr>
+          <w:color w:val="FF0000"/>
+        </w:rPr>
+        <w:br/>
+      </w:r>
     </w:p>
     <w:p>
       <w:pPr>
@@ -3202,30 +3208,6 @@
           <w:ilvl w:val="0"/>
           <w:numId w:val="9"/>
         </w:numPr>
-      </w:pPr>
-      <w:r>
-        <w:t xml:space="preserve">Optimize Performance – instead of using </w:t>
-      </w:r>
-      <w:r>
-        <w:rPr>
-          <w:color w:val="FF0000"/>
-        </w:rPr>
-        <w:t>IF-ELSE</w:t>
-      </w:r>
-      <w:r>
-        <w:rPr>
-          <w:color w:val="FF0000"/>
-        </w:rPr>
-        <w:br/>
-      </w:r>
-    </w:p>
-    <w:p>
-      <w:pPr>
-        <w:pStyle w:val="ListParagraph"/>
-        <w:numPr>
-          <w:ilvl w:val="0"/>
-          <w:numId w:val="9"/>
-        </w:numPr>
         <w:rPr>
           <w:color w:val="000000" w:themeColor="text1"/>
         </w:rPr>
@@ -3246,7 +3228,6 @@
         </w:numPr>
         <w:rPr>
           <w:b/>
-          <w:bCs/>
           <w:color w:val="000000" w:themeColor="text1"/>
         </w:rPr>
       </w:pPr>
@@ -3256,11 +3237,80 @@
           <w:bCs/>
           <w:color w:val="000000" w:themeColor="text1"/>
         </w:rPr>
-        <w:t>Create the Table in PBI</w:t>
-      </w:r>
-      <w:r>
-        <w:rPr>
-          <w:b/>
+        <w:t>Create a table that Contains the Images</w:t>
+      </w:r>
+    </w:p>
+    <w:p>
+      <w:pPr>
+        <w:pStyle w:val="ListParagraph"/>
+        <w:numPr>
+          <w:ilvl w:val="1"/>
+          <w:numId w:val="9"/>
+        </w:numPr>
+        <w:rPr>
+          <w:color w:val="000000" w:themeColor="text1"/>
+        </w:rPr>
+      </w:pPr>
+      <w:r>
+        <w:rPr>
+          <w:bCs/>
+          <w:color w:val="000000" w:themeColor="text1"/>
+        </w:rPr>
+        <w:t>Make Relationship from images to BU and Banners &amp;&amp; Fact Table</w:t>
+      </w:r>
+    </w:p>
+    <w:p>
+      <w:pPr>
+        <w:pStyle w:val="ListParagraph"/>
+        <w:numPr>
+          <w:ilvl w:val="2"/>
+          <w:numId w:val="9"/>
+        </w:numPr>
+        <w:rPr>
+          <w:color w:val="000000" w:themeColor="text1"/>
+        </w:rPr>
+      </w:pPr>
+      <w:r>
+        <w:rPr>
+          <w:bCs/>
+          <w:color w:val="000000" w:themeColor="text1"/>
+        </w:rPr>
+        <w:t xml:space="preserve">Para </w:t>
+      </w:r>
+      <w:proofErr w:type="spellStart"/>
+      <w:r>
+        <w:rPr>
+          <w:bCs/>
+          <w:color w:val="000000" w:themeColor="text1"/>
+        </w:rPr>
+        <w:t>Gumana</w:t>
+      </w:r>
+      <w:proofErr w:type="spellEnd"/>
+      <w:r>
+        <w:rPr>
+          <w:bCs/>
+          <w:color w:val="000000" w:themeColor="text1"/>
+        </w:rPr>
+        <w:t xml:space="preserve"> </w:t>
+      </w:r>
+      <w:proofErr w:type="spellStart"/>
+      <w:r>
+        <w:rPr>
+          <w:bCs/>
+          <w:color w:val="000000" w:themeColor="text1"/>
+        </w:rPr>
+        <w:t>yung</w:t>
+      </w:r>
+      <w:proofErr w:type="spellEnd"/>
+      <w:r>
+        <w:rPr>
+          <w:bCs/>
+          <w:color w:val="000000" w:themeColor="text1"/>
+        </w:rPr>
+        <w:t xml:space="preserve"> slicers</w:t>
+      </w:r>
+      <w:r>
+        <w:rPr>
           <w:bCs/>
           <w:color w:val="000000" w:themeColor="text1"/>
         </w:rPr>
@@ -3469,9 +3519,9 @@
           <w:lang w:val="en-PH" w:eastAsia="en-PH"/>
         </w:rPr>
         <w:drawing>
-          <wp:inline distT="0" distB="0" distL="0" distR="0" wp14:anchorId="40AA4FB4" wp14:editId="60C09105">
-            <wp:extent cx="2619741" cy="1105054"/>
-            <wp:effectExtent l="0" t="0" r="9525" b="0"/>
+          <wp:inline distT="0" distB="0" distL="0" distR="0" wp14:anchorId="40AA4FB4" wp14:editId="0F9E1AA9">
+            <wp:extent cx="1800950" cy="759673"/>
+            <wp:effectExtent l="0" t="0" r="8890" b="2540"/>
             <wp:docPr id="7" name="Picture 7"/>
             <wp:cNvGraphicFramePr>
               <a:graphicFrameLocks xmlns:a="http://schemas.openxmlformats.org/drawingml/2006/main" noChangeAspect="1"/>
@@ -3492,7 +3542,7 @@
                   <pic:spPr>
                     <a:xfrm>
                       <a:off x="0" y="0"/>
-                      <a:ext cx="2619741" cy="1105054"/>
+                      <a:ext cx="1813397" cy="764923"/>
                     </a:xfrm>
                     <a:prstGeom prst="rect">
                       <a:avLst/>
@@ -3521,6 +3571,10 @@
         </w:numPr>
       </w:pPr>
       <w:r>
+        <w:rPr>
+          <w:noProof/>
+          <w:lang w:val="en-PH" w:eastAsia="en-PH"/>
+        </w:rPr>
         <w:drawing>
           <wp:inline distT="0" distB="0" distL="0" distR="0" wp14:anchorId="3F4DBB14" wp14:editId="7430CE0F">
             <wp:extent cx="2227135" cy="2241550"/>
@@ -3576,31 +3630,53 @@
       <w:r>
         <w:t xml:space="preserve"> &amp; </w:t>
       </w:r>
+      <w:r>
+        <w:rPr>
+          <w:i/>
+        </w:rPr>
+        <w:t>Status</w:t>
+      </w:r>
+      <w:r>
+        <w:t xml:space="preserve"> Colors from Dashboard</w:t>
+      </w:r>
+      <w:r>
+        <w:br/>
+      </w:r>
+      <w:r>
+        <w:br/>
+      </w:r>
+      <w:r>
+        <w:br/>
+      </w:r>
+    </w:p>
+    <w:p>
       <w:bookmarkStart w:id="2" w:name="_GoBack"/>
-      <w:r>
-        <w:rPr>
-          <w:i/>
-        </w:rPr>
-        <w:t>Status</w:t>
-      </w:r>
-      <w:r>
-        <w:t xml:space="preserve"> </w:t>
-      </w:r>
       <w:bookmarkEnd w:id="2"/>
-      <w:r>
-        <w:t>Colors from Dashboard</w:t>
-      </w:r>
-      <w:r>
+    </w:p>
+    <w:p>
+      <w:pPr>
+        <w:pStyle w:val="ListParagraph"/>
+        <w:numPr>
+          <w:ilvl w:val="0"/>
+          <w:numId w:val="9"/>
+        </w:numPr>
+      </w:pPr>
+      <w:r>
+        <w:t xml:space="preserve">Optimize Performance – instead of using </w:t>
+      </w:r>
+      <w:r>
+        <w:rPr>
+          <w:color w:val="FF0000"/>
+        </w:rPr>
+        <w:t>IF-ELSE</w:t>
+      </w:r>
+      <w:r>
+        <w:rPr>
+          <w:color w:val="FF0000"/>
+        </w:rPr>
         <w:br/>
       </w:r>
       <w:r>
-        <w:br/>
-      </w:r>
-      <w:r>
-        <w:br/>
-      </w:r>
-      <w:r>
-        <w:lastRenderedPageBreak/>
         <w:br/>
         <w:t>----- material design -----</w:t>
       </w:r>
@@ -4304,7 +4380,7 @@
   <w:abstractNum w:abstractNumId="6" w15:restartNumberingAfterBreak="0">
     <w:nsid w:val="440E047D"/>
     <w:multiLevelType w:val="hybridMultilevel"/>
-    <w:tmpl w:val="414C5BE2"/>
+    <w:tmpl w:val="25FA6EAE"/>
     <w:lvl w:ilvl="0" w:tplc="FFFFFFFF">
       <w:start w:val="1"/>
       <w:numFmt w:val="decimal"/>
@@ -4318,7 +4394,7 @@
         <w:bCs w:val="0"/>
       </w:rPr>
     </w:lvl>
-    <w:lvl w:ilvl="1" w:tplc="FFFFFFFF">
+    <w:lvl w:ilvl="1" w:tplc="89528E7C">
       <w:start w:val="1"/>
       <w:numFmt w:val="lowerLetter"/>
       <w:lvlText w:val="%2."/>
@@ -4326,6 +4402,9 @@
       <w:pPr>
         <w:ind w:left="1440" w:hanging="360"/>
       </w:pPr>
+      <w:rPr>
+        <w:b w:val="0"/>
+      </w:rPr>
     </w:lvl>
     <w:lvl w:ilvl="2" w:tplc="FFFFFFFF">
       <w:start w:val="1"/>
@@ -5401,7 +5480,7 @@
 </file>
 
 <file path=customXml/itemProps1.xml><?xml version="1.0" encoding="utf-8"?>
-<ds:datastoreItem xmlns:ds="http://schemas.openxmlformats.org/officeDocument/2006/customXml" ds:itemID="{E56693B8-4CEC-4097-B03E-26A8621DF02A}">
+<ds:datastoreItem xmlns:ds="http://schemas.openxmlformats.org/officeDocument/2006/customXml" ds:itemID="{CD1093B7-08F9-4985-AB28-582A5F7C4FBE}">
   <ds:schemaRefs>
     <ds:schemaRef ds:uri="http://schemas.openxmlformats.org/officeDocument/2006/bibliography"/>
   </ds:schemaRefs>

</xml_diff>

<commit_message>
Added matrix table (Gantt Slicer)
</commit_message>
<xml_diff>
--- a/PMO Project Notes.docx
+++ b/PMO Project Notes.docx
@@ -3485,34 +3485,8 @@
           <w:numId w:val="9"/>
         </w:numPr>
       </w:pPr>
-      <w:r>
-        <w:rPr>
-          <w:i/>
-          <w:iCs/>
-          <w:u w:val="single"/>
-        </w:rPr>
-        <w:t>Gant slicer</w:t>
-      </w:r>
-      <w:r>
-        <w:t xml:space="preserve">: </w:t>
-      </w:r>
-      <w:r>
-        <w:rPr>
-          <w:b/>
-          <w:bCs/>
-          <w:u w:val="single"/>
-        </w:rPr>
-        <w:t>Matrix Table (see pictures below)</w:t>
-      </w:r>
-    </w:p>
-    <w:p>
-      <w:pPr>
-        <w:pStyle w:val="ListParagraph"/>
-        <w:numPr>
-          <w:ilvl w:val="0"/>
-          <w:numId w:val="9"/>
-        </w:numPr>
-      </w:pPr>
+      <w:bookmarkStart w:id="2" w:name="_GoBack"/>
+      <w:bookmarkEnd w:id="2"/>
       <w:r>
         <w:rPr>
           <w:noProof/>
@@ -3649,10 +3623,7 @@
         <w:br/>
       </w:r>
     </w:p>
-    <w:p>
-      <w:bookmarkStart w:id="2" w:name="_GoBack"/>
-      <w:bookmarkEnd w:id="2"/>
-    </w:p>
+    <w:p/>
     <w:p>
       <w:pPr>
         <w:pStyle w:val="ListParagraph"/>
@@ -5480,7 +5451,7 @@
 </file>
 
 <file path=customXml/itemProps1.xml><?xml version="1.0" encoding="utf-8"?>
-<ds:datastoreItem xmlns:ds="http://schemas.openxmlformats.org/officeDocument/2006/customXml" ds:itemID="{CD1093B7-08F9-4985-AB28-582A5F7C4FBE}">
+<ds:datastoreItem xmlns:ds="http://schemas.openxmlformats.org/officeDocument/2006/customXml" ds:itemID="{C1C80A3A-E5A7-4677-BD10-B05EF817F43C}">
   <ds:schemaRefs>
     <ds:schemaRef ds:uri="http://schemas.openxmlformats.org/officeDocument/2006/bibliography"/>
   </ds:schemaRefs>

</xml_diff>

<commit_message>
failed new final Banner Slicer | commit b4 editing table colors
</commit_message>
<xml_diff>
--- a/PMO Project Notes.docx
+++ b/PMO Project Notes.docx
@@ -540,25 +540,7 @@
           <w:bCs/>
           <w:highlight w:val="yellow"/>
         </w:rPr>
-        <w:t xml:space="preserve">Wag </w:t>
-      </w:r>
-      <w:proofErr w:type="spellStart"/>
-      <w:r>
-        <w:rPr>
-          <w:b/>
-          <w:bCs/>
-          <w:highlight w:val="yellow"/>
-        </w:rPr>
-        <w:t>yung</w:t>
-      </w:r>
-      <w:proofErr w:type="spellEnd"/>
-      <w:r>
-        <w:rPr>
-          <w:b/>
-          <w:bCs/>
-          <w:highlight w:val="yellow"/>
-        </w:rPr>
-        <w:t xml:space="preserve"> galling sa image, </w:t>
+        <w:t xml:space="preserve">Wag yung galling sa image, </w:t>
       </w:r>
       <w:proofErr w:type="spellStart"/>
       <w:r>
@@ -780,23 +762,7 @@
           <w:sz w:val="28"/>
           <w:szCs w:val="28"/>
         </w:rPr>
-        <w:t xml:space="preserve">Legend, </w:t>
-      </w:r>
-      <w:proofErr w:type="spellStart"/>
-      <w:r>
-        <w:rPr>
-          <w:sz w:val="28"/>
-          <w:szCs w:val="28"/>
-        </w:rPr>
-        <w:t>yung</w:t>
-      </w:r>
-      <w:proofErr w:type="spellEnd"/>
-      <w:r>
-        <w:rPr>
-          <w:sz w:val="28"/>
-          <w:szCs w:val="28"/>
-        </w:rPr>
-        <w:t xml:space="preserve"> </w:t>
+        <w:t xml:space="preserve">Legend, yung </w:t>
       </w:r>
       <w:proofErr w:type="spellStart"/>
       <w:r>
@@ -971,19 +937,11 @@
         </w:rPr>
         <w:t xml:space="preserve">Outlook </w:t>
       </w:r>
-      <w:proofErr w:type="spellStart"/>
       <w:r>
         <w:rPr>
           <w:color w:val="FF0000"/>
         </w:rPr>
-        <w:t>yung</w:t>
-      </w:r>
-      <w:proofErr w:type="spellEnd"/>
-      <w:r>
-        <w:rPr>
-          <w:color w:val="FF0000"/>
-        </w:rPr>
-        <w:t xml:space="preserve"> </w:t>
+        <w:t xml:space="preserve">yung </w:t>
       </w:r>
       <w:r>
         <w:rPr>
@@ -1021,15 +979,7 @@
       </w:r>
       <w:proofErr w:type="spellEnd"/>
       <w:r>
-        <w:t xml:space="preserve"> </w:t>
-      </w:r>
-      <w:proofErr w:type="spellStart"/>
-      <w:r>
-        <w:t>yung</w:t>
-      </w:r>
-      <w:proofErr w:type="spellEnd"/>
-      <w:r>
-        <w:t xml:space="preserve"> </w:t>
+        <w:t xml:space="preserve"> yung </w:t>
       </w:r>
       <w:proofErr w:type="spellStart"/>
       <w:r>
@@ -1486,19 +1436,11 @@
         </w:rPr>
         <w:t xml:space="preserve">Outlook </w:t>
       </w:r>
-      <w:proofErr w:type="spellStart"/>
       <w:r>
         <w:rPr>
           <w:color w:val="FF0000"/>
         </w:rPr>
-        <w:t>yung</w:t>
-      </w:r>
-      <w:proofErr w:type="spellEnd"/>
-      <w:r>
-        <w:rPr>
-          <w:color w:val="FF0000"/>
-        </w:rPr>
-        <w:t xml:space="preserve"> </w:t>
+        <w:t xml:space="preserve">yung </w:t>
       </w:r>
       <w:r>
         <w:rPr>
@@ -1613,29 +1555,63 @@
           <w:i/>
           <w:iCs/>
         </w:rPr>
-        <w:t xml:space="preserve"> + </w:t>
-      </w:r>
-      <w:proofErr w:type="spellStart"/>
+        <w:t xml:space="preserve"> + yung additional report</w:t>
+      </w:r>
+    </w:p>
+    <w:p>
+      <w:pPr>
+        <w:pStyle w:val="ListParagraph"/>
+      </w:pPr>
+      <w:r>
+        <w:br/>
+      </w:r>
+    </w:p>
+    <w:p>
+      <w:pPr>
+        <w:pStyle w:val="ListParagraph"/>
+        <w:numPr>
+          <w:ilvl w:val="0"/>
+          <w:numId w:val="6"/>
+        </w:numPr>
+      </w:pPr>
       <w:r>
         <w:rPr>
           <w:i/>
           <w:iCs/>
         </w:rPr>
-        <w:t>yung</w:t>
+        <w:t>Check</w:t>
+      </w:r>
+      <w:r>
+        <w:t xml:space="preserve"> </w:t>
+      </w:r>
+      <w:proofErr w:type="spellStart"/>
+      <w:r>
+        <w:t>ulit</w:t>
       </w:r>
       <w:proofErr w:type="spellEnd"/>
       <w:r>
-        <w:rPr>
+        <w:t xml:space="preserve"> yung </w:t>
+      </w:r>
+      <w:proofErr w:type="spellStart"/>
+      <w:r>
+        <w:t>mga</w:t>
+      </w:r>
+      <w:proofErr w:type="spellEnd"/>
+      <w:r>
+        <w:t xml:space="preserve"> </w:t>
+      </w:r>
+      <w:r>
+        <w:rPr>
+          <w:b/>
+          <w:bCs/>
           <w:i/>
           <w:iCs/>
         </w:rPr>
-        <w:t xml:space="preserve"> additional report</w:t>
-      </w:r>
-    </w:p>
-    <w:p>
-      <w:pPr>
-        <w:pStyle w:val="ListParagraph"/>
-      </w:pPr>
+        <w:t>Font Sizes</w:t>
+      </w:r>
+      <w:r>
+        <w:t xml:space="preserve"> </w:t>
+      </w:r>
       <w:r>
         <w:br/>
       </w:r>
@@ -1649,64 +1625,6 @@
         </w:numPr>
       </w:pPr>
       <w:r>
-        <w:rPr>
-          <w:i/>
-          <w:iCs/>
-        </w:rPr>
-        <w:t>Check</w:t>
-      </w:r>
-      <w:r>
-        <w:t xml:space="preserve"> </w:t>
-      </w:r>
-      <w:proofErr w:type="spellStart"/>
-      <w:r>
-        <w:t>ulit</w:t>
-      </w:r>
-      <w:proofErr w:type="spellEnd"/>
-      <w:r>
-        <w:t xml:space="preserve"> </w:t>
-      </w:r>
-      <w:proofErr w:type="spellStart"/>
-      <w:r>
-        <w:t>yung</w:t>
-      </w:r>
-      <w:proofErr w:type="spellEnd"/>
-      <w:r>
-        <w:t xml:space="preserve"> </w:t>
-      </w:r>
-      <w:proofErr w:type="spellStart"/>
-      <w:r>
-        <w:t>mga</w:t>
-      </w:r>
-      <w:proofErr w:type="spellEnd"/>
-      <w:r>
-        <w:t xml:space="preserve"> </w:t>
-      </w:r>
-      <w:r>
-        <w:rPr>
-          <w:b/>
-          <w:bCs/>
-          <w:i/>
-          <w:iCs/>
-        </w:rPr>
-        <w:t>Font Sizes</w:t>
-      </w:r>
-      <w:r>
-        <w:t xml:space="preserve"> </w:t>
-      </w:r>
-      <w:r>
-        <w:br/>
-      </w:r>
-    </w:p>
-    <w:p>
-      <w:pPr>
-        <w:pStyle w:val="ListParagraph"/>
-        <w:numPr>
-          <w:ilvl w:val="0"/>
-          <w:numId w:val="6"/>
-        </w:numPr>
-      </w:pPr>
-      <w:r>
         <w:t>Material Design – implement</w:t>
       </w:r>
     </w:p>
@@ -1835,15 +1753,7 @@
       </w:r>
       <w:proofErr w:type="spellEnd"/>
       <w:r>
-        <w:t xml:space="preserve"> </w:t>
-      </w:r>
-      <w:proofErr w:type="spellStart"/>
-      <w:r>
-        <w:t>yung</w:t>
-      </w:r>
-      <w:proofErr w:type="spellEnd"/>
-      <w:r>
-        <w:t xml:space="preserve"> </w:t>
+        <w:t xml:space="preserve"> yung </w:t>
       </w:r>
       <w:r>
         <w:rPr>
@@ -3218,6 +3128,24 @@
         </w:rPr>
         <w:t>Additional BU and Banners</w:t>
       </w:r>
+      <w:r>
+        <w:rPr>
+          <w:color w:val="000000" w:themeColor="text1"/>
+        </w:rPr>
+        <w:t xml:space="preserve"> (</w:t>
+      </w:r>
+      <w:r>
+        <w:rPr>
+          <w:color w:val="FF0000"/>
+        </w:rPr>
+        <w:t>for Slicers</w:t>
+      </w:r>
+      <w:r>
+        <w:rPr>
+          <w:color w:val="000000" w:themeColor="text1"/>
+        </w:rPr>
+        <w:t>)</w:t>
+      </w:r>
     </w:p>
     <w:p>
       <w:pPr>
@@ -3227,17 +3155,98 @@
           <w:numId w:val="9"/>
         </w:numPr>
         <w:rPr>
-          <w:b/>
           <w:color w:val="000000" w:themeColor="text1"/>
         </w:rPr>
       </w:pPr>
       <w:r>
         <w:rPr>
-          <w:b/>
           <w:bCs/>
           <w:color w:val="000000" w:themeColor="text1"/>
         </w:rPr>
-        <w:t>Create a table that Contains the Images</w:t>
+        <w:t>Make Relationship from images to BU and Banners &amp;&amp; Fact Table</w:t>
+      </w:r>
+    </w:p>
+    <w:p>
+      <w:pPr>
+        <w:pStyle w:val="ListParagraph"/>
+        <w:numPr>
+          <w:ilvl w:val="2"/>
+          <w:numId w:val="9"/>
+        </w:numPr>
+        <w:rPr>
+          <w:color w:val="000000" w:themeColor="text1"/>
+        </w:rPr>
+      </w:pPr>
+      <w:r>
+        <w:rPr>
+          <w:bCs/>
+          <w:color w:val="000000" w:themeColor="text1"/>
+        </w:rPr>
+        <w:t>Para g</w:t>
+      </w:r>
+      <w:r>
+        <w:rPr>
+          <w:bCs/>
+          <w:color w:val="000000" w:themeColor="text1"/>
+        </w:rPr>
+        <w:t>umana yung</w:t>
+      </w:r>
+      <w:bookmarkStart w:id="2" w:name="_GoBack"/>
+      <w:bookmarkEnd w:id="2"/>
+      <w:r>
+        <w:rPr>
+          <w:bCs/>
+          <w:color w:val="000000" w:themeColor="text1"/>
+        </w:rPr>
+        <w:t xml:space="preserve"> slicers</w:t>
+      </w:r>
+      <w:r>
+        <w:rPr>
+          <w:bCs/>
+          <w:color w:val="000000" w:themeColor="text1"/>
+        </w:rPr>
+        <w:br/>
+      </w:r>
+    </w:p>
+    <w:p>
+      <w:pPr>
+        <w:pStyle w:val="ListParagraph"/>
+        <w:numPr>
+          <w:ilvl w:val="0"/>
+          <w:numId w:val="9"/>
+        </w:numPr>
+        <w:rPr>
+          <w:sz w:val="18"/>
+        </w:rPr>
+      </w:pPr>
+      <w:r>
+        <w:rPr>
+          <w:sz w:val="24"/>
+          <w:szCs w:val="32"/>
+        </w:rPr>
+        <w:t>RLS</w:t>
+      </w:r>
+      <w:r>
+        <w:rPr>
+          <w:sz w:val="24"/>
+          <w:szCs w:val="32"/>
+        </w:rPr>
+        <w:t xml:space="preserve"> (</w:t>
+      </w:r>
+      <w:r>
+        <w:rPr>
+          <w:i/>
+          <w:sz w:val="24"/>
+          <w:szCs w:val="32"/>
+        </w:rPr>
+        <w:t>Encoding</w:t>
+      </w:r>
+      <w:r>
+        <w:rPr>
+          <w:sz w:val="24"/>
+          <w:szCs w:val="32"/>
+        </w:rPr>
+        <w:t>)</w:t>
       </w:r>
     </w:p>
     <w:p>
@@ -3247,16 +3256,13 @@
           <w:ilvl w:val="1"/>
           <w:numId w:val="9"/>
         </w:numPr>
-        <w:rPr>
-          <w:color w:val="000000" w:themeColor="text1"/>
-        </w:rPr>
-      </w:pPr>
-      <w:r>
-        <w:rPr>
-          <w:bCs/>
-          <w:color w:val="000000" w:themeColor="text1"/>
-        </w:rPr>
-        <w:t>Make Relationship from images to BU and Banners &amp;&amp; Fact Table</w:t>
+      </w:pPr>
+      <w:r>
+        <w:rPr>
+          <w:sz w:val="16"/>
+          <w:szCs w:val="16"/>
+        </w:rPr>
+        <w:t>Harvest from Email (Outlook)</w:t>
       </w:r>
     </w:p>
     <w:p>
@@ -3266,125 +3272,13 @@
           <w:ilvl w:val="2"/>
           <w:numId w:val="9"/>
         </w:numPr>
-        <w:rPr>
-          <w:color w:val="000000" w:themeColor="text1"/>
-        </w:rPr>
-      </w:pPr>
-      <w:r>
-        <w:rPr>
-          <w:bCs/>
-          <w:color w:val="000000" w:themeColor="text1"/>
-        </w:rPr>
-        <w:t xml:space="preserve">Para </w:t>
-      </w:r>
-      <w:proofErr w:type="spellStart"/>
-      <w:r>
-        <w:rPr>
-          <w:bCs/>
-          <w:color w:val="000000" w:themeColor="text1"/>
-        </w:rPr>
-        <w:t>Gumana</w:t>
-      </w:r>
-      <w:proofErr w:type="spellEnd"/>
-      <w:r>
-        <w:rPr>
-          <w:bCs/>
-          <w:color w:val="000000" w:themeColor="text1"/>
-        </w:rPr>
-        <w:t xml:space="preserve"> </w:t>
-      </w:r>
-      <w:proofErr w:type="spellStart"/>
-      <w:r>
-        <w:rPr>
-          <w:bCs/>
-          <w:color w:val="000000" w:themeColor="text1"/>
-        </w:rPr>
-        <w:t>yung</w:t>
-      </w:r>
-      <w:proofErr w:type="spellEnd"/>
-      <w:r>
-        <w:rPr>
-          <w:bCs/>
-          <w:color w:val="000000" w:themeColor="text1"/>
-        </w:rPr>
-        <w:t xml:space="preserve"> slicers</w:t>
-      </w:r>
-      <w:r>
-        <w:rPr>
-          <w:bCs/>
-          <w:color w:val="000000" w:themeColor="text1"/>
-        </w:rPr>
-        <w:br/>
-      </w:r>
-    </w:p>
-    <w:p>
-      <w:pPr>
-        <w:pStyle w:val="ListParagraph"/>
-        <w:numPr>
-          <w:ilvl w:val="0"/>
-          <w:numId w:val="9"/>
-        </w:numPr>
-      </w:pPr>
-      <w:r>
-        <w:rPr>
-          <w:sz w:val="32"/>
-          <w:szCs w:val="32"/>
-        </w:rPr>
-        <w:t>RLS</w:t>
-      </w:r>
-    </w:p>
-    <w:p>
-      <w:pPr>
-        <w:pStyle w:val="ListParagraph"/>
-        <w:numPr>
-          <w:ilvl w:val="1"/>
-          <w:numId w:val="9"/>
-        </w:numPr>
-        <w:rPr>
-          <w:b/>
-          <w:bCs/>
-        </w:rPr>
-      </w:pPr>
-      <w:r>
-        <w:rPr>
-          <w:b/>
-          <w:bCs/>
+      </w:pPr>
+      <w:r>
+        <w:rPr>
           <w:sz w:val="18"/>
           <w:szCs w:val="18"/>
         </w:rPr>
-        <w:t>Python</w:t>
-      </w:r>
-    </w:p>
-    <w:p>
-      <w:pPr>
-        <w:pStyle w:val="ListParagraph"/>
-        <w:numPr>
-          <w:ilvl w:val="2"/>
-          <w:numId w:val="9"/>
-        </w:numPr>
-      </w:pPr>
-      <w:r>
-        <w:rPr>
-          <w:sz w:val="16"/>
-          <w:szCs w:val="16"/>
-        </w:rPr>
-        <w:t>Harvest from Email (Outlook)</w:t>
-      </w:r>
-    </w:p>
-    <w:p>
-      <w:pPr>
-        <w:pStyle w:val="ListParagraph"/>
-        <w:numPr>
-          <w:ilvl w:val="2"/>
-          <w:numId w:val="9"/>
-        </w:numPr>
-      </w:pPr>
-      <w:r>
-        <w:rPr>
-          <w:sz w:val="18"/>
-          <w:szCs w:val="18"/>
-        </w:rPr>
-        <w:t xml:space="preserve">Use python to create a </w:t>
+        <w:t xml:space="preserve">create a </w:t>
       </w:r>
       <w:r>
         <w:rPr>
@@ -3395,33 +3289,13 @@
         </w:rPr>
         <w:t>Spreadsheet</w:t>
       </w:r>
-    </w:p>
-    <w:p>
-      <w:pPr>
-        <w:pStyle w:val="ListParagraph"/>
-        <w:numPr>
-          <w:ilvl w:val="2"/>
-          <w:numId w:val="9"/>
-        </w:numPr>
-        <w:rPr>
-          <w:lang w:val="pt-BR"/>
-        </w:rPr>
-      </w:pPr>
-      <w:r>
-        <w:rPr>
-          <w:i/>
-          <w:iCs/>
-          <w:lang w:val="pt-BR"/>
-        </w:rPr>
-        <w:t>isip ng logic pano au-a</w:t>
-      </w:r>
-      <w:r>
-        <w:rPr>
-          <w:i/>
-          <w:iCs/>
-          <w:lang w:val="pt-BR"/>
-        </w:rPr>
-        <w:t>utomate</w:t>
+      <w:r>
+        <w:rPr>
+          <w:color w:val="FF0000"/>
+          <w:sz w:val="18"/>
+          <w:szCs w:val="18"/>
+        </w:rPr>
+        <w:br/>
       </w:r>
     </w:p>
     <w:p>
@@ -3485,8 +3359,6 @@
           <w:numId w:val="9"/>
         </w:numPr>
       </w:pPr>
-      <w:bookmarkStart w:id="2" w:name="_GoBack"/>
-      <w:bookmarkEnd w:id="2"/>
       <w:r>
         <w:rPr>
           <w:noProof/>
@@ -3633,6 +3505,7 @@
         </w:numPr>
       </w:pPr>
       <w:r>
+        <w:lastRenderedPageBreak/>
         <w:t xml:space="preserve">Optimize Performance – instead of using </w:t>
       </w:r>
       <w:r>
@@ -3649,7 +3522,23 @@
       </w:r>
       <w:r>
         <w:br/>
-        <w:t>----- material design -----</w:t>
+        <w:t xml:space="preserve">----- </w:t>
+      </w:r>
+      <w:r>
+        <w:rPr>
+          <w:color w:val="F2F2F2" w:themeColor="background1" w:themeShade="F2"/>
+          <w:highlight w:val="darkYellow"/>
+        </w:rPr>
+        <w:t>RE-DESIGN</w:t>
+      </w:r>
+      <w:r>
+        <w:rPr>
+          <w:color w:val="F2F2F2" w:themeColor="background1" w:themeShade="F2"/>
+        </w:rPr>
+        <w:t xml:space="preserve"> </w:t>
+      </w:r>
+      <w:r>
+        <w:t>-----</w:t>
       </w:r>
     </w:p>
     <w:p>
@@ -5451,7 +5340,7 @@
 </file>
 
 <file path=customXml/itemProps1.xml><?xml version="1.0" encoding="utf-8"?>
-<ds:datastoreItem xmlns:ds="http://schemas.openxmlformats.org/officeDocument/2006/customXml" ds:itemID="{C1C80A3A-E5A7-4677-BD10-B05EF817F43C}">
+<ds:datastoreItem xmlns:ds="http://schemas.openxmlformats.org/officeDocument/2006/customXml" ds:itemID="{3BFE011C-5117-4508-9C1A-26CDA5F5067C}">
   <ds:schemaRefs>
     <ds:schemaRef ds:uri="http://schemas.openxmlformats.org/officeDocument/2006/bibliography"/>
   </ds:schemaRefs>

</xml_diff>

<commit_message>
just need to resize image and then were good
</commit_message>
<xml_diff>
--- a/PMO Project Notes.docx
+++ b/PMO Project Notes.docx
@@ -1,6 +1,6 @@
 
 <file path=word/document.xml><?xml version="1.0" encoding="utf-8"?>
-<w:document xmlns:wpc="http://schemas.microsoft.com/office/word/2010/wordprocessingCanvas" xmlns:cx="http://schemas.microsoft.com/office/drawing/2014/chartex" xmlns:mc="http://schemas.openxmlformats.org/markup-compatibility/2006" xmlns:o="urn:schemas-microsoft-com:office:office" xmlns:r="http://schemas.openxmlformats.org/officeDocument/2006/relationships" xmlns:m="http://schemas.openxmlformats.org/officeDocument/2006/math" xmlns:v="urn:schemas-microsoft-com:vml" xmlns:wp14="http://schemas.microsoft.com/office/word/2010/wordprocessingDrawing" xmlns:wp="http://schemas.openxmlformats.org/drawingml/2006/wordprocessingDrawing" xmlns:w10="urn:schemas-microsoft-com:office:word" xmlns:w="http://schemas.openxmlformats.org/wordprocessingml/2006/main" xmlns:w14="http://schemas.microsoft.com/office/word/2010/wordml" xmlns:w15="http://schemas.microsoft.com/office/word/2012/wordml" xmlns:w16se="http://schemas.microsoft.com/office/word/2015/wordml/symex" xmlns:wpg="http://schemas.microsoft.com/office/word/2010/wordprocessingGroup" xmlns:wpi="http://schemas.microsoft.com/office/word/2010/wordprocessingInk" xmlns:wne="http://schemas.microsoft.com/office/word/2006/wordml" xmlns:wps="http://schemas.microsoft.com/office/word/2010/wordprocessingShape" mc:Ignorable="w14 w15 w16se wp14">
+<w:document xmlns:wpc="http://schemas.microsoft.com/office/word/2010/wordprocessingCanvas" xmlns:cx="http://schemas.microsoft.com/office/drawing/2014/chartex" xmlns:cx1="http://schemas.microsoft.com/office/drawing/2015/9/8/chartex" xmlns:cx2="http://schemas.microsoft.com/office/drawing/2015/10/21/chartex" xmlns:cx3="http://schemas.microsoft.com/office/drawing/2016/5/9/chartex" xmlns:cx4="http://schemas.microsoft.com/office/drawing/2016/5/10/chartex" xmlns:cx5="http://schemas.microsoft.com/office/drawing/2016/5/11/chartex" xmlns:cx6="http://schemas.microsoft.com/office/drawing/2016/5/12/chartex" xmlns:cx7="http://schemas.microsoft.com/office/drawing/2016/5/13/chartex" xmlns:cx8="http://schemas.microsoft.com/office/drawing/2016/5/14/chartex" xmlns:mc="http://schemas.openxmlformats.org/markup-compatibility/2006" xmlns:aink="http://schemas.microsoft.com/office/drawing/2016/ink" xmlns:am3d="http://schemas.microsoft.com/office/drawing/2017/model3d" xmlns:o="urn:schemas-microsoft-com:office:office" xmlns:r="http://schemas.openxmlformats.org/officeDocument/2006/relationships" xmlns:m="http://schemas.openxmlformats.org/officeDocument/2006/math" xmlns:v="urn:schemas-microsoft-com:vml" xmlns:wp14="http://schemas.microsoft.com/office/word/2010/wordprocessingDrawing" xmlns:wp="http://schemas.openxmlformats.org/drawingml/2006/wordprocessingDrawing" xmlns:w10="urn:schemas-microsoft-com:office:word" xmlns:w="http://schemas.openxmlformats.org/wordprocessingml/2006/main" xmlns:w14="http://schemas.microsoft.com/office/word/2010/wordml" xmlns:w15="http://schemas.microsoft.com/office/word/2012/wordml" xmlns:w16cex="http://schemas.microsoft.com/office/word/2018/wordml/cex" xmlns:w16cid="http://schemas.microsoft.com/office/word/2016/wordml/cid" xmlns:w16="http://schemas.microsoft.com/office/word/2018/wordml" xmlns:w16se="http://schemas.microsoft.com/office/word/2015/wordml/symex" xmlns:wpg="http://schemas.microsoft.com/office/word/2010/wordprocessingGroup" xmlns:wpi="http://schemas.microsoft.com/office/word/2010/wordprocessingInk" xmlns:wne="http://schemas.microsoft.com/office/word/2006/wordml" xmlns:wps="http://schemas.microsoft.com/office/word/2010/wordprocessingShape" mc:Ignorable="w14 w15 w16se w16cid w16 w16cex wp14">
   <w:body>
     <w:p>
       <w:pPr>
@@ -3106,93 +3106,6 @@
       </w:r>
       <w:r>
         <w:rPr>
-          <w:color w:val="FF0000"/>
-        </w:rPr>
-        <w:br/>
-      </w:r>
-    </w:p>
-    <w:p>
-      <w:pPr>
-        <w:pStyle w:val="ListParagraph"/>
-        <w:numPr>
-          <w:ilvl w:val="0"/>
-          <w:numId w:val="9"/>
-        </w:numPr>
-        <w:rPr>
-          <w:color w:val="000000" w:themeColor="text1"/>
-        </w:rPr>
-      </w:pPr>
-      <w:r>
-        <w:rPr>
-          <w:color w:val="000000" w:themeColor="text1"/>
-        </w:rPr>
-        <w:t>Additional BU and Banners</w:t>
-      </w:r>
-      <w:r>
-        <w:rPr>
-          <w:color w:val="000000" w:themeColor="text1"/>
-        </w:rPr>
-        <w:t xml:space="preserve"> (</w:t>
-      </w:r>
-      <w:r>
-        <w:rPr>
-          <w:color w:val="FF0000"/>
-        </w:rPr>
-        <w:t>for Slicers</w:t>
-      </w:r>
-      <w:r>
-        <w:rPr>
-          <w:color w:val="000000" w:themeColor="text1"/>
-        </w:rPr>
-        <w:t>)</w:t>
-      </w:r>
-    </w:p>
-    <w:p>
-      <w:pPr>
-        <w:pStyle w:val="ListParagraph"/>
-        <w:numPr>
-          <w:ilvl w:val="1"/>
-          <w:numId w:val="9"/>
-        </w:numPr>
-        <w:rPr>
-          <w:color w:val="000000" w:themeColor="text1"/>
-        </w:rPr>
-      </w:pPr>
-      <w:r>
-        <w:rPr>
-          <w:bCs/>
-          <w:color w:val="000000" w:themeColor="text1"/>
-        </w:rPr>
-        <w:t>Make Relationship from images to BU and Banners &amp;&amp; Fact Table</w:t>
-      </w:r>
-    </w:p>
-    <w:p>
-      <w:pPr>
-        <w:pStyle w:val="ListParagraph"/>
-        <w:numPr>
-          <w:ilvl w:val="2"/>
-          <w:numId w:val="9"/>
-        </w:numPr>
-        <w:rPr>
-          <w:color w:val="000000" w:themeColor="text1"/>
-        </w:rPr>
-      </w:pPr>
-      <w:r>
-        <w:rPr>
-          <w:bCs/>
-          <w:color w:val="000000" w:themeColor="text1"/>
-        </w:rPr>
-        <w:t>Para g</w:t>
-      </w:r>
-      <w:r>
-        <w:rPr>
-          <w:bCs/>
-          <w:color w:val="000000" w:themeColor="text1"/>
-        </w:rPr>
-        <w:t>umana yung slicers</w:t>
-      </w:r>
-      <w:r>
-        <w:rPr>
           <w:bCs/>
           <w:color w:val="000000" w:themeColor="text1"/>
         </w:rPr>
@@ -3255,6 +3168,8 @@
         </w:rPr>
         <w:t>Harvest from Email (Outlook)</w:t>
       </w:r>
+      <w:bookmarkStart w:id="2" w:name="_GoBack"/>
+      <w:bookmarkEnd w:id="2"/>
     </w:p>
     <w:p>
       <w:pPr>
@@ -3398,19 +3313,7 @@
         </w:rPr>
         <w:t>last modified</w:t>
       </w:r>
-      <w:bookmarkStart w:id="2" w:name="_GoBack"/>
-      <w:bookmarkEnd w:id="2"/>
-      <w:r>
-        <w:br/>
-      </w:r>
-      <w:r>
-        <w:br/>
-      </w:r>
-      <w:r>
-        <w:br/>
-      </w:r>
-    </w:p>
-    <w:p/>
+    </w:p>
     <w:p>
       <w:pPr>
         <w:pStyle w:val="ListParagraph"/>
@@ -3420,6 +3323,67 @@
         </w:numPr>
       </w:pPr>
       <w:r>
+        <w:drawing>
+          <wp:inline distT="0" distB="0" distL="0" distR="0" wp14:anchorId="60B10DF2" wp14:editId="76A917F3">
+            <wp:extent cx="4007362" cy="2995246"/>
+            <wp:effectExtent l="0" t="0" r="0" b="0"/>
+            <wp:docPr id="16" name="Picture 16"/>
+            <wp:cNvGraphicFramePr>
+              <a:graphicFrameLocks xmlns:a="http://schemas.openxmlformats.org/drawingml/2006/main" noChangeAspect="1"/>
+            </wp:cNvGraphicFramePr>
+            <a:graphic xmlns:a="http://schemas.openxmlformats.org/drawingml/2006/main">
+              <a:graphicData uri="http://schemas.openxmlformats.org/drawingml/2006/picture">
+                <pic:pic xmlns:pic="http://schemas.openxmlformats.org/drawingml/2006/picture">
+                  <pic:nvPicPr>
+                    <pic:cNvPr id="1" name=""/>
+                    <pic:cNvPicPr/>
+                  </pic:nvPicPr>
+                  <pic:blipFill>
+                    <a:blip r:embed="rId23"/>
+                    <a:stretch>
+                      <a:fillRect/>
+                    </a:stretch>
+                  </pic:blipFill>
+                  <pic:spPr>
+                    <a:xfrm>
+                      <a:off x="0" y="0"/>
+                      <a:ext cx="4009973" cy="2997197"/>
+                    </a:xfrm>
+                    <a:prstGeom prst="rect">
+                      <a:avLst/>
+                    </a:prstGeom>
+                  </pic:spPr>
+                </pic:pic>
+              </a:graphicData>
+            </a:graphic>
+          </wp:inline>
+        </w:drawing>
+      </w:r>
+      <w:r>
+        <w:br/>
+        <w:t>adjust height of other elements</w:t>
+      </w:r>
+      <w:r>
+        <w:br/>
+      </w:r>
+      <w:r>
+        <w:br/>
+      </w:r>
+      <w:r>
+        <w:br/>
+      </w:r>
+    </w:p>
+    <w:p/>
+    <w:p>
+      <w:pPr>
+        <w:pStyle w:val="ListParagraph"/>
+        <w:numPr>
+          <w:ilvl w:val="0"/>
+          <w:numId w:val="9"/>
+        </w:numPr>
+      </w:pPr>
+      <w:r>
+        <w:lastRenderedPageBreak/>
         <w:t xml:space="preserve">Optimize Performance – instead of using </w:t>
       </w:r>
       <w:r>
@@ -3562,6 +3526,18 @@
       <w:proofErr w:type="spellEnd"/>
       <w:r>
         <w:t xml:space="preserve"> sa mentors how</w:t>
+      </w:r>
+    </w:p>
+    <w:p>
+      <w:pPr>
+        <w:pStyle w:val="ListParagraph"/>
+        <w:numPr>
+          <w:ilvl w:val="1"/>
+          <w:numId w:val="9"/>
+        </w:numPr>
+      </w:pPr>
+      <w:r>
+        <w:t>Specify the need to have “access” to assets folder</w:t>
       </w:r>
       <w:r>
         <w:br/>
@@ -3593,7 +3569,7 @@
 </file>
 
 <file path=word/numbering.xml><?xml version="1.0" encoding="utf-8"?>
-<w:numbering xmlns:wpc="http://schemas.microsoft.com/office/word/2010/wordprocessingCanvas" xmlns:cx="http://schemas.microsoft.com/office/drawing/2014/chartex" xmlns:mc="http://schemas.openxmlformats.org/markup-compatibility/2006" xmlns:o="urn:schemas-microsoft-com:office:office" xmlns:r="http://schemas.openxmlformats.org/officeDocument/2006/relationships" xmlns:m="http://schemas.openxmlformats.org/officeDocument/2006/math" xmlns:v="urn:schemas-microsoft-com:vml" xmlns:wp14="http://schemas.microsoft.com/office/word/2010/wordprocessingDrawing" xmlns:wp="http://schemas.openxmlformats.org/drawingml/2006/wordprocessingDrawing" xmlns:w10="urn:schemas-microsoft-com:office:word" xmlns:w="http://schemas.openxmlformats.org/wordprocessingml/2006/main" xmlns:w14="http://schemas.microsoft.com/office/word/2010/wordml" xmlns:w15="http://schemas.microsoft.com/office/word/2012/wordml" xmlns:w16se="http://schemas.microsoft.com/office/word/2015/wordml/symex" xmlns:wpg="http://schemas.microsoft.com/office/word/2010/wordprocessingGroup" xmlns:wpi="http://schemas.microsoft.com/office/word/2010/wordprocessingInk" xmlns:wne="http://schemas.microsoft.com/office/word/2006/wordml" xmlns:wps="http://schemas.microsoft.com/office/word/2010/wordprocessingShape" mc:Ignorable="w14 w15 w16se wp14">
+<w:numbering xmlns:wpc="http://schemas.microsoft.com/office/word/2010/wordprocessingCanvas" xmlns:cx="http://schemas.microsoft.com/office/drawing/2014/chartex" xmlns:cx1="http://schemas.microsoft.com/office/drawing/2015/9/8/chartex" xmlns:cx2="http://schemas.microsoft.com/office/drawing/2015/10/21/chartex" xmlns:cx3="http://schemas.microsoft.com/office/drawing/2016/5/9/chartex" xmlns:cx4="http://schemas.microsoft.com/office/drawing/2016/5/10/chartex" xmlns:cx5="http://schemas.microsoft.com/office/drawing/2016/5/11/chartex" xmlns:cx6="http://schemas.microsoft.com/office/drawing/2016/5/12/chartex" xmlns:cx7="http://schemas.microsoft.com/office/drawing/2016/5/13/chartex" xmlns:cx8="http://schemas.microsoft.com/office/drawing/2016/5/14/chartex" xmlns:mc="http://schemas.openxmlformats.org/markup-compatibility/2006" xmlns:aink="http://schemas.microsoft.com/office/drawing/2016/ink" xmlns:am3d="http://schemas.microsoft.com/office/drawing/2017/model3d" xmlns:o="urn:schemas-microsoft-com:office:office" xmlns:r="http://schemas.openxmlformats.org/officeDocument/2006/relationships" xmlns:m="http://schemas.openxmlformats.org/officeDocument/2006/math" xmlns:v="urn:schemas-microsoft-com:vml" xmlns:wp14="http://schemas.microsoft.com/office/word/2010/wordprocessingDrawing" xmlns:wp="http://schemas.openxmlformats.org/drawingml/2006/wordprocessingDrawing" xmlns:w10="urn:schemas-microsoft-com:office:word" xmlns:w="http://schemas.openxmlformats.org/wordprocessingml/2006/main" xmlns:w14="http://schemas.microsoft.com/office/word/2010/wordml" xmlns:w15="http://schemas.microsoft.com/office/word/2012/wordml" xmlns:w16cex="http://schemas.microsoft.com/office/word/2018/wordml/cex" xmlns:w16cid="http://schemas.microsoft.com/office/word/2016/wordml/cid" xmlns:w16="http://schemas.microsoft.com/office/word/2018/wordml" xmlns:w16se="http://schemas.microsoft.com/office/word/2015/wordml/symex" xmlns:wpg="http://schemas.microsoft.com/office/word/2010/wordprocessingGroup" xmlns:wpi="http://schemas.microsoft.com/office/word/2010/wordprocessingInk" xmlns:wne="http://schemas.microsoft.com/office/word/2006/wordml" xmlns:wps="http://schemas.microsoft.com/office/word/2010/wordprocessingShape" mc:Ignorable="w14 w15 w16se w16cid w16 w16cex wp14">
   <w:abstractNum w:abstractNumId="0" w15:restartNumberingAfterBreak="0">
     <w:nsid w:val="09EC4C01"/>
     <w:multiLevelType w:val="hybridMultilevel"/>
@@ -4458,7 +4434,7 @@
 </file>
 
 <file path=word/people.xml><?xml version="1.0" encoding="utf-8"?>
-<w15:people xmlns:wpc="http://schemas.microsoft.com/office/word/2010/wordprocessingCanvas" xmlns:cx="http://schemas.microsoft.com/office/drawing/2014/chartex" xmlns:mc="http://schemas.openxmlformats.org/markup-compatibility/2006" xmlns:o="urn:schemas-microsoft-com:office:office" xmlns:r="http://schemas.openxmlformats.org/officeDocument/2006/relationships" xmlns:m="http://schemas.openxmlformats.org/officeDocument/2006/math" xmlns:v="urn:schemas-microsoft-com:vml" xmlns:wp14="http://schemas.microsoft.com/office/word/2010/wordprocessingDrawing" xmlns:wp="http://schemas.openxmlformats.org/drawingml/2006/wordprocessingDrawing" xmlns:w10="urn:schemas-microsoft-com:office:word" xmlns:w="http://schemas.openxmlformats.org/wordprocessingml/2006/main" xmlns:w14="http://schemas.microsoft.com/office/word/2010/wordml" xmlns:w15="http://schemas.microsoft.com/office/word/2012/wordml" xmlns:w16se="http://schemas.microsoft.com/office/word/2015/wordml/symex" xmlns:wpg="http://schemas.microsoft.com/office/word/2010/wordprocessingGroup" xmlns:wpi="http://schemas.microsoft.com/office/word/2010/wordprocessingInk" xmlns:wne="http://schemas.microsoft.com/office/word/2006/wordml" xmlns:wps="http://schemas.microsoft.com/office/word/2010/wordprocessingShape" mc:Ignorable="w14 w15 w16se wp14">
+<w15:people xmlns:wpc="http://schemas.microsoft.com/office/word/2010/wordprocessingCanvas" xmlns:cx="http://schemas.microsoft.com/office/drawing/2014/chartex" xmlns:cx1="http://schemas.microsoft.com/office/drawing/2015/9/8/chartex" xmlns:cx2="http://schemas.microsoft.com/office/drawing/2015/10/21/chartex" xmlns:cx3="http://schemas.microsoft.com/office/drawing/2016/5/9/chartex" xmlns:cx4="http://schemas.microsoft.com/office/drawing/2016/5/10/chartex" xmlns:cx5="http://schemas.microsoft.com/office/drawing/2016/5/11/chartex" xmlns:cx6="http://schemas.microsoft.com/office/drawing/2016/5/12/chartex" xmlns:cx7="http://schemas.microsoft.com/office/drawing/2016/5/13/chartex" xmlns:cx8="http://schemas.microsoft.com/office/drawing/2016/5/14/chartex" xmlns:mc="http://schemas.openxmlformats.org/markup-compatibility/2006" xmlns:aink="http://schemas.microsoft.com/office/drawing/2016/ink" xmlns:am3d="http://schemas.microsoft.com/office/drawing/2017/model3d" xmlns:o="urn:schemas-microsoft-com:office:office" xmlns:r="http://schemas.openxmlformats.org/officeDocument/2006/relationships" xmlns:m="http://schemas.openxmlformats.org/officeDocument/2006/math" xmlns:v="urn:schemas-microsoft-com:vml" xmlns:wp14="http://schemas.microsoft.com/office/word/2010/wordprocessingDrawing" xmlns:wp="http://schemas.openxmlformats.org/drawingml/2006/wordprocessingDrawing" xmlns:w10="urn:schemas-microsoft-com:office:word" xmlns:w="http://schemas.openxmlformats.org/wordprocessingml/2006/main" xmlns:w14="http://schemas.microsoft.com/office/word/2010/wordml" xmlns:w15="http://schemas.microsoft.com/office/word/2012/wordml" xmlns:w16cex="http://schemas.microsoft.com/office/word/2018/wordml/cex" xmlns:w16cid="http://schemas.microsoft.com/office/word/2016/wordml/cid" xmlns:w16="http://schemas.microsoft.com/office/word/2018/wordml" xmlns:w16se="http://schemas.microsoft.com/office/word/2015/wordml/symex" xmlns:wpg="http://schemas.microsoft.com/office/word/2010/wordprocessingGroup" xmlns:wpi="http://schemas.microsoft.com/office/word/2010/wordprocessingInk" xmlns:wne="http://schemas.microsoft.com/office/word/2006/wordml" xmlns:wps="http://schemas.microsoft.com/office/word/2010/wordprocessingShape" mc:Ignorable="w14 w15 w16se w16cid w16 w16cex wp14">
   <w15:person w15:author="Central Analytics Intern">
     <w15:presenceInfo w15:providerId="None" w15:userId="Central Analytics Intern"/>
   </w15:person>
@@ -4466,7 +4442,7 @@
 </file>
 
 <file path=word/styles.xml><?xml version="1.0" encoding="utf-8"?>
-<w:styles xmlns:mc="http://schemas.openxmlformats.org/markup-compatibility/2006" xmlns:r="http://schemas.openxmlformats.org/officeDocument/2006/relationships" xmlns:w="http://schemas.openxmlformats.org/wordprocessingml/2006/main" xmlns:w14="http://schemas.microsoft.com/office/word/2010/wordml" xmlns:w15="http://schemas.microsoft.com/office/word/2012/wordml" xmlns:w16se="http://schemas.microsoft.com/office/word/2015/wordml/symex" mc:Ignorable="w14 w15 w16se">
+<w:styles xmlns:mc="http://schemas.openxmlformats.org/markup-compatibility/2006" xmlns:r="http://schemas.openxmlformats.org/officeDocument/2006/relationships" xmlns:w="http://schemas.openxmlformats.org/wordprocessingml/2006/main" xmlns:w14="http://schemas.microsoft.com/office/word/2010/wordml" xmlns:w15="http://schemas.microsoft.com/office/word/2012/wordml" xmlns:w16cex="http://schemas.microsoft.com/office/word/2018/wordml/cex" xmlns:w16cid="http://schemas.microsoft.com/office/word/2016/wordml/cid" xmlns:w16="http://schemas.microsoft.com/office/word/2018/wordml" xmlns:w16se="http://schemas.microsoft.com/office/word/2015/wordml/symex" mc:Ignorable="w14 w15 w16se w16cid w16 w16cex">
   <w:docDefaults>
     <w:rPrDefault>
       <w:rPr>
@@ -4482,7 +4458,7 @@
       </w:pPr>
     </w:pPrDefault>
   </w:docDefaults>
-  <w:latentStyles w:defLockedState="0" w:defUIPriority="99" w:defSemiHidden="0" w:defUnhideWhenUsed="0" w:defQFormat="0" w:count="371">
+  <w:latentStyles w:defLockedState="0" w:defUIPriority="99" w:defSemiHidden="0" w:defUnhideWhenUsed="0" w:defQFormat="0" w:count="376">
     <w:lsdException w:name="Normal" w:uiPriority="0" w:qFormat="1"/>
     <w:lsdException w:name="heading 1" w:uiPriority="9" w:qFormat="1"/>
     <w:lsdException w:name="heading 2" w:semiHidden="1" w:uiPriority="9" w:unhideWhenUsed="1" w:qFormat="1"/>
@@ -4854,6 +4830,11 @@
     <w:lsdException w:name="List Table 5 Dark Accent 6" w:uiPriority="50"/>
     <w:lsdException w:name="List Table 6 Colorful Accent 6" w:uiPriority="51"/>
     <w:lsdException w:name="List Table 7 Colorful Accent 6" w:uiPriority="52"/>
+    <w:lsdException w:name="Mention" w:semiHidden="1" w:unhideWhenUsed="1"/>
+    <w:lsdException w:name="Smart Hyperlink" w:semiHidden="1" w:unhideWhenUsed="1"/>
+    <w:lsdException w:name="Hashtag" w:semiHidden="1" w:unhideWhenUsed="1"/>
+    <w:lsdException w:name="Unresolved Mention" w:semiHidden="1" w:unhideWhenUsed="1"/>
+    <w:lsdException w:name="Smart Link" w:semiHidden="1" w:unhideWhenUsed="1"/>
   </w:latentStyles>
   <w:style w:type="paragraph" w:default="1" w:styleId="Normal">
     <w:name w:val="Normal"/>
@@ -4973,8 +4954,8 @@
       <w:szCs w:val="18"/>
     </w:rPr>
   </w:style>
-  <w:style w:type="character" w:customStyle="1" w:styleId="UnresolvedMention">
-    <w:name w:val="Unresolved Mention"/>
+  <w:style w:type="character" w:customStyle="1" w:styleId="UnresolvedMention1">
+    <w:name w:val="Unresolved Mention1"/>
     <w:basedOn w:val="DefaultParagraphFont"/>
     <w:uiPriority w:val="99"/>
     <w:semiHidden/>
@@ -5254,7 +5235,7 @@
 </file>
 
 <file path=customXml/itemProps1.xml><?xml version="1.0" encoding="utf-8"?>
-<ds:datastoreItem xmlns:ds="http://schemas.openxmlformats.org/officeDocument/2006/customXml" ds:itemID="{0582B38B-DBBB-47C3-82E5-A78A3448CBF5}">
+<ds:datastoreItem xmlns:ds="http://schemas.openxmlformats.org/officeDocument/2006/customXml" ds:itemID="{D524C7CA-B8FB-4DD8-9635-1C24D13AD0BD}">
   <ds:schemaRefs>
     <ds:schemaRef ds:uri="http://schemas.openxmlformats.org/officeDocument/2006/bibliography"/>
   </ds:schemaRefs>

</xml_diff>

<commit_message>
added Sir Jom PBI | and is now the master file
</commit_message>
<xml_diff>
--- a/PMO Project Notes.docx
+++ b/PMO Project Notes.docx
@@ -1,6 +1,6 @@
 
 <file path=word/document.xml><?xml version="1.0" encoding="utf-8"?>
-<w:document xmlns:wpc="http://schemas.microsoft.com/office/word/2010/wordprocessingCanvas" xmlns:cx="http://schemas.microsoft.com/office/drawing/2014/chartex" xmlns:cx1="http://schemas.microsoft.com/office/drawing/2015/9/8/chartex" xmlns:cx2="http://schemas.microsoft.com/office/drawing/2015/10/21/chartex" xmlns:cx3="http://schemas.microsoft.com/office/drawing/2016/5/9/chartex" xmlns:cx4="http://schemas.microsoft.com/office/drawing/2016/5/10/chartex" xmlns:cx5="http://schemas.microsoft.com/office/drawing/2016/5/11/chartex" xmlns:cx6="http://schemas.microsoft.com/office/drawing/2016/5/12/chartex" xmlns:cx7="http://schemas.microsoft.com/office/drawing/2016/5/13/chartex" xmlns:cx8="http://schemas.microsoft.com/office/drawing/2016/5/14/chartex" xmlns:mc="http://schemas.openxmlformats.org/markup-compatibility/2006" xmlns:aink="http://schemas.microsoft.com/office/drawing/2016/ink" xmlns:am3d="http://schemas.microsoft.com/office/drawing/2017/model3d" xmlns:o="urn:schemas-microsoft-com:office:office" xmlns:r="http://schemas.openxmlformats.org/officeDocument/2006/relationships" xmlns:m="http://schemas.openxmlformats.org/officeDocument/2006/math" xmlns:v="urn:schemas-microsoft-com:vml" xmlns:wp14="http://schemas.microsoft.com/office/word/2010/wordprocessingDrawing" xmlns:wp="http://schemas.openxmlformats.org/drawingml/2006/wordprocessingDrawing" xmlns:w10="urn:schemas-microsoft-com:office:word" xmlns:w="http://schemas.openxmlformats.org/wordprocessingml/2006/main" xmlns:w14="http://schemas.microsoft.com/office/word/2010/wordml" xmlns:w15="http://schemas.microsoft.com/office/word/2012/wordml" xmlns:w16cex="http://schemas.microsoft.com/office/word/2018/wordml/cex" xmlns:w16cid="http://schemas.microsoft.com/office/word/2016/wordml/cid" xmlns:w16="http://schemas.microsoft.com/office/word/2018/wordml" xmlns:w16se="http://schemas.microsoft.com/office/word/2015/wordml/symex" xmlns:wpg="http://schemas.microsoft.com/office/word/2010/wordprocessingGroup" xmlns:wpi="http://schemas.microsoft.com/office/word/2010/wordprocessingInk" xmlns:wne="http://schemas.microsoft.com/office/word/2006/wordml" xmlns:wps="http://schemas.microsoft.com/office/word/2010/wordprocessingShape" mc:Ignorable="w14 w15 w16se w16cid w16 w16cex wp14">
+<w:document xmlns:wpc="http://schemas.microsoft.com/office/word/2010/wordprocessingCanvas" xmlns:cx="http://schemas.microsoft.com/office/drawing/2014/chartex" xmlns:cx1="http://schemas.microsoft.com/office/drawing/2015/9/8/chartex" xmlns:cx2="http://schemas.microsoft.com/office/drawing/2015/10/21/chartex" xmlns:cx3="http://schemas.microsoft.com/office/drawing/2016/5/9/chartex" xmlns:cx4="http://schemas.microsoft.com/office/drawing/2016/5/10/chartex" xmlns:cx5="http://schemas.microsoft.com/office/drawing/2016/5/11/chartex" xmlns:cx6="http://schemas.microsoft.com/office/drawing/2016/5/12/chartex" xmlns:cx7="http://schemas.microsoft.com/office/drawing/2016/5/13/chartex" xmlns:cx8="http://schemas.microsoft.com/office/drawing/2016/5/14/chartex" xmlns:mc="http://schemas.openxmlformats.org/markup-compatibility/2006" xmlns:aink="http://schemas.microsoft.com/office/drawing/2016/ink" xmlns:am3d="http://schemas.microsoft.com/office/drawing/2017/model3d" xmlns:o="urn:schemas-microsoft-com:office:office" xmlns:oel="http://schemas.microsoft.com/office/2019/extlst" xmlns:r="http://schemas.openxmlformats.org/officeDocument/2006/relationships" xmlns:m="http://schemas.openxmlformats.org/officeDocument/2006/math" xmlns:v="urn:schemas-microsoft-com:vml" xmlns:wp14="http://schemas.microsoft.com/office/word/2010/wordprocessingDrawing" xmlns:wp="http://schemas.openxmlformats.org/drawingml/2006/wordprocessingDrawing" xmlns:w10="urn:schemas-microsoft-com:office:word" xmlns:w="http://schemas.openxmlformats.org/wordprocessingml/2006/main" xmlns:w14="http://schemas.microsoft.com/office/word/2010/wordml" xmlns:w15="http://schemas.microsoft.com/office/word/2012/wordml" xmlns:w16cex="http://schemas.microsoft.com/office/word/2018/wordml/cex" xmlns:w16cid="http://schemas.microsoft.com/office/word/2016/wordml/cid" xmlns:w16="http://schemas.microsoft.com/office/word/2018/wordml" xmlns:w16du="http://schemas.microsoft.com/office/word/2023/wordml/word16du" xmlns:w16sdtdh="http://schemas.microsoft.com/office/word/2020/wordml/sdtdatahash" xmlns:w16se="http://schemas.microsoft.com/office/word/2015/wordml/symex" xmlns:wpg="http://schemas.microsoft.com/office/word/2010/wordprocessingGroup" xmlns:wpi="http://schemas.microsoft.com/office/word/2010/wordprocessingInk" xmlns:wne="http://schemas.microsoft.com/office/word/2006/wordml" xmlns:wps="http://schemas.microsoft.com/office/word/2010/wordprocessingShape" mc:Ignorable="w14 w15 w16se w16cid w16 w16cex w16sdtdh wp14">
   <w:body>
     <w:p>
       <w:pPr>
@@ -576,18 +576,8 @@
           <w:bCs/>
           <w:highlight w:val="yellow"/>
         </w:rPr>
-        <w:t xml:space="preserve"> </w:t>
-      </w:r>
-      <w:proofErr w:type="spellStart"/>
-      <w:r>
-        <w:rPr>
-          <w:b/>
-          <w:bCs/>
-          <w:highlight w:val="yellow"/>
-        </w:rPr>
-        <w:t>lang</w:t>
-      </w:r>
-      <w:proofErr w:type="spellEnd"/>
+        <w:t xml:space="preserve"> lang</w:t>
+      </w:r>
     </w:p>
     <w:p>
       <w:pPr>
@@ -2454,15 +2444,7 @@
     <w:p/>
     <w:p>
       <w:r>
-        <w:t xml:space="preserve">Yung right-most ay sa BU </w:t>
-      </w:r>
-      <w:proofErr w:type="spellStart"/>
-      <w:r>
-        <w:t>lang</w:t>
-      </w:r>
-      <w:proofErr w:type="spellEnd"/>
-      <w:r>
-        <w:t xml:space="preserve"> </w:t>
+        <w:t xml:space="preserve">Yung right-most ay sa BU lang </w:t>
       </w:r>
       <w:proofErr w:type="spellStart"/>
       <w:r>
@@ -2568,23 +2550,7 @@
           <w:b/>
           <w:bCs/>
         </w:rPr>
-        <w:t xml:space="preserve"> BU, ex. RSC </w:t>
-      </w:r>
-      <w:proofErr w:type="spellStart"/>
-      <w:r>
-        <w:rPr>
-          <w:b/>
-          <w:bCs/>
-        </w:rPr>
-        <w:t>lang</w:t>
-      </w:r>
-      <w:proofErr w:type="spellEnd"/>
-      <w:r>
-        <w:rPr>
-          <w:b/>
-          <w:bCs/>
-        </w:rPr>
-        <w:t xml:space="preserve"> kay Paul </w:t>
+        <w:t xml:space="preserve"> BU, ex. RSC lang kay Paul </w:t>
       </w:r>
       <w:proofErr w:type="spellStart"/>
       <w:r>
@@ -2723,15 +2689,7 @@
       </w:r>
       <w:proofErr w:type="spellEnd"/>
       <w:r>
-        <w:t xml:space="preserve"> ay sa BU </w:t>
-      </w:r>
-      <w:proofErr w:type="spellStart"/>
-      <w:r>
-        <w:t>lang</w:t>
-      </w:r>
-      <w:proofErr w:type="spellEnd"/>
-      <w:r>
-        <w:t xml:space="preserve">, </w:t>
+        <w:t xml:space="preserve"> ay sa BU lang, </w:t>
       </w:r>
       <w:proofErr w:type="spellStart"/>
       <w:r>
@@ -3106,154 +3064,10 @@
       </w:r>
       <w:r>
         <w:rPr>
-          <w:bCs/>
-          <w:color w:val="000000" w:themeColor="text1"/>
-        </w:rPr>
-        <w:br/>
-      </w:r>
-    </w:p>
-    <w:p>
-      <w:pPr>
-        <w:pStyle w:val="ListParagraph"/>
-        <w:numPr>
-          <w:ilvl w:val="0"/>
-          <w:numId w:val="9"/>
-        </w:numPr>
-        <w:rPr>
-          <w:sz w:val="18"/>
-        </w:rPr>
-      </w:pPr>
-      <w:r>
-        <w:rPr>
-          <w:sz w:val="24"/>
-          <w:szCs w:val="32"/>
-        </w:rPr>
-        <w:t>RLS</w:t>
-      </w:r>
-      <w:r>
-        <w:rPr>
-          <w:sz w:val="24"/>
-          <w:szCs w:val="32"/>
-        </w:rPr>
-        <w:t xml:space="preserve"> (</w:t>
-      </w:r>
-      <w:r>
-        <w:rPr>
-          <w:i/>
-          <w:sz w:val="24"/>
-          <w:szCs w:val="32"/>
-        </w:rPr>
-        <w:t>Encoding</w:t>
-      </w:r>
-      <w:r>
-        <w:rPr>
-          <w:sz w:val="24"/>
-          <w:szCs w:val="32"/>
-        </w:rPr>
-        <w:t>)</w:t>
-      </w:r>
-    </w:p>
-    <w:p>
-      <w:pPr>
-        <w:pStyle w:val="ListParagraph"/>
-        <w:numPr>
-          <w:ilvl w:val="1"/>
-          <w:numId w:val="9"/>
-        </w:numPr>
-      </w:pPr>
-      <w:r>
-        <w:rPr>
-          <w:sz w:val="16"/>
-          <w:szCs w:val="16"/>
-        </w:rPr>
-        <w:t>Harvest from Email (Outlook)</w:t>
-      </w:r>
-      <w:bookmarkStart w:id="2" w:name="_GoBack"/>
-      <w:bookmarkEnd w:id="2"/>
-    </w:p>
-    <w:p>
-      <w:pPr>
-        <w:pStyle w:val="ListParagraph"/>
-        <w:numPr>
-          <w:ilvl w:val="2"/>
-          <w:numId w:val="9"/>
-        </w:numPr>
-      </w:pPr>
-      <w:r>
-        <w:rPr>
-          <w:sz w:val="18"/>
-          <w:szCs w:val="18"/>
-        </w:rPr>
-        <w:t xml:space="preserve">create a </w:t>
-      </w:r>
-      <w:r>
-        <w:rPr>
-          <w:color w:val="FF0000"/>
-          <w:sz w:val="18"/>
-          <w:szCs w:val="18"/>
-          <w:highlight w:val="yellow"/>
-        </w:rPr>
-        <w:t>Spreadsheet</w:t>
-      </w:r>
-      <w:r>
-        <w:rPr>
-          <w:color w:val="FF0000"/>
-          <w:sz w:val="18"/>
-          <w:szCs w:val="18"/>
-        </w:rPr>
-        <w:br/>
-      </w:r>
-    </w:p>
-    <w:p>
-      <w:pPr>
-        <w:pStyle w:val="ListParagraph"/>
-        <w:numPr>
-          <w:ilvl w:val="1"/>
-          <w:numId w:val="9"/>
-        </w:numPr>
-        <w:rPr>
-          <w:lang w:val="en-PH"/>
-        </w:rPr>
-      </w:pPr>
-      <w:r>
-        <w:rPr>
           <w:i/>
           <w:iCs/>
           <w:lang w:val="en-PH"/>
         </w:rPr>
-        <w:t xml:space="preserve">Add </w:t>
-      </w:r>
-      <w:r>
-        <w:rPr>
-          <w:i/>
-          <w:iCs/>
-          <w:highlight w:val="magenta"/>
-          <w:lang w:val="en-PH"/>
-        </w:rPr>
-        <w:t>TUP Email</w:t>
-      </w:r>
-      <w:r>
-        <w:rPr>
-          <w:i/>
-          <w:iCs/>
-          <w:lang w:val="en-PH"/>
-        </w:rPr>
-        <w:t xml:space="preserve"> to </w:t>
-      </w:r>
-      <w:r>
-        <w:rPr>
-          <w:i/>
-          <w:iCs/>
-          <w:lang w:val="en-PH"/>
-        </w:rPr>
-        <w:t>Demo</w:t>
-      </w:r>
-      <w:r>
-        <w:rPr>
-          <w:i/>
-          <w:iCs/>
-          <w:lang w:val="en-PH"/>
-        </w:rPr>
         <w:br/>
       </w:r>
     </w:p>
@@ -3266,52 +3080,7 @@
         </w:numPr>
       </w:pPr>
       <w:r>
-        <w:rPr>
-          <w:noProof/>
-          <w:lang w:val="en-PH" w:eastAsia="en-PH"/>
-        </w:rPr>
-        <w:drawing>
-          <wp:inline distT="0" distB="0" distL="0" distR="0" wp14:anchorId="40AA4FB4" wp14:editId="0F9E1AA9">
-            <wp:extent cx="1800950" cy="759673"/>
-            <wp:effectExtent l="0" t="0" r="8890" b="2540"/>
-            <wp:docPr id="7" name="Picture 7"/>
-            <wp:cNvGraphicFramePr>
-              <a:graphicFrameLocks xmlns:a="http://schemas.openxmlformats.org/drawingml/2006/main" noChangeAspect="1"/>
-            </wp:cNvGraphicFramePr>
-            <a:graphic xmlns:a="http://schemas.openxmlformats.org/drawingml/2006/main">
-              <a:graphicData uri="http://schemas.openxmlformats.org/drawingml/2006/picture">
-                <pic:pic xmlns:pic="http://schemas.openxmlformats.org/drawingml/2006/picture">
-                  <pic:nvPicPr>
-                    <pic:cNvPr id="1" name=""/>
-                    <pic:cNvPicPr/>
-                  </pic:nvPicPr>
-                  <pic:blipFill>
-                    <a:blip r:embed="rId12"/>
-                    <a:stretch>
-                      <a:fillRect/>
-                    </a:stretch>
-                  </pic:blipFill>
-                  <pic:spPr>
-                    <a:xfrm>
-                      <a:off x="0" y="0"/>
-                      <a:ext cx="1813397" cy="764923"/>
-                    </a:xfrm>
-                    <a:prstGeom prst="rect">
-                      <a:avLst/>
-                    </a:prstGeom>
-                  </pic:spPr>
-                </pic:pic>
-              </a:graphicData>
-            </a:graphic>
-          </wp:inline>
-        </w:drawing>
-      </w:r>
-      <w:r>
-        <w:rPr>
-          <w:b/>
-          <w:bCs/>
-        </w:rPr>
-        <w:t>last modified</w:t>
+        <w:t>Change source from Local to SharePoint</w:t>
       </w:r>
     </w:p>
     <w:p>
@@ -3323,57 +3092,15 @@
         </w:numPr>
       </w:pPr>
       <w:r>
-        <w:drawing>
-          <wp:inline distT="0" distB="0" distL="0" distR="0" wp14:anchorId="60B10DF2" wp14:editId="76A917F3">
-            <wp:extent cx="4007362" cy="2995246"/>
-            <wp:effectExtent l="0" t="0" r="0" b="0"/>
-            <wp:docPr id="16" name="Picture 16"/>
-            <wp:cNvGraphicFramePr>
-              <a:graphicFrameLocks xmlns:a="http://schemas.openxmlformats.org/drawingml/2006/main" noChangeAspect="1"/>
-            </wp:cNvGraphicFramePr>
-            <a:graphic xmlns:a="http://schemas.openxmlformats.org/drawingml/2006/main">
-              <a:graphicData uri="http://schemas.openxmlformats.org/drawingml/2006/picture">
-                <pic:pic xmlns:pic="http://schemas.openxmlformats.org/drawingml/2006/picture">
-                  <pic:nvPicPr>
-                    <pic:cNvPr id="1" name=""/>
-                    <pic:cNvPicPr/>
-                  </pic:nvPicPr>
-                  <pic:blipFill>
-                    <a:blip r:embed="rId23"/>
-                    <a:stretch>
-                      <a:fillRect/>
-                    </a:stretch>
-                  </pic:blipFill>
-                  <pic:spPr>
-                    <a:xfrm>
-                      <a:off x="0" y="0"/>
-                      <a:ext cx="4009973" cy="2997197"/>
-                    </a:xfrm>
-                    <a:prstGeom prst="rect">
-                      <a:avLst/>
-                    </a:prstGeom>
-                  </pic:spPr>
-                </pic:pic>
-              </a:graphicData>
-            </a:graphic>
-          </wp:inline>
-        </w:drawing>
+        <w:t>Modified date refresh</w:t>
       </w:r>
       <w:r>
         <w:br/>
-        <w:t>adjust height of other elements</w:t>
       </w:r>
       <w:r>
         <w:br/>
       </w:r>
-      <w:r>
-        <w:br/>
-      </w:r>
-      <w:r>
-        <w:br/>
-      </w:r>
-    </w:p>
-    <w:p/>
+    </w:p>
     <w:p>
       <w:pPr>
         <w:pStyle w:val="ListParagraph"/>
@@ -3383,7 +3110,6 @@
         </w:numPr>
       </w:pPr>
       <w:r>
-        <w:lastRenderedPageBreak/>
         <w:t xml:space="preserve">Optimize Performance – instead of using </w:t>
       </w:r>
       <w:r>
@@ -3404,6 +3130,8 @@
       </w:r>
       <w:r>
         <w:rPr>
+          <w:b/>
+          <w:bCs/>
           <w:color w:val="F2F2F2" w:themeColor="background1" w:themeShade="F2"/>
           <w:highlight w:val="darkYellow"/>
         </w:rPr>
@@ -3569,7 +3297,7 @@
 </file>
 
 <file path=word/numbering.xml><?xml version="1.0" encoding="utf-8"?>
-<w:numbering xmlns:wpc="http://schemas.microsoft.com/office/word/2010/wordprocessingCanvas" xmlns:cx="http://schemas.microsoft.com/office/drawing/2014/chartex" xmlns:cx1="http://schemas.microsoft.com/office/drawing/2015/9/8/chartex" xmlns:cx2="http://schemas.microsoft.com/office/drawing/2015/10/21/chartex" xmlns:cx3="http://schemas.microsoft.com/office/drawing/2016/5/9/chartex" xmlns:cx4="http://schemas.microsoft.com/office/drawing/2016/5/10/chartex" xmlns:cx5="http://schemas.microsoft.com/office/drawing/2016/5/11/chartex" xmlns:cx6="http://schemas.microsoft.com/office/drawing/2016/5/12/chartex" xmlns:cx7="http://schemas.microsoft.com/office/drawing/2016/5/13/chartex" xmlns:cx8="http://schemas.microsoft.com/office/drawing/2016/5/14/chartex" xmlns:mc="http://schemas.openxmlformats.org/markup-compatibility/2006" xmlns:aink="http://schemas.microsoft.com/office/drawing/2016/ink" xmlns:am3d="http://schemas.microsoft.com/office/drawing/2017/model3d" xmlns:o="urn:schemas-microsoft-com:office:office" xmlns:r="http://schemas.openxmlformats.org/officeDocument/2006/relationships" xmlns:m="http://schemas.openxmlformats.org/officeDocument/2006/math" xmlns:v="urn:schemas-microsoft-com:vml" xmlns:wp14="http://schemas.microsoft.com/office/word/2010/wordprocessingDrawing" xmlns:wp="http://schemas.openxmlformats.org/drawingml/2006/wordprocessingDrawing" xmlns:w10="urn:schemas-microsoft-com:office:word" xmlns:w="http://schemas.openxmlformats.org/wordprocessingml/2006/main" xmlns:w14="http://schemas.microsoft.com/office/word/2010/wordml" xmlns:w15="http://schemas.microsoft.com/office/word/2012/wordml" xmlns:w16cex="http://schemas.microsoft.com/office/word/2018/wordml/cex" xmlns:w16cid="http://schemas.microsoft.com/office/word/2016/wordml/cid" xmlns:w16="http://schemas.microsoft.com/office/word/2018/wordml" xmlns:w16se="http://schemas.microsoft.com/office/word/2015/wordml/symex" xmlns:wpg="http://schemas.microsoft.com/office/word/2010/wordprocessingGroup" xmlns:wpi="http://schemas.microsoft.com/office/word/2010/wordprocessingInk" xmlns:wne="http://schemas.microsoft.com/office/word/2006/wordml" xmlns:wps="http://schemas.microsoft.com/office/word/2010/wordprocessingShape" mc:Ignorable="w14 w15 w16se w16cid w16 w16cex wp14">
+<w:numbering xmlns:wpc="http://schemas.microsoft.com/office/word/2010/wordprocessingCanvas" xmlns:cx="http://schemas.microsoft.com/office/drawing/2014/chartex" xmlns:cx1="http://schemas.microsoft.com/office/drawing/2015/9/8/chartex" xmlns:cx2="http://schemas.microsoft.com/office/drawing/2015/10/21/chartex" xmlns:cx3="http://schemas.microsoft.com/office/drawing/2016/5/9/chartex" xmlns:cx4="http://schemas.microsoft.com/office/drawing/2016/5/10/chartex" xmlns:cx5="http://schemas.microsoft.com/office/drawing/2016/5/11/chartex" xmlns:cx6="http://schemas.microsoft.com/office/drawing/2016/5/12/chartex" xmlns:cx7="http://schemas.microsoft.com/office/drawing/2016/5/13/chartex" xmlns:cx8="http://schemas.microsoft.com/office/drawing/2016/5/14/chartex" xmlns:mc="http://schemas.openxmlformats.org/markup-compatibility/2006" xmlns:aink="http://schemas.microsoft.com/office/drawing/2016/ink" xmlns:am3d="http://schemas.microsoft.com/office/drawing/2017/model3d" xmlns:o="urn:schemas-microsoft-com:office:office" xmlns:oel="http://schemas.microsoft.com/office/2019/extlst" xmlns:r="http://schemas.openxmlformats.org/officeDocument/2006/relationships" xmlns:m="http://schemas.openxmlformats.org/officeDocument/2006/math" xmlns:v="urn:schemas-microsoft-com:vml" xmlns:wp14="http://schemas.microsoft.com/office/word/2010/wordprocessingDrawing" xmlns:wp="http://schemas.openxmlformats.org/drawingml/2006/wordprocessingDrawing" xmlns:w10="urn:schemas-microsoft-com:office:word" xmlns:w="http://schemas.openxmlformats.org/wordprocessingml/2006/main" xmlns:w14="http://schemas.microsoft.com/office/word/2010/wordml" xmlns:w15="http://schemas.microsoft.com/office/word/2012/wordml" xmlns:w16cex="http://schemas.microsoft.com/office/word/2018/wordml/cex" xmlns:w16cid="http://schemas.microsoft.com/office/word/2016/wordml/cid" xmlns:w16="http://schemas.microsoft.com/office/word/2018/wordml" xmlns:w16du="http://schemas.microsoft.com/office/word/2023/wordml/word16du" xmlns:w16sdtdh="http://schemas.microsoft.com/office/word/2020/wordml/sdtdatahash" xmlns:w16se="http://schemas.microsoft.com/office/word/2015/wordml/symex" xmlns:wpg="http://schemas.microsoft.com/office/word/2010/wordprocessingGroup" xmlns:wpi="http://schemas.microsoft.com/office/word/2010/wordprocessingInk" xmlns:wne="http://schemas.microsoft.com/office/word/2006/wordml" xmlns:wps="http://schemas.microsoft.com/office/word/2010/wordprocessingShape" mc:Ignorable="w14 w15 w16se w16cid w16 w16cex w16sdtdh wp14">
   <w:abstractNum w:abstractNumId="0" w15:restartNumberingAfterBreak="0">
     <w:nsid w:val="09EC4C01"/>
     <w:multiLevelType w:val="hybridMultilevel"/>
@@ -4403,38 +4131,38 @@
       </w:pPr>
     </w:lvl>
   </w:abstractNum>
-  <w:num w:numId="1">
+  <w:num w:numId="1" w16cid:durableId="1794246279">
     <w:abstractNumId w:val="8"/>
   </w:num>
-  <w:num w:numId="2">
+  <w:num w:numId="2" w16cid:durableId="1486045720">
     <w:abstractNumId w:val="0"/>
   </w:num>
-  <w:num w:numId="3">
+  <w:num w:numId="3" w16cid:durableId="993799556">
     <w:abstractNumId w:val="2"/>
   </w:num>
-  <w:num w:numId="4">
+  <w:num w:numId="4" w16cid:durableId="550844812">
     <w:abstractNumId w:val="5"/>
   </w:num>
-  <w:num w:numId="5">
+  <w:num w:numId="5" w16cid:durableId="720834398">
     <w:abstractNumId w:val="1"/>
   </w:num>
-  <w:num w:numId="6">
+  <w:num w:numId="6" w16cid:durableId="2049795428">
     <w:abstractNumId w:val="7"/>
   </w:num>
-  <w:num w:numId="7">
+  <w:num w:numId="7" w16cid:durableId="1338312332">
     <w:abstractNumId w:val="3"/>
   </w:num>
-  <w:num w:numId="8">
+  <w:num w:numId="8" w16cid:durableId="1928464087">
     <w:abstractNumId w:val="4"/>
   </w:num>
-  <w:num w:numId="9">
+  <w:num w:numId="9" w16cid:durableId="1963337218">
     <w:abstractNumId w:val="6"/>
   </w:num>
 </w:numbering>
 </file>
 
 <file path=word/people.xml><?xml version="1.0" encoding="utf-8"?>
-<w15:people xmlns:wpc="http://schemas.microsoft.com/office/word/2010/wordprocessingCanvas" xmlns:cx="http://schemas.microsoft.com/office/drawing/2014/chartex" xmlns:cx1="http://schemas.microsoft.com/office/drawing/2015/9/8/chartex" xmlns:cx2="http://schemas.microsoft.com/office/drawing/2015/10/21/chartex" xmlns:cx3="http://schemas.microsoft.com/office/drawing/2016/5/9/chartex" xmlns:cx4="http://schemas.microsoft.com/office/drawing/2016/5/10/chartex" xmlns:cx5="http://schemas.microsoft.com/office/drawing/2016/5/11/chartex" xmlns:cx6="http://schemas.microsoft.com/office/drawing/2016/5/12/chartex" xmlns:cx7="http://schemas.microsoft.com/office/drawing/2016/5/13/chartex" xmlns:cx8="http://schemas.microsoft.com/office/drawing/2016/5/14/chartex" xmlns:mc="http://schemas.openxmlformats.org/markup-compatibility/2006" xmlns:aink="http://schemas.microsoft.com/office/drawing/2016/ink" xmlns:am3d="http://schemas.microsoft.com/office/drawing/2017/model3d" xmlns:o="urn:schemas-microsoft-com:office:office" xmlns:r="http://schemas.openxmlformats.org/officeDocument/2006/relationships" xmlns:m="http://schemas.openxmlformats.org/officeDocument/2006/math" xmlns:v="urn:schemas-microsoft-com:vml" xmlns:wp14="http://schemas.microsoft.com/office/word/2010/wordprocessingDrawing" xmlns:wp="http://schemas.openxmlformats.org/drawingml/2006/wordprocessingDrawing" xmlns:w10="urn:schemas-microsoft-com:office:word" xmlns:w="http://schemas.openxmlformats.org/wordprocessingml/2006/main" xmlns:w14="http://schemas.microsoft.com/office/word/2010/wordml" xmlns:w15="http://schemas.microsoft.com/office/word/2012/wordml" xmlns:w16cex="http://schemas.microsoft.com/office/word/2018/wordml/cex" xmlns:w16cid="http://schemas.microsoft.com/office/word/2016/wordml/cid" xmlns:w16="http://schemas.microsoft.com/office/word/2018/wordml" xmlns:w16se="http://schemas.microsoft.com/office/word/2015/wordml/symex" xmlns:wpg="http://schemas.microsoft.com/office/word/2010/wordprocessingGroup" xmlns:wpi="http://schemas.microsoft.com/office/word/2010/wordprocessingInk" xmlns:wne="http://schemas.microsoft.com/office/word/2006/wordml" xmlns:wps="http://schemas.microsoft.com/office/word/2010/wordprocessingShape" mc:Ignorable="w14 w15 w16se w16cid w16 w16cex wp14">
+<w15:people xmlns:wpc="http://schemas.microsoft.com/office/word/2010/wordprocessingCanvas" xmlns:cx="http://schemas.microsoft.com/office/drawing/2014/chartex" xmlns:cx1="http://schemas.microsoft.com/office/drawing/2015/9/8/chartex" xmlns:cx2="http://schemas.microsoft.com/office/drawing/2015/10/21/chartex" xmlns:cx3="http://schemas.microsoft.com/office/drawing/2016/5/9/chartex" xmlns:cx4="http://schemas.microsoft.com/office/drawing/2016/5/10/chartex" xmlns:cx5="http://schemas.microsoft.com/office/drawing/2016/5/11/chartex" xmlns:cx6="http://schemas.microsoft.com/office/drawing/2016/5/12/chartex" xmlns:cx7="http://schemas.microsoft.com/office/drawing/2016/5/13/chartex" xmlns:cx8="http://schemas.microsoft.com/office/drawing/2016/5/14/chartex" xmlns:mc="http://schemas.openxmlformats.org/markup-compatibility/2006" xmlns:aink="http://schemas.microsoft.com/office/drawing/2016/ink" xmlns:am3d="http://schemas.microsoft.com/office/drawing/2017/model3d" xmlns:o="urn:schemas-microsoft-com:office:office" xmlns:oel="http://schemas.microsoft.com/office/2019/extlst" xmlns:r="http://schemas.openxmlformats.org/officeDocument/2006/relationships" xmlns:m="http://schemas.openxmlformats.org/officeDocument/2006/math" xmlns:v="urn:schemas-microsoft-com:vml" xmlns:wp14="http://schemas.microsoft.com/office/word/2010/wordprocessingDrawing" xmlns:wp="http://schemas.openxmlformats.org/drawingml/2006/wordprocessingDrawing" xmlns:w10="urn:schemas-microsoft-com:office:word" xmlns:w="http://schemas.openxmlformats.org/wordprocessingml/2006/main" xmlns:w14="http://schemas.microsoft.com/office/word/2010/wordml" xmlns:w15="http://schemas.microsoft.com/office/word/2012/wordml" xmlns:w16cex="http://schemas.microsoft.com/office/word/2018/wordml/cex" xmlns:w16cid="http://schemas.microsoft.com/office/word/2016/wordml/cid" xmlns:w16="http://schemas.microsoft.com/office/word/2018/wordml" xmlns:w16du="http://schemas.microsoft.com/office/word/2023/wordml/word16du" xmlns:w16sdtdh="http://schemas.microsoft.com/office/word/2020/wordml/sdtdatahash" xmlns:w16se="http://schemas.microsoft.com/office/word/2015/wordml/symex" xmlns:wpg="http://schemas.microsoft.com/office/word/2010/wordprocessingGroup" xmlns:wpi="http://schemas.microsoft.com/office/word/2010/wordprocessingInk" xmlns:wne="http://schemas.microsoft.com/office/word/2006/wordml" xmlns:wps="http://schemas.microsoft.com/office/word/2010/wordprocessingShape" mc:Ignorable="w14 w15 w16se w16cid w16 w16cex w16sdtdh wp14">
   <w15:person w15:author="Central Analytics Intern">
     <w15:presenceInfo w15:providerId="None" w15:userId="Central Analytics Intern"/>
   </w15:person>
@@ -4442,7 +4170,7 @@
 </file>
 
 <file path=word/styles.xml><?xml version="1.0" encoding="utf-8"?>
-<w:styles xmlns:mc="http://schemas.openxmlformats.org/markup-compatibility/2006" xmlns:r="http://schemas.openxmlformats.org/officeDocument/2006/relationships" xmlns:w="http://schemas.openxmlformats.org/wordprocessingml/2006/main" xmlns:w14="http://schemas.microsoft.com/office/word/2010/wordml" xmlns:w15="http://schemas.microsoft.com/office/word/2012/wordml" xmlns:w16cex="http://schemas.microsoft.com/office/word/2018/wordml/cex" xmlns:w16cid="http://schemas.microsoft.com/office/word/2016/wordml/cid" xmlns:w16="http://schemas.microsoft.com/office/word/2018/wordml" xmlns:w16se="http://schemas.microsoft.com/office/word/2015/wordml/symex" mc:Ignorable="w14 w15 w16se w16cid w16 w16cex">
+<w:styles xmlns:mc="http://schemas.openxmlformats.org/markup-compatibility/2006" xmlns:r="http://schemas.openxmlformats.org/officeDocument/2006/relationships" xmlns:w="http://schemas.openxmlformats.org/wordprocessingml/2006/main" xmlns:w14="http://schemas.microsoft.com/office/word/2010/wordml" xmlns:w15="http://schemas.microsoft.com/office/word/2012/wordml" xmlns:w16cex="http://schemas.microsoft.com/office/word/2018/wordml/cex" xmlns:w16cid="http://schemas.microsoft.com/office/word/2016/wordml/cid" xmlns:w16="http://schemas.microsoft.com/office/word/2018/wordml" xmlns:w16sdtdh="http://schemas.microsoft.com/office/word/2020/wordml/sdtdatahash" xmlns:w16se="http://schemas.microsoft.com/office/word/2015/wordml/symex" mc:Ignorable="w14 w15 w16se w16cid w16 w16cex w16sdtdh">
   <w:docDefaults>
     <w:rPrDefault>
       <w:rPr>

</xml_diff>